<commit_message>
le quite la u al archivo A1
</commit_message>
<xml_diff>
--- a/proyecto de grado LT/DOCUMENTO PROYECTO/A1.docx
+++ b/proyecto de grado LT/DOCUMENTO PROYECTO/A1.docx
@@ -1,6 +1,6 @@
 
 <file path=word/document.xml><?xml version="1.0" encoding="utf-8"?>
-<w:document xmlns:wpc="http://schemas.microsoft.com/office/word/2010/wordprocessingCanvas" xmlns:cx="http://schemas.microsoft.com/office/drawing/2014/chartex" xmlns:mc="http://schemas.openxmlformats.org/markup-compatibility/2006" xmlns:o="urn:schemas-microsoft-com:office:office" xmlns:r="http://schemas.openxmlformats.org/officeDocument/2006/relationships" xmlns:m="http://schemas.openxmlformats.org/officeDocument/2006/math" xmlns:v="urn:schemas-microsoft-com:vml" xmlns:wp14="http://schemas.microsoft.com/office/word/2010/wordprocessingDrawing" xmlns:wp="http://schemas.openxmlformats.org/drawingml/2006/wordprocessingDrawing" xmlns:w10="urn:schemas-microsoft-com:office:word" xmlns:w="http://schemas.openxmlformats.org/wordprocessingml/2006/main" xmlns:w14="http://schemas.microsoft.com/office/word/2010/wordml" xmlns:w15="http://schemas.microsoft.com/office/word/2012/wordml" xmlns:w16se="http://schemas.microsoft.com/office/word/2015/wordml/symex" xmlns:wpg="http://schemas.microsoft.com/office/word/2010/wordprocessingGroup" xmlns:wpi="http://schemas.microsoft.com/office/word/2010/wordprocessingInk" xmlns:wne="http://schemas.microsoft.com/office/word/2006/wordml" xmlns:wps="http://schemas.microsoft.com/office/word/2010/wordprocessingShape" mc:Ignorable="w14 w15 w16se wp14">
+<w:document xmlns:wpc="http://schemas.microsoft.com/office/word/2010/wordprocessingCanvas" xmlns:mc="http://schemas.openxmlformats.org/markup-compatibility/2006" xmlns:o="urn:schemas-microsoft-com:office:office" xmlns:r="http://schemas.openxmlformats.org/officeDocument/2006/relationships" xmlns:m="http://schemas.openxmlformats.org/officeDocument/2006/math" xmlns:v="urn:schemas-microsoft-com:vml" xmlns:wp14="http://schemas.microsoft.com/office/word/2010/wordprocessingDrawing" xmlns:wp="http://schemas.openxmlformats.org/drawingml/2006/wordprocessingDrawing" xmlns:w10="urn:schemas-microsoft-com:office:word" xmlns:w="http://schemas.openxmlformats.org/wordprocessingml/2006/main" xmlns:w14="http://schemas.microsoft.com/office/word/2010/wordml" xmlns:wpg="http://schemas.microsoft.com/office/word/2010/wordprocessingGroup" xmlns:wpi="http://schemas.microsoft.com/office/word/2010/wordprocessingInk" xmlns:wne="http://schemas.microsoft.com/office/word/2006/wordml" xmlns:wps="http://schemas.microsoft.com/office/word/2010/wordprocessingShape" mc:Ignorable="w14 wp14">
   <w:body>
     <w:p>
       <w:pPr>
@@ -356,6 +356,8 @@
         <w:ind w:left="101" w:right="838"/>
         <w:jc w:val="center"/>
       </w:pPr>
+      <w:bookmarkStart w:id="0" w:name="_GoBack"/>
+      <w:bookmarkEnd w:id="0"/>
       <w:r>
         <w:rPr>
           <w:rFonts w:ascii="Arial" w:eastAsiaTheme="minorHAnsi" w:hAnsiTheme="minorHAnsi" w:cstheme="minorBidi"/>
@@ -364,7 +366,7 @@
           <w:sz w:val="24"/>
           <w:szCs w:val="22"/>
         </w:rPr>
-        <w:t>UNIVERSIDAD</w:t>
+        <w:t>NIVERSIDAD</w:t>
       </w:r>
       <w:r>
         <w:rPr>
@@ -693,8 +695,6 @@
         </w:rPr>
         <w:t>AUTORES</w:t>
       </w:r>
-      <w:bookmarkStart w:id="0" w:name="_GoBack"/>
-      <w:bookmarkEnd w:id="0"/>
     </w:p>
     <w:p>
       <w:pPr>
@@ -1351,7 +1351,7 @@
       <w:r>
         <w:rPr>
           <w:noProof/>
-          <w:lang w:val="en-US"/>
+          <w:lang w:val="es-CO" w:eastAsia="es-CO"/>
         </w:rPr>
         <mc:AlternateContent>
           <mc:Choice Requires="wps">
@@ -1446,7 +1446,7 @@
               </wp:anchor>
             </w:drawing>
           </mc:Choice>
-          <mc:Fallback>
+          <mc:Fallback xmlns:w16se="http://schemas.microsoft.com/office/word/2015/wordml/symex" xmlns:w15="http://schemas.microsoft.com/office/word/2012/wordml" xmlns:cx="http://schemas.microsoft.com/office/drawing/2014/chartex">
             <w:pict>
               <v:shape w14:anchorId="0C260FB6" id="Forma libre 9" o:spid="_x0000_s1026" style="position:absolute;margin-left:355.15pt;margin-top:10.7pt;width:200.05pt;height:.1pt;z-index:-251657216;visibility:visible;mso-wrap-style:square;mso-width-percent:0;mso-height-percent:0;mso-wrap-distance-left:0;mso-wrap-distance-top:0;mso-wrap-distance-right:0;mso-wrap-distance-bottom:0;mso-position-horizontal:absolute;mso-position-horizontal-relative:page;mso-position-vertical:absolute;mso-position-vertical-relative:text;mso-width-percent:0;mso-height-percent:0;mso-width-relative:page;mso-height-relative:page;v-text-anchor:top" coordsize="4001,1270" o:gfxdata="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" path="m,l4000,e" filled="f" strokeweight=".26669mm">
                 <v:path arrowok="t" o:connecttype="custom" o:connectlocs="0,0;2540000,0" o:connectangles="0,0"/>
@@ -1476,7 +1476,7 @@
       <w:r>
         <w:rPr>
           <w:noProof/>
-          <w:lang w:val="en-US"/>
+          <w:lang w:val="es-CO" w:eastAsia="es-CO"/>
         </w:rPr>
         <mc:AlternateContent>
           <mc:Choice Requires="wps">
@@ -1571,7 +1571,7 @@
               </wp:anchor>
             </w:drawing>
           </mc:Choice>
-          <mc:Fallback>
+          <mc:Fallback xmlns:w16se="http://schemas.microsoft.com/office/word/2015/wordml/symex" xmlns:w15="http://schemas.microsoft.com/office/word/2012/wordml" xmlns:cx="http://schemas.microsoft.com/office/drawing/2014/chartex">
             <w:pict>
               <v:shape w14:anchorId="71263944" id="Forma libre 8" o:spid="_x0000_s1026" style="position:absolute;margin-left:355.15pt;margin-top:9.55pt;width:200.05pt;height:.1pt;z-index:-251656192;visibility:visible;mso-wrap-style:square;mso-width-percent:0;mso-height-percent:0;mso-wrap-distance-left:0;mso-wrap-distance-top:0;mso-wrap-distance-right:0;mso-wrap-distance-bottom:0;mso-position-horizontal:absolute;mso-position-horizontal-relative:page;mso-position-vertical:absolute;mso-position-vertical-relative:text;mso-width-percent:0;mso-height-percent:0;mso-width-relative:page;mso-height-relative:page;v-text-anchor:top" coordsize="4001,1270" o:gfxdata="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" path="m,l4000,e" filled="f" strokeweight=".26669mm">
                 <v:path arrowok="t" o:connecttype="custom" o:connectlocs="0,0;2540000,0" o:connectangles="0,0"/>
@@ -1601,7 +1601,7 @@
       <w:r>
         <w:rPr>
           <w:noProof/>
-          <w:lang w:val="en-US"/>
+          <w:lang w:val="es-CO" w:eastAsia="es-CO"/>
         </w:rPr>
         <mc:AlternateContent>
           <mc:Choice Requires="wps">
@@ -1696,7 +1696,7 @@
               </wp:anchor>
             </w:drawing>
           </mc:Choice>
-          <mc:Fallback>
+          <mc:Fallback xmlns:w16se="http://schemas.microsoft.com/office/word/2015/wordml/symex" xmlns:w15="http://schemas.microsoft.com/office/word/2012/wordml" xmlns:cx="http://schemas.microsoft.com/office/drawing/2014/chartex">
             <w:pict>
               <v:shape w14:anchorId="50C9B8B9" id="Forma libre 7" o:spid="_x0000_s1026" style="position:absolute;margin-left:355.15pt;margin-top:9.55pt;width:200.05pt;height:.1pt;z-index:-251655168;visibility:visible;mso-wrap-style:square;mso-width-percent:0;mso-height-percent:0;mso-wrap-distance-left:0;mso-wrap-distance-top:0;mso-wrap-distance-right:0;mso-wrap-distance-bottom:0;mso-position-horizontal:absolute;mso-position-horizontal-relative:page;mso-position-vertical:absolute;mso-position-vertical-relative:text;mso-width-percent:0;mso-height-percent:0;mso-width-relative:page;mso-height-relative:page;v-text-anchor:top" coordsize="4001,1270" o:gfxdata="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" path="m,l4000,e" filled="f" strokeweight=".26669mm">
                 <v:path arrowok="t" o:connecttype="custom" o:connectlocs="0,0;2540000,0" o:connectangles="0,0"/>
@@ -1726,7 +1726,7 @@
       <w:r>
         <w:rPr>
           <w:noProof/>
-          <w:lang w:val="en-US"/>
+          <w:lang w:val="es-CO" w:eastAsia="es-CO"/>
         </w:rPr>
         <mc:AlternateContent>
           <mc:Choice Requires="wps">
@@ -1821,7 +1821,7 @@
               </wp:anchor>
             </w:drawing>
           </mc:Choice>
-          <mc:Fallback>
+          <mc:Fallback xmlns:w16se="http://schemas.microsoft.com/office/word/2015/wordml/symex" xmlns:w15="http://schemas.microsoft.com/office/word/2012/wordml" xmlns:cx="http://schemas.microsoft.com/office/drawing/2014/chartex">
             <w:pict>
               <v:shape w14:anchorId="2B6326C6" id="Forma libre 6" o:spid="_x0000_s1026" style="position:absolute;margin-left:355.15pt;margin-top:9.55pt;width:200.05pt;height:.1pt;z-index:-251654144;visibility:visible;mso-wrap-style:square;mso-width-percent:0;mso-height-percent:0;mso-wrap-distance-left:0;mso-wrap-distance-top:0;mso-wrap-distance-right:0;mso-wrap-distance-bottom:0;mso-position-horizontal:absolute;mso-position-horizontal-relative:page;mso-position-vertical:absolute;mso-position-vertical-relative:text;mso-width-percent:0;mso-height-percent:0;mso-width-relative:page;mso-height-relative:page;v-text-anchor:top" coordsize="4001,1270" o:gfxdata="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" path="m,l4000,e" filled="f" strokeweight=".26669mm">
                 <v:path arrowok="t" o:connecttype="custom" o:connectlocs="0,0;2540000,0" o:connectangles="0,0"/>
@@ -1851,7 +1851,7 @@
       <w:r>
         <w:rPr>
           <w:noProof/>
-          <w:lang w:val="en-US"/>
+          <w:lang w:val="es-CO" w:eastAsia="es-CO"/>
         </w:rPr>
         <mc:AlternateContent>
           <mc:Choice Requires="wps">
@@ -1946,7 +1946,7 @@
               </wp:anchor>
             </w:drawing>
           </mc:Choice>
-          <mc:Fallback>
+          <mc:Fallback xmlns:w16se="http://schemas.microsoft.com/office/word/2015/wordml/symex" xmlns:w15="http://schemas.microsoft.com/office/word/2012/wordml" xmlns:cx="http://schemas.microsoft.com/office/drawing/2014/chartex">
             <w:pict>
               <v:shape w14:anchorId="535A7FDB" id="Forma libre 5" o:spid="_x0000_s1026" style="position:absolute;margin-left:355.15pt;margin-top:9.45pt;width:200.05pt;height:.1pt;z-index:-251653120;visibility:visible;mso-wrap-style:square;mso-width-percent:0;mso-height-percent:0;mso-wrap-distance-left:0;mso-wrap-distance-top:0;mso-wrap-distance-right:0;mso-wrap-distance-bottom:0;mso-position-horizontal:absolute;mso-position-horizontal-relative:page;mso-position-vertical:absolute;mso-position-vertical-relative:text;mso-width-percent:0;mso-height-percent:0;mso-width-relative:page;mso-height-relative:page;v-text-anchor:top" coordsize="4001,1270" o:gfxdata="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" path="m,l4000,e" filled="f" strokeweight=".26669mm">
                 <v:path arrowok="t" o:connecttype="custom" o:connectlocs="0,0;2540000,0" o:connectangles="0,0"/>
@@ -1976,7 +1976,7 @@
       <w:r>
         <w:rPr>
           <w:noProof/>
-          <w:lang w:val="en-US"/>
+          <w:lang w:val="es-CO" w:eastAsia="es-CO"/>
         </w:rPr>
         <mc:AlternateContent>
           <mc:Choice Requires="wps">
@@ -2071,7 +2071,7 @@
               </wp:anchor>
             </w:drawing>
           </mc:Choice>
-          <mc:Fallback>
+          <mc:Fallback xmlns:w16se="http://schemas.microsoft.com/office/word/2015/wordml/symex" xmlns:w15="http://schemas.microsoft.com/office/word/2012/wordml" xmlns:cx="http://schemas.microsoft.com/office/drawing/2014/chartex">
             <w:pict>
               <v:shape w14:anchorId="093B0F07" id="Forma libre 4" o:spid="_x0000_s1026" style="position:absolute;margin-left:355.15pt;margin-top:9.6pt;width:200.05pt;height:.1pt;z-index:-251652096;visibility:visible;mso-wrap-style:square;mso-width-percent:0;mso-height-percent:0;mso-wrap-distance-left:0;mso-wrap-distance-top:0;mso-wrap-distance-right:0;mso-wrap-distance-bottom:0;mso-position-horizontal:absolute;mso-position-horizontal-relative:page;mso-position-vertical:absolute;mso-position-vertical-relative:text;mso-width-percent:0;mso-height-percent:0;mso-width-relative:page;mso-height-relative:page;v-text-anchor:top" coordsize="4001,1270" o:gfxdata="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" path="m,l4000,e" filled="f" strokeweight=".26669mm">
                 <v:path arrowok="t" o:connecttype="custom" o:connectlocs="0,0;2540000,0" o:connectangles="0,0"/>
@@ -2181,7 +2181,7 @@
       <w:r>
         <w:rPr>
           <w:noProof/>
-          <w:lang w:val="en-US"/>
+          <w:lang w:val="es-CO" w:eastAsia="es-CO"/>
         </w:rPr>
         <mc:AlternateContent>
           <mc:Choice Requires="wps">
@@ -2276,7 +2276,7 @@
               </wp:anchor>
             </w:drawing>
           </mc:Choice>
-          <mc:Fallback>
+          <mc:Fallback xmlns:w16se="http://schemas.microsoft.com/office/word/2015/wordml/symex" xmlns:w15="http://schemas.microsoft.com/office/word/2012/wordml" xmlns:cx="http://schemas.microsoft.com/office/drawing/2014/chartex">
             <w:pict>
               <v:shape w14:anchorId="41D6F362" id="Forma libre 3" o:spid="_x0000_s1026" style="position:absolute;margin-left:401.85pt;margin-top:9.05pt;width:153.4pt;height:.1pt;z-index:-251651072;visibility:visible;mso-wrap-style:square;mso-width-percent:0;mso-height-percent:0;mso-wrap-distance-left:0;mso-wrap-distance-top:0;mso-wrap-distance-right:0;mso-wrap-distance-bottom:0;mso-position-horizontal:absolute;mso-position-horizontal-relative:page;mso-position-vertical:absolute;mso-position-vertical-relative:text;mso-width-percent:0;mso-height-percent:0;mso-width-relative:page;mso-height-relative:page;v-text-anchor:top" coordsize="3068,1270" o:gfxdata="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" path="m,l3067,e" filled="f" strokeweight=".26669mm">
                 <v:path arrowok="t" o:connecttype="custom" o:connectlocs="0,0;1947545,0" o:connectangles="0,0"/>
@@ -2357,7 +2357,7 @@
       <w:r>
         <w:rPr>
           <w:noProof/>
-          <w:lang w:val="en-US"/>
+          <w:lang w:val="es-CO" w:eastAsia="es-CO"/>
         </w:rPr>
         <mc:AlternateContent>
           <mc:Choice Requires="wps">
@@ -2452,7 +2452,7 @@
               </wp:anchor>
             </w:drawing>
           </mc:Choice>
-          <mc:Fallback>
+          <mc:Fallback xmlns:w16se="http://schemas.microsoft.com/office/word/2015/wordml/symex" xmlns:w15="http://schemas.microsoft.com/office/word/2012/wordml" xmlns:cx="http://schemas.microsoft.com/office/drawing/2014/chartex">
             <w:pict>
               <v:shape w14:anchorId="245CAB7C" id="Forma libre 2" o:spid="_x0000_s1026" style="position:absolute;margin-left:401.85pt;margin-top:10.75pt;width:153.4pt;height:.1pt;z-index:-251650048;visibility:visible;mso-wrap-style:square;mso-width-percent:0;mso-height-percent:0;mso-wrap-distance-left:0;mso-wrap-distance-top:0;mso-wrap-distance-right:0;mso-wrap-distance-bottom:0;mso-position-horizontal:absolute;mso-position-horizontal-relative:page;mso-position-vertical:absolute;mso-position-vertical-relative:text;mso-width-percent:0;mso-height-percent:0;mso-width-relative:page;mso-height-relative:page;v-text-anchor:top" coordsize="3068,1270" o:gfxdata="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" path="m,l3067,e" filled="f" strokeweight=".26669mm">
                 <v:path arrowok="t" o:connecttype="custom" o:connectlocs="0,0;1947545,0" o:connectangles="0,0"/>
@@ -2508,7 +2508,7 @@
       <w:r>
         <w:rPr>
           <w:noProof/>
-          <w:lang w:val="en-US"/>
+          <w:lang w:val="es-CO" w:eastAsia="es-CO"/>
         </w:rPr>
         <mc:AlternateContent>
           <mc:Choice Requires="wps">
@@ -2603,7 +2603,7 @@
               </wp:anchor>
             </w:drawing>
           </mc:Choice>
-          <mc:Fallback>
+          <mc:Fallback xmlns:w16se="http://schemas.microsoft.com/office/word/2015/wordml/symex" xmlns:w15="http://schemas.microsoft.com/office/word/2012/wordml" xmlns:cx="http://schemas.microsoft.com/office/drawing/2014/chartex">
             <w:pict>
               <v:shape w14:anchorId="27637EC7" id="Forma libre 1" o:spid="_x0000_s1026" style="position:absolute;margin-left:401.85pt;margin-top:10.85pt;width:153.4pt;height:.1pt;z-index:-251649024;visibility:visible;mso-wrap-style:square;mso-width-percent:0;mso-height-percent:0;mso-wrap-distance-left:0;mso-wrap-distance-top:0;mso-wrap-distance-right:0;mso-wrap-distance-bottom:0;mso-position-horizontal:absolute;mso-position-horizontal-relative:page;mso-position-vertical:absolute;mso-position-vertical-relative:text;mso-width-percent:0;mso-height-percent:0;mso-width-relative:page;mso-height-relative:page;v-text-anchor:top" coordsize="3068,1270" o:gfxdata="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" path="m,l3067,e" filled="f" strokeweight=".26669mm">
                 <v:path arrowok="t" o:connecttype="custom" o:connectlocs="0,0;1947545,0" o:connectangles="0,0"/>
@@ -2975,7 +2975,15 @@
         <w:t>793220215</w:t>
       </w:r>
       <w:r>
-        <w:t xml:space="preserve"> estudiante del pr</w:t>
+        <w:t xml:space="preserve"> </w:t>
+      </w:r>
+      <w:proofErr w:type="gramStart"/>
+      <w:r>
+        <w:t>estudiante</w:t>
+      </w:r>
+      <w:proofErr w:type="gramEnd"/>
+      <w:r>
+        <w:t xml:space="preserve"> del pr</w:t>
       </w:r>
       <w:r>
         <w:t xml:space="preserve">ograma de </w:t>
@@ -3605,7 +3613,23 @@
           <w:rFonts w:ascii="Arial" w:hAnsi="Arial"/>
           <w:b/>
         </w:rPr>
-        <w:t>Cristian Stiven Guerrero Andrade</w:t>
+        <w:t xml:space="preserve">Cristian </w:t>
+      </w:r>
+      <w:proofErr w:type="spellStart"/>
+      <w:r>
+        <w:rPr>
+          <w:rFonts w:ascii="Arial" w:hAnsi="Arial"/>
+          <w:b/>
+        </w:rPr>
+        <w:t>Stiven</w:t>
+      </w:r>
+      <w:proofErr w:type="spellEnd"/>
+      <w:r>
+        <w:rPr>
+          <w:rFonts w:ascii="Arial" w:hAnsi="Arial"/>
+          <w:b/>
+        </w:rPr>
+        <w:t xml:space="preserve"> Guerrero Andrade</w:t>
       </w:r>
       <w:r>
         <w:rPr>
@@ -3702,8 +3726,13 @@
       <w:r>
         <w:t xml:space="preserve"> </w:t>
       </w:r>
-      <w:r>
-        <w:t>estudiante del pr</w:t>
+      <w:proofErr w:type="gramStart"/>
+      <w:r>
+        <w:t>estudiante</w:t>
+      </w:r>
+      <w:proofErr w:type="gramEnd"/>
+      <w:r>
+        <w:t xml:space="preserve"> del pr</w:t>
       </w:r>
       <w:r>
         <w:t xml:space="preserve">ograma de </w:t>
@@ -4515,12 +4544,14 @@
         <w:rPr>
           <w:rFonts w:ascii="Arial" w:hAnsi="Arial" w:cs="Arial"/>
           <w:b/>
+          <w:lang w:val="en-US"/>
         </w:rPr>
       </w:pPr>
       <w:r>
         <w:rPr>
           <w:rFonts w:ascii="Arial" w:hAnsi="Arial" w:cs="Arial"/>
           <w:b/>
+          <w:lang w:val="en-US"/>
         </w:rPr>
         <w:t>ABSTARCT</w:t>
       </w:r>
@@ -4532,6 +4563,9 @@
         </w:rPr>
       </w:pPr>
       <w:r>
+        <w:rPr>
+          <w:lang w:val="en-US"/>
+        </w:rPr>
         <w:tab/>
       </w:r>
       <w:r>
@@ -4540,37 +4574,61 @@
           <w:kern w:val="0"/>
           <w:sz w:val="24"/>
           <w:szCs w:val="24"/>
-          <w:lang w:val="es-MX"/>
+          <w:lang w:val="en-US"/>
           <w14:ligatures w14:val="none"/>
         </w:rPr>
-        <w:t>Through a collaboration between the Software Development Technology program and the Sports Science program, two students worked on developing software designed to measure lactate levels in active athletes. The main goal was to improve these levels and consequently optimize existing historical records. This project also fulfilled the requirement for their graduation thesis. However, upon considering updating the software to continue its lifecycle, it was discovered that it was not functioning correctly. In order to advance the project as a business idea, a complete restructuring of the software was necessary, subjecting it to a renewed engineering process to potentially market it in the future.</w:t>
-      </w:r>
-    </w:p>
-    <w:p>
-      <w:pPr>
-        <w:rPr>
-          <w:lang w:val="en-US"/>
-        </w:rPr>
-      </w:pPr>
-    </w:p>
-    <w:p>
-      <w:pPr>
+        <w:t xml:space="preserve">Through </w:t>
+      </w:r>
+      <w:proofErr w:type="gramStart"/>
+      <w:r>
         <w:rPr>
           <w:rFonts w:ascii="Arial MT" w:eastAsia="Arial MT" w:hAnsi="Arial MT" w:cs="Arial MT"/>
           <w:kern w:val="0"/>
           <w:sz w:val="24"/>
           <w:szCs w:val="24"/>
-          <w:lang w:val="es-MX"/>
+          <w:lang w:val="en-US"/>
           <w14:ligatures w14:val="none"/>
         </w:rPr>
-      </w:pPr>
+        <w:t>a collaboration</w:t>
+      </w:r>
+      <w:proofErr w:type="gramEnd"/>
       <w:r>
         <w:rPr>
           <w:rFonts w:ascii="Arial MT" w:eastAsia="Arial MT" w:hAnsi="Arial MT" w:cs="Arial MT"/>
           <w:kern w:val="0"/>
           <w:sz w:val="24"/>
           <w:szCs w:val="24"/>
-          <w:lang w:val="es-MX"/>
+          <w:lang w:val="en-US"/>
+          <w14:ligatures w14:val="none"/>
+        </w:rPr>
+        <w:t xml:space="preserve"> between the Software Development Technology program and the Sports Science program, two students worked on developing software designed to measure lactate levels in active athletes. The main goal was to improve these levels and consequently optimize existing historical records. This project also fulfilled the requirement for their graduation thesis. However, upon considering updating the software to continue its lifecycle, it was discovered that it was not functioning correctly. In order to advance the project as a business idea, a complete restructuring of the software was necessary, subjecting it to a renewed engineering process to potentially market it in the future.</w:t>
+      </w:r>
+    </w:p>
+    <w:p>
+      <w:pPr>
+        <w:rPr>
+          <w:lang w:val="en-US"/>
+        </w:rPr>
+      </w:pPr>
+    </w:p>
+    <w:p>
+      <w:pPr>
+        <w:rPr>
+          <w:rFonts w:ascii="Arial MT" w:eastAsia="Arial MT" w:hAnsi="Arial MT" w:cs="Arial MT"/>
+          <w:kern w:val="0"/>
+          <w:sz w:val="24"/>
+          <w:szCs w:val="24"/>
+          <w:lang w:val="en-US"/>
+          <w14:ligatures w14:val="none"/>
+        </w:rPr>
+      </w:pPr>
+      <w:r>
+        <w:rPr>
+          <w:rFonts w:ascii="Arial MT" w:eastAsia="Arial MT" w:hAnsi="Arial MT" w:cs="Arial MT"/>
+          <w:kern w:val="0"/>
+          <w:sz w:val="24"/>
+          <w:szCs w:val="24"/>
+          <w:lang w:val="en-US"/>
           <w14:ligatures w14:val="none"/>
         </w:rPr>
         <w:t>This document details both the visual and functional improvements of the project. Furthermore, it explains the reasons why the software was restructured, aiming to enhance its functionality and enable this beta version to be tested first by Sports Science students and subsequently by high-performance athletes.</w:t>
@@ -7089,8 +7147,13 @@
           </w:rPr>
           <w:t xml:space="preserve"> </w:t>
         </w:r>
-        <w:r>
-          <w:t>udec.</w:t>
+        <w:proofErr w:type="spellStart"/>
+        <w:r>
+          <w:t>udec</w:t>
+        </w:r>
+        <w:proofErr w:type="spellEnd"/>
+        <w:r>
+          <w:t>.</w:t>
         </w:r>
         <w:r>
           <w:tab/>
@@ -7171,8 +7234,13 @@
           </w:rPr>
           <w:t xml:space="preserve"> </w:t>
         </w:r>
-        <w:r>
-          <w:t>udec,</w:t>
+        <w:proofErr w:type="spellStart"/>
+        <w:r>
+          <w:t>udec</w:t>
+        </w:r>
+        <w:proofErr w:type="spellEnd"/>
+        <w:r>
+          <w:t>,</w:t>
         </w:r>
         <w:r>
           <w:rPr>
@@ -7262,8 +7330,13 @@
           </w:rPr>
           <w:t xml:space="preserve"> </w:t>
         </w:r>
-        <w:r>
-          <w:t>udec,</w:t>
+        <w:proofErr w:type="spellStart"/>
+        <w:r>
+          <w:t>udec</w:t>
+        </w:r>
+        <w:proofErr w:type="spellEnd"/>
+        <w:r>
+          <w:t>,</w:t>
         </w:r>
         <w:r>
           <w:rPr>
@@ -7353,8 +7426,13 @@
           </w:rPr>
           <w:t xml:space="preserve"> </w:t>
         </w:r>
-        <w:r>
-          <w:t>udec,</w:t>
+        <w:proofErr w:type="spellStart"/>
+        <w:r>
+          <w:t>udec</w:t>
+        </w:r>
+        <w:proofErr w:type="spellEnd"/>
+        <w:r>
+          <w:t>,</w:t>
         </w:r>
         <w:r>
           <w:rPr>
@@ -7444,8 +7522,13 @@
           </w:rPr>
           <w:t xml:space="preserve"> </w:t>
         </w:r>
-        <w:r>
-          <w:t>udec,</w:t>
+        <w:proofErr w:type="spellStart"/>
+        <w:r>
+          <w:t>udec</w:t>
+        </w:r>
+        <w:proofErr w:type="spellEnd"/>
+        <w:r>
+          <w:t>,</w:t>
         </w:r>
         <w:r>
           <w:rPr>
@@ -9489,9 +9572,11 @@
           </w:rPr>
           <w:t xml:space="preserve"> </w:t>
         </w:r>
+        <w:proofErr w:type="spellStart"/>
         <w:r>
           <w:t>Laravel</w:t>
         </w:r>
+        <w:proofErr w:type="spellEnd"/>
         <w:r>
           <w:rPr>
             <w:spacing w:val="-1"/>
@@ -9571,9 +9656,11 @@
           </w:rPr>
           <w:t xml:space="preserve"> </w:t>
         </w:r>
+        <w:proofErr w:type="spellStart"/>
         <w:r>
           <w:t>scrum</w:t>
         </w:r>
+        <w:proofErr w:type="spellEnd"/>
         <w:r>
           <w:tab/>
           <w:t>20</w:t>
@@ -9632,9 +9719,11 @@
           </w:rPr>
           <w:t xml:space="preserve"> </w:t>
         </w:r>
+        <w:proofErr w:type="spellStart"/>
         <w:r>
           <w:t>SQuaRE</w:t>
         </w:r>
+        <w:proofErr w:type="spellEnd"/>
         <w:r>
           <w:rPr>
             <w:spacing w:val="13"/>
@@ -9671,7 +9760,15 @@
       </w:r>
       <w:hyperlink w:anchor="_bookmark13" w:history="1">
         <w:r>
-          <w:t>(Standardization,</w:t>
+          <w:t>(</w:t>
+        </w:r>
+        <w:proofErr w:type="spellStart"/>
+        <w:r>
+          <w:t>Standardization</w:t>
+        </w:r>
+        <w:proofErr w:type="spellEnd"/>
+        <w:r>
+          <w:t>,</w:t>
         </w:r>
         <w:r>
           <w:rPr>
@@ -9779,7 +9876,15 @@
           <w:t xml:space="preserve"> </w:t>
         </w:r>
         <w:r>
-          <w:t>(Bussines,</w:t>
+          <w:t>(</w:t>
+        </w:r>
+        <w:proofErr w:type="spellStart"/>
+        <w:r>
+          <w:t>Bussines</w:t>
+        </w:r>
+        <w:proofErr w:type="spellEnd"/>
+        <w:r>
+          <w:t>,</w:t>
         </w:r>
         <w:r>
           <w:rPr>
@@ -9952,9 +10057,11 @@
           </w:rPr>
           <w:t xml:space="preserve"> </w:t>
         </w:r>
+        <w:proofErr w:type="spellStart"/>
         <w:r>
           <w:t>super</w:t>
         </w:r>
+        <w:proofErr w:type="spellEnd"/>
         <w:r>
           <w:rPr>
             <w:spacing w:val="-1"/>
@@ -11018,9 +11125,11 @@
           </w:rPr>
           <w:t xml:space="preserve"> </w:t>
         </w:r>
+        <w:proofErr w:type="spellStart"/>
         <w:r>
           <w:t>udec</w:t>
         </w:r>
+        <w:proofErr w:type="spellEnd"/>
         <w:r>
           <w:tab/>
           <w:t>54</w:t>
@@ -11850,8 +11959,13 @@
           <w:t xml:space="preserve"> </w:t>
         </w:r>
         <w:r>
-          <w:t>usuarios udec</w:t>
-        </w:r>
+          <w:t xml:space="preserve">usuarios </w:t>
+        </w:r>
+        <w:proofErr w:type="spellStart"/>
+        <w:r>
+          <w:t>udec</w:t>
+        </w:r>
+        <w:proofErr w:type="spellEnd"/>
         <w:r>
           <w:tab/>
           <w:t>65</w:t>
@@ -11951,7 +12065,15 @@
           <w:t xml:space="preserve"> </w:t>
         </w:r>
         <w:r>
-          <w:t>clases de laravel.</w:t>
+          <w:t xml:space="preserve">clases de </w:t>
+        </w:r>
+        <w:proofErr w:type="spellStart"/>
+        <w:r>
+          <w:t>laravel</w:t>
+        </w:r>
+        <w:proofErr w:type="spellEnd"/>
+        <w:r>
+          <w:t>.</w:t>
         </w:r>
         <w:r>
           <w:tab/>
@@ -12061,7 +12183,15 @@
           <w:t xml:space="preserve"> </w:t>
         </w:r>
         <w:r>
-          <w:t>usuarios controller.</w:t>
+          <w:t xml:space="preserve">usuarios </w:t>
+        </w:r>
+        <w:proofErr w:type="spellStart"/>
+        <w:r>
+          <w:t>controller</w:t>
+        </w:r>
+        <w:proofErr w:type="spellEnd"/>
+        <w:r>
+          <w:t>.</w:t>
         </w:r>
         <w:r>
           <w:tab/>
@@ -12124,8 +12254,13 @@
           </w:rPr>
           <w:t xml:space="preserve"> </w:t>
         </w:r>
-        <w:r>
-          <w:t>facades.</w:t>
+        <w:proofErr w:type="spellStart"/>
+        <w:r>
+          <w:t>facades</w:t>
+        </w:r>
+        <w:proofErr w:type="spellEnd"/>
+        <w:r>
+          <w:t>.</w:t>
         </w:r>
         <w:r>
           <w:tab/>
@@ -12234,8 +12369,13 @@
           </w:rPr>
           <w:t xml:space="preserve"> </w:t>
         </w:r>
-        <w:r>
-          <w:t>models.</w:t>
+        <w:proofErr w:type="spellStart"/>
+        <w:r>
+          <w:t>models</w:t>
+        </w:r>
+        <w:proofErr w:type="spellEnd"/>
+        <w:r>
+          <w:t>.</w:t>
         </w:r>
         <w:r>
           <w:tab/>
@@ -12298,8 +12438,13 @@
           </w:rPr>
           <w:t xml:space="preserve"> </w:t>
         </w:r>
-        <w:r>
-          <w:t>providers.</w:t>
+        <w:proofErr w:type="spellStart"/>
+        <w:r>
+          <w:t>providers</w:t>
+        </w:r>
+        <w:proofErr w:type="spellEnd"/>
+        <w:r>
+          <w:t>.</w:t>
         </w:r>
         <w:r>
           <w:tab/>
@@ -12354,8 +12499,13 @@
           <w:t xml:space="preserve"> </w:t>
         </w:r>
         <w:r>
-          <w:t>usuarios repository</w:t>
-        </w:r>
+          <w:t xml:space="preserve">usuarios </w:t>
+        </w:r>
+        <w:proofErr w:type="spellStart"/>
+        <w:r>
+          <w:t>repository</w:t>
+        </w:r>
+        <w:proofErr w:type="spellEnd"/>
         <w:r>
           <w:tab/>
           <w:t>70</w:t>
@@ -12464,7 +12614,15 @@
           <w:t xml:space="preserve"> </w:t>
         </w:r>
         <w:r>
-          <w:t>de permisos controllers.</w:t>
+          <w:t xml:space="preserve">de permisos </w:t>
+        </w:r>
+        <w:proofErr w:type="spellStart"/>
+        <w:r>
+          <w:t>controllers</w:t>
+        </w:r>
+        <w:proofErr w:type="spellEnd"/>
+        <w:r>
+          <w:t>.</w:t>
         </w:r>
         <w:r>
           <w:tab/>
@@ -12518,8 +12676,13 @@
           </w:rPr>
           <w:t xml:space="preserve"> </w:t>
         </w:r>
-        <w:r>
-          <w:t>facades.</w:t>
+        <w:proofErr w:type="spellStart"/>
+        <w:r>
+          <w:t>facades</w:t>
+        </w:r>
+        <w:proofErr w:type="spellEnd"/>
+        <w:r>
+          <w:t>.</w:t>
         </w:r>
         <w:r>
           <w:tab/>
@@ -12628,8 +12791,13 @@
           </w:rPr>
           <w:t xml:space="preserve"> </w:t>
         </w:r>
-        <w:r>
-          <w:t>models.</w:t>
+        <w:proofErr w:type="spellStart"/>
+        <w:r>
+          <w:t>models</w:t>
+        </w:r>
+        <w:proofErr w:type="spellEnd"/>
+        <w:r>
+          <w:t>.</w:t>
         </w:r>
         <w:r>
           <w:tab/>
@@ -12692,8 +12860,13 @@
           </w:rPr>
           <w:t xml:space="preserve"> </w:t>
         </w:r>
-        <w:r>
-          <w:t>providers.</w:t>
+        <w:proofErr w:type="spellStart"/>
+        <w:r>
+          <w:t>providers</w:t>
+        </w:r>
+        <w:proofErr w:type="spellEnd"/>
+        <w:r>
+          <w:t>.</w:t>
         </w:r>
         <w:r>
           <w:tab/>
@@ -12748,8 +12921,13 @@
           <w:t xml:space="preserve"> </w:t>
         </w:r>
         <w:r>
-          <w:t>de permisos repository</w:t>
-        </w:r>
+          <w:t xml:space="preserve">de permisos </w:t>
+        </w:r>
+        <w:proofErr w:type="spellStart"/>
+        <w:r>
+          <w:t>repository</w:t>
+        </w:r>
+        <w:proofErr w:type="spellEnd"/>
         <w:r>
           <w:tab/>
           <w:t>74</w:t>
@@ -13657,8 +13835,13 @@
           <w:t xml:space="preserve"> </w:t>
         </w:r>
         <w:r>
-          <w:t>de Gitkraken</w:t>
-        </w:r>
+          <w:t xml:space="preserve">de </w:t>
+        </w:r>
+        <w:proofErr w:type="spellStart"/>
+        <w:r>
+          <w:t>Gitkraken</w:t>
+        </w:r>
+        <w:proofErr w:type="spellEnd"/>
         <w:r>
           <w:tab/>
           <w:t>90</w:t>
@@ -13675,9 +13858,11 @@
         <w:ind w:left="568"/>
       </w:pPr>
       <w:hyperlink w:anchor="_bookmark133" w:history="1">
+        <w:proofErr w:type="gramStart"/>
         <w:r>
           <w:t>Figura</w:t>
         </w:r>
+        <w:proofErr w:type="gramEnd"/>
         <w:r>
           <w:rPr>
             <w:spacing w:val="-1"/>
@@ -13749,7 +13934,15 @@
           <w:t xml:space="preserve"> </w:t>
         </w:r>
         <w:r>
-          <w:t>68 Módulo super administrador.</w:t>
+          <w:t xml:space="preserve">68 Módulo </w:t>
+        </w:r>
+        <w:proofErr w:type="spellStart"/>
+        <w:r>
+          <w:t>super</w:t>
+        </w:r>
+        <w:proofErr w:type="spellEnd"/>
+        <w:r>
+          <w:t xml:space="preserve"> administrador.</w:t>
         </w:r>
         <w:r>
           <w:tab/>
@@ -14077,11 +14270,6 @@
       </w:hyperlink>
     </w:p>
     <w:p>
-      <w:pPr>
-        <w:rPr>
-          <w:lang w:val="en-US"/>
-        </w:rPr>
-      </w:pPr>
       <w:hyperlink w:anchor="_bookmark221" w:history="1">
         <w:r>
           <w:t>Anexo</w:t>
@@ -14119,83 +14307,17 @@
         </w:r>
       </w:hyperlink>
     </w:p>
-    <w:p>
-      <w:pPr>
-        <w:rPr>
-          <w:lang w:val="en-US"/>
-        </w:rPr>
-      </w:pPr>
-    </w:p>
-    <w:p>
-      <w:pPr>
-        <w:rPr>
-          <w:lang w:val="en-US"/>
-        </w:rPr>
-      </w:pPr>
-    </w:p>
-    <w:p>
-      <w:pPr>
-        <w:rPr>
-          <w:lang w:val="en-US"/>
-        </w:rPr>
-      </w:pPr>
-    </w:p>
-    <w:p>
-      <w:pPr>
-        <w:rPr>
-          <w:lang w:val="en-US"/>
-        </w:rPr>
-      </w:pPr>
-    </w:p>
-    <w:p>
-      <w:pPr>
-        <w:rPr>
-          <w:lang w:val="en-US"/>
-        </w:rPr>
-      </w:pPr>
-    </w:p>
-    <w:p>
-      <w:pPr>
-        <w:rPr>
-          <w:lang w:val="en-US"/>
-        </w:rPr>
-      </w:pPr>
-    </w:p>
-    <w:p>
-      <w:pPr>
-        <w:rPr>
-          <w:lang w:val="en-US"/>
-        </w:rPr>
-      </w:pPr>
-    </w:p>
-    <w:p>
-      <w:pPr>
-        <w:rPr>
-          <w:lang w:val="en-US"/>
-        </w:rPr>
-      </w:pPr>
-    </w:p>
-    <w:p>
-      <w:pPr>
-        <w:rPr>
-          <w:lang w:val="en-US"/>
-        </w:rPr>
-      </w:pPr>
-    </w:p>
-    <w:p>
-      <w:pPr>
-        <w:rPr>
-          <w:lang w:val="en-US"/>
-        </w:rPr>
-      </w:pPr>
-    </w:p>
-    <w:p>
-      <w:pPr>
-        <w:rPr>
-          <w:lang w:val="en-US"/>
-        </w:rPr>
-      </w:pPr>
-    </w:p>
+    <w:p/>
+    <w:p/>
+    <w:p/>
+    <w:p/>
+    <w:p/>
+    <w:p/>
+    <w:p/>
+    <w:p/>
+    <w:p/>
+    <w:p/>
+    <w:p/>
     <w:p>
       <w:pPr>
         <w:jc w:val="center"/>
@@ -14231,12 +14353,10 @@
           <w:lang w:val="es-MX"/>
           <w14:ligatures w14:val="none"/>
         </w:rPr>
-        <w:t>La segunda fase del software Latasoft se enfoca en reestructurar el sistema. Esta nueva etapa tiene como objetivo desarrollar un sistema accesible y fácil de usar, que permita realizar cálculos de lactato y mejorar los registros de los estudiantes que buscan superar sus marcas personales. Utilizando las mismas herramientas que se emplearon en la versión 1.0, se procede con la actualización requerida, siguiendo las recomendaciones del anterior director del proyecto. Además, se incorporarán los nuevos requerimientos del proyecto.</w:t>
-      </w:r>
-    </w:p>
-    <w:p/>
-    <w:p>
-      <w:pPr>
+        <w:t xml:space="preserve">La segunda fase del software </w:t>
+      </w:r>
+      <w:proofErr w:type="spellStart"/>
+      <w:r>
         <w:rPr>
           <w:rFonts w:ascii="Arial MT" w:eastAsia="Arial MT" w:hAnsi="Arial MT" w:cs="Arial MT"/>
           <w:kern w:val="0"/>
@@ -14245,7 +14365,9 @@
           <w:lang w:val="es-MX"/>
           <w14:ligatures w14:val="none"/>
         </w:rPr>
-      </w:pPr>
+        <w:t>Latasoft</w:t>
+      </w:r>
+      <w:proofErr w:type="spellEnd"/>
       <w:r>
         <w:rPr>
           <w:rFonts w:ascii="Arial MT" w:eastAsia="Arial MT" w:hAnsi="Arial MT" w:cs="Arial MT"/>
@@ -14255,24 +14377,10 @@
           <w:lang w:val="es-MX"/>
           <w14:ligatures w14:val="none"/>
         </w:rPr>
-        <w:t>En el siguiente documento, se explicará cómo se aplica la reingeniería al software, empleando diversas metodologías de investigación y programación. Esto conducirá a la primera actualización del proyecto Latasoft.</w:t>
+        <w:t xml:space="preserve"> se enfoca en reestructurar el sistema. Esta nueva etapa tiene como objetivo desarrollar un sistema accesible y fácil de usar, que permita realizar cálculos de lactato y mejorar los registros de los estudiantes que buscan superar sus marcas personales. Utilizando las mismas herramientas que se emplearon en la versión 1.0, se procede con la actualización requerida, siguiendo las recomendaciones del anterior director del proyecto. Además, se incorporarán los nuevos requerimientos del proyecto.</w:t>
       </w:r>
     </w:p>
     <w:p/>
-    <w:p>
-      <w:pPr>
-        <w:jc w:val="center"/>
-        <w:rPr>
-          <w:b/>
-        </w:rPr>
-      </w:pPr>
-      <w:r>
-        <w:rPr>
-          <w:b/>
-        </w:rPr>
-        <w:t>PLANTEAMIENTO DEL PROBLEMA</w:t>
-      </w:r>
-    </w:p>
     <w:p>
       <w:pPr>
         <w:rPr>
@@ -14293,8 +14401,9 @@
           <w:lang w:val="es-MX"/>
           <w14:ligatures w14:val="none"/>
         </w:rPr>
-        <w:t xml:space="preserve">Después de </w:t>
-      </w:r>
+        <w:t xml:space="preserve">En el siguiente documento, se explicará cómo se aplica la reingeniería al software, empleando diversas metodologías de investigación y programación. Esto conducirá a la primera actualización del proyecto </w:t>
+      </w:r>
+      <w:proofErr w:type="spellStart"/>
       <w:r>
         <w:rPr>
           <w:rFonts w:ascii="Arial MT" w:eastAsia="Arial MT" w:hAnsi="Arial MT" w:cs="Arial MT"/>
@@ -14304,8 +14413,9 @@
           <w:lang w:val="es-MX"/>
           <w14:ligatures w14:val="none"/>
         </w:rPr>
-        <w:t>un año</w:t>
-      </w:r>
+        <w:t>Latasoft</w:t>
+      </w:r>
+      <w:proofErr w:type="spellEnd"/>
       <w:r>
         <w:rPr>
           <w:rFonts w:ascii="Arial MT" w:eastAsia="Arial MT" w:hAnsi="Arial MT" w:cs="Arial MT"/>
@@ -14315,9 +14425,26 @@
           <w:lang w:val="es-MX"/>
           <w14:ligatures w14:val="none"/>
         </w:rPr>
-        <w:t xml:space="preserve"> de implementación del software LACTOSOFT versión 1.0 en la universidad de Cundinamarca-Extensión Soacha para la toma de lactato en estudiantes </w:t>
-      </w:r>
-      <w:r>
+        <w:t>.</w:t>
+      </w:r>
+    </w:p>
+    <w:p/>
+    <w:p>
+      <w:pPr>
+        <w:jc w:val="center"/>
+        <w:rPr>
+          <w:b/>
+        </w:rPr>
+      </w:pPr>
+      <w:r>
+        <w:rPr>
+          <w:b/>
+        </w:rPr>
+        <w:t>PLANTEAMIENTO DEL PROBLEMA</w:t>
+      </w:r>
+    </w:p>
+    <w:p>
+      <w:pPr>
         <w:rPr>
           <w:rFonts w:ascii="Arial MT" w:eastAsia="Arial MT" w:hAnsi="Arial MT" w:cs="Arial MT"/>
           <w:kern w:val="0"/>
@@ -14326,8 +14453,7 @@
           <w:lang w:val="es-MX"/>
           <w14:ligatures w14:val="none"/>
         </w:rPr>
-        <w:t>de las ciencias</w:t>
-      </w:r>
+      </w:pPr>
       <w:r>
         <w:rPr>
           <w:rFonts w:ascii="Arial MT" w:eastAsia="Arial MT" w:hAnsi="Arial MT" w:cs="Arial MT"/>
@@ -14337,16 +14463,9 @@
           <w:lang w:val="es-MX"/>
           <w14:ligatures w14:val="none"/>
         </w:rPr>
-        <w:t xml:space="preserve"> del deporte y deportistas de alto rendimiento, se ha creado un vacío al desaparecer información y repositorios del mismo, esto ha resultado en una serie de problemas y desafíos que afectan a docentes, entrenadores y estudiantes incluyendo: </w:t>
-      </w:r>
-    </w:p>
-    <w:p>
-      <w:pPr>
-        <w:pStyle w:val="Prrafodelista"/>
-        <w:numPr>
-          <w:ilvl w:val="0"/>
-          <w:numId w:val="4"/>
-        </w:numPr>
+        <w:t xml:space="preserve">Después de </w:t>
+      </w:r>
+      <w:r>
         <w:rPr>
           <w:rFonts w:ascii="Arial MT" w:eastAsia="Arial MT" w:hAnsi="Arial MT" w:cs="Arial MT"/>
           <w:kern w:val="0"/>
@@ -14355,7 +14474,8 @@
           <w:lang w:val="es-MX"/>
           <w14:ligatures w14:val="none"/>
         </w:rPr>
-      </w:pPr>
+        <w:t>un año</w:t>
+      </w:r>
       <w:r>
         <w:rPr>
           <w:rFonts w:ascii="Arial MT" w:eastAsia="Arial MT" w:hAnsi="Arial MT" w:cs="Arial MT"/>
@@ -14365,12 +14485,9 @@
           <w:lang w:val="es-MX"/>
           <w14:ligatures w14:val="none"/>
         </w:rPr>
-        <w:t>Pérdida de Datos Históricos: La desaparición del software ha llevado a la pérdida de datos históricos importantes de las evaluaciones de lactato, lo que dificulta la continuidad de los procesos de seguimiento y mejora del rendimiento deportivo.</w:t>
-      </w:r>
-    </w:p>
-    <w:p>
-      <w:pPr>
-        <w:ind w:firstLine="60"/>
+        <w:t xml:space="preserve"> de implementación del software LACTOSOFT versión 1.0 en la universidad de Cundinamarca-Extensión Soacha para la toma de lactato en estudiantes </w:t>
+      </w:r>
+      <w:r>
         <w:rPr>
           <w:rFonts w:ascii="Arial MT" w:eastAsia="Arial MT" w:hAnsi="Arial MT" w:cs="Arial MT"/>
           <w:kern w:val="0"/>
@@ -14379,15 +14496,9 @@
           <w:lang w:val="es-MX"/>
           <w14:ligatures w14:val="none"/>
         </w:rPr>
-      </w:pPr>
-    </w:p>
-    <w:p>
-      <w:pPr>
-        <w:pStyle w:val="Prrafodelista"/>
-        <w:numPr>
-          <w:ilvl w:val="0"/>
-          <w:numId w:val="4"/>
-        </w:numPr>
+        <w:t>de las ciencias</w:t>
+      </w:r>
+      <w:r>
         <w:rPr>
           <w:rFonts w:ascii="Arial MT" w:eastAsia="Arial MT" w:hAnsi="Arial MT" w:cs="Arial MT"/>
           <w:kern w:val="0"/>
@@ -14396,8 +14507,16 @@
           <w:lang w:val="es-MX"/>
           <w14:ligatures w14:val="none"/>
         </w:rPr>
-      </w:pPr>
-      <w:r>
+        <w:t xml:space="preserve"> del deporte y deportistas de alto rendimiento, se ha creado un vacío al desaparecer información y repositorios del mismo, esto ha resultado en una serie de problemas y desafíos que afectan a docentes, entrenadores y estudiantes incluyendo: </w:t>
+      </w:r>
+    </w:p>
+    <w:p>
+      <w:pPr>
+        <w:pStyle w:val="Prrafodelista"/>
+        <w:numPr>
+          <w:ilvl w:val="0"/>
+          <w:numId w:val="4"/>
+        </w:numPr>
         <w:rPr>
           <w:rFonts w:ascii="Arial MT" w:eastAsia="Arial MT" w:hAnsi="Arial MT" w:cs="Arial MT"/>
           <w:kern w:val="0"/>
@@ -14406,12 +14525,8 @@
           <w:lang w:val="es-MX"/>
           <w14:ligatures w14:val="none"/>
         </w:rPr>
-        <w:t xml:space="preserve">Ineficiencia en la Toma de Lactato: Se ha vuelto necesario recurrir nuevamente a métodos manuales ineficientes para la toma de lactato, lo que implica mayor tiempo y posibles errores humanos en la recopilación de datos. </w:t>
-      </w:r>
-    </w:p>
-    <w:p>
-      <w:pPr>
-        <w:pStyle w:val="Prrafodelista"/>
+      </w:pPr>
+      <w:r>
         <w:rPr>
           <w:rFonts w:ascii="Arial MT" w:eastAsia="Arial MT" w:hAnsi="Arial MT" w:cs="Arial MT"/>
           <w:kern w:val="0"/>
@@ -14420,11 +14535,12 @@
           <w:lang w:val="es-MX"/>
           <w14:ligatures w14:val="none"/>
         </w:rPr>
-      </w:pPr>
-    </w:p>
-    <w:p>
-      <w:pPr>
-        <w:pStyle w:val="Prrafodelista"/>
+        <w:t>Pérdida de Datos Históricos: La desaparición del software ha llevado a la pérdida de datos históricos importantes de las evaluaciones de lactato, lo que dificulta la continuidad de los procesos de seguimiento y mejora del rendimiento deportivo.</w:t>
+      </w:r>
+    </w:p>
+    <w:p>
+      <w:pPr>
+        <w:ind w:firstLine="60"/>
         <w:rPr>
           <w:rFonts w:ascii="Arial MT" w:eastAsia="Arial MT" w:hAnsi="Arial MT" w:cs="Arial MT"/>
           <w:kern w:val="0"/>
@@ -14460,7 +14576,7 @@
           <w:lang w:val="es-MX"/>
           <w14:ligatures w14:val="none"/>
         </w:rPr>
-        <w:t xml:space="preserve">Falta de Herramientas de Análisis: La ausencia de una plataforma digital para el registro y análisis de datos de lactato dificulta la interpretación y la toma de decisiones informadas basadas en los resultados. </w:t>
+        <w:t xml:space="preserve">Ineficiencia en la Toma de Lactato: Se ha vuelto necesario recurrir nuevamente a métodos manuales ineficientes para la toma de lactato, lo que implica mayor tiempo y posibles errores humanos en la recopilación de datos. </w:t>
       </w:r>
     </w:p>
     <w:p>
@@ -14479,10 +14595,6 @@
     <w:p>
       <w:pPr>
         <w:pStyle w:val="Prrafodelista"/>
-        <w:numPr>
-          <w:ilvl w:val="0"/>
-          <w:numId w:val="4"/>
-        </w:numPr>
         <w:rPr>
           <w:rFonts w:ascii="Arial MT" w:eastAsia="Arial MT" w:hAnsi="Arial MT" w:cs="Arial MT"/>
           <w:kern w:val="0"/>
@@ -14492,7 +14604,14 @@
           <w14:ligatures w14:val="none"/>
         </w:rPr>
       </w:pPr>
-      <w:r>
+    </w:p>
+    <w:p>
+      <w:pPr>
+        <w:pStyle w:val="Prrafodelista"/>
+        <w:numPr>
+          <w:ilvl w:val="0"/>
+          <w:numId w:val="4"/>
+        </w:numPr>
         <w:rPr>
           <w:rFonts w:ascii="Arial MT" w:eastAsia="Arial MT" w:hAnsi="Arial MT" w:cs="Arial MT"/>
           <w:kern w:val="0"/>
@@ -14501,26 +14620,8 @@
           <w:lang w:val="es-MX"/>
           <w14:ligatures w14:val="none"/>
         </w:rPr>
-        <w:t>Retroalimentación Limitada: Los docentes y entrenadores carecen de una herramienta centralizada para proporcionar retroalimentación personalizada y consejos a los estudiantes con base en los nuevos datos recopilados</w:t>
-      </w:r>
-    </w:p>
-    <w:p>
-      <w:pPr>
-        <w:jc w:val="center"/>
-        <w:rPr>
-          <w:b/>
-        </w:rPr>
-      </w:pPr>
-      <w:r>
-        <w:rPr>
-          <w:b/>
-        </w:rPr>
-        <w:lastRenderedPageBreak/>
-        <w:t>DESCRIPCION DEL PROBLEMA</w:t>
-      </w:r>
-    </w:p>
-    <w:p>
-      <w:pPr>
+      </w:pPr>
+      <w:r>
         <w:rPr>
           <w:rFonts w:ascii="Arial MT" w:eastAsia="Arial MT" w:hAnsi="Arial MT" w:cs="Arial MT"/>
           <w:kern w:val="0"/>
@@ -14529,8 +14630,12 @@
           <w:lang w:val="es-MX"/>
           <w14:ligatures w14:val="none"/>
         </w:rPr>
-      </w:pPr>
-      <w:r>
+        <w:t xml:space="preserve">Falta de Herramientas de Análisis: La ausencia de una plataforma digital para el registro y análisis de datos de lactato dificulta la interpretación y la toma de decisiones informadas basadas en los resultados. </w:t>
+      </w:r>
+    </w:p>
+    <w:p>
+      <w:pPr>
+        <w:pStyle w:val="Prrafodelista"/>
         <w:rPr>
           <w:rFonts w:ascii="Arial MT" w:eastAsia="Arial MT" w:hAnsi="Arial MT" w:cs="Arial MT"/>
           <w:kern w:val="0"/>
@@ -14539,25 +14644,15 @@
           <w:lang w:val="es-MX"/>
           <w14:ligatures w14:val="none"/>
         </w:rPr>
-        <w:t>Para abordar estos problemas y llenar el vacío dejado por la desaparición de la versión inicial de "LactoSoft," se propone desarrollar una segunda versión del software. Esta nueva versión deberá restablecer la eficiencia en la toma de lactato, permitir el registro y análisis de datos de manera efectiva, y proporcionar una plataforma centralizada para el almacenamiento y compartición de resultados. La versión 2 de "LactoSoft" busca reconstruir y mejorar el proceso de evaluación de lactato en estudiantes de ciencias del deporte en la Universidad de Cundinamarca - Extensión Soacha, contribuyendo así a la calidad de la formación y el rendimiento deportivo de los estudiantes en ausencia de la versión anterior.</w:t>
-      </w:r>
-    </w:p>
-    <w:p>
-      <w:pPr>
-        <w:jc w:val="center"/>
-        <w:rPr>
-          <w:b/>
-        </w:rPr>
-      </w:pPr>
-      <w:r>
-        <w:rPr>
-          <w:b/>
-        </w:rPr>
-        <w:t>JUSTIFICACIÓN</w:t>
-      </w:r>
-    </w:p>
-    <w:p>
-      <w:pPr>
+      </w:pPr>
+    </w:p>
+    <w:p>
+      <w:pPr>
+        <w:pStyle w:val="Prrafodelista"/>
+        <w:numPr>
+          <w:ilvl w:val="0"/>
+          <w:numId w:val="4"/>
+        </w:numPr>
         <w:rPr>
           <w:rFonts w:ascii="Arial MT" w:eastAsia="Arial MT" w:hAnsi="Arial MT" w:cs="Arial MT"/>
           <w:kern w:val="0"/>
@@ -14567,9 +14662,7 @@
           <w14:ligatures w14:val="none"/>
         </w:rPr>
       </w:pPr>
-    </w:p>
-    <w:p>
-      <w:pPr>
+      <w:r>
         <w:rPr>
           <w:rFonts w:ascii="Arial MT" w:eastAsia="Arial MT" w:hAnsi="Arial MT" w:cs="Arial MT"/>
           <w:kern w:val="0"/>
@@ -14578,8 +14671,26 @@
           <w:lang w:val="es-MX"/>
           <w14:ligatures w14:val="none"/>
         </w:rPr>
-      </w:pPr>
-      <w:r>
+        <w:t>Retroalimentación Limitada: Los docentes y entrenadores carecen de una herramienta centralizada para proporcionar retroalimentación personalizada y consejos a los estudiantes con base en los nuevos datos recopilados</w:t>
+      </w:r>
+    </w:p>
+    <w:p>
+      <w:pPr>
+        <w:jc w:val="center"/>
+        <w:rPr>
+          <w:b/>
+        </w:rPr>
+      </w:pPr>
+      <w:r>
+        <w:rPr>
+          <w:b/>
+        </w:rPr>
+        <w:lastRenderedPageBreak/>
+        <w:t>DESCRIPCION DEL PROBLEMA</w:t>
+      </w:r>
+    </w:p>
+    <w:p>
+      <w:pPr>
         <w:rPr>
           <w:rFonts w:ascii="Arial MT" w:eastAsia="Arial MT" w:hAnsi="Arial MT" w:cs="Arial MT"/>
           <w:kern w:val="0"/>
@@ -14588,12 +14699,8 @@
           <w:lang w:val="es-MX"/>
           <w14:ligatures w14:val="none"/>
         </w:rPr>
-        <w:t>En la actualidad, existe una urgente necesidad de restablecer una herramienta esencial para la evaluación y mejora del rendimiento deportivo tanto en estudiantes como en deportistas de alto rendimiento. Es crucial mejorar la eficiencia y precisión en la toma de lactato, proporcionar análisis avanzados y garantizar la seguridad de los datos en los ámbitos académico y deportivo.</w:t>
-      </w:r>
-    </w:p>
-    <w:p/>
-    <w:p>
-      <w:pPr>
+      </w:pPr>
+      <w:r>
         <w:rPr>
           <w:rFonts w:ascii="Arial MT" w:eastAsia="Arial MT" w:hAnsi="Arial MT" w:cs="Arial MT"/>
           <w:kern w:val="0"/>
@@ -14602,7 +14709,9 @@
           <w:lang w:val="es-MX"/>
           <w14:ligatures w14:val="none"/>
         </w:rPr>
-      </w:pPr>
+        <w:t>Para abordar estos problemas y llenar el vacío dejado por la desaparición de la versión inicial de "</w:t>
+      </w:r>
+      <w:proofErr w:type="spellStart"/>
       <w:r>
         <w:rPr>
           <w:rFonts w:ascii="Arial MT" w:eastAsia="Arial MT" w:hAnsi="Arial MT" w:cs="Arial MT"/>
@@ -14612,11 +14721,10 @@
           <w:lang w:val="es-MX"/>
           <w14:ligatures w14:val="none"/>
         </w:rPr>
-        <w:t>La desaparición de la versión inicial de 'LactoSoft' ha ocasionado la pérdida de datos históricos de gran valor. Estos datos desempeñan un papel fundamental en el seguimiento y la mejora continua del rendimiento de los estudiantes y deportistas, lo que justifica de manera contundente la necesidad de desarrollar una nueva versión del software para restaurar esta funcionalidad.</w:t>
-      </w:r>
-    </w:p>
-    <w:p>
-      <w:pPr>
+        <w:t>LactoSoft</w:t>
+      </w:r>
+      <w:proofErr w:type="spellEnd"/>
+      <w:r>
         <w:rPr>
           <w:rFonts w:ascii="Arial MT" w:eastAsia="Arial MT" w:hAnsi="Arial MT" w:cs="Arial MT"/>
           <w:kern w:val="0"/>
@@ -14625,10 +14733,10 @@
           <w:lang w:val="es-MX"/>
           <w14:ligatures w14:val="none"/>
         </w:rPr>
-      </w:pPr>
-    </w:p>
-    <w:p>
-      <w:pPr>
+        <w:t>," se propone desarrollar una segunda versión del software. Esta nueva versión deberá restablecer la eficiencia en la toma de lactato, permitir el registro y análisis de datos de manera efectiva, y proporcionar una plataforma centralizada para el almacenamiento y compartición de resultados. La versión 2 de "</w:t>
+      </w:r>
+      <w:proofErr w:type="spellStart"/>
+      <w:r>
         <w:rPr>
           <w:rFonts w:ascii="Arial MT" w:eastAsia="Arial MT" w:hAnsi="Arial MT" w:cs="Arial MT"/>
           <w:kern w:val="0"/>
@@ -14637,7 +14745,9 @@
           <w:lang w:val="es-MX"/>
           <w14:ligatures w14:val="none"/>
         </w:rPr>
-      </w:pPr>
+        <w:t>LactoSoft</w:t>
+      </w:r>
+      <w:proofErr w:type="spellEnd"/>
       <w:r>
         <w:rPr>
           <w:rFonts w:ascii="Arial MT" w:eastAsia="Arial MT" w:hAnsi="Arial MT" w:cs="Arial MT"/>
@@ -14647,10 +14757,9 @@
           <w:lang w:val="es-MX"/>
           <w14:ligatures w14:val="none"/>
         </w:rPr>
-        <w:t>La toma de lactato manual, en contraste con un software especializado, es propensa a errores humanos y se caracteriza por su menor eficiencia. Por lo tanto, una nueva iteración de 'LactoSoft' permitirá una recopilación de datos más precisa y eficiente, lo que redundará en beneficio tanto de los estudiantes como de los profesores y entrenadores involucrados en el proceso de evaluación del lactato.</w:t>
-      </w:r>
-    </w:p>
-    <w:p/>
+        <w:t>" busca reconstruir y mejorar el proceso de evaluación de lactato en estudiantes de ciencias del deporte en la Universidad de Cundinamarca - Extensión Soacha, contribuyendo así a la calidad de la formación y el rendimiento deportivo de los estudiantes en ausencia de la versión anterior.</w:t>
+      </w:r>
+    </w:p>
     <w:p>
       <w:pPr>
         <w:jc w:val="center"/>
@@ -14662,7 +14771,7 @@
         <w:rPr>
           <w:b/>
         </w:rPr>
-        <w:t>OBJETIVO GENERAL</w:t>
+        <w:t>JUSTIFICACIÓN</w:t>
       </w:r>
     </w:p>
     <w:p>
@@ -14676,7 +14785,9 @@
           <w14:ligatures w14:val="none"/>
         </w:rPr>
       </w:pPr>
-      <w:r>
+    </w:p>
+    <w:p>
+      <w:pPr>
         <w:rPr>
           <w:rFonts w:ascii="Arial MT" w:eastAsia="Arial MT" w:hAnsi="Arial MT" w:cs="Arial MT"/>
           <w:kern w:val="0"/>
@@ -14685,26 +14796,8 @@
           <w:lang w:val="es-MX"/>
           <w14:ligatures w14:val="none"/>
         </w:rPr>
-        <w:t>"Desarrollar la actualizacion del software 'LactoSoft' con el fin de optimizar la medición de lactato, garantizando eficiencia y precisión. Esto fortalecerá la evaluación y mejora del rendimiento deportivo en estudiantes y deportistas de alto nivel de la Universidad de Cundinamarca</w:t>
-      </w:r>
-    </w:p>
-    <w:p/>
-    <w:p>
-      <w:pPr>
-        <w:jc w:val="center"/>
-        <w:rPr>
-          <w:b/>
-        </w:rPr>
-      </w:pPr>
-      <w:r>
-        <w:rPr>
-          <w:b/>
-        </w:rPr>
-        <w:t>OBJETIVO ESPECIFICO</w:t>
-      </w:r>
-    </w:p>
-    <w:p>
-      <w:pPr>
+      </w:pPr>
+      <w:r>
         <w:rPr>
           <w:rFonts w:ascii="Arial MT" w:eastAsia="Arial MT" w:hAnsi="Arial MT" w:cs="Arial MT"/>
           <w:kern w:val="0"/>
@@ -14713,8 +14806,12 @@
           <w:lang w:val="es-MX"/>
           <w14:ligatures w14:val="none"/>
         </w:rPr>
-      </w:pPr>
-      <w:r>
+        <w:t>En la actualidad, existe una urgente necesidad de restablecer una herramienta esencial para la evaluación y mejora del rendimiento deportivo tanto en estudiantes como en deportistas de alto rendimiento. Es crucial mejorar la eficiencia y precisión en la toma de lactato, proporcionar análisis avanzados y garantizar la seguridad de los datos en los ámbitos académico y deportivo.</w:t>
+      </w:r>
+    </w:p>
+    <w:p/>
+    <w:p>
+      <w:pPr>
         <w:rPr>
           <w:rFonts w:ascii="Arial MT" w:eastAsia="Arial MT" w:hAnsi="Arial MT" w:cs="Arial MT"/>
           <w:kern w:val="0"/>
@@ -14723,8 +14820,249 @@
           <w:lang w:val="es-MX"/>
           <w14:ligatures w14:val="none"/>
         </w:rPr>
+      </w:pPr>
+      <w:r>
+        <w:rPr>
+          <w:rFonts w:ascii="Arial MT" w:eastAsia="Arial MT" w:hAnsi="Arial MT" w:cs="Arial MT"/>
+          <w:kern w:val="0"/>
+          <w:sz w:val="24"/>
+          <w:szCs w:val="24"/>
+          <w:lang w:val="es-MX"/>
+          <w14:ligatures w14:val="none"/>
+        </w:rPr>
+        <w:t>La desaparición de la versión inicial de '</w:t>
+      </w:r>
+      <w:proofErr w:type="spellStart"/>
+      <w:r>
+        <w:rPr>
+          <w:rFonts w:ascii="Arial MT" w:eastAsia="Arial MT" w:hAnsi="Arial MT" w:cs="Arial MT"/>
+          <w:kern w:val="0"/>
+          <w:sz w:val="24"/>
+          <w:szCs w:val="24"/>
+          <w:lang w:val="es-MX"/>
+          <w14:ligatures w14:val="none"/>
+        </w:rPr>
+        <w:t>LactoSoft</w:t>
+      </w:r>
+      <w:proofErr w:type="spellEnd"/>
+      <w:r>
+        <w:rPr>
+          <w:rFonts w:ascii="Arial MT" w:eastAsia="Arial MT" w:hAnsi="Arial MT" w:cs="Arial MT"/>
+          <w:kern w:val="0"/>
+          <w:sz w:val="24"/>
+          <w:szCs w:val="24"/>
+          <w:lang w:val="es-MX"/>
+          <w14:ligatures w14:val="none"/>
+        </w:rPr>
+        <w:t>' ha ocasionado la pérdida de datos históricos de gran valor. Estos datos desempeñan un papel fundamental en el seguimiento y la mejora continua del rendimiento de los estudiantes y deportistas, lo que justifica de manera contundente la necesidad de desarrollar una nueva versión del software para restaurar esta funcionalidad.</w:t>
+      </w:r>
+    </w:p>
+    <w:p>
+      <w:pPr>
+        <w:rPr>
+          <w:rFonts w:ascii="Arial MT" w:eastAsia="Arial MT" w:hAnsi="Arial MT" w:cs="Arial MT"/>
+          <w:kern w:val="0"/>
+          <w:sz w:val="24"/>
+          <w:szCs w:val="24"/>
+          <w:lang w:val="es-MX"/>
+          <w14:ligatures w14:val="none"/>
+        </w:rPr>
+      </w:pPr>
+    </w:p>
+    <w:p>
+      <w:pPr>
+        <w:rPr>
+          <w:rFonts w:ascii="Arial MT" w:eastAsia="Arial MT" w:hAnsi="Arial MT" w:cs="Arial MT"/>
+          <w:kern w:val="0"/>
+          <w:sz w:val="24"/>
+          <w:szCs w:val="24"/>
+          <w:lang w:val="es-MX"/>
+          <w14:ligatures w14:val="none"/>
+        </w:rPr>
+      </w:pPr>
+      <w:r>
+        <w:rPr>
+          <w:rFonts w:ascii="Arial MT" w:eastAsia="Arial MT" w:hAnsi="Arial MT" w:cs="Arial MT"/>
+          <w:kern w:val="0"/>
+          <w:sz w:val="24"/>
+          <w:szCs w:val="24"/>
+          <w:lang w:val="es-MX"/>
+          <w14:ligatures w14:val="none"/>
+        </w:rPr>
+        <w:t>La toma de lactato manual, en contraste con un software especializado, es propensa a errores humanos y se caracteriza por su menor eficiencia. Por lo tanto, una nueva iteración de '</w:t>
+      </w:r>
+      <w:proofErr w:type="spellStart"/>
+      <w:r>
+        <w:rPr>
+          <w:rFonts w:ascii="Arial MT" w:eastAsia="Arial MT" w:hAnsi="Arial MT" w:cs="Arial MT"/>
+          <w:kern w:val="0"/>
+          <w:sz w:val="24"/>
+          <w:szCs w:val="24"/>
+          <w:lang w:val="es-MX"/>
+          <w14:ligatures w14:val="none"/>
+        </w:rPr>
+        <w:t>LactoSoft</w:t>
+      </w:r>
+      <w:proofErr w:type="spellEnd"/>
+      <w:r>
+        <w:rPr>
+          <w:rFonts w:ascii="Arial MT" w:eastAsia="Arial MT" w:hAnsi="Arial MT" w:cs="Arial MT"/>
+          <w:kern w:val="0"/>
+          <w:sz w:val="24"/>
+          <w:szCs w:val="24"/>
+          <w:lang w:val="es-MX"/>
+          <w14:ligatures w14:val="none"/>
+        </w:rPr>
+        <w:t>' permitirá una recopilación de datos más precisa y eficiente, lo que redundará en beneficio tanto de los estudiantes como de los profesores y entrenadores involucrados en el proceso de evaluación del lactato.</w:t>
+      </w:r>
+    </w:p>
+    <w:p/>
+    <w:p>
+      <w:pPr>
+        <w:jc w:val="center"/>
+        <w:rPr>
+          <w:b/>
+        </w:rPr>
+      </w:pPr>
+      <w:r>
+        <w:rPr>
+          <w:b/>
+        </w:rPr>
+        <w:t>OBJETIVO GENERAL</w:t>
+      </w:r>
+    </w:p>
+    <w:p>
+      <w:pPr>
+        <w:rPr>
+          <w:rFonts w:ascii="Arial MT" w:eastAsia="Arial MT" w:hAnsi="Arial MT" w:cs="Arial MT"/>
+          <w:kern w:val="0"/>
+          <w:sz w:val="24"/>
+          <w:szCs w:val="24"/>
+          <w:lang w:val="es-MX"/>
+          <w14:ligatures w14:val="none"/>
+        </w:rPr>
+      </w:pPr>
+      <w:r>
+        <w:rPr>
+          <w:rFonts w:ascii="Arial MT" w:eastAsia="Arial MT" w:hAnsi="Arial MT" w:cs="Arial MT"/>
+          <w:kern w:val="0"/>
+          <w:sz w:val="24"/>
+          <w:szCs w:val="24"/>
+          <w:lang w:val="es-MX"/>
+          <w14:ligatures w14:val="none"/>
+        </w:rPr>
+        <w:t xml:space="preserve">"Desarrollar la </w:t>
+      </w:r>
+      <w:proofErr w:type="spellStart"/>
+      <w:r>
+        <w:rPr>
+          <w:rFonts w:ascii="Arial MT" w:eastAsia="Arial MT" w:hAnsi="Arial MT" w:cs="Arial MT"/>
+          <w:kern w:val="0"/>
+          <w:sz w:val="24"/>
+          <w:szCs w:val="24"/>
+          <w:lang w:val="es-MX"/>
+          <w14:ligatures w14:val="none"/>
+        </w:rPr>
+        <w:t>actualizacion</w:t>
+      </w:r>
+      <w:proofErr w:type="spellEnd"/>
+      <w:r>
+        <w:rPr>
+          <w:rFonts w:ascii="Arial MT" w:eastAsia="Arial MT" w:hAnsi="Arial MT" w:cs="Arial MT"/>
+          <w:kern w:val="0"/>
+          <w:sz w:val="24"/>
+          <w:szCs w:val="24"/>
+          <w:lang w:val="es-MX"/>
+          <w14:ligatures w14:val="none"/>
+        </w:rPr>
+        <w:t xml:space="preserve"> del software '</w:t>
+      </w:r>
+      <w:proofErr w:type="spellStart"/>
+      <w:r>
+        <w:rPr>
+          <w:rFonts w:ascii="Arial MT" w:eastAsia="Arial MT" w:hAnsi="Arial MT" w:cs="Arial MT"/>
+          <w:kern w:val="0"/>
+          <w:sz w:val="24"/>
+          <w:szCs w:val="24"/>
+          <w:lang w:val="es-MX"/>
+          <w14:ligatures w14:val="none"/>
+        </w:rPr>
+        <w:t>LactoSoft</w:t>
+      </w:r>
+      <w:proofErr w:type="spellEnd"/>
+      <w:r>
+        <w:rPr>
+          <w:rFonts w:ascii="Arial MT" w:eastAsia="Arial MT" w:hAnsi="Arial MT" w:cs="Arial MT"/>
+          <w:kern w:val="0"/>
+          <w:sz w:val="24"/>
+          <w:szCs w:val="24"/>
+          <w:lang w:val="es-MX"/>
+          <w14:ligatures w14:val="none"/>
+        </w:rPr>
+        <w:t>' con el fin de optimizar la medición de lactato, garantizando eficiencia y precisión. Esto fortalecerá la evaluación y mejora del rendimiento deportivo en estudiantes y deportistas de alto nivel de la Universidad de Cundinamarca</w:t>
+      </w:r>
+    </w:p>
+    <w:p/>
+    <w:p>
+      <w:pPr>
+        <w:jc w:val="center"/>
+        <w:rPr>
+          <w:b/>
+        </w:rPr>
+      </w:pPr>
+      <w:r>
+        <w:rPr>
+          <w:b/>
+        </w:rPr>
+        <w:t>OBJETIVO ESPECIFICO</w:t>
+      </w:r>
+    </w:p>
+    <w:p>
+      <w:pPr>
+        <w:rPr>
+          <w:rFonts w:ascii="Arial MT" w:eastAsia="Arial MT" w:hAnsi="Arial MT" w:cs="Arial MT"/>
+          <w:kern w:val="0"/>
+          <w:sz w:val="24"/>
+          <w:szCs w:val="24"/>
+          <w:lang w:val="es-MX"/>
+          <w14:ligatures w14:val="none"/>
+        </w:rPr>
+      </w:pPr>
+      <w:r>
+        <w:rPr>
+          <w:rFonts w:ascii="Arial MT" w:eastAsia="Arial MT" w:hAnsi="Arial MT" w:cs="Arial MT"/>
+          <w:kern w:val="0"/>
+          <w:sz w:val="24"/>
+          <w:szCs w:val="24"/>
+          <w:lang w:val="es-MX"/>
+          <w14:ligatures w14:val="none"/>
+        </w:rPr>
         <w:lastRenderedPageBreak/>
-        <w:t>1. Rediseñar la interfaz de usuario de "LactoSoft" para que sea intuitiva y fácil de usar, beneficiando a estudiantes, docentes y entrenadores.</w:t>
+        <w:t>1. Rediseñar la interfaz de usuario de "</w:t>
+      </w:r>
+      <w:proofErr w:type="spellStart"/>
+      <w:r>
+        <w:rPr>
+          <w:rFonts w:ascii="Arial MT" w:eastAsia="Arial MT" w:hAnsi="Arial MT" w:cs="Arial MT"/>
+          <w:kern w:val="0"/>
+          <w:sz w:val="24"/>
+          <w:szCs w:val="24"/>
+          <w:lang w:val="es-MX"/>
+          <w14:ligatures w14:val="none"/>
+        </w:rPr>
+        <w:t>LactoSoft</w:t>
+      </w:r>
+      <w:proofErr w:type="spellEnd"/>
+      <w:r>
+        <w:rPr>
+          <w:rFonts w:ascii="Arial MT" w:eastAsia="Arial MT" w:hAnsi="Arial MT" w:cs="Arial MT"/>
+          <w:kern w:val="0"/>
+          <w:sz w:val="24"/>
+          <w:szCs w:val="24"/>
+          <w:lang w:val="es-MX"/>
+          <w14:ligatures w14:val="none"/>
+        </w:rPr>
+        <w:t>" para que sea intuitiva y fácil de usar, beneficiando a estudiantes, docentes y entrenadores.</w:t>
       </w:r>
     </w:p>
     <w:p>
@@ -14856,7 +15194,7 @@
 </file>
 
 <file path=word/endnotes.xml><?xml version="1.0" encoding="utf-8"?>
-<w:endnotes xmlns:wpc="http://schemas.microsoft.com/office/word/2010/wordprocessingCanvas" xmlns:cx="http://schemas.microsoft.com/office/drawing/2014/chartex" xmlns:mc="http://schemas.openxmlformats.org/markup-compatibility/2006" xmlns:o="urn:schemas-microsoft-com:office:office" xmlns:r="http://schemas.openxmlformats.org/officeDocument/2006/relationships" xmlns:m="http://schemas.openxmlformats.org/officeDocument/2006/math" xmlns:v="urn:schemas-microsoft-com:vml" xmlns:wp14="http://schemas.microsoft.com/office/word/2010/wordprocessingDrawing" xmlns:wp="http://schemas.openxmlformats.org/drawingml/2006/wordprocessingDrawing" xmlns:w10="urn:schemas-microsoft-com:office:word" xmlns:w="http://schemas.openxmlformats.org/wordprocessingml/2006/main" xmlns:w14="http://schemas.microsoft.com/office/word/2010/wordml" xmlns:w15="http://schemas.microsoft.com/office/word/2012/wordml" xmlns:w16se="http://schemas.microsoft.com/office/word/2015/wordml/symex" xmlns:wpg="http://schemas.microsoft.com/office/word/2010/wordprocessingGroup" xmlns:wpi="http://schemas.microsoft.com/office/word/2010/wordprocessingInk" xmlns:wne="http://schemas.microsoft.com/office/word/2006/wordml" xmlns:wps="http://schemas.microsoft.com/office/word/2010/wordprocessingShape" mc:Ignorable="w14 w15 w16se wp14">
+<w:endnotes xmlns:wpc="http://schemas.microsoft.com/office/word/2010/wordprocessingCanvas" xmlns:mc="http://schemas.openxmlformats.org/markup-compatibility/2006" xmlns:o="urn:schemas-microsoft-com:office:office" xmlns:r="http://schemas.openxmlformats.org/officeDocument/2006/relationships" xmlns:m="http://schemas.openxmlformats.org/officeDocument/2006/math" xmlns:v="urn:schemas-microsoft-com:vml" xmlns:wp14="http://schemas.microsoft.com/office/word/2010/wordprocessingDrawing" xmlns:wp="http://schemas.openxmlformats.org/drawingml/2006/wordprocessingDrawing" xmlns:w10="urn:schemas-microsoft-com:office:word" xmlns:w="http://schemas.openxmlformats.org/wordprocessingml/2006/main" xmlns:w14="http://schemas.microsoft.com/office/word/2010/wordml" xmlns:wpg="http://schemas.microsoft.com/office/word/2010/wordprocessingGroup" xmlns:wpi="http://schemas.microsoft.com/office/word/2010/wordprocessingInk" xmlns:wne="http://schemas.microsoft.com/office/word/2006/wordml" xmlns:wps="http://schemas.microsoft.com/office/word/2010/wordprocessingShape" mc:Ignorable="w14 wp14">
   <w:endnote w:type="separator" w:id="-1">
     <w:p>
       <w:pPr>
@@ -14881,7 +15219,7 @@
 </file>
 
 <file path=word/footnotes.xml><?xml version="1.0" encoding="utf-8"?>
-<w:footnotes xmlns:wpc="http://schemas.microsoft.com/office/word/2010/wordprocessingCanvas" xmlns:cx="http://schemas.microsoft.com/office/drawing/2014/chartex" xmlns:mc="http://schemas.openxmlformats.org/markup-compatibility/2006" xmlns:o="urn:schemas-microsoft-com:office:office" xmlns:r="http://schemas.openxmlformats.org/officeDocument/2006/relationships" xmlns:m="http://schemas.openxmlformats.org/officeDocument/2006/math" xmlns:v="urn:schemas-microsoft-com:vml" xmlns:wp14="http://schemas.microsoft.com/office/word/2010/wordprocessingDrawing" xmlns:wp="http://schemas.openxmlformats.org/drawingml/2006/wordprocessingDrawing" xmlns:w10="urn:schemas-microsoft-com:office:word" xmlns:w="http://schemas.openxmlformats.org/wordprocessingml/2006/main" xmlns:w14="http://schemas.microsoft.com/office/word/2010/wordml" xmlns:w15="http://schemas.microsoft.com/office/word/2012/wordml" xmlns:w16se="http://schemas.microsoft.com/office/word/2015/wordml/symex" xmlns:wpg="http://schemas.microsoft.com/office/word/2010/wordprocessingGroup" xmlns:wpi="http://schemas.microsoft.com/office/word/2010/wordprocessingInk" xmlns:wne="http://schemas.microsoft.com/office/word/2006/wordml" xmlns:wps="http://schemas.microsoft.com/office/word/2010/wordprocessingShape" mc:Ignorable="w14 w15 w16se wp14">
+<w:footnotes xmlns:wpc="http://schemas.microsoft.com/office/word/2010/wordprocessingCanvas" xmlns:mc="http://schemas.openxmlformats.org/markup-compatibility/2006" xmlns:o="urn:schemas-microsoft-com:office:office" xmlns:r="http://schemas.openxmlformats.org/officeDocument/2006/relationships" xmlns:m="http://schemas.openxmlformats.org/officeDocument/2006/math" xmlns:v="urn:schemas-microsoft-com:vml" xmlns:wp14="http://schemas.microsoft.com/office/word/2010/wordprocessingDrawing" xmlns:wp="http://schemas.openxmlformats.org/drawingml/2006/wordprocessingDrawing" xmlns:w10="urn:schemas-microsoft-com:office:word" xmlns:w="http://schemas.openxmlformats.org/wordprocessingml/2006/main" xmlns:w14="http://schemas.microsoft.com/office/word/2010/wordml" xmlns:wpg="http://schemas.microsoft.com/office/word/2010/wordprocessingGroup" xmlns:wpi="http://schemas.microsoft.com/office/word/2010/wordprocessingInk" xmlns:wne="http://schemas.microsoft.com/office/word/2006/wordml" xmlns:wps="http://schemas.microsoft.com/office/word/2010/wordprocessingShape" mc:Ignorable="w14 wp14">
   <w:footnote w:type="separator" w:id="-1">
     <w:p>
       <w:pPr>
@@ -14906,8 +15244,8 @@
 </file>
 
 <file path=word/numbering.xml><?xml version="1.0" encoding="utf-8"?>
-<w:numbering xmlns:wpc="http://schemas.microsoft.com/office/word/2010/wordprocessingCanvas" xmlns:cx="http://schemas.microsoft.com/office/drawing/2014/chartex" xmlns:mc="http://schemas.openxmlformats.org/markup-compatibility/2006" xmlns:o="urn:schemas-microsoft-com:office:office" xmlns:r="http://schemas.openxmlformats.org/officeDocument/2006/relationships" xmlns:m="http://schemas.openxmlformats.org/officeDocument/2006/math" xmlns:v="urn:schemas-microsoft-com:vml" xmlns:wp14="http://schemas.microsoft.com/office/word/2010/wordprocessingDrawing" xmlns:wp="http://schemas.openxmlformats.org/drawingml/2006/wordprocessingDrawing" xmlns:w10="urn:schemas-microsoft-com:office:word" xmlns:w="http://schemas.openxmlformats.org/wordprocessingml/2006/main" xmlns:w14="http://schemas.microsoft.com/office/word/2010/wordml" xmlns:w15="http://schemas.microsoft.com/office/word/2012/wordml" xmlns:w16se="http://schemas.microsoft.com/office/word/2015/wordml/symex" xmlns:wpg="http://schemas.microsoft.com/office/word/2010/wordprocessingGroup" xmlns:wpi="http://schemas.microsoft.com/office/word/2010/wordprocessingInk" xmlns:wne="http://schemas.microsoft.com/office/word/2006/wordml" xmlns:wps="http://schemas.microsoft.com/office/word/2010/wordprocessingShape" mc:Ignorable="w14 w15 w16se wp14">
-  <w:abstractNum w:abstractNumId="0" w15:restartNumberingAfterBreak="0">
+<w:numbering xmlns:wpc="http://schemas.microsoft.com/office/word/2010/wordprocessingCanvas" xmlns:mc="http://schemas.openxmlformats.org/markup-compatibility/2006" xmlns:o="urn:schemas-microsoft-com:office:office" xmlns:r="http://schemas.openxmlformats.org/officeDocument/2006/relationships" xmlns:m="http://schemas.openxmlformats.org/officeDocument/2006/math" xmlns:v="urn:schemas-microsoft-com:vml" xmlns:wp14="http://schemas.microsoft.com/office/word/2010/wordprocessingDrawing" xmlns:wp="http://schemas.openxmlformats.org/drawingml/2006/wordprocessingDrawing" xmlns:w10="urn:schemas-microsoft-com:office:word" xmlns:w="http://schemas.openxmlformats.org/wordprocessingml/2006/main" xmlns:w14="http://schemas.microsoft.com/office/word/2010/wordml" xmlns:wpg="http://schemas.microsoft.com/office/word/2010/wordprocessingGroup" xmlns:wpi="http://schemas.microsoft.com/office/word/2010/wordprocessingInk" xmlns:wne="http://schemas.microsoft.com/office/word/2006/wordml" xmlns:wps="http://schemas.microsoft.com/office/word/2010/wordprocessingShape" mc:Ignorable="w14 wp14">
+  <w:abstractNum w:abstractNumId="0">
     <w:nsid w:val="077E117B"/>
     <w:multiLevelType w:val="hybridMultilevel"/>
     <w:tmpl w:val="93A007EC"/>
@@ -15025,7 +15363,7 @@
       </w:rPr>
     </w:lvl>
   </w:abstractNum>
-  <w:abstractNum w:abstractNumId="1" w15:restartNumberingAfterBreak="0">
+  <w:abstractNum w:abstractNumId="1">
     <w:nsid w:val="0A877C12"/>
     <w:multiLevelType w:val="hybridMultilevel"/>
     <w:tmpl w:val="43403C08"/>
@@ -15143,7 +15481,7 @@
       </w:rPr>
     </w:lvl>
   </w:abstractNum>
-  <w:abstractNum w:abstractNumId="2" w15:restartNumberingAfterBreak="0">
+  <w:abstractNum w:abstractNumId="2">
     <w:nsid w:val="10164BFC"/>
     <w:multiLevelType w:val="hybridMultilevel"/>
     <w:tmpl w:val="7864F4A4"/>
@@ -15259,7 +15597,7 @@
       </w:rPr>
     </w:lvl>
   </w:abstractNum>
-  <w:abstractNum w:abstractNumId="3" w15:restartNumberingAfterBreak="0">
+  <w:abstractNum w:abstractNumId="3">
     <w:nsid w:val="11B61518"/>
     <w:multiLevelType w:val="hybridMultilevel"/>
     <w:tmpl w:val="10D6423E"/>
@@ -15345,7 +15683,7 @@
       </w:pPr>
     </w:lvl>
   </w:abstractNum>
-  <w:abstractNum w:abstractNumId="4" w15:restartNumberingAfterBreak="0">
+  <w:abstractNum w:abstractNumId="4">
     <w:nsid w:val="1630554D"/>
     <w:multiLevelType w:val="hybridMultilevel"/>
     <w:tmpl w:val="62523FA2"/>
@@ -15463,7 +15801,7 @@
       </w:rPr>
     </w:lvl>
   </w:abstractNum>
-  <w:abstractNum w:abstractNumId="5" w15:restartNumberingAfterBreak="0">
+  <w:abstractNum w:abstractNumId="5">
     <w:nsid w:val="18367C8E"/>
     <w:multiLevelType w:val="hybridMultilevel"/>
     <w:tmpl w:val="66C4CE70"/>
@@ -15581,7 +15919,7 @@
       </w:rPr>
     </w:lvl>
   </w:abstractNum>
-  <w:abstractNum w:abstractNumId="6" w15:restartNumberingAfterBreak="0">
+  <w:abstractNum w:abstractNumId="6">
     <w:nsid w:val="19580031"/>
     <w:multiLevelType w:val="multilevel"/>
     <w:tmpl w:val="AC608D44"/>
@@ -15704,7 +16042,7 @@
       </w:rPr>
     </w:lvl>
   </w:abstractNum>
-  <w:abstractNum w:abstractNumId="7" w15:restartNumberingAfterBreak="0">
+  <w:abstractNum w:abstractNumId="7">
     <w:nsid w:val="19661E95"/>
     <w:multiLevelType w:val="multilevel"/>
     <w:tmpl w:val="F7DAFAD2"/>
@@ -15824,7 +16162,7 @@
       </w:rPr>
     </w:lvl>
   </w:abstractNum>
-  <w:abstractNum w:abstractNumId="8" w15:restartNumberingAfterBreak="0">
+  <w:abstractNum w:abstractNumId="8">
     <w:nsid w:val="21EE5E85"/>
     <w:multiLevelType w:val="multilevel"/>
     <w:tmpl w:val="11B4AB44"/>
@@ -15952,7 +16290,7 @@
       </w:rPr>
     </w:lvl>
   </w:abstractNum>
-  <w:abstractNum w:abstractNumId="9" w15:restartNumberingAfterBreak="0">
+  <w:abstractNum w:abstractNumId="9">
     <w:nsid w:val="24225C5E"/>
     <w:multiLevelType w:val="hybridMultilevel"/>
     <w:tmpl w:val="989C2AF4"/>
@@ -16070,7 +16408,7 @@
       </w:rPr>
     </w:lvl>
   </w:abstractNum>
-  <w:abstractNum w:abstractNumId="10" w15:restartNumberingAfterBreak="0">
+  <w:abstractNum w:abstractNumId="10">
     <w:nsid w:val="24AB5E06"/>
     <w:multiLevelType w:val="hybridMultilevel"/>
     <w:tmpl w:val="9686F94C"/>
@@ -16188,7 +16526,7 @@
       </w:rPr>
     </w:lvl>
   </w:abstractNum>
-  <w:abstractNum w:abstractNumId="11" w15:restartNumberingAfterBreak="0">
+  <w:abstractNum w:abstractNumId="11">
     <w:nsid w:val="25C11B2E"/>
     <w:multiLevelType w:val="hybridMultilevel"/>
     <w:tmpl w:val="D1E28686"/>
@@ -16306,7 +16644,7 @@
       </w:rPr>
     </w:lvl>
   </w:abstractNum>
-  <w:abstractNum w:abstractNumId="12" w15:restartNumberingAfterBreak="0">
+  <w:abstractNum w:abstractNumId="12">
     <w:nsid w:val="261C298C"/>
     <w:multiLevelType w:val="hybridMultilevel"/>
     <w:tmpl w:val="1F8C8CD6"/>
@@ -16424,7 +16762,7 @@
       </w:rPr>
     </w:lvl>
   </w:abstractNum>
-  <w:abstractNum w:abstractNumId="13" w15:restartNumberingAfterBreak="0">
+  <w:abstractNum w:abstractNumId="13">
     <w:nsid w:val="2FBB61EA"/>
     <w:multiLevelType w:val="hybridMultilevel"/>
     <w:tmpl w:val="4BEAB5AC"/>
@@ -16542,7 +16880,7 @@
       </w:rPr>
     </w:lvl>
   </w:abstractNum>
-  <w:abstractNum w:abstractNumId="14" w15:restartNumberingAfterBreak="0">
+  <w:abstractNum w:abstractNumId="14">
     <w:nsid w:val="34BD66F0"/>
     <w:multiLevelType w:val="hybridMultilevel"/>
     <w:tmpl w:val="B97416BA"/>
@@ -16660,7 +16998,7 @@
       </w:rPr>
     </w:lvl>
   </w:abstractNum>
-  <w:abstractNum w:abstractNumId="15" w15:restartNumberingAfterBreak="0">
+  <w:abstractNum w:abstractNumId="15">
     <w:nsid w:val="37835E6E"/>
     <w:multiLevelType w:val="hybridMultilevel"/>
     <w:tmpl w:val="DBBA1A28"/>
@@ -16776,7 +17114,7 @@
       </w:rPr>
     </w:lvl>
   </w:abstractNum>
-  <w:abstractNum w:abstractNumId="16" w15:restartNumberingAfterBreak="0">
+  <w:abstractNum w:abstractNumId="16">
     <w:nsid w:val="388E4E16"/>
     <w:multiLevelType w:val="hybridMultilevel"/>
     <w:tmpl w:val="F3441016"/>
@@ -16892,7 +17230,7 @@
       </w:rPr>
     </w:lvl>
   </w:abstractNum>
-  <w:abstractNum w:abstractNumId="17" w15:restartNumberingAfterBreak="0">
+  <w:abstractNum w:abstractNumId="17">
     <w:nsid w:val="38AA2253"/>
     <w:multiLevelType w:val="hybridMultilevel"/>
     <w:tmpl w:val="25CC7FDE"/>
@@ -17015,7 +17353,7 @@
       </w:rPr>
     </w:lvl>
   </w:abstractNum>
-  <w:abstractNum w:abstractNumId="18" w15:restartNumberingAfterBreak="0">
+  <w:abstractNum w:abstractNumId="18">
     <w:nsid w:val="3A917EB5"/>
     <w:multiLevelType w:val="hybridMultilevel"/>
     <w:tmpl w:val="723854EE"/>
@@ -17128,7 +17466,7 @@
       </w:rPr>
     </w:lvl>
   </w:abstractNum>
-  <w:abstractNum w:abstractNumId="19" w15:restartNumberingAfterBreak="0">
+  <w:abstractNum w:abstractNumId="19">
     <w:nsid w:val="3B200363"/>
     <w:multiLevelType w:val="hybridMultilevel"/>
     <w:tmpl w:val="1F544322"/>
@@ -17246,7 +17584,7 @@
       </w:rPr>
     </w:lvl>
   </w:abstractNum>
-  <w:abstractNum w:abstractNumId="20" w15:restartNumberingAfterBreak="0">
+  <w:abstractNum w:abstractNumId="20">
     <w:nsid w:val="3D6D38BF"/>
     <w:multiLevelType w:val="hybridMultilevel"/>
     <w:tmpl w:val="735E6458"/>
@@ -17336,7 +17674,7 @@
       </w:pPr>
     </w:lvl>
   </w:abstractNum>
-  <w:abstractNum w:abstractNumId="21" w15:restartNumberingAfterBreak="0">
+  <w:abstractNum w:abstractNumId="21">
     <w:nsid w:val="40A068FD"/>
     <w:multiLevelType w:val="multilevel"/>
     <w:tmpl w:val="EBB0708E"/>
@@ -17465,7 +17803,7 @@
       </w:rPr>
     </w:lvl>
   </w:abstractNum>
-  <w:abstractNum w:abstractNumId="22" w15:restartNumberingAfterBreak="0">
+  <w:abstractNum w:abstractNumId="22">
     <w:nsid w:val="42A16C49"/>
     <w:multiLevelType w:val="hybridMultilevel"/>
     <w:tmpl w:val="12F4864E"/>
@@ -17584,7 +17922,7 @@
       </w:rPr>
     </w:lvl>
   </w:abstractNum>
-  <w:abstractNum w:abstractNumId="23" w15:restartNumberingAfterBreak="0">
+  <w:abstractNum w:abstractNumId="23">
     <w:nsid w:val="43DC7F76"/>
     <w:multiLevelType w:val="hybridMultilevel"/>
     <w:tmpl w:val="36166054"/>
@@ -17716,7 +18054,7 @@
       </w:rPr>
     </w:lvl>
   </w:abstractNum>
-  <w:abstractNum w:abstractNumId="24" w15:restartNumberingAfterBreak="0">
+  <w:abstractNum w:abstractNumId="24">
     <w:nsid w:val="4B1F24C5"/>
     <w:multiLevelType w:val="hybridMultilevel"/>
     <w:tmpl w:val="B2085886"/>
@@ -17802,7 +18140,7 @@
       </w:pPr>
     </w:lvl>
   </w:abstractNum>
-  <w:abstractNum w:abstractNumId="25" w15:restartNumberingAfterBreak="0">
+  <w:abstractNum w:abstractNumId="25">
     <w:nsid w:val="56222BC7"/>
     <w:multiLevelType w:val="hybridMultilevel"/>
     <w:tmpl w:val="7D6C2A38"/>
@@ -17920,7 +18258,7 @@
       </w:rPr>
     </w:lvl>
   </w:abstractNum>
-  <w:abstractNum w:abstractNumId="26" w15:restartNumberingAfterBreak="0">
+  <w:abstractNum w:abstractNumId="26">
     <w:nsid w:val="589522FD"/>
     <w:multiLevelType w:val="hybridMultilevel"/>
     <w:tmpl w:val="0BF8AD46"/>
@@ -18038,7 +18376,7 @@
       </w:rPr>
     </w:lvl>
   </w:abstractNum>
-  <w:abstractNum w:abstractNumId="27" w15:restartNumberingAfterBreak="0">
+  <w:abstractNum w:abstractNumId="27">
     <w:nsid w:val="5B690496"/>
     <w:multiLevelType w:val="multilevel"/>
     <w:tmpl w:val="8DEAB6C4"/>
@@ -18167,7 +18505,7 @@
       </w:rPr>
     </w:lvl>
   </w:abstractNum>
-  <w:abstractNum w:abstractNumId="28" w15:restartNumberingAfterBreak="0">
+  <w:abstractNum w:abstractNumId="28">
     <w:nsid w:val="612877E0"/>
     <w:multiLevelType w:val="multilevel"/>
     <w:tmpl w:val="03C84E86"/>
@@ -18290,7 +18628,7 @@
       </w:rPr>
     </w:lvl>
   </w:abstractNum>
-  <w:abstractNum w:abstractNumId="29" w15:restartNumberingAfterBreak="0">
+  <w:abstractNum w:abstractNumId="29">
     <w:nsid w:val="621C0D3D"/>
     <w:multiLevelType w:val="multilevel"/>
     <w:tmpl w:val="C25E32D8"/>
@@ -18419,7 +18757,7 @@
       </w:rPr>
     </w:lvl>
   </w:abstractNum>
-  <w:abstractNum w:abstractNumId="30" w15:restartNumberingAfterBreak="0">
+  <w:abstractNum w:abstractNumId="30">
     <w:nsid w:val="6A1575AD"/>
     <w:multiLevelType w:val="hybridMultilevel"/>
     <w:tmpl w:val="9A820690"/>
@@ -18535,7 +18873,7 @@
       </w:rPr>
     </w:lvl>
   </w:abstractNum>
-  <w:abstractNum w:abstractNumId="31" w15:restartNumberingAfterBreak="0">
+  <w:abstractNum w:abstractNumId="31">
     <w:nsid w:val="6A383E98"/>
     <w:multiLevelType w:val="hybridMultilevel"/>
     <w:tmpl w:val="0D364FEE"/>
@@ -18653,7 +18991,7 @@
       </w:rPr>
     </w:lvl>
   </w:abstractNum>
-  <w:abstractNum w:abstractNumId="32" w15:restartNumberingAfterBreak="0">
+  <w:abstractNum w:abstractNumId="32">
     <w:nsid w:val="6B5312EC"/>
     <w:multiLevelType w:val="multilevel"/>
     <w:tmpl w:val="E18C39FE"/>
@@ -18782,7 +19120,7 @@
       </w:rPr>
     </w:lvl>
   </w:abstractNum>
-  <w:abstractNum w:abstractNumId="33" w15:restartNumberingAfterBreak="0">
+  <w:abstractNum w:abstractNumId="33">
     <w:nsid w:val="6C704BED"/>
     <w:multiLevelType w:val="hybridMultilevel"/>
     <w:tmpl w:val="F168DC02"/>
@@ -18900,7 +19238,7 @@
       </w:rPr>
     </w:lvl>
   </w:abstractNum>
-  <w:abstractNum w:abstractNumId="34" w15:restartNumberingAfterBreak="0">
+  <w:abstractNum w:abstractNumId="34">
     <w:nsid w:val="70FC3C04"/>
     <w:multiLevelType w:val="hybridMultilevel"/>
     <w:tmpl w:val="53D0AD4C"/>
@@ -19018,7 +19356,7 @@
       </w:rPr>
     </w:lvl>
   </w:abstractNum>
-  <w:abstractNum w:abstractNumId="35" w15:restartNumberingAfterBreak="0">
+  <w:abstractNum w:abstractNumId="35">
     <w:nsid w:val="715C2537"/>
     <w:multiLevelType w:val="hybridMultilevel"/>
     <w:tmpl w:val="B7C0BC04"/>
@@ -19134,7 +19472,7 @@
       </w:rPr>
     </w:lvl>
   </w:abstractNum>
-  <w:abstractNum w:abstractNumId="36" w15:restartNumberingAfterBreak="0">
+  <w:abstractNum w:abstractNumId="36">
     <w:nsid w:val="7370592B"/>
     <w:multiLevelType w:val="hybridMultilevel"/>
     <w:tmpl w:val="01686ECC"/>
@@ -19250,7 +19588,7 @@
       </w:rPr>
     </w:lvl>
   </w:abstractNum>
-  <w:abstractNum w:abstractNumId="37" w15:restartNumberingAfterBreak="0">
+  <w:abstractNum w:abstractNumId="37">
     <w:nsid w:val="73930E79"/>
     <w:multiLevelType w:val="multilevel"/>
     <w:tmpl w:val="34A2BC22"/>
@@ -19370,7 +19708,7 @@
       </w:rPr>
     </w:lvl>
   </w:abstractNum>
-  <w:abstractNum w:abstractNumId="38" w15:restartNumberingAfterBreak="0">
+  <w:abstractNum w:abstractNumId="38">
     <w:nsid w:val="7625346F"/>
     <w:multiLevelType w:val="hybridMultilevel"/>
     <w:tmpl w:val="9CE6A220"/>
@@ -19486,7 +19824,7 @@
       </w:rPr>
     </w:lvl>
   </w:abstractNum>
-  <w:abstractNum w:abstractNumId="39" w15:restartNumberingAfterBreak="0">
+  <w:abstractNum w:abstractNumId="39">
     <w:nsid w:val="79546882"/>
     <w:multiLevelType w:val="hybridMultilevel"/>
     <w:tmpl w:val="07A6E634"/>
@@ -19604,7 +19942,7 @@
       </w:rPr>
     </w:lvl>
   </w:abstractNum>
-  <w:abstractNum w:abstractNumId="40" w15:restartNumberingAfterBreak="0">
+  <w:abstractNum w:abstractNumId="40">
     <w:nsid w:val="7AC93115"/>
     <w:multiLevelType w:val="hybridMultilevel"/>
     <w:tmpl w:val="75A47312"/>
@@ -19722,7 +20060,7 @@
       </w:rPr>
     </w:lvl>
   </w:abstractNum>
-  <w:abstractNum w:abstractNumId="41" w15:restartNumberingAfterBreak="0">
+  <w:abstractNum w:abstractNumId="41">
     <w:nsid w:val="7AD5171D"/>
     <w:multiLevelType w:val="hybridMultilevel"/>
     <w:tmpl w:val="D89456F6"/>
@@ -19840,7 +20178,7 @@
       </w:rPr>
     </w:lvl>
   </w:abstractNum>
-  <w:abstractNum w:abstractNumId="42" w15:restartNumberingAfterBreak="0">
+  <w:abstractNum w:abstractNumId="42">
     <w:nsid w:val="7AF54E72"/>
     <w:multiLevelType w:val="hybridMultilevel"/>
     <w:tmpl w:val="5DCE2DEC"/>
@@ -19958,7 +20296,7 @@
       </w:rPr>
     </w:lvl>
   </w:abstractNum>
-  <w:abstractNum w:abstractNumId="43" w15:restartNumberingAfterBreak="0">
+  <w:abstractNum w:abstractNumId="43">
     <w:nsid w:val="7C07740D"/>
     <w:multiLevelType w:val="hybridMultilevel"/>
     <w:tmpl w:val="B5949774"/>
@@ -20213,7 +20551,7 @@
 </file>
 
 <file path=word/styles.xml><?xml version="1.0" encoding="utf-8"?>
-<w:styles xmlns:mc="http://schemas.openxmlformats.org/markup-compatibility/2006" xmlns:r="http://schemas.openxmlformats.org/officeDocument/2006/relationships" xmlns:w="http://schemas.openxmlformats.org/wordprocessingml/2006/main" xmlns:w14="http://schemas.microsoft.com/office/word/2010/wordml" xmlns:w15="http://schemas.microsoft.com/office/word/2012/wordml" xmlns:w16se="http://schemas.microsoft.com/office/word/2015/wordml/symex" mc:Ignorable="w14 w15 w16se">
+<w:styles xmlns:mc="http://schemas.openxmlformats.org/markup-compatibility/2006" xmlns:r="http://schemas.openxmlformats.org/officeDocument/2006/relationships" xmlns:w="http://schemas.openxmlformats.org/wordprocessingml/2006/main" xmlns:w14="http://schemas.microsoft.com/office/word/2010/wordml" mc:Ignorable="w14">
   <w:docDefaults>
     <w:rPrDefault>
       <w:rPr>
@@ -20231,378 +20569,145 @@
       </w:pPr>
     </w:pPrDefault>
   </w:docDefaults>
-  <w:latentStyles w:defLockedState="0" w:defUIPriority="99" w:defSemiHidden="0" w:defUnhideWhenUsed="0" w:defQFormat="0" w:count="371">
-    <w:lsdException w:name="Normal" w:uiPriority="0" w:qFormat="1"/>
-    <w:lsdException w:name="heading 1" w:uiPriority="1" w:qFormat="1"/>
-    <w:lsdException w:name="heading 2" w:semiHidden="1" w:uiPriority="1" w:unhideWhenUsed="1" w:qFormat="1"/>
-    <w:lsdException w:name="heading 3" w:semiHidden="1" w:uiPriority="9" w:unhideWhenUsed="1" w:qFormat="1"/>
-    <w:lsdException w:name="heading 4" w:semiHidden="1" w:uiPriority="9" w:unhideWhenUsed="1" w:qFormat="1"/>
-    <w:lsdException w:name="heading 5" w:semiHidden="1" w:uiPriority="9" w:unhideWhenUsed="1" w:qFormat="1"/>
-    <w:lsdException w:name="heading 6" w:semiHidden="1" w:uiPriority="9" w:unhideWhenUsed="1" w:qFormat="1"/>
-    <w:lsdException w:name="heading 7" w:semiHidden="1" w:uiPriority="9" w:unhideWhenUsed="1" w:qFormat="1"/>
-    <w:lsdException w:name="heading 8" w:semiHidden="1" w:uiPriority="9" w:unhideWhenUsed="1" w:qFormat="1"/>
-    <w:lsdException w:name="heading 9" w:semiHidden="1" w:uiPriority="9" w:unhideWhenUsed="1" w:qFormat="1"/>
-    <w:lsdException w:name="index 1" w:semiHidden="1" w:unhideWhenUsed="1"/>
-    <w:lsdException w:name="index 2" w:semiHidden="1" w:unhideWhenUsed="1"/>
-    <w:lsdException w:name="index 3" w:semiHidden="1" w:unhideWhenUsed="1"/>
-    <w:lsdException w:name="index 4" w:semiHidden="1" w:unhideWhenUsed="1"/>
-    <w:lsdException w:name="index 5" w:semiHidden="1" w:unhideWhenUsed="1"/>
-    <w:lsdException w:name="index 6" w:semiHidden="1" w:unhideWhenUsed="1"/>
-    <w:lsdException w:name="index 7" w:semiHidden="1" w:unhideWhenUsed="1"/>
-    <w:lsdException w:name="index 8" w:semiHidden="1" w:unhideWhenUsed="1"/>
-    <w:lsdException w:name="index 9" w:semiHidden="1" w:unhideWhenUsed="1"/>
-    <w:lsdException w:name="toc 1" w:semiHidden="1" w:uiPriority="39" w:unhideWhenUsed="1"/>
-    <w:lsdException w:name="toc 2" w:semiHidden="1" w:uiPriority="39" w:unhideWhenUsed="1"/>
-    <w:lsdException w:name="toc 3" w:semiHidden="1" w:uiPriority="39" w:unhideWhenUsed="1"/>
-    <w:lsdException w:name="toc 4" w:semiHidden="1" w:uiPriority="39" w:unhideWhenUsed="1"/>
-    <w:lsdException w:name="toc 5" w:semiHidden="1" w:uiPriority="39" w:unhideWhenUsed="1"/>
-    <w:lsdException w:name="toc 6" w:semiHidden="1" w:uiPriority="39" w:unhideWhenUsed="1"/>
-    <w:lsdException w:name="toc 7" w:semiHidden="1" w:uiPriority="39" w:unhideWhenUsed="1"/>
-    <w:lsdException w:name="toc 8" w:semiHidden="1" w:uiPriority="39" w:unhideWhenUsed="1"/>
-    <w:lsdException w:name="toc 9" w:semiHidden="1" w:uiPriority="39" w:unhideWhenUsed="1"/>
-    <w:lsdException w:name="Normal Indent" w:semiHidden="1" w:unhideWhenUsed="1"/>
-    <w:lsdException w:name="footnote text" w:semiHidden="1" w:unhideWhenUsed="1"/>
-    <w:lsdException w:name="annotation text" w:semiHidden="1" w:unhideWhenUsed="1"/>
-    <w:lsdException w:name="header" w:semiHidden="1" w:unhideWhenUsed="1"/>
-    <w:lsdException w:name="footer" w:semiHidden="1" w:unhideWhenUsed="1"/>
-    <w:lsdException w:name="index heading" w:semiHidden="1" w:unhideWhenUsed="1"/>
-    <w:lsdException w:name="caption" w:semiHidden="1" w:uiPriority="35" w:unhideWhenUsed="1" w:qFormat="1"/>
-    <w:lsdException w:name="table of figures" w:semiHidden="1" w:unhideWhenUsed="1"/>
-    <w:lsdException w:name="envelope address" w:semiHidden="1" w:unhideWhenUsed="1"/>
-    <w:lsdException w:name="envelope return" w:semiHidden="1" w:unhideWhenUsed="1"/>
-    <w:lsdException w:name="footnote reference" w:semiHidden="1" w:unhideWhenUsed="1"/>
-    <w:lsdException w:name="annotation reference" w:semiHidden="1" w:unhideWhenUsed="1"/>
-    <w:lsdException w:name="line number" w:semiHidden="1" w:unhideWhenUsed="1"/>
-    <w:lsdException w:name="page number" w:semiHidden="1" w:unhideWhenUsed="1"/>
-    <w:lsdException w:name="endnote reference" w:semiHidden="1" w:unhideWhenUsed="1"/>
-    <w:lsdException w:name="endnote text" w:semiHidden="1" w:unhideWhenUsed="1"/>
-    <w:lsdException w:name="table of authorities" w:semiHidden="1" w:unhideWhenUsed="1"/>
-    <w:lsdException w:name="macro" w:semiHidden="1" w:unhideWhenUsed="1"/>
-    <w:lsdException w:name="toa heading" w:semiHidden="1" w:unhideWhenUsed="1"/>
-    <w:lsdException w:name="List" w:semiHidden="1" w:unhideWhenUsed="1"/>
-    <w:lsdException w:name="List Bullet" w:semiHidden="1" w:unhideWhenUsed="1"/>
-    <w:lsdException w:name="List Number" w:semiHidden="1" w:unhideWhenUsed="1"/>
-    <w:lsdException w:name="List 2" w:semiHidden="1" w:unhideWhenUsed="1"/>
-    <w:lsdException w:name="List 3" w:semiHidden="1" w:unhideWhenUsed="1"/>
-    <w:lsdException w:name="List 4" w:semiHidden="1" w:unhideWhenUsed="1"/>
-    <w:lsdException w:name="List 5" w:semiHidden="1" w:unhideWhenUsed="1"/>
-    <w:lsdException w:name="List Bullet 2" w:semiHidden="1" w:unhideWhenUsed="1"/>
-    <w:lsdException w:name="List Bullet 3" w:semiHidden="1" w:unhideWhenUsed="1"/>
-    <w:lsdException w:name="List Bullet 4" w:semiHidden="1" w:unhideWhenUsed="1"/>
-    <w:lsdException w:name="List Bullet 5" w:semiHidden="1" w:unhideWhenUsed="1"/>
-    <w:lsdException w:name="List Number 2" w:semiHidden="1" w:unhideWhenUsed="1"/>
-    <w:lsdException w:name="List Number 3" w:semiHidden="1" w:unhideWhenUsed="1"/>
-    <w:lsdException w:name="List Number 4" w:semiHidden="1" w:unhideWhenUsed="1"/>
-    <w:lsdException w:name="List Number 5" w:semiHidden="1" w:unhideWhenUsed="1"/>
-    <w:lsdException w:name="Title" w:uiPriority="10" w:qFormat="1"/>
-    <w:lsdException w:name="Closing" w:semiHidden="1" w:unhideWhenUsed="1"/>
-    <w:lsdException w:name="Signature" w:semiHidden="1" w:unhideWhenUsed="1"/>
-    <w:lsdException w:name="Default Paragraph Font" w:semiHidden="1" w:uiPriority="1" w:unhideWhenUsed="1"/>
-    <w:lsdException w:name="Body Text" w:semiHidden="1" w:uiPriority="1" w:unhideWhenUsed="1" w:qFormat="1"/>
-    <w:lsdException w:name="Body Text Indent" w:semiHidden="1" w:unhideWhenUsed="1"/>
-    <w:lsdException w:name="List Continue" w:semiHidden="1" w:unhideWhenUsed="1"/>
-    <w:lsdException w:name="List Continue 2" w:semiHidden="1" w:unhideWhenUsed="1"/>
-    <w:lsdException w:name="List Continue 3" w:semiHidden="1" w:unhideWhenUsed="1"/>
-    <w:lsdException w:name="List Continue 4" w:semiHidden="1" w:unhideWhenUsed="1"/>
-    <w:lsdException w:name="List Continue 5" w:semiHidden="1" w:unhideWhenUsed="1"/>
-    <w:lsdException w:name="Message Header" w:semiHidden="1" w:unhideWhenUsed="1"/>
-    <w:lsdException w:name="Subtitle" w:uiPriority="11" w:qFormat="1"/>
-    <w:lsdException w:name="Salutation" w:semiHidden="1" w:unhideWhenUsed="1"/>
-    <w:lsdException w:name="Date" w:semiHidden="1" w:unhideWhenUsed="1"/>
-    <w:lsdException w:name="Body Text First Indent" w:semiHidden="1" w:unhideWhenUsed="1"/>
-    <w:lsdException w:name="Body Text First Indent 2" w:semiHidden="1" w:unhideWhenUsed="1"/>
-    <w:lsdException w:name="Note Heading" w:semiHidden="1" w:unhideWhenUsed="1"/>
-    <w:lsdException w:name="Body Text 2" w:semiHidden="1" w:unhideWhenUsed="1"/>
-    <w:lsdException w:name="Body Text 3" w:semiHidden="1" w:unhideWhenUsed="1"/>
-    <w:lsdException w:name="Body Text Indent 2" w:semiHidden="1" w:unhideWhenUsed="1"/>
-    <w:lsdException w:name="Body Text Indent 3" w:semiHidden="1" w:unhideWhenUsed="1"/>
-    <w:lsdException w:name="Block Text" w:semiHidden="1" w:unhideWhenUsed="1"/>
-    <w:lsdException w:name="Hyperlink" w:semiHidden="1" w:unhideWhenUsed="1"/>
-    <w:lsdException w:name="FollowedHyperlink" w:semiHidden="1" w:unhideWhenUsed="1"/>
-    <w:lsdException w:name="Strong" w:uiPriority="22" w:qFormat="1"/>
-    <w:lsdException w:name="Emphasis" w:uiPriority="20" w:qFormat="1"/>
-    <w:lsdException w:name="Document Map" w:semiHidden="1" w:unhideWhenUsed="1"/>
-    <w:lsdException w:name="Plain Text" w:semiHidden="1" w:unhideWhenUsed="1"/>
-    <w:lsdException w:name="E-mail Signature" w:semiHidden="1" w:unhideWhenUsed="1"/>
-    <w:lsdException w:name="HTML Top of Form" w:semiHidden="1" w:unhideWhenUsed="1"/>
-    <w:lsdException w:name="HTML Bottom of Form" w:semiHidden="1" w:unhideWhenUsed="1"/>
-    <w:lsdException w:name="Normal (Web)" w:semiHidden="1" w:unhideWhenUsed="1"/>
-    <w:lsdException w:name="HTML Acronym" w:semiHidden="1" w:unhideWhenUsed="1"/>
-    <w:lsdException w:name="HTML Address" w:semiHidden="1" w:unhideWhenUsed="1"/>
-    <w:lsdException w:name="HTML Cite" w:semiHidden="1" w:unhideWhenUsed="1"/>
-    <w:lsdException w:name="HTML Code" w:semiHidden="1" w:unhideWhenUsed="1"/>
-    <w:lsdException w:name="HTML Definition" w:semiHidden="1" w:unhideWhenUsed="1"/>
-    <w:lsdException w:name="HTML Keyboard" w:semiHidden="1" w:unhideWhenUsed="1"/>
-    <w:lsdException w:name="HTML Preformatted" w:semiHidden="1" w:unhideWhenUsed="1"/>
-    <w:lsdException w:name="HTML Sample" w:semiHidden="1" w:unhideWhenUsed="1"/>
-    <w:lsdException w:name="HTML Typewriter" w:semiHidden="1" w:unhideWhenUsed="1"/>
-    <w:lsdException w:name="HTML Variable" w:semiHidden="1" w:unhideWhenUsed="1"/>
-    <w:lsdException w:name="Normal Table" w:semiHidden="1" w:unhideWhenUsed="1"/>
-    <w:lsdException w:name="annotation subject" w:semiHidden="1" w:unhideWhenUsed="1"/>
-    <w:lsdException w:name="No List" w:semiHidden="1" w:unhideWhenUsed="1"/>
-    <w:lsdException w:name="Outline List 1" w:semiHidden="1" w:unhideWhenUsed="1"/>
-    <w:lsdException w:name="Outline List 2" w:semiHidden="1" w:unhideWhenUsed="1"/>
-    <w:lsdException w:name="Outline List 3" w:semiHidden="1" w:unhideWhenUsed="1"/>
-    <w:lsdException w:name="Table Simple 1" w:semiHidden="1" w:unhideWhenUsed="1"/>
-    <w:lsdException w:name="Table Simple 2" w:semiHidden="1" w:unhideWhenUsed="1"/>
-    <w:lsdException w:name="Table Simple 3" w:semiHidden="1" w:unhideWhenUsed="1"/>
-    <w:lsdException w:name="Table Classic 1" w:semiHidden="1" w:unhideWhenUsed="1"/>
-    <w:lsdException w:name="Table Classic 2" w:semiHidden="1" w:unhideWhenUsed="1"/>
-    <w:lsdException w:name="Table Classic 3" w:semiHidden="1" w:unhideWhenUsed="1"/>
-    <w:lsdException w:name="Table Classic 4" w:semiHidden="1" w:unhideWhenUsed="1"/>
-    <w:lsdException w:name="Table Colorful 1" w:semiHidden="1" w:unhideWhenUsed="1"/>
-    <w:lsdException w:name="Table Colorful 2" w:semiHidden="1" w:unhideWhenUsed="1"/>
-    <w:lsdException w:name="Table Colorful 3" w:semiHidden="1" w:unhideWhenUsed="1"/>
-    <w:lsdException w:name="Table Columns 1" w:semiHidden="1" w:unhideWhenUsed="1"/>
-    <w:lsdException w:name="Table Columns 2" w:semiHidden="1" w:unhideWhenUsed="1"/>
-    <w:lsdException w:name="Table Columns 3" w:semiHidden="1" w:unhideWhenUsed="1"/>
-    <w:lsdException w:name="Table Columns 4" w:semiHidden="1" w:unhideWhenUsed="1"/>
-    <w:lsdException w:name="Table Columns 5" w:semiHidden="1" w:unhideWhenUsed="1"/>
-    <w:lsdException w:name="Table Grid 1" w:semiHidden="1" w:unhideWhenUsed="1"/>
-    <w:lsdException w:name="Table Grid 2" w:semiHidden="1" w:unhideWhenUsed="1"/>
-    <w:lsdException w:name="Table Grid 3" w:semiHidden="1" w:unhideWhenUsed="1"/>
-    <w:lsdException w:name="Table Grid 4" w:semiHidden="1" w:unhideWhenUsed="1"/>
-    <w:lsdException w:name="Table Grid 5" w:semiHidden="1" w:unhideWhenUsed="1"/>
-    <w:lsdException w:name="Table Grid 6" w:semiHidden="1" w:unhideWhenUsed="1"/>
-    <w:lsdException w:name="Table Grid 7" w:semiHidden="1" w:unhideWhenUsed="1"/>
-    <w:lsdException w:name="Table Grid 8" w:semiHidden="1" w:unhideWhenUsed="1"/>
-    <w:lsdException w:name="Table List 1" w:semiHidden="1" w:unhideWhenUsed="1"/>
-    <w:lsdException w:name="Table List 2" w:semiHidden="1" w:unhideWhenUsed="1"/>
-    <w:lsdException w:name="Table List 3" w:semiHidden="1" w:unhideWhenUsed="1"/>
-    <w:lsdException w:name="Table List 4" w:semiHidden="1" w:unhideWhenUsed="1"/>
-    <w:lsdException w:name="Table List 5" w:semiHidden="1" w:unhideWhenUsed="1"/>
-    <w:lsdException w:name="Table List 6" w:semiHidden="1" w:unhideWhenUsed="1"/>
-    <w:lsdException w:name="Table List 7" w:semiHidden="1" w:unhideWhenUsed="1"/>
-    <w:lsdException w:name="Table List 8" w:semiHidden="1" w:unhideWhenUsed="1"/>
-    <w:lsdException w:name="Table 3D effects 1" w:semiHidden="1" w:unhideWhenUsed="1"/>
-    <w:lsdException w:name="Table 3D effects 2" w:semiHidden="1" w:unhideWhenUsed="1"/>
-    <w:lsdException w:name="Table 3D effects 3" w:semiHidden="1" w:unhideWhenUsed="1"/>
-    <w:lsdException w:name="Table Contemporary" w:semiHidden="1" w:unhideWhenUsed="1"/>
-    <w:lsdException w:name="Table Elegant" w:semiHidden="1" w:unhideWhenUsed="1"/>
-    <w:lsdException w:name="Table Professional" w:semiHidden="1" w:unhideWhenUsed="1"/>
-    <w:lsdException w:name="Table Subtle 1" w:semiHidden="1" w:unhideWhenUsed="1"/>
-    <w:lsdException w:name="Table Subtle 2" w:semiHidden="1" w:unhideWhenUsed="1"/>
-    <w:lsdException w:name="Table Web 1" w:semiHidden="1" w:unhideWhenUsed="1"/>
-    <w:lsdException w:name="Table Web 2" w:semiHidden="1" w:unhideWhenUsed="1"/>
-    <w:lsdException w:name="Table Web 3" w:semiHidden="1" w:unhideWhenUsed="1"/>
-    <w:lsdException w:name="Balloon Text" w:semiHidden="1" w:unhideWhenUsed="1"/>
-    <w:lsdException w:name="Table Grid" w:uiPriority="39"/>
-    <w:lsdException w:name="Table Theme" w:semiHidden="1" w:unhideWhenUsed="1"/>
-    <w:lsdException w:name="Placeholder Text" w:semiHidden="1"/>
-    <w:lsdException w:name="No Spacing" w:uiPriority="1" w:qFormat="1"/>
-    <w:lsdException w:name="Light Shading" w:uiPriority="60"/>
-    <w:lsdException w:name="Light List" w:uiPriority="61"/>
-    <w:lsdException w:name="Light Grid" w:uiPriority="62"/>
-    <w:lsdException w:name="Medium Shading 1" w:uiPriority="63"/>
-    <w:lsdException w:name="Medium Shading 2" w:uiPriority="64"/>
-    <w:lsdException w:name="Medium List 1" w:uiPriority="65"/>
-    <w:lsdException w:name="Medium List 2" w:uiPriority="66"/>
-    <w:lsdException w:name="Medium Grid 1" w:uiPriority="67"/>
-    <w:lsdException w:name="Medium Grid 2" w:uiPriority="68"/>
-    <w:lsdException w:name="Medium Grid 3" w:uiPriority="69"/>
-    <w:lsdException w:name="Dark List" w:uiPriority="70"/>
-    <w:lsdException w:name="Colorful Shading" w:uiPriority="71"/>
-    <w:lsdException w:name="Colorful List" w:uiPriority="72"/>
-    <w:lsdException w:name="Colorful Grid" w:uiPriority="73"/>
-    <w:lsdException w:name="Light Shading Accent 1" w:uiPriority="60"/>
-    <w:lsdException w:name="Light List Accent 1" w:uiPriority="61"/>
-    <w:lsdException w:name="Light Grid Accent 1" w:uiPriority="62"/>
-    <w:lsdException w:name="Medium Shading 1 Accent 1" w:uiPriority="63"/>
-    <w:lsdException w:name="Medium Shading 2 Accent 1" w:uiPriority="64"/>
-    <w:lsdException w:name="Medium List 1 Accent 1" w:uiPriority="65"/>
-    <w:lsdException w:name="Revision" w:semiHidden="1"/>
-    <w:lsdException w:name="List Paragraph" w:uiPriority="1" w:qFormat="1"/>
-    <w:lsdException w:name="Quote" w:uiPriority="29" w:qFormat="1"/>
-    <w:lsdException w:name="Intense Quote" w:uiPriority="30" w:qFormat="1"/>
-    <w:lsdException w:name="Medium List 2 Accent 1" w:uiPriority="66"/>
-    <w:lsdException w:name="Medium Grid 1 Accent 1" w:uiPriority="67"/>
-    <w:lsdException w:name="Medium Grid 2 Accent 1" w:uiPriority="68"/>
-    <w:lsdException w:name="Medium Grid 3 Accent 1" w:uiPriority="69"/>
-    <w:lsdException w:name="Dark List Accent 1" w:uiPriority="70"/>
-    <w:lsdException w:name="Colorful Shading Accent 1" w:uiPriority="71"/>
-    <w:lsdException w:name="Colorful List Accent 1" w:uiPriority="72"/>
-    <w:lsdException w:name="Colorful Grid Accent 1" w:uiPriority="73"/>
-    <w:lsdException w:name="Light Shading Accent 2" w:uiPriority="60"/>
-    <w:lsdException w:name="Light List Accent 2" w:uiPriority="61"/>
-    <w:lsdException w:name="Light Grid Accent 2" w:uiPriority="62"/>
-    <w:lsdException w:name="Medium Shading 1 Accent 2" w:uiPriority="63"/>
-    <w:lsdException w:name="Medium Shading 2 Accent 2" w:uiPriority="64"/>
-    <w:lsdException w:name="Medium List 1 Accent 2" w:uiPriority="65"/>
-    <w:lsdException w:name="Medium List 2 Accent 2" w:uiPriority="66"/>
-    <w:lsdException w:name="Medium Grid 1 Accent 2" w:uiPriority="67"/>
-    <w:lsdException w:name="Medium Grid 2 Accent 2" w:uiPriority="68"/>
-    <w:lsdException w:name="Medium Grid 3 Accent 2" w:uiPriority="69"/>
-    <w:lsdException w:name="Dark List Accent 2" w:uiPriority="70"/>
-    <w:lsdException w:name="Colorful Shading Accent 2" w:uiPriority="71"/>
-    <w:lsdException w:name="Colorful List Accent 2" w:uiPriority="72"/>
-    <w:lsdException w:name="Colorful Grid Accent 2" w:uiPriority="73"/>
-    <w:lsdException w:name="Light Shading Accent 3" w:uiPriority="60"/>
-    <w:lsdException w:name="Light List Accent 3" w:uiPriority="61"/>
-    <w:lsdException w:name="Light Grid Accent 3" w:uiPriority="62"/>
-    <w:lsdException w:name="Medium Shading 1 Accent 3" w:uiPriority="63"/>
-    <w:lsdException w:name="Medium Shading 2 Accent 3" w:uiPriority="64"/>
-    <w:lsdException w:name="Medium List 1 Accent 3" w:uiPriority="65"/>
-    <w:lsdException w:name="Medium List 2 Accent 3" w:uiPriority="66"/>
-    <w:lsdException w:name="Medium Grid 1 Accent 3" w:uiPriority="67"/>
-    <w:lsdException w:name="Medium Grid 2 Accent 3" w:uiPriority="68"/>
-    <w:lsdException w:name="Medium Grid 3 Accent 3" w:uiPriority="69"/>
-    <w:lsdException w:name="Dark List Accent 3" w:uiPriority="70"/>
-    <w:lsdException w:name="Colorful Shading Accent 3" w:uiPriority="71"/>
-    <w:lsdException w:name="Colorful List Accent 3" w:uiPriority="72"/>
-    <w:lsdException w:name="Colorful Grid Accent 3" w:uiPriority="73"/>
-    <w:lsdException w:name="Light Shading Accent 4" w:uiPriority="60"/>
-    <w:lsdException w:name="Light List Accent 4" w:uiPriority="61"/>
-    <w:lsdException w:name="Light Grid Accent 4" w:uiPriority="62"/>
-    <w:lsdException w:name="Medium Shading 1 Accent 4" w:uiPriority="63"/>
-    <w:lsdException w:name="Medium Shading 2 Accent 4" w:uiPriority="64"/>
-    <w:lsdException w:name="Medium List 1 Accent 4" w:uiPriority="65"/>
-    <w:lsdException w:name="Medium List 2 Accent 4" w:uiPriority="66"/>
-    <w:lsdException w:name="Medium Grid 1 Accent 4" w:uiPriority="67"/>
-    <w:lsdException w:name="Medium Grid 2 Accent 4" w:uiPriority="68"/>
-    <w:lsdException w:name="Medium Grid 3 Accent 4" w:uiPriority="69"/>
-    <w:lsdException w:name="Dark List Accent 4" w:uiPriority="70"/>
-    <w:lsdException w:name="Colorful Shading Accent 4" w:uiPriority="71"/>
-    <w:lsdException w:name="Colorful List Accent 4" w:uiPriority="72"/>
-    <w:lsdException w:name="Colorful Grid Accent 4" w:uiPriority="73"/>
-    <w:lsdException w:name="Light Shading Accent 5" w:uiPriority="60"/>
-    <w:lsdException w:name="Light List Accent 5" w:uiPriority="61"/>
-    <w:lsdException w:name="Light Grid Accent 5" w:uiPriority="62"/>
-    <w:lsdException w:name="Medium Shading 1 Accent 5" w:uiPriority="63"/>
-    <w:lsdException w:name="Medium Shading 2 Accent 5" w:uiPriority="64"/>
-    <w:lsdException w:name="Medium List 1 Accent 5" w:uiPriority="65"/>
-    <w:lsdException w:name="Medium List 2 Accent 5" w:uiPriority="66"/>
-    <w:lsdException w:name="Medium Grid 1 Accent 5" w:uiPriority="67"/>
-    <w:lsdException w:name="Medium Grid 2 Accent 5" w:uiPriority="68"/>
-    <w:lsdException w:name="Medium Grid 3 Accent 5" w:uiPriority="69"/>
-    <w:lsdException w:name="Dark List Accent 5" w:uiPriority="70"/>
-    <w:lsdException w:name="Colorful Shading Accent 5" w:uiPriority="71"/>
-    <w:lsdException w:name="Colorful List Accent 5" w:uiPriority="72"/>
-    <w:lsdException w:name="Colorful Grid Accent 5" w:uiPriority="73"/>
-    <w:lsdException w:name="Light Shading Accent 6" w:uiPriority="60"/>
-    <w:lsdException w:name="Light List Accent 6" w:uiPriority="61"/>
-    <w:lsdException w:name="Light Grid Accent 6" w:uiPriority="62"/>
-    <w:lsdException w:name="Medium Shading 1 Accent 6" w:uiPriority="63"/>
-    <w:lsdException w:name="Medium Shading 2 Accent 6" w:uiPriority="64"/>
-    <w:lsdException w:name="Medium List 1 Accent 6" w:uiPriority="65"/>
-    <w:lsdException w:name="Medium List 2 Accent 6" w:uiPriority="66"/>
-    <w:lsdException w:name="Medium Grid 1 Accent 6" w:uiPriority="67"/>
-    <w:lsdException w:name="Medium Grid 2 Accent 6" w:uiPriority="68"/>
-    <w:lsdException w:name="Medium Grid 3 Accent 6" w:uiPriority="69"/>
-    <w:lsdException w:name="Dark List Accent 6" w:uiPriority="70"/>
-    <w:lsdException w:name="Colorful Shading Accent 6" w:uiPriority="71"/>
-    <w:lsdException w:name="Colorful List Accent 6" w:uiPriority="72"/>
-    <w:lsdException w:name="Colorful Grid Accent 6" w:uiPriority="73"/>
-    <w:lsdException w:name="Subtle Emphasis" w:uiPriority="19" w:qFormat="1"/>
-    <w:lsdException w:name="Intense Emphasis" w:uiPriority="21" w:qFormat="1"/>
-    <w:lsdException w:name="Subtle Reference" w:uiPriority="31" w:qFormat="1"/>
-    <w:lsdException w:name="Intense Reference" w:uiPriority="32" w:qFormat="1"/>
-    <w:lsdException w:name="Book Title" w:uiPriority="33" w:qFormat="1"/>
-    <w:lsdException w:name="Bibliography" w:semiHidden="1" w:uiPriority="37" w:unhideWhenUsed="1"/>
-    <w:lsdException w:name="TOC Heading" w:semiHidden="1" w:uiPriority="39" w:unhideWhenUsed="1" w:qFormat="1"/>
-    <w:lsdException w:name="Plain Table 1" w:uiPriority="41"/>
-    <w:lsdException w:name="Plain Table 2" w:uiPriority="42"/>
-    <w:lsdException w:name="Plain Table 3" w:uiPriority="43"/>
-    <w:lsdException w:name="Plain Table 4" w:uiPriority="44"/>
-    <w:lsdException w:name="Plain Table 5" w:uiPriority="45"/>
-    <w:lsdException w:name="Grid Table Light" w:uiPriority="40"/>
-    <w:lsdException w:name="Grid Table 1 Light" w:uiPriority="46"/>
-    <w:lsdException w:name="Grid Table 2" w:uiPriority="47"/>
-    <w:lsdException w:name="Grid Table 3" w:uiPriority="48"/>
-    <w:lsdException w:name="Grid Table 4" w:uiPriority="49"/>
-    <w:lsdException w:name="Grid Table 5 Dark" w:uiPriority="50"/>
-    <w:lsdException w:name="Grid Table 6 Colorful" w:uiPriority="51"/>
-    <w:lsdException w:name="Grid Table 7 Colorful" w:uiPriority="52"/>
-    <w:lsdException w:name="Grid Table 1 Light Accent 1" w:uiPriority="46"/>
-    <w:lsdException w:name="Grid Table 2 Accent 1" w:uiPriority="47"/>
-    <w:lsdException w:name="Grid Table 3 Accent 1" w:uiPriority="48"/>
-    <w:lsdException w:name="Grid Table 4 Accent 1" w:uiPriority="49"/>
-    <w:lsdException w:name="Grid Table 5 Dark Accent 1" w:uiPriority="50"/>
-    <w:lsdException w:name="Grid Table 6 Colorful Accent 1" w:uiPriority="51"/>
-    <w:lsdException w:name="Grid Table 7 Colorful Accent 1" w:uiPriority="52"/>
-    <w:lsdException w:name="Grid Table 1 Light Accent 2" w:uiPriority="46"/>
-    <w:lsdException w:name="Grid Table 2 Accent 2" w:uiPriority="47"/>
-    <w:lsdException w:name="Grid Table 3 Accent 2" w:uiPriority="48"/>
-    <w:lsdException w:name="Grid Table 4 Accent 2" w:uiPriority="49"/>
-    <w:lsdException w:name="Grid Table 5 Dark Accent 2" w:uiPriority="50"/>
-    <w:lsdException w:name="Grid Table 6 Colorful Accent 2" w:uiPriority="51"/>
-    <w:lsdException w:name="Grid Table 7 Colorful Accent 2" w:uiPriority="52"/>
-    <w:lsdException w:name="Grid Table 1 Light Accent 3" w:uiPriority="46"/>
-    <w:lsdException w:name="Grid Table 2 Accent 3" w:uiPriority="47"/>
-    <w:lsdException w:name="Grid Table 3 Accent 3" w:uiPriority="48"/>
-    <w:lsdException w:name="Grid Table 4 Accent 3" w:uiPriority="49"/>
-    <w:lsdException w:name="Grid Table 5 Dark Accent 3" w:uiPriority="50"/>
-    <w:lsdException w:name="Grid Table 6 Colorful Accent 3" w:uiPriority="51"/>
-    <w:lsdException w:name="Grid Table 7 Colorful Accent 3" w:uiPriority="52"/>
-    <w:lsdException w:name="Grid Table 1 Light Accent 4" w:uiPriority="46"/>
-    <w:lsdException w:name="Grid Table 2 Accent 4" w:uiPriority="47"/>
-    <w:lsdException w:name="Grid Table 3 Accent 4" w:uiPriority="48"/>
-    <w:lsdException w:name="Grid Table 4 Accent 4" w:uiPriority="49"/>
-    <w:lsdException w:name="Grid Table 5 Dark Accent 4" w:uiPriority="50"/>
-    <w:lsdException w:name="Grid Table 6 Colorful Accent 4" w:uiPriority="51"/>
-    <w:lsdException w:name="Grid Table 7 Colorful Accent 4" w:uiPriority="52"/>
-    <w:lsdException w:name="Grid Table 1 Light Accent 5" w:uiPriority="46"/>
-    <w:lsdException w:name="Grid Table 2 Accent 5" w:uiPriority="47"/>
-    <w:lsdException w:name="Grid Table 3 Accent 5" w:uiPriority="48"/>
-    <w:lsdException w:name="Grid Table 4 Accent 5" w:uiPriority="49"/>
-    <w:lsdException w:name="Grid Table 5 Dark Accent 5" w:uiPriority="50"/>
-    <w:lsdException w:name="Grid Table 6 Colorful Accent 5" w:uiPriority="51"/>
-    <w:lsdException w:name="Grid Table 7 Colorful Accent 5" w:uiPriority="52"/>
-    <w:lsdException w:name="Grid Table 1 Light Accent 6" w:uiPriority="46"/>
-    <w:lsdException w:name="Grid Table 2 Accent 6" w:uiPriority="47"/>
-    <w:lsdException w:name="Grid Table 3 Accent 6" w:uiPriority="48"/>
-    <w:lsdException w:name="Grid Table 4 Accent 6" w:uiPriority="49"/>
-    <w:lsdException w:name="Grid Table 5 Dark Accent 6" w:uiPriority="50"/>
-    <w:lsdException w:name="Grid Table 6 Colorful Accent 6" w:uiPriority="51"/>
-    <w:lsdException w:name="Grid Table 7 Colorful Accent 6" w:uiPriority="52"/>
-    <w:lsdException w:name="List Table 1 Light" w:uiPriority="46"/>
-    <w:lsdException w:name="List Table 2" w:uiPriority="47"/>
-    <w:lsdException w:name="List Table 3" w:uiPriority="48"/>
-    <w:lsdException w:name="List Table 4" w:uiPriority="49"/>
-    <w:lsdException w:name="List Table 5 Dark" w:uiPriority="50"/>
-    <w:lsdException w:name="List Table 6 Colorful" w:uiPriority="51"/>
-    <w:lsdException w:name="List Table 7 Colorful" w:uiPriority="52"/>
-    <w:lsdException w:name="List Table 1 Light Accent 1" w:uiPriority="46"/>
-    <w:lsdException w:name="List Table 2 Accent 1" w:uiPriority="47"/>
-    <w:lsdException w:name="List Table 3 Accent 1" w:uiPriority="48"/>
-    <w:lsdException w:name="List Table 4 Accent 1" w:uiPriority="49"/>
-    <w:lsdException w:name="List Table 5 Dark Accent 1" w:uiPriority="50"/>
-    <w:lsdException w:name="List Table 6 Colorful Accent 1" w:uiPriority="51"/>
-    <w:lsdException w:name="List Table 7 Colorful Accent 1" w:uiPriority="52"/>
-    <w:lsdException w:name="List Table 1 Light Accent 2" w:uiPriority="46"/>
-    <w:lsdException w:name="List Table 2 Accent 2" w:uiPriority="47"/>
-    <w:lsdException w:name="List Table 3 Accent 2" w:uiPriority="48"/>
-    <w:lsdException w:name="List Table 4 Accent 2" w:uiPriority="49"/>
-    <w:lsdException w:name="List Table 5 Dark Accent 2" w:uiPriority="50"/>
-    <w:lsdException w:name="List Table 6 Colorful Accent 2" w:uiPriority="51"/>
-    <w:lsdException w:name="List Table 7 Colorful Accent 2" w:uiPriority="52"/>
-    <w:lsdException w:name="List Table 1 Light Accent 3" w:uiPriority="46"/>
-    <w:lsdException w:name="List Table 2 Accent 3" w:uiPriority="47"/>
-    <w:lsdException w:name="List Table 3 Accent 3" w:uiPriority="48"/>
-    <w:lsdException w:name="List Table 4 Accent 3" w:uiPriority="49"/>
-    <w:lsdException w:name="List Table 5 Dark Accent 3" w:uiPriority="50"/>
-    <w:lsdException w:name="List Table 6 Colorful Accent 3" w:uiPriority="51"/>
-    <w:lsdException w:name="List Table 7 Colorful Accent 3" w:uiPriority="52"/>
-    <w:lsdException w:name="List Table 1 Light Accent 4" w:uiPriority="46"/>
-    <w:lsdException w:name="List Table 2 Accent 4" w:uiPriority="47"/>
-    <w:lsdException w:name="List Table 3 Accent 4" w:uiPriority="48"/>
-    <w:lsdException w:name="List Table 4 Accent 4" w:uiPriority="49"/>
-    <w:lsdException w:name="List Table 5 Dark Accent 4" w:uiPriority="50"/>
-    <w:lsdException w:name="List Table 6 Colorful Accent 4" w:uiPriority="51"/>
-    <w:lsdException w:name="List Table 7 Colorful Accent 4" w:uiPriority="52"/>
-    <w:lsdException w:name="List Table 1 Light Accent 5" w:uiPriority="46"/>
-    <w:lsdException w:name="List Table 2 Accent 5" w:uiPriority="47"/>
-    <w:lsdException w:name="List Table 3 Accent 5" w:uiPriority="48"/>
-    <w:lsdException w:name="List Table 4 Accent 5" w:uiPriority="49"/>
-    <w:lsdException w:name="List Table 5 Dark Accent 5" w:uiPriority="50"/>
-    <w:lsdException w:name="List Table 6 Colorful Accent 5" w:uiPriority="51"/>
-    <w:lsdException w:name="List Table 7 Colorful Accent 5" w:uiPriority="52"/>
-    <w:lsdException w:name="List Table 1 Light Accent 6" w:uiPriority="46"/>
-    <w:lsdException w:name="List Table 2 Accent 6" w:uiPriority="47"/>
-    <w:lsdException w:name="List Table 3 Accent 6" w:uiPriority="48"/>
-    <w:lsdException w:name="List Table 4 Accent 6" w:uiPriority="49"/>
-    <w:lsdException w:name="List Table 5 Dark Accent 6" w:uiPriority="50"/>
-    <w:lsdException w:name="List Table 6 Colorful Accent 6" w:uiPriority="51"/>
-    <w:lsdException w:name="List Table 7 Colorful Accent 6" w:uiPriority="52"/>
+  <w:latentStyles w:defLockedState="0" w:defUIPriority="99" w:defSemiHidden="1" w:defUnhideWhenUsed="1" w:defQFormat="0" w:count="267">
+    <w:lsdException w:name="Normal" w:semiHidden="0" w:uiPriority="0" w:unhideWhenUsed="0" w:qFormat="1"/>
+    <w:lsdException w:name="heading 1" w:semiHidden="0" w:uiPriority="1" w:unhideWhenUsed="0" w:qFormat="1"/>
+    <w:lsdException w:name="heading 2" w:uiPriority="1" w:qFormat="1"/>
+    <w:lsdException w:name="heading 3" w:uiPriority="9" w:qFormat="1"/>
+    <w:lsdException w:name="heading 4" w:uiPriority="9" w:qFormat="1"/>
+    <w:lsdException w:name="heading 5" w:uiPriority="9" w:qFormat="1"/>
+    <w:lsdException w:name="heading 6" w:uiPriority="9" w:qFormat="1"/>
+    <w:lsdException w:name="heading 7" w:uiPriority="9" w:qFormat="1"/>
+    <w:lsdException w:name="heading 8" w:uiPriority="9" w:qFormat="1"/>
+    <w:lsdException w:name="heading 9" w:uiPriority="9" w:qFormat="1"/>
+    <w:lsdException w:name="toc 1" w:uiPriority="39"/>
+    <w:lsdException w:name="toc 2" w:uiPriority="39"/>
+    <w:lsdException w:name="toc 3" w:uiPriority="39"/>
+    <w:lsdException w:name="toc 4" w:uiPriority="39"/>
+    <w:lsdException w:name="toc 5" w:uiPriority="39"/>
+    <w:lsdException w:name="toc 6" w:uiPriority="39"/>
+    <w:lsdException w:name="toc 7" w:uiPriority="39"/>
+    <w:lsdException w:name="toc 8" w:uiPriority="39"/>
+    <w:lsdException w:name="toc 9" w:uiPriority="39"/>
+    <w:lsdException w:name="caption" w:uiPriority="35" w:qFormat="1"/>
+    <w:lsdException w:name="Title" w:semiHidden="0" w:uiPriority="10" w:unhideWhenUsed="0" w:qFormat="1"/>
+    <w:lsdException w:name="Default Paragraph Font" w:uiPriority="1"/>
+    <w:lsdException w:name="Body Text" w:uiPriority="1" w:qFormat="1"/>
+    <w:lsdException w:name="Subtitle" w:semiHidden="0" w:uiPriority="11" w:unhideWhenUsed="0" w:qFormat="1"/>
+    <w:lsdException w:name="Strong" w:semiHidden="0" w:uiPriority="22" w:unhideWhenUsed="0" w:qFormat="1"/>
+    <w:lsdException w:name="Emphasis" w:semiHidden="0" w:uiPriority="20" w:unhideWhenUsed="0" w:qFormat="1"/>
+    <w:lsdException w:name="Table Grid" w:semiHidden="0" w:uiPriority="39" w:unhideWhenUsed="0"/>
+    <w:lsdException w:name="Placeholder Text" w:unhideWhenUsed="0"/>
+    <w:lsdException w:name="No Spacing" w:semiHidden="0" w:uiPriority="1" w:unhideWhenUsed="0" w:qFormat="1"/>
+    <w:lsdException w:name="Light Shading" w:semiHidden="0" w:uiPriority="60" w:unhideWhenUsed="0"/>
+    <w:lsdException w:name="Light List" w:semiHidden="0" w:uiPriority="61" w:unhideWhenUsed="0"/>
+    <w:lsdException w:name="Light Grid" w:semiHidden="0" w:uiPriority="62" w:unhideWhenUsed="0"/>
+    <w:lsdException w:name="Medium Shading 1" w:semiHidden="0" w:uiPriority="63" w:unhideWhenUsed="0"/>
+    <w:lsdException w:name="Medium Shading 2" w:semiHidden="0" w:uiPriority="64" w:unhideWhenUsed="0"/>
+    <w:lsdException w:name="Medium List 1" w:semiHidden="0" w:uiPriority="65" w:unhideWhenUsed="0"/>
+    <w:lsdException w:name="Medium List 2" w:semiHidden="0" w:uiPriority="66" w:unhideWhenUsed="0"/>
+    <w:lsdException w:name="Medium Grid 1" w:semiHidden="0" w:uiPriority="67" w:unhideWhenUsed="0"/>
+    <w:lsdException w:name="Medium Grid 2" w:semiHidden="0" w:uiPriority="68" w:unhideWhenUsed="0"/>
+    <w:lsdException w:name="Medium Grid 3" w:semiHidden="0" w:uiPriority="69" w:unhideWhenUsed="0"/>
+    <w:lsdException w:name="Dark List" w:semiHidden="0" w:uiPriority="70" w:unhideWhenUsed="0"/>
+    <w:lsdException w:name="Colorful Shading" w:semiHidden="0" w:uiPriority="71" w:unhideWhenUsed="0"/>
+    <w:lsdException w:name="Colorful List" w:semiHidden="0" w:uiPriority="72" w:unhideWhenUsed="0"/>
+    <w:lsdException w:name="Colorful Grid" w:semiHidden="0" w:uiPriority="73" w:unhideWhenUsed="0"/>
+    <w:lsdException w:name="Light Shading Accent 1" w:semiHidden="0" w:uiPriority="60" w:unhideWhenUsed="0"/>
+    <w:lsdException w:name="Light List Accent 1" w:semiHidden="0" w:uiPriority="61" w:unhideWhenUsed="0"/>
+    <w:lsdException w:name="Light Grid Accent 1" w:semiHidden="0" w:uiPriority="62" w:unhideWhenUsed="0"/>
+    <w:lsdException w:name="Medium Shading 1 Accent 1" w:semiHidden="0" w:uiPriority="63" w:unhideWhenUsed="0"/>
+    <w:lsdException w:name="Medium Shading 2 Accent 1" w:semiHidden="0" w:uiPriority="64" w:unhideWhenUsed="0"/>
+    <w:lsdException w:name="Medium List 1 Accent 1" w:semiHidden="0" w:uiPriority="65" w:unhideWhenUsed="0"/>
+    <w:lsdException w:name="Revision" w:unhideWhenUsed="0"/>
+    <w:lsdException w:name="List Paragraph" w:semiHidden="0" w:uiPriority="1" w:unhideWhenUsed="0" w:qFormat="1"/>
+    <w:lsdException w:name="Quote" w:semiHidden="0" w:uiPriority="29" w:unhideWhenUsed="0" w:qFormat="1"/>
+    <w:lsdException w:name="Intense Quote" w:semiHidden="0" w:uiPriority="30" w:unhideWhenUsed="0" w:qFormat="1"/>
+    <w:lsdException w:name="Medium List 2 Accent 1" w:semiHidden="0" w:uiPriority="66" w:unhideWhenUsed="0"/>
+    <w:lsdException w:name="Medium Grid 1 Accent 1" w:semiHidden="0" w:uiPriority="67" w:unhideWhenUsed="0"/>
+    <w:lsdException w:name="Medium Grid 2 Accent 1" w:semiHidden="0" w:uiPriority="68" w:unhideWhenUsed="0"/>
+    <w:lsdException w:name="Medium Grid 3 Accent 1" w:semiHidden="0" w:uiPriority="69" w:unhideWhenUsed="0"/>
+    <w:lsdException w:name="Dark List Accent 1" w:semiHidden="0" w:uiPriority="70" w:unhideWhenUsed="0"/>
+    <w:lsdException w:name="Colorful Shading Accent 1" w:semiHidden="0" w:uiPriority="71" w:unhideWhenUsed="0"/>
+    <w:lsdException w:name="Colorful List Accent 1" w:semiHidden="0" w:uiPriority="72" w:unhideWhenUsed="0"/>
+    <w:lsdException w:name="Colorful Grid Accent 1" w:semiHidden="0" w:uiPriority="73" w:unhideWhenUsed="0"/>
+    <w:lsdException w:name="Light Shading Accent 2" w:semiHidden="0" w:uiPriority="60" w:unhideWhenUsed="0"/>
+    <w:lsdException w:name="Light List Accent 2" w:semiHidden="0" w:uiPriority="61" w:unhideWhenUsed="0"/>
+    <w:lsdException w:name="Light Grid Accent 2" w:semiHidden="0" w:uiPriority="62" w:unhideWhenUsed="0"/>
+    <w:lsdException w:name="Medium Shading 1 Accent 2" w:semiHidden="0" w:uiPriority="63" w:unhideWhenUsed="0"/>
+    <w:lsdException w:name="Medium Shading 2 Accent 2" w:semiHidden="0" w:uiPriority="64" w:unhideWhenUsed="0"/>
+    <w:lsdException w:name="Medium List 1 Accent 2" w:semiHidden="0" w:uiPriority="65" w:unhideWhenUsed="0"/>
+    <w:lsdException w:name="Medium List 2 Accent 2" w:semiHidden="0" w:uiPriority="66" w:unhideWhenUsed="0"/>
+    <w:lsdException w:name="Medium Grid 1 Accent 2" w:semiHidden="0" w:uiPriority="67" w:unhideWhenUsed="0"/>
+    <w:lsdException w:name="Medium Grid 2 Accent 2" w:semiHidden="0" w:uiPriority="68" w:unhideWhenUsed="0"/>
+    <w:lsdException w:name="Medium Grid 3 Accent 2" w:semiHidden="0" w:uiPriority="69" w:unhideWhenUsed="0"/>
+    <w:lsdException w:name="Dark List Accent 2" w:semiHidden="0" w:uiPriority="70" w:unhideWhenUsed="0"/>
+    <w:lsdException w:name="Colorful Shading Accent 2" w:semiHidden="0" w:uiPriority="71" w:unhideWhenUsed="0"/>
+    <w:lsdException w:name="Colorful List Accent 2" w:semiHidden="0" w:uiPriority="72" w:unhideWhenUsed="0"/>
+    <w:lsdException w:name="Colorful Grid Accent 2" w:semiHidden="0" w:uiPriority="73" w:unhideWhenUsed="0"/>
+    <w:lsdException w:name="Light Shading Accent 3" w:semiHidden="0" w:uiPriority="60" w:unhideWhenUsed="0"/>
+    <w:lsdException w:name="Light List Accent 3" w:semiHidden="0" w:uiPriority="61" w:unhideWhenUsed="0"/>
+    <w:lsdException w:name="Light Grid Accent 3" w:semiHidden="0" w:uiPriority="62" w:unhideWhenUsed="0"/>
+    <w:lsdException w:name="Medium Shading 1 Accent 3" w:semiHidden="0" w:uiPriority="63" w:unhideWhenUsed="0"/>
+    <w:lsdException w:name="Medium Shading 2 Accent 3" w:semiHidden="0" w:uiPriority="64" w:unhideWhenUsed="0"/>
+    <w:lsdException w:name="Medium List 1 Accent 3" w:semiHidden="0" w:uiPriority="65" w:unhideWhenUsed="0"/>
+    <w:lsdException w:name="Medium List 2 Accent 3" w:semiHidden="0" w:uiPriority="66" w:unhideWhenUsed="0"/>
+    <w:lsdException w:name="Medium Grid 1 Accent 3" w:semiHidden="0" w:uiPriority="67" w:unhideWhenUsed="0"/>
+    <w:lsdException w:name="Medium Grid 2 Accent 3" w:semiHidden="0" w:uiPriority="68" w:unhideWhenUsed="0"/>
+    <w:lsdException w:name="Medium Grid 3 Accent 3" w:semiHidden="0" w:uiPriority="69" w:unhideWhenUsed="0"/>
+    <w:lsdException w:name="Dark List Accent 3" w:semiHidden="0" w:uiPriority="70" w:unhideWhenUsed="0"/>
+    <w:lsdException w:name="Colorful Shading Accent 3" w:semiHidden="0" w:uiPriority="71" w:unhideWhenUsed="0"/>
+    <w:lsdException w:name="Colorful List Accent 3" w:semiHidden="0" w:uiPriority="72" w:unhideWhenUsed="0"/>
+    <w:lsdException w:name="Colorful Grid Accent 3" w:semiHidden="0" w:uiPriority="73" w:unhideWhenUsed="0"/>
+    <w:lsdException w:name="Light Shading Accent 4" w:semiHidden="0" w:uiPriority="60" w:unhideWhenUsed="0"/>
+    <w:lsdException w:name="Light List Accent 4" w:semiHidden="0" w:uiPriority="61" w:unhideWhenUsed="0"/>
+    <w:lsdException w:name="Light Grid Accent 4" w:semiHidden="0" w:uiPriority="62" w:unhideWhenUsed="0"/>
+    <w:lsdException w:name="Medium Shading 1 Accent 4" w:semiHidden="0" w:uiPriority="63" w:unhideWhenUsed="0"/>
+    <w:lsdException w:name="Medium Shading 2 Accent 4" w:semiHidden="0" w:uiPriority="64" w:unhideWhenUsed="0"/>
+    <w:lsdException w:name="Medium List 1 Accent 4" w:semiHidden="0" w:uiPriority="65" w:unhideWhenUsed="0"/>
+    <w:lsdException w:name="Medium List 2 Accent 4" w:semiHidden="0" w:uiPriority="66" w:unhideWhenUsed="0"/>
+    <w:lsdException w:name="Medium Grid 1 Accent 4" w:semiHidden="0" w:uiPriority="67" w:unhideWhenUsed="0"/>
+    <w:lsdException w:name="Medium Grid 2 Accent 4" w:semiHidden="0" w:uiPriority="68" w:unhideWhenUsed="0"/>
+    <w:lsdException w:name="Medium Grid 3 Accent 4" w:semiHidden="0" w:uiPriority="69" w:unhideWhenUsed="0"/>
+    <w:lsdException w:name="Dark List Accent 4" w:semiHidden="0" w:uiPriority="70" w:unhideWhenUsed="0"/>
+    <w:lsdException w:name="Colorful Shading Accent 4" w:semiHidden="0" w:uiPriority="71" w:unhideWhenUsed="0"/>
+    <w:lsdException w:name="Colorful List Accent 4" w:semiHidden="0" w:uiPriority="72" w:unhideWhenUsed="0"/>
+    <w:lsdException w:name="Colorful Grid Accent 4" w:semiHidden="0" w:uiPriority="73" w:unhideWhenUsed="0"/>
+    <w:lsdException w:name="Light Shading Accent 5" w:semiHidden="0" w:uiPriority="60" w:unhideWhenUsed="0"/>
+    <w:lsdException w:name="Light List Accent 5" w:semiHidden="0" w:uiPriority="61" w:unhideWhenUsed="0"/>
+    <w:lsdException w:name="Light Grid Accent 5" w:semiHidden="0" w:uiPriority="62" w:unhideWhenUsed="0"/>
+    <w:lsdException w:name="Medium Shading 1 Accent 5" w:semiHidden="0" w:uiPriority="63" w:unhideWhenUsed="0"/>
+    <w:lsdException w:name="Medium Shading 2 Accent 5" w:semiHidden="0" w:uiPriority="64" w:unhideWhenUsed="0"/>
+    <w:lsdException w:name="Medium List 1 Accent 5" w:semiHidden="0" w:uiPriority="65" w:unhideWhenUsed="0"/>
+    <w:lsdException w:name="Medium List 2 Accent 5" w:semiHidden="0" w:uiPriority="66" w:unhideWhenUsed="0"/>
+    <w:lsdException w:name="Medium Grid 1 Accent 5" w:semiHidden="0" w:uiPriority="67" w:unhideWhenUsed="0"/>
+    <w:lsdException w:name="Medium Grid 2 Accent 5" w:semiHidden="0" w:uiPriority="68" w:unhideWhenUsed="0"/>
+    <w:lsdException w:name="Medium Grid 3 Accent 5" w:semiHidden="0" w:uiPriority="69" w:unhideWhenUsed="0"/>
+    <w:lsdException w:name="Dark List Accent 5" w:semiHidden="0" w:uiPriority="70" w:unhideWhenUsed="0"/>
+    <w:lsdException w:name="Colorful Shading Accent 5" w:semiHidden="0" w:uiPriority="71" w:unhideWhenUsed="0"/>
+    <w:lsdException w:name="Colorful List Accent 5" w:semiHidden="0" w:uiPriority="72" w:unhideWhenUsed="0"/>
+    <w:lsdException w:name="Colorful Grid Accent 5" w:semiHidden="0" w:uiPriority="73" w:unhideWhenUsed="0"/>
+    <w:lsdException w:name="Light Shading Accent 6" w:semiHidden="0" w:uiPriority="60" w:unhideWhenUsed="0"/>
+    <w:lsdException w:name="Light List Accent 6" w:semiHidden="0" w:uiPriority="61" w:unhideWhenUsed="0"/>
+    <w:lsdException w:name="Light Grid Accent 6" w:semiHidden="0" w:uiPriority="62" w:unhideWhenUsed="0"/>
+    <w:lsdException w:name="Medium Shading 1 Accent 6" w:semiHidden="0" w:uiPriority="63" w:unhideWhenUsed="0"/>
+    <w:lsdException w:name="Medium Shading 2 Accent 6" w:semiHidden="0" w:uiPriority="64" w:unhideWhenUsed="0"/>
+    <w:lsdException w:name="Medium List 1 Accent 6" w:semiHidden="0" w:uiPriority="65" w:unhideWhenUsed="0"/>
+    <w:lsdException w:name="Medium List 2 Accent 6" w:semiHidden="0" w:uiPriority="66" w:unhideWhenUsed="0"/>
+    <w:lsdException w:name="Medium Grid 1 Accent 6" w:semiHidden="0" w:uiPriority="67" w:unhideWhenUsed="0"/>
+    <w:lsdException w:name="Medium Grid 2 Accent 6" w:semiHidden="0" w:uiPriority="68" w:unhideWhenUsed="0"/>
+    <w:lsdException w:name="Medium Grid 3 Accent 6" w:semiHidden="0" w:uiPriority="69" w:unhideWhenUsed="0"/>
+    <w:lsdException w:name="Dark List Accent 6" w:semiHidden="0" w:uiPriority="70" w:unhideWhenUsed="0"/>
+    <w:lsdException w:name="Colorful Shading Accent 6" w:semiHidden="0" w:uiPriority="71" w:unhideWhenUsed="0"/>
+    <w:lsdException w:name="Colorful List Accent 6" w:semiHidden="0" w:uiPriority="72" w:unhideWhenUsed="0"/>
+    <w:lsdException w:name="Colorful Grid Accent 6" w:semiHidden="0" w:uiPriority="73" w:unhideWhenUsed="0"/>
+    <w:lsdException w:name="Subtle Emphasis" w:semiHidden="0" w:uiPriority="19" w:unhideWhenUsed="0" w:qFormat="1"/>
+    <w:lsdException w:name="Intense Emphasis" w:semiHidden="0" w:uiPriority="21" w:unhideWhenUsed="0" w:qFormat="1"/>
+    <w:lsdException w:name="Subtle Reference" w:semiHidden="0" w:uiPriority="31" w:unhideWhenUsed="0" w:qFormat="1"/>
+    <w:lsdException w:name="Intense Reference" w:semiHidden="0" w:uiPriority="32" w:unhideWhenUsed="0" w:qFormat="1"/>
+    <w:lsdException w:name="Book Title" w:semiHidden="0" w:uiPriority="33" w:unhideWhenUsed="0" w:qFormat="1"/>
+    <w:lsdException w:name="Bibliography" w:uiPriority="37"/>
+    <w:lsdException w:name="TOC Heading" w:uiPriority="39" w:qFormat="1"/>
   </w:latentStyles>
   <w:style w:type="paragraph" w:default="1" w:styleId="Normal">
     <w:name w:val="Normal"/>
@@ -21229,6 +21334,7 @@
       <w:spacing w:after="0" w:line="240" w:lineRule="auto"/>
     </w:pPr>
     <w:tblPr>
+      <w:tblInd w:w="0" w:type="dxa"/>
       <w:tblBorders>
         <w:top w:val="single" w:sz="4" w:space="0" w:color="auto"/>
         <w:left w:val="single" w:sz="4" w:space="0" w:color="auto"/>
@@ -21237,6 +21343,876 @@
         <w:insideH w:val="single" w:sz="4" w:space="0" w:color="auto"/>
         <w:insideV w:val="single" w:sz="4" w:space="0" w:color="auto"/>
       </w:tblBorders>
+      <w:tblCellMar>
+        <w:top w:w="0" w:type="dxa"/>
+        <w:left w:w="108" w:type="dxa"/>
+        <w:bottom w:w="0" w:type="dxa"/>
+        <w:right w:w="108" w:type="dxa"/>
+      </w:tblCellMar>
+    </w:tblPr>
+  </w:style>
+  <w:style w:type="table" w:customStyle="1" w:styleId="TableNormal">
+    <w:name w:val="Table Normal"/>
+    <w:uiPriority w:val="2"/>
+    <w:semiHidden/>
+    <w:unhideWhenUsed/>
+    <w:qFormat/>
+    <w:rsid w:val="009B1895"/>
+    <w:pPr>
+      <w:widowControl w:val="0"/>
+      <w:autoSpaceDE w:val="0"/>
+      <w:autoSpaceDN w:val="0"/>
+      <w:spacing w:after="0" w:line="240" w:lineRule="auto"/>
+    </w:pPr>
+    <w:rPr>
+      <w:kern w:val="0"/>
+      <w:lang w:val="en-US"/>
+      <w14:ligatures w14:val="none"/>
+    </w:rPr>
+    <w:tblPr>
+      <w:tblInd w:w="0" w:type="dxa"/>
+      <w:tblCellMar>
+        <w:top w:w="0" w:type="dxa"/>
+        <w:left w:w="0" w:type="dxa"/>
+        <w:bottom w:w="0" w:type="dxa"/>
+        <w:right w:w="0" w:type="dxa"/>
+      </w:tblCellMar>
+    </w:tblPr>
+  </w:style>
+  <w:style w:type="paragraph" w:customStyle="1" w:styleId="TableParagraph">
+    <w:name w:val="Table Paragraph"/>
+    <w:basedOn w:val="Normal"/>
+    <w:uiPriority w:val="1"/>
+    <w:qFormat/>
+    <w:rsid w:val="009B1895"/>
+    <w:pPr>
+      <w:widowControl w:val="0"/>
+      <w:autoSpaceDE w:val="0"/>
+      <w:autoSpaceDN w:val="0"/>
+      <w:spacing w:after="0" w:line="240" w:lineRule="auto"/>
+      <w:ind w:left="107"/>
+    </w:pPr>
+    <w:rPr>
+      <w:rFonts w:ascii="Arial MT" w:eastAsia="Arial MT" w:hAnsi="Arial MT" w:cs="Arial MT"/>
+      <w:kern w:val="0"/>
+      <w:lang w:val="es-ES"/>
+      <w14:ligatures w14:val="none"/>
+    </w:rPr>
+  </w:style>
+  <w:style w:type="character" w:styleId="Hipervnculo">
+    <w:name w:val="Hyperlink"/>
+    <w:basedOn w:val="Fuentedeprrafopredeter"/>
+    <w:uiPriority w:val="99"/>
+    <w:semiHidden/>
+    <w:unhideWhenUsed/>
+    <w:rsid w:val="009B1895"/>
+    <w:rPr>
+      <w:color w:val="467886" w:themeColor="hyperlink"/>
+      <w:u w:val="single"/>
+    </w:rPr>
+  </w:style>
+</w:styles>
+</file>
+
+<file path=word/stylesWithEffects.xml><?xml version="1.0" encoding="utf-8"?>
+<w:styles xmlns:wpc="http://schemas.microsoft.com/office/word/2010/wordprocessingCanvas" xmlns:mc="http://schemas.openxmlformats.org/markup-compatibility/2006" xmlns:o="urn:schemas-microsoft-com:office:office" xmlns:r="http://schemas.openxmlformats.org/officeDocument/2006/relationships" xmlns:m="http://schemas.openxmlformats.org/officeDocument/2006/math" xmlns:v="urn:schemas-microsoft-com:vml" xmlns:wp14="http://schemas.microsoft.com/office/word/2010/wordprocessingDrawing" xmlns:wp="http://schemas.openxmlformats.org/drawingml/2006/wordprocessingDrawing" xmlns:w10="urn:schemas-microsoft-com:office:word" xmlns:w="http://schemas.openxmlformats.org/wordprocessingml/2006/main" xmlns:w14="http://schemas.microsoft.com/office/word/2010/wordml" xmlns:wpg="http://schemas.microsoft.com/office/word/2010/wordprocessingGroup" xmlns:wpi="http://schemas.microsoft.com/office/word/2010/wordprocessingInk" xmlns:wne="http://schemas.microsoft.com/office/word/2006/wordml" xmlns:wps="http://schemas.microsoft.com/office/word/2010/wordprocessingShape" mc:Ignorable="w14 wp14">
+  <w:docDefaults>
+    <w:rPrDefault>
+      <w:rPr>
+        <w:rFonts w:asciiTheme="minorHAnsi" w:eastAsiaTheme="minorHAnsi" w:hAnsiTheme="minorHAnsi" w:cstheme="minorBidi"/>
+        <w:kern w:val="2"/>
+        <w:sz w:val="22"/>
+        <w:szCs w:val="22"/>
+        <w:lang w:val="es-CO" w:eastAsia="en-US" w:bidi="ar-SA"/>
+        <w14:ligatures w14:val="standardContextual"/>
+      </w:rPr>
+    </w:rPrDefault>
+    <w:pPrDefault>
+      <w:pPr>
+        <w:spacing w:after="160" w:line="259" w:lineRule="auto"/>
+      </w:pPr>
+    </w:pPrDefault>
+  </w:docDefaults>
+  <w:latentStyles w:defLockedState="0" w:defUIPriority="99" w:defSemiHidden="1" w:defUnhideWhenUsed="1" w:defQFormat="0" w:count="267">
+    <w:lsdException w:name="Normal" w:semiHidden="0" w:uiPriority="0" w:unhideWhenUsed="0" w:qFormat="1"/>
+    <w:lsdException w:name="heading 1" w:semiHidden="0" w:uiPriority="1" w:unhideWhenUsed="0" w:qFormat="1"/>
+    <w:lsdException w:name="heading 2" w:uiPriority="1" w:qFormat="1"/>
+    <w:lsdException w:name="heading 3" w:uiPriority="9" w:qFormat="1"/>
+    <w:lsdException w:name="heading 4" w:uiPriority="9" w:qFormat="1"/>
+    <w:lsdException w:name="heading 5" w:uiPriority="9" w:qFormat="1"/>
+    <w:lsdException w:name="heading 6" w:uiPriority="9" w:qFormat="1"/>
+    <w:lsdException w:name="heading 7" w:uiPriority="9" w:qFormat="1"/>
+    <w:lsdException w:name="heading 8" w:uiPriority="9" w:qFormat="1"/>
+    <w:lsdException w:name="heading 9" w:uiPriority="9" w:qFormat="1"/>
+    <w:lsdException w:name="toc 1" w:uiPriority="39"/>
+    <w:lsdException w:name="toc 2" w:uiPriority="39"/>
+    <w:lsdException w:name="toc 3" w:uiPriority="39"/>
+    <w:lsdException w:name="toc 4" w:uiPriority="39"/>
+    <w:lsdException w:name="toc 5" w:uiPriority="39"/>
+    <w:lsdException w:name="toc 6" w:uiPriority="39"/>
+    <w:lsdException w:name="toc 7" w:uiPriority="39"/>
+    <w:lsdException w:name="toc 8" w:uiPriority="39"/>
+    <w:lsdException w:name="toc 9" w:uiPriority="39"/>
+    <w:lsdException w:name="caption" w:uiPriority="35" w:qFormat="1"/>
+    <w:lsdException w:name="Title" w:semiHidden="0" w:uiPriority="10" w:unhideWhenUsed="0" w:qFormat="1"/>
+    <w:lsdException w:name="Default Paragraph Font" w:uiPriority="1"/>
+    <w:lsdException w:name="Body Text" w:uiPriority="1" w:qFormat="1"/>
+    <w:lsdException w:name="Subtitle" w:semiHidden="0" w:uiPriority="11" w:unhideWhenUsed="0" w:qFormat="1"/>
+    <w:lsdException w:name="Strong" w:semiHidden="0" w:uiPriority="22" w:unhideWhenUsed="0" w:qFormat="1"/>
+    <w:lsdException w:name="Emphasis" w:semiHidden="0" w:uiPriority="20" w:unhideWhenUsed="0" w:qFormat="1"/>
+    <w:lsdException w:name="Table Grid" w:semiHidden="0" w:uiPriority="39" w:unhideWhenUsed="0"/>
+    <w:lsdException w:name="Placeholder Text" w:unhideWhenUsed="0"/>
+    <w:lsdException w:name="No Spacing" w:semiHidden="0" w:uiPriority="1" w:unhideWhenUsed="0" w:qFormat="1"/>
+    <w:lsdException w:name="Light Shading" w:semiHidden="0" w:uiPriority="60" w:unhideWhenUsed="0"/>
+    <w:lsdException w:name="Light List" w:semiHidden="0" w:uiPriority="61" w:unhideWhenUsed="0"/>
+    <w:lsdException w:name="Light Grid" w:semiHidden="0" w:uiPriority="62" w:unhideWhenUsed="0"/>
+    <w:lsdException w:name="Medium Shading 1" w:semiHidden="0" w:uiPriority="63" w:unhideWhenUsed="0"/>
+    <w:lsdException w:name="Medium Shading 2" w:semiHidden="0" w:uiPriority="64" w:unhideWhenUsed="0"/>
+    <w:lsdException w:name="Medium List 1" w:semiHidden="0" w:uiPriority="65" w:unhideWhenUsed="0"/>
+    <w:lsdException w:name="Medium List 2" w:semiHidden="0" w:uiPriority="66" w:unhideWhenUsed="0"/>
+    <w:lsdException w:name="Medium Grid 1" w:semiHidden="0" w:uiPriority="67" w:unhideWhenUsed="0"/>
+    <w:lsdException w:name="Medium Grid 2" w:semiHidden="0" w:uiPriority="68" w:unhideWhenUsed="0"/>
+    <w:lsdException w:name="Medium Grid 3" w:semiHidden="0" w:uiPriority="69" w:unhideWhenUsed="0"/>
+    <w:lsdException w:name="Dark List" w:semiHidden="0" w:uiPriority="70" w:unhideWhenUsed="0"/>
+    <w:lsdException w:name="Colorful Shading" w:semiHidden="0" w:uiPriority="71" w:unhideWhenUsed="0"/>
+    <w:lsdException w:name="Colorful List" w:semiHidden="0" w:uiPriority="72" w:unhideWhenUsed="0"/>
+    <w:lsdException w:name="Colorful Grid" w:semiHidden="0" w:uiPriority="73" w:unhideWhenUsed="0"/>
+    <w:lsdException w:name="Light Shading Accent 1" w:semiHidden="0" w:uiPriority="60" w:unhideWhenUsed="0"/>
+    <w:lsdException w:name="Light List Accent 1" w:semiHidden="0" w:uiPriority="61" w:unhideWhenUsed="0"/>
+    <w:lsdException w:name="Light Grid Accent 1" w:semiHidden="0" w:uiPriority="62" w:unhideWhenUsed="0"/>
+    <w:lsdException w:name="Medium Shading 1 Accent 1" w:semiHidden="0" w:uiPriority="63" w:unhideWhenUsed="0"/>
+    <w:lsdException w:name="Medium Shading 2 Accent 1" w:semiHidden="0" w:uiPriority="64" w:unhideWhenUsed="0"/>
+    <w:lsdException w:name="Medium List 1 Accent 1" w:semiHidden="0" w:uiPriority="65" w:unhideWhenUsed="0"/>
+    <w:lsdException w:name="Revision" w:unhideWhenUsed="0"/>
+    <w:lsdException w:name="List Paragraph" w:semiHidden="0" w:uiPriority="1" w:unhideWhenUsed="0" w:qFormat="1"/>
+    <w:lsdException w:name="Quote" w:semiHidden="0" w:uiPriority="29" w:unhideWhenUsed="0" w:qFormat="1"/>
+    <w:lsdException w:name="Intense Quote" w:semiHidden="0" w:uiPriority="30" w:unhideWhenUsed="0" w:qFormat="1"/>
+    <w:lsdException w:name="Medium List 2 Accent 1" w:semiHidden="0" w:uiPriority="66" w:unhideWhenUsed="0"/>
+    <w:lsdException w:name="Medium Grid 1 Accent 1" w:semiHidden="0" w:uiPriority="67" w:unhideWhenUsed="0"/>
+    <w:lsdException w:name="Medium Grid 2 Accent 1" w:semiHidden="0" w:uiPriority="68" w:unhideWhenUsed="0"/>
+    <w:lsdException w:name="Medium Grid 3 Accent 1" w:semiHidden="0" w:uiPriority="69" w:unhideWhenUsed="0"/>
+    <w:lsdException w:name="Dark List Accent 1" w:semiHidden="0" w:uiPriority="70" w:unhideWhenUsed="0"/>
+    <w:lsdException w:name="Colorful Shading Accent 1" w:semiHidden="0" w:uiPriority="71" w:unhideWhenUsed="0"/>
+    <w:lsdException w:name="Colorful List Accent 1" w:semiHidden="0" w:uiPriority="72" w:unhideWhenUsed="0"/>
+    <w:lsdException w:name="Colorful Grid Accent 1" w:semiHidden="0" w:uiPriority="73" w:unhideWhenUsed="0"/>
+    <w:lsdException w:name="Light Shading Accent 2" w:semiHidden="0" w:uiPriority="60" w:unhideWhenUsed="0"/>
+    <w:lsdException w:name="Light List Accent 2" w:semiHidden="0" w:uiPriority="61" w:unhideWhenUsed="0"/>
+    <w:lsdException w:name="Light Grid Accent 2" w:semiHidden="0" w:uiPriority="62" w:unhideWhenUsed="0"/>
+    <w:lsdException w:name="Medium Shading 1 Accent 2" w:semiHidden="0" w:uiPriority="63" w:unhideWhenUsed="0"/>
+    <w:lsdException w:name="Medium Shading 2 Accent 2" w:semiHidden="0" w:uiPriority="64" w:unhideWhenUsed="0"/>
+    <w:lsdException w:name="Medium List 1 Accent 2" w:semiHidden="0" w:uiPriority="65" w:unhideWhenUsed="0"/>
+    <w:lsdException w:name="Medium List 2 Accent 2" w:semiHidden="0" w:uiPriority="66" w:unhideWhenUsed="0"/>
+    <w:lsdException w:name="Medium Grid 1 Accent 2" w:semiHidden="0" w:uiPriority="67" w:unhideWhenUsed="0"/>
+    <w:lsdException w:name="Medium Grid 2 Accent 2" w:semiHidden="0" w:uiPriority="68" w:unhideWhenUsed="0"/>
+    <w:lsdException w:name="Medium Grid 3 Accent 2" w:semiHidden="0" w:uiPriority="69" w:unhideWhenUsed="0"/>
+    <w:lsdException w:name="Dark List Accent 2" w:semiHidden="0" w:uiPriority="70" w:unhideWhenUsed="0"/>
+    <w:lsdException w:name="Colorful Shading Accent 2" w:semiHidden="0" w:uiPriority="71" w:unhideWhenUsed="0"/>
+    <w:lsdException w:name="Colorful List Accent 2" w:semiHidden="0" w:uiPriority="72" w:unhideWhenUsed="0"/>
+    <w:lsdException w:name="Colorful Grid Accent 2" w:semiHidden="0" w:uiPriority="73" w:unhideWhenUsed="0"/>
+    <w:lsdException w:name="Light Shading Accent 3" w:semiHidden="0" w:uiPriority="60" w:unhideWhenUsed="0"/>
+    <w:lsdException w:name="Light List Accent 3" w:semiHidden="0" w:uiPriority="61" w:unhideWhenUsed="0"/>
+    <w:lsdException w:name="Light Grid Accent 3" w:semiHidden="0" w:uiPriority="62" w:unhideWhenUsed="0"/>
+    <w:lsdException w:name="Medium Shading 1 Accent 3" w:semiHidden="0" w:uiPriority="63" w:unhideWhenUsed="0"/>
+    <w:lsdException w:name="Medium Shading 2 Accent 3" w:semiHidden="0" w:uiPriority="64" w:unhideWhenUsed="0"/>
+    <w:lsdException w:name="Medium List 1 Accent 3" w:semiHidden="0" w:uiPriority="65" w:unhideWhenUsed="0"/>
+    <w:lsdException w:name="Medium List 2 Accent 3" w:semiHidden="0" w:uiPriority="66" w:unhideWhenUsed="0"/>
+    <w:lsdException w:name="Medium Grid 1 Accent 3" w:semiHidden="0" w:uiPriority="67" w:unhideWhenUsed="0"/>
+    <w:lsdException w:name="Medium Grid 2 Accent 3" w:semiHidden="0" w:uiPriority="68" w:unhideWhenUsed="0"/>
+    <w:lsdException w:name="Medium Grid 3 Accent 3" w:semiHidden="0" w:uiPriority="69" w:unhideWhenUsed="0"/>
+    <w:lsdException w:name="Dark List Accent 3" w:semiHidden="0" w:uiPriority="70" w:unhideWhenUsed="0"/>
+    <w:lsdException w:name="Colorful Shading Accent 3" w:semiHidden="0" w:uiPriority="71" w:unhideWhenUsed="0"/>
+    <w:lsdException w:name="Colorful List Accent 3" w:semiHidden="0" w:uiPriority="72" w:unhideWhenUsed="0"/>
+    <w:lsdException w:name="Colorful Grid Accent 3" w:semiHidden="0" w:uiPriority="73" w:unhideWhenUsed="0"/>
+    <w:lsdException w:name="Light Shading Accent 4" w:semiHidden="0" w:uiPriority="60" w:unhideWhenUsed="0"/>
+    <w:lsdException w:name="Light List Accent 4" w:semiHidden="0" w:uiPriority="61" w:unhideWhenUsed="0"/>
+    <w:lsdException w:name="Light Grid Accent 4" w:semiHidden="0" w:uiPriority="62" w:unhideWhenUsed="0"/>
+    <w:lsdException w:name="Medium Shading 1 Accent 4" w:semiHidden="0" w:uiPriority="63" w:unhideWhenUsed="0"/>
+    <w:lsdException w:name="Medium Shading 2 Accent 4" w:semiHidden="0" w:uiPriority="64" w:unhideWhenUsed="0"/>
+    <w:lsdException w:name="Medium List 1 Accent 4" w:semiHidden="0" w:uiPriority="65" w:unhideWhenUsed="0"/>
+    <w:lsdException w:name="Medium List 2 Accent 4" w:semiHidden="0" w:uiPriority="66" w:unhideWhenUsed="0"/>
+    <w:lsdException w:name="Medium Grid 1 Accent 4" w:semiHidden="0" w:uiPriority="67" w:unhideWhenUsed="0"/>
+    <w:lsdException w:name="Medium Grid 2 Accent 4" w:semiHidden="0" w:uiPriority="68" w:unhideWhenUsed="0"/>
+    <w:lsdException w:name="Medium Grid 3 Accent 4" w:semiHidden="0" w:uiPriority="69" w:unhideWhenUsed="0"/>
+    <w:lsdException w:name="Dark List Accent 4" w:semiHidden="0" w:uiPriority="70" w:unhideWhenUsed="0"/>
+    <w:lsdException w:name="Colorful Shading Accent 4" w:semiHidden="0" w:uiPriority="71" w:unhideWhenUsed="0"/>
+    <w:lsdException w:name="Colorful List Accent 4" w:semiHidden="0" w:uiPriority="72" w:unhideWhenUsed="0"/>
+    <w:lsdException w:name="Colorful Grid Accent 4" w:semiHidden="0" w:uiPriority="73" w:unhideWhenUsed="0"/>
+    <w:lsdException w:name="Light Shading Accent 5" w:semiHidden="0" w:uiPriority="60" w:unhideWhenUsed="0"/>
+    <w:lsdException w:name="Light List Accent 5" w:semiHidden="0" w:uiPriority="61" w:unhideWhenUsed="0"/>
+    <w:lsdException w:name="Light Grid Accent 5" w:semiHidden="0" w:uiPriority="62" w:unhideWhenUsed="0"/>
+    <w:lsdException w:name="Medium Shading 1 Accent 5" w:semiHidden="0" w:uiPriority="63" w:unhideWhenUsed="0"/>
+    <w:lsdException w:name="Medium Shading 2 Accent 5" w:semiHidden="0" w:uiPriority="64" w:unhideWhenUsed="0"/>
+    <w:lsdException w:name="Medium List 1 Accent 5" w:semiHidden="0" w:uiPriority="65" w:unhideWhenUsed="0"/>
+    <w:lsdException w:name="Medium List 2 Accent 5" w:semiHidden="0" w:uiPriority="66" w:unhideWhenUsed="0"/>
+    <w:lsdException w:name="Medium Grid 1 Accent 5" w:semiHidden="0" w:uiPriority="67" w:unhideWhenUsed="0"/>
+    <w:lsdException w:name="Medium Grid 2 Accent 5" w:semiHidden="0" w:uiPriority="68" w:unhideWhenUsed="0"/>
+    <w:lsdException w:name="Medium Grid 3 Accent 5" w:semiHidden="0" w:uiPriority="69" w:unhideWhenUsed="0"/>
+    <w:lsdException w:name="Dark List Accent 5" w:semiHidden="0" w:uiPriority="70" w:unhideWhenUsed="0"/>
+    <w:lsdException w:name="Colorful Shading Accent 5" w:semiHidden="0" w:uiPriority="71" w:unhideWhenUsed="0"/>
+    <w:lsdException w:name="Colorful List Accent 5" w:semiHidden="0" w:uiPriority="72" w:unhideWhenUsed="0"/>
+    <w:lsdException w:name="Colorful Grid Accent 5" w:semiHidden="0" w:uiPriority="73" w:unhideWhenUsed="0"/>
+    <w:lsdException w:name="Light Shading Accent 6" w:semiHidden="0" w:uiPriority="60" w:unhideWhenUsed="0"/>
+    <w:lsdException w:name="Light List Accent 6" w:semiHidden="0" w:uiPriority="61" w:unhideWhenUsed="0"/>
+    <w:lsdException w:name="Light Grid Accent 6" w:semiHidden="0" w:uiPriority="62" w:unhideWhenUsed="0"/>
+    <w:lsdException w:name="Medium Shading 1 Accent 6" w:semiHidden="0" w:uiPriority="63" w:unhideWhenUsed="0"/>
+    <w:lsdException w:name="Medium Shading 2 Accent 6" w:semiHidden="0" w:uiPriority="64" w:unhideWhenUsed="0"/>
+    <w:lsdException w:name="Medium List 1 Accent 6" w:semiHidden="0" w:uiPriority="65" w:unhideWhenUsed="0"/>
+    <w:lsdException w:name="Medium List 2 Accent 6" w:semiHidden="0" w:uiPriority="66" w:unhideWhenUsed="0"/>
+    <w:lsdException w:name="Medium Grid 1 Accent 6" w:semiHidden="0" w:uiPriority="67" w:unhideWhenUsed="0"/>
+    <w:lsdException w:name="Medium Grid 2 Accent 6" w:semiHidden="0" w:uiPriority="68" w:unhideWhenUsed="0"/>
+    <w:lsdException w:name="Medium Grid 3 Accent 6" w:semiHidden="0" w:uiPriority="69" w:unhideWhenUsed="0"/>
+    <w:lsdException w:name="Dark List Accent 6" w:semiHidden="0" w:uiPriority="70" w:unhideWhenUsed="0"/>
+    <w:lsdException w:name="Colorful Shading Accent 6" w:semiHidden="0" w:uiPriority="71" w:unhideWhenUsed="0"/>
+    <w:lsdException w:name="Colorful List Accent 6" w:semiHidden="0" w:uiPriority="72" w:unhideWhenUsed="0"/>
+    <w:lsdException w:name="Colorful Grid Accent 6" w:semiHidden="0" w:uiPriority="73" w:unhideWhenUsed="0"/>
+    <w:lsdException w:name="Subtle Emphasis" w:semiHidden="0" w:uiPriority="19" w:unhideWhenUsed="0" w:qFormat="1"/>
+    <w:lsdException w:name="Intense Emphasis" w:semiHidden="0" w:uiPriority="21" w:unhideWhenUsed="0" w:qFormat="1"/>
+    <w:lsdException w:name="Subtle Reference" w:semiHidden="0" w:uiPriority="31" w:unhideWhenUsed="0" w:qFormat="1"/>
+    <w:lsdException w:name="Intense Reference" w:semiHidden="0" w:uiPriority="32" w:unhideWhenUsed="0" w:qFormat="1"/>
+    <w:lsdException w:name="Book Title" w:semiHidden="0" w:uiPriority="33" w:unhideWhenUsed="0" w:qFormat="1"/>
+    <w:lsdException w:name="Bibliography" w:uiPriority="37"/>
+    <w:lsdException w:name="TOC Heading" w:uiPriority="39" w:qFormat="1"/>
+  </w:latentStyles>
+  <w:style w:type="paragraph" w:default="1" w:styleId="Normal">
+    <w:name w:val="Normal"/>
+    <w:qFormat/>
+  </w:style>
+  <w:style w:type="paragraph" w:styleId="Ttulo1">
+    <w:name w:val="heading 1"/>
+    <w:basedOn w:val="Normal"/>
+    <w:next w:val="Normal"/>
+    <w:link w:val="Ttulo1Car"/>
+    <w:uiPriority w:val="1"/>
+    <w:qFormat/>
+    <w:rsid w:val="00230789"/>
+    <w:pPr>
+      <w:keepNext/>
+      <w:keepLines/>
+      <w:spacing w:before="360" w:after="80"/>
+      <w:outlineLvl w:val="0"/>
+    </w:pPr>
+    <w:rPr>
+      <w:rFonts w:asciiTheme="majorHAnsi" w:eastAsiaTheme="majorEastAsia" w:hAnsiTheme="majorHAnsi" w:cstheme="majorBidi"/>
+      <w:color w:val="0F4761" w:themeColor="accent1" w:themeShade="BF"/>
+      <w:sz w:val="40"/>
+      <w:szCs w:val="40"/>
+    </w:rPr>
+  </w:style>
+  <w:style w:type="paragraph" w:styleId="Ttulo2">
+    <w:name w:val="heading 2"/>
+    <w:basedOn w:val="Normal"/>
+    <w:next w:val="Normal"/>
+    <w:link w:val="Ttulo2Car"/>
+    <w:uiPriority w:val="1"/>
+    <w:unhideWhenUsed/>
+    <w:qFormat/>
+    <w:rsid w:val="00230789"/>
+    <w:pPr>
+      <w:keepNext/>
+      <w:keepLines/>
+      <w:spacing w:before="160" w:after="80"/>
+      <w:outlineLvl w:val="1"/>
+    </w:pPr>
+    <w:rPr>
+      <w:rFonts w:asciiTheme="majorHAnsi" w:eastAsiaTheme="majorEastAsia" w:hAnsiTheme="majorHAnsi" w:cstheme="majorBidi"/>
+      <w:color w:val="0F4761" w:themeColor="accent1" w:themeShade="BF"/>
+      <w:sz w:val="32"/>
+      <w:szCs w:val="32"/>
+    </w:rPr>
+  </w:style>
+  <w:style w:type="paragraph" w:styleId="Ttulo3">
+    <w:name w:val="heading 3"/>
+    <w:basedOn w:val="Normal"/>
+    <w:next w:val="Normal"/>
+    <w:link w:val="Ttulo3Car"/>
+    <w:uiPriority w:val="9"/>
+    <w:semiHidden/>
+    <w:unhideWhenUsed/>
+    <w:qFormat/>
+    <w:rsid w:val="00230789"/>
+    <w:pPr>
+      <w:keepNext/>
+      <w:keepLines/>
+      <w:spacing w:before="160" w:after="80"/>
+      <w:outlineLvl w:val="2"/>
+    </w:pPr>
+    <w:rPr>
+      <w:rFonts w:eastAsiaTheme="majorEastAsia" w:cstheme="majorBidi"/>
+      <w:color w:val="0F4761" w:themeColor="accent1" w:themeShade="BF"/>
+      <w:sz w:val="28"/>
+      <w:szCs w:val="28"/>
+    </w:rPr>
+  </w:style>
+  <w:style w:type="paragraph" w:styleId="Ttulo4">
+    <w:name w:val="heading 4"/>
+    <w:basedOn w:val="Normal"/>
+    <w:next w:val="Normal"/>
+    <w:link w:val="Ttulo4Car"/>
+    <w:uiPriority w:val="9"/>
+    <w:semiHidden/>
+    <w:unhideWhenUsed/>
+    <w:qFormat/>
+    <w:rsid w:val="00230789"/>
+    <w:pPr>
+      <w:keepNext/>
+      <w:keepLines/>
+      <w:spacing w:before="80" w:after="40"/>
+      <w:outlineLvl w:val="3"/>
+    </w:pPr>
+    <w:rPr>
+      <w:rFonts w:eastAsiaTheme="majorEastAsia" w:cstheme="majorBidi"/>
+      <w:i/>
+      <w:iCs/>
+      <w:color w:val="0F4761" w:themeColor="accent1" w:themeShade="BF"/>
+    </w:rPr>
+  </w:style>
+  <w:style w:type="paragraph" w:styleId="Ttulo5">
+    <w:name w:val="heading 5"/>
+    <w:basedOn w:val="Normal"/>
+    <w:next w:val="Normal"/>
+    <w:link w:val="Ttulo5Car"/>
+    <w:uiPriority w:val="9"/>
+    <w:semiHidden/>
+    <w:unhideWhenUsed/>
+    <w:qFormat/>
+    <w:rsid w:val="00230789"/>
+    <w:pPr>
+      <w:keepNext/>
+      <w:keepLines/>
+      <w:spacing w:before="80" w:after="40"/>
+      <w:outlineLvl w:val="4"/>
+    </w:pPr>
+    <w:rPr>
+      <w:rFonts w:eastAsiaTheme="majorEastAsia" w:cstheme="majorBidi"/>
+      <w:color w:val="0F4761" w:themeColor="accent1" w:themeShade="BF"/>
+    </w:rPr>
+  </w:style>
+  <w:style w:type="paragraph" w:styleId="Ttulo6">
+    <w:name w:val="heading 6"/>
+    <w:basedOn w:val="Normal"/>
+    <w:next w:val="Normal"/>
+    <w:link w:val="Ttulo6Car"/>
+    <w:uiPriority w:val="9"/>
+    <w:semiHidden/>
+    <w:unhideWhenUsed/>
+    <w:qFormat/>
+    <w:rsid w:val="00230789"/>
+    <w:pPr>
+      <w:keepNext/>
+      <w:keepLines/>
+      <w:spacing w:before="40" w:after="0"/>
+      <w:outlineLvl w:val="5"/>
+    </w:pPr>
+    <w:rPr>
+      <w:rFonts w:eastAsiaTheme="majorEastAsia" w:cstheme="majorBidi"/>
+      <w:i/>
+      <w:iCs/>
+      <w:color w:val="595959" w:themeColor="text1" w:themeTint="A6"/>
+    </w:rPr>
+  </w:style>
+  <w:style w:type="paragraph" w:styleId="Ttulo7">
+    <w:name w:val="heading 7"/>
+    <w:basedOn w:val="Normal"/>
+    <w:next w:val="Normal"/>
+    <w:link w:val="Ttulo7Car"/>
+    <w:uiPriority w:val="9"/>
+    <w:semiHidden/>
+    <w:unhideWhenUsed/>
+    <w:qFormat/>
+    <w:rsid w:val="00230789"/>
+    <w:pPr>
+      <w:keepNext/>
+      <w:keepLines/>
+      <w:spacing w:before="40" w:after="0"/>
+      <w:outlineLvl w:val="6"/>
+    </w:pPr>
+    <w:rPr>
+      <w:rFonts w:eastAsiaTheme="majorEastAsia" w:cstheme="majorBidi"/>
+      <w:color w:val="595959" w:themeColor="text1" w:themeTint="A6"/>
+    </w:rPr>
+  </w:style>
+  <w:style w:type="paragraph" w:styleId="Ttulo8">
+    <w:name w:val="heading 8"/>
+    <w:basedOn w:val="Normal"/>
+    <w:next w:val="Normal"/>
+    <w:link w:val="Ttulo8Car"/>
+    <w:uiPriority w:val="9"/>
+    <w:semiHidden/>
+    <w:unhideWhenUsed/>
+    <w:qFormat/>
+    <w:rsid w:val="00230789"/>
+    <w:pPr>
+      <w:keepNext/>
+      <w:keepLines/>
+      <w:spacing w:after="0"/>
+      <w:outlineLvl w:val="7"/>
+    </w:pPr>
+    <w:rPr>
+      <w:rFonts w:eastAsiaTheme="majorEastAsia" w:cstheme="majorBidi"/>
+      <w:i/>
+      <w:iCs/>
+      <w:color w:val="272727" w:themeColor="text1" w:themeTint="D8"/>
+    </w:rPr>
+  </w:style>
+  <w:style w:type="paragraph" w:styleId="Ttulo9">
+    <w:name w:val="heading 9"/>
+    <w:basedOn w:val="Normal"/>
+    <w:next w:val="Normal"/>
+    <w:link w:val="Ttulo9Car"/>
+    <w:uiPriority w:val="9"/>
+    <w:semiHidden/>
+    <w:unhideWhenUsed/>
+    <w:qFormat/>
+    <w:rsid w:val="00230789"/>
+    <w:pPr>
+      <w:keepNext/>
+      <w:keepLines/>
+      <w:spacing w:after="0"/>
+      <w:outlineLvl w:val="8"/>
+    </w:pPr>
+    <w:rPr>
+      <w:rFonts w:eastAsiaTheme="majorEastAsia" w:cstheme="majorBidi"/>
+      <w:color w:val="272727" w:themeColor="text1" w:themeTint="D8"/>
+    </w:rPr>
+  </w:style>
+  <w:style w:type="character" w:default="1" w:styleId="Fuentedeprrafopredeter">
+    <w:name w:val="Default Paragraph Font"/>
+    <w:uiPriority w:val="1"/>
+    <w:semiHidden/>
+    <w:unhideWhenUsed/>
+  </w:style>
+  <w:style w:type="table" w:default="1" w:styleId="Tablanormal">
+    <w:name w:val="Normal Table"/>
+    <w:uiPriority w:val="99"/>
+    <w:semiHidden/>
+    <w:unhideWhenUsed/>
+    <w:tblPr>
+      <w:tblInd w:w="0" w:type="dxa"/>
+      <w:tblCellMar>
+        <w:top w:w="0" w:type="dxa"/>
+        <w:left w:w="108" w:type="dxa"/>
+        <w:bottom w:w="0" w:type="dxa"/>
+        <w:right w:w="108" w:type="dxa"/>
+      </w:tblCellMar>
+    </w:tblPr>
+  </w:style>
+  <w:style w:type="numbering" w:default="1" w:styleId="Sinlista">
+    <w:name w:val="No List"/>
+    <w:uiPriority w:val="99"/>
+    <w:semiHidden/>
+    <w:unhideWhenUsed/>
+  </w:style>
+  <w:style w:type="character" w:customStyle="1" w:styleId="Ttulo1Car">
+    <w:name w:val="Título 1 Car"/>
+    <w:basedOn w:val="Fuentedeprrafopredeter"/>
+    <w:link w:val="Ttulo1"/>
+    <w:uiPriority w:val="1"/>
+    <w:rsid w:val="00230789"/>
+    <w:rPr>
+      <w:rFonts w:asciiTheme="majorHAnsi" w:eastAsiaTheme="majorEastAsia" w:hAnsiTheme="majorHAnsi" w:cstheme="majorBidi"/>
+      <w:color w:val="0F4761" w:themeColor="accent1" w:themeShade="BF"/>
+      <w:sz w:val="40"/>
+      <w:szCs w:val="40"/>
+    </w:rPr>
+  </w:style>
+  <w:style w:type="character" w:customStyle="1" w:styleId="Ttulo2Car">
+    <w:name w:val="Título 2 Car"/>
+    <w:basedOn w:val="Fuentedeprrafopredeter"/>
+    <w:link w:val="Ttulo2"/>
+    <w:uiPriority w:val="1"/>
+    <w:rsid w:val="00230789"/>
+    <w:rPr>
+      <w:rFonts w:asciiTheme="majorHAnsi" w:eastAsiaTheme="majorEastAsia" w:hAnsiTheme="majorHAnsi" w:cstheme="majorBidi"/>
+      <w:color w:val="0F4761" w:themeColor="accent1" w:themeShade="BF"/>
+      <w:sz w:val="32"/>
+      <w:szCs w:val="32"/>
+    </w:rPr>
+  </w:style>
+  <w:style w:type="character" w:customStyle="1" w:styleId="Ttulo3Car">
+    <w:name w:val="Título 3 Car"/>
+    <w:basedOn w:val="Fuentedeprrafopredeter"/>
+    <w:link w:val="Ttulo3"/>
+    <w:uiPriority w:val="9"/>
+    <w:semiHidden/>
+    <w:rsid w:val="00230789"/>
+    <w:rPr>
+      <w:rFonts w:eastAsiaTheme="majorEastAsia" w:cstheme="majorBidi"/>
+      <w:color w:val="0F4761" w:themeColor="accent1" w:themeShade="BF"/>
+      <w:sz w:val="28"/>
+      <w:szCs w:val="28"/>
+    </w:rPr>
+  </w:style>
+  <w:style w:type="character" w:customStyle="1" w:styleId="Ttulo4Car">
+    <w:name w:val="Título 4 Car"/>
+    <w:basedOn w:val="Fuentedeprrafopredeter"/>
+    <w:link w:val="Ttulo4"/>
+    <w:uiPriority w:val="9"/>
+    <w:semiHidden/>
+    <w:rsid w:val="00230789"/>
+    <w:rPr>
+      <w:rFonts w:eastAsiaTheme="majorEastAsia" w:cstheme="majorBidi"/>
+      <w:i/>
+      <w:iCs/>
+      <w:color w:val="0F4761" w:themeColor="accent1" w:themeShade="BF"/>
+    </w:rPr>
+  </w:style>
+  <w:style w:type="character" w:customStyle="1" w:styleId="Ttulo5Car">
+    <w:name w:val="Título 5 Car"/>
+    <w:basedOn w:val="Fuentedeprrafopredeter"/>
+    <w:link w:val="Ttulo5"/>
+    <w:uiPriority w:val="9"/>
+    <w:semiHidden/>
+    <w:rsid w:val="00230789"/>
+    <w:rPr>
+      <w:rFonts w:eastAsiaTheme="majorEastAsia" w:cstheme="majorBidi"/>
+      <w:color w:val="0F4761" w:themeColor="accent1" w:themeShade="BF"/>
+    </w:rPr>
+  </w:style>
+  <w:style w:type="character" w:customStyle="1" w:styleId="Ttulo6Car">
+    <w:name w:val="Título 6 Car"/>
+    <w:basedOn w:val="Fuentedeprrafopredeter"/>
+    <w:link w:val="Ttulo6"/>
+    <w:uiPriority w:val="9"/>
+    <w:semiHidden/>
+    <w:rsid w:val="00230789"/>
+    <w:rPr>
+      <w:rFonts w:eastAsiaTheme="majorEastAsia" w:cstheme="majorBidi"/>
+      <w:i/>
+      <w:iCs/>
+      <w:color w:val="595959" w:themeColor="text1" w:themeTint="A6"/>
+    </w:rPr>
+  </w:style>
+  <w:style w:type="character" w:customStyle="1" w:styleId="Ttulo7Car">
+    <w:name w:val="Título 7 Car"/>
+    <w:basedOn w:val="Fuentedeprrafopredeter"/>
+    <w:link w:val="Ttulo7"/>
+    <w:uiPriority w:val="9"/>
+    <w:semiHidden/>
+    <w:rsid w:val="00230789"/>
+    <w:rPr>
+      <w:rFonts w:eastAsiaTheme="majorEastAsia" w:cstheme="majorBidi"/>
+      <w:color w:val="595959" w:themeColor="text1" w:themeTint="A6"/>
+    </w:rPr>
+  </w:style>
+  <w:style w:type="character" w:customStyle="1" w:styleId="Ttulo8Car">
+    <w:name w:val="Título 8 Car"/>
+    <w:basedOn w:val="Fuentedeprrafopredeter"/>
+    <w:link w:val="Ttulo8"/>
+    <w:uiPriority w:val="9"/>
+    <w:semiHidden/>
+    <w:rsid w:val="00230789"/>
+    <w:rPr>
+      <w:rFonts w:eastAsiaTheme="majorEastAsia" w:cstheme="majorBidi"/>
+      <w:i/>
+      <w:iCs/>
+      <w:color w:val="272727" w:themeColor="text1" w:themeTint="D8"/>
+    </w:rPr>
+  </w:style>
+  <w:style w:type="character" w:customStyle="1" w:styleId="Ttulo9Car">
+    <w:name w:val="Título 9 Car"/>
+    <w:basedOn w:val="Fuentedeprrafopredeter"/>
+    <w:link w:val="Ttulo9"/>
+    <w:uiPriority w:val="9"/>
+    <w:semiHidden/>
+    <w:rsid w:val="00230789"/>
+    <w:rPr>
+      <w:rFonts w:eastAsiaTheme="majorEastAsia" w:cstheme="majorBidi"/>
+      <w:color w:val="272727" w:themeColor="text1" w:themeTint="D8"/>
+    </w:rPr>
+  </w:style>
+  <w:style w:type="paragraph" w:styleId="Ttulo">
+    <w:name w:val="Title"/>
+    <w:basedOn w:val="Normal"/>
+    <w:next w:val="Normal"/>
+    <w:link w:val="TtuloCar"/>
+    <w:uiPriority w:val="10"/>
+    <w:qFormat/>
+    <w:rsid w:val="00230789"/>
+    <w:pPr>
+      <w:spacing w:after="80" w:line="240" w:lineRule="auto"/>
+      <w:contextualSpacing/>
+    </w:pPr>
+    <w:rPr>
+      <w:rFonts w:asciiTheme="majorHAnsi" w:eastAsiaTheme="majorEastAsia" w:hAnsiTheme="majorHAnsi" w:cstheme="majorBidi"/>
+      <w:spacing w:val="-10"/>
+      <w:kern w:val="28"/>
+      <w:sz w:val="56"/>
+      <w:szCs w:val="56"/>
+    </w:rPr>
+  </w:style>
+  <w:style w:type="character" w:customStyle="1" w:styleId="TtuloCar">
+    <w:name w:val="Título Car"/>
+    <w:basedOn w:val="Fuentedeprrafopredeter"/>
+    <w:link w:val="Ttulo"/>
+    <w:uiPriority w:val="10"/>
+    <w:rsid w:val="00230789"/>
+    <w:rPr>
+      <w:rFonts w:asciiTheme="majorHAnsi" w:eastAsiaTheme="majorEastAsia" w:hAnsiTheme="majorHAnsi" w:cstheme="majorBidi"/>
+      <w:spacing w:val="-10"/>
+      <w:kern w:val="28"/>
+      <w:sz w:val="56"/>
+      <w:szCs w:val="56"/>
+    </w:rPr>
+  </w:style>
+  <w:style w:type="paragraph" w:styleId="Subttulo">
+    <w:name w:val="Subtitle"/>
+    <w:basedOn w:val="Normal"/>
+    <w:next w:val="Normal"/>
+    <w:link w:val="SubttuloCar"/>
+    <w:uiPriority w:val="11"/>
+    <w:qFormat/>
+    <w:rsid w:val="00230789"/>
+    <w:pPr>
+      <w:numPr>
+        <w:ilvl w:val="1"/>
+      </w:numPr>
+    </w:pPr>
+    <w:rPr>
+      <w:rFonts w:eastAsiaTheme="majorEastAsia" w:cstheme="majorBidi"/>
+      <w:color w:val="595959" w:themeColor="text1" w:themeTint="A6"/>
+      <w:spacing w:val="15"/>
+      <w:sz w:val="28"/>
+      <w:szCs w:val="28"/>
+    </w:rPr>
+  </w:style>
+  <w:style w:type="character" w:customStyle="1" w:styleId="SubttuloCar">
+    <w:name w:val="Subtítulo Car"/>
+    <w:basedOn w:val="Fuentedeprrafopredeter"/>
+    <w:link w:val="Subttulo"/>
+    <w:uiPriority w:val="11"/>
+    <w:rsid w:val="00230789"/>
+    <w:rPr>
+      <w:rFonts w:eastAsiaTheme="majorEastAsia" w:cstheme="majorBidi"/>
+      <w:color w:val="595959" w:themeColor="text1" w:themeTint="A6"/>
+      <w:spacing w:val="15"/>
+      <w:sz w:val="28"/>
+      <w:szCs w:val="28"/>
+    </w:rPr>
+  </w:style>
+  <w:style w:type="paragraph" w:styleId="Cita">
+    <w:name w:val="Quote"/>
+    <w:basedOn w:val="Normal"/>
+    <w:next w:val="Normal"/>
+    <w:link w:val="CitaCar"/>
+    <w:uiPriority w:val="29"/>
+    <w:qFormat/>
+    <w:rsid w:val="00230789"/>
+    <w:pPr>
+      <w:spacing w:before="160"/>
+      <w:jc w:val="center"/>
+    </w:pPr>
+    <w:rPr>
+      <w:i/>
+      <w:iCs/>
+      <w:color w:val="404040" w:themeColor="text1" w:themeTint="BF"/>
+    </w:rPr>
+  </w:style>
+  <w:style w:type="character" w:customStyle="1" w:styleId="CitaCar">
+    <w:name w:val="Cita Car"/>
+    <w:basedOn w:val="Fuentedeprrafopredeter"/>
+    <w:link w:val="Cita"/>
+    <w:uiPriority w:val="29"/>
+    <w:rsid w:val="00230789"/>
+    <w:rPr>
+      <w:i/>
+      <w:iCs/>
+      <w:color w:val="404040" w:themeColor="text1" w:themeTint="BF"/>
+    </w:rPr>
+  </w:style>
+  <w:style w:type="paragraph" w:styleId="Prrafodelista">
+    <w:name w:val="List Paragraph"/>
+    <w:basedOn w:val="Normal"/>
+    <w:uiPriority w:val="1"/>
+    <w:qFormat/>
+    <w:rsid w:val="00230789"/>
+    <w:pPr>
+      <w:ind w:left="720"/>
+      <w:contextualSpacing/>
+    </w:pPr>
+  </w:style>
+  <w:style w:type="character" w:styleId="nfasisintenso">
+    <w:name w:val="Intense Emphasis"/>
+    <w:basedOn w:val="Fuentedeprrafopredeter"/>
+    <w:uiPriority w:val="21"/>
+    <w:qFormat/>
+    <w:rsid w:val="00230789"/>
+    <w:rPr>
+      <w:i/>
+      <w:iCs/>
+      <w:color w:val="0F4761" w:themeColor="accent1" w:themeShade="BF"/>
+    </w:rPr>
+  </w:style>
+  <w:style w:type="paragraph" w:styleId="Citadestacada">
+    <w:name w:val="Intense Quote"/>
+    <w:basedOn w:val="Normal"/>
+    <w:next w:val="Normal"/>
+    <w:link w:val="CitadestacadaCar"/>
+    <w:uiPriority w:val="30"/>
+    <w:qFormat/>
+    <w:rsid w:val="00230789"/>
+    <w:pPr>
+      <w:pBdr>
+        <w:top w:val="single" w:sz="4" w:space="10" w:color="0F4761" w:themeColor="accent1" w:themeShade="BF"/>
+        <w:bottom w:val="single" w:sz="4" w:space="10" w:color="0F4761" w:themeColor="accent1" w:themeShade="BF"/>
+      </w:pBdr>
+      <w:spacing w:before="360" w:after="360"/>
+      <w:ind w:left="864" w:right="864"/>
+      <w:jc w:val="center"/>
+    </w:pPr>
+    <w:rPr>
+      <w:i/>
+      <w:iCs/>
+      <w:color w:val="0F4761" w:themeColor="accent1" w:themeShade="BF"/>
+    </w:rPr>
+  </w:style>
+  <w:style w:type="character" w:customStyle="1" w:styleId="CitadestacadaCar">
+    <w:name w:val="Cita destacada Car"/>
+    <w:basedOn w:val="Fuentedeprrafopredeter"/>
+    <w:link w:val="Citadestacada"/>
+    <w:uiPriority w:val="30"/>
+    <w:rsid w:val="00230789"/>
+    <w:rPr>
+      <w:i/>
+      <w:iCs/>
+      <w:color w:val="0F4761" w:themeColor="accent1" w:themeShade="BF"/>
+    </w:rPr>
+  </w:style>
+  <w:style w:type="character" w:styleId="Referenciaintensa">
+    <w:name w:val="Intense Reference"/>
+    <w:basedOn w:val="Fuentedeprrafopredeter"/>
+    <w:uiPriority w:val="32"/>
+    <w:qFormat/>
+    <w:rsid w:val="00230789"/>
+    <w:rPr>
+      <w:b/>
+      <w:bCs/>
+      <w:smallCaps/>
+      <w:color w:val="0F4761" w:themeColor="accent1" w:themeShade="BF"/>
+      <w:spacing w:val="5"/>
+    </w:rPr>
+  </w:style>
+  <w:style w:type="paragraph" w:customStyle="1" w:styleId="Default">
+    <w:name w:val="Default"/>
+    <w:rsid w:val="00230789"/>
+    <w:pPr>
+      <w:autoSpaceDE w:val="0"/>
+      <w:autoSpaceDN w:val="0"/>
+      <w:adjustRightInd w:val="0"/>
+      <w:spacing w:after="0" w:line="240" w:lineRule="auto"/>
+    </w:pPr>
+    <w:rPr>
+      <w:rFonts w:ascii="Times New Roman" w:hAnsi="Times New Roman" w:cs="Times New Roman"/>
+      <w:color w:val="000000"/>
+      <w:kern w:val="0"/>
+      <w:sz w:val="24"/>
+      <w:szCs w:val="24"/>
+    </w:rPr>
+  </w:style>
+  <w:style w:type="paragraph" w:styleId="Encabezado">
+    <w:name w:val="header"/>
+    <w:basedOn w:val="Normal"/>
+    <w:link w:val="EncabezadoCar"/>
+    <w:uiPriority w:val="99"/>
+    <w:unhideWhenUsed/>
+    <w:rsid w:val="00E051DB"/>
+    <w:pPr>
+      <w:tabs>
+        <w:tab w:val="center" w:pos="4419"/>
+        <w:tab w:val="right" w:pos="8838"/>
+      </w:tabs>
+      <w:spacing w:after="0" w:line="240" w:lineRule="auto"/>
+    </w:pPr>
+  </w:style>
+  <w:style w:type="character" w:customStyle="1" w:styleId="EncabezadoCar">
+    <w:name w:val="Encabezado Car"/>
+    <w:basedOn w:val="Fuentedeprrafopredeter"/>
+    <w:link w:val="Encabezado"/>
+    <w:uiPriority w:val="99"/>
+    <w:rsid w:val="00E051DB"/>
+  </w:style>
+  <w:style w:type="paragraph" w:styleId="Piedepgina">
+    <w:name w:val="footer"/>
+    <w:basedOn w:val="Normal"/>
+    <w:link w:val="PiedepginaCar"/>
+    <w:uiPriority w:val="99"/>
+    <w:unhideWhenUsed/>
+    <w:rsid w:val="00E051DB"/>
+    <w:pPr>
+      <w:tabs>
+        <w:tab w:val="center" w:pos="4419"/>
+        <w:tab w:val="right" w:pos="8838"/>
+      </w:tabs>
+      <w:spacing w:after="0" w:line="240" w:lineRule="auto"/>
+    </w:pPr>
+  </w:style>
+  <w:style w:type="character" w:customStyle="1" w:styleId="PiedepginaCar">
+    <w:name w:val="Pie de página Car"/>
+    <w:basedOn w:val="Fuentedeprrafopredeter"/>
+    <w:link w:val="Piedepgina"/>
+    <w:uiPriority w:val="99"/>
+    <w:rsid w:val="00E051DB"/>
+  </w:style>
+  <w:style w:type="paragraph" w:styleId="Textoindependiente">
+    <w:name w:val="Body Text"/>
+    <w:basedOn w:val="Normal"/>
+    <w:link w:val="TextoindependienteCar"/>
+    <w:uiPriority w:val="1"/>
+    <w:qFormat/>
+    <w:rsid w:val="00E051DB"/>
+    <w:pPr>
+      <w:widowControl w:val="0"/>
+      <w:autoSpaceDE w:val="0"/>
+      <w:autoSpaceDN w:val="0"/>
+      <w:spacing w:after="0" w:line="240" w:lineRule="auto"/>
+    </w:pPr>
+    <w:rPr>
+      <w:rFonts w:ascii="Arial MT" w:eastAsia="Arial MT" w:hAnsi="Arial MT" w:cs="Arial MT"/>
+      <w:kern w:val="0"/>
+      <w:sz w:val="24"/>
+      <w:szCs w:val="24"/>
+      <w:lang w:val="es-ES"/>
+      <w14:ligatures w14:val="none"/>
+    </w:rPr>
+  </w:style>
+  <w:style w:type="character" w:customStyle="1" w:styleId="TextoindependienteCar">
+    <w:name w:val="Texto independiente Car"/>
+    <w:basedOn w:val="Fuentedeprrafopredeter"/>
+    <w:link w:val="Textoindependiente"/>
+    <w:uiPriority w:val="1"/>
+    <w:rsid w:val="00E051DB"/>
+    <w:rPr>
+      <w:rFonts w:ascii="Arial MT" w:eastAsia="Arial MT" w:hAnsi="Arial MT" w:cs="Arial MT"/>
+      <w:kern w:val="0"/>
+      <w:sz w:val="24"/>
+      <w:szCs w:val="24"/>
+      <w:lang w:val="es-ES"/>
+      <w14:ligatures w14:val="none"/>
+    </w:rPr>
+  </w:style>
+  <w:style w:type="table" w:styleId="Tablaconcuadrcula">
+    <w:name w:val="Table Grid"/>
+    <w:basedOn w:val="Tablanormal"/>
+    <w:uiPriority w:val="39"/>
+    <w:rsid w:val="00844467"/>
+    <w:pPr>
+      <w:spacing w:after="0" w:line="240" w:lineRule="auto"/>
+    </w:pPr>
+    <w:tblPr>
+      <w:tblInd w:w="0" w:type="dxa"/>
+      <w:tblBorders>
+        <w:top w:val="single" w:sz="4" w:space="0" w:color="auto"/>
+        <w:left w:val="single" w:sz="4" w:space="0" w:color="auto"/>
+        <w:bottom w:val="single" w:sz="4" w:space="0" w:color="auto"/>
+        <w:right w:val="single" w:sz="4" w:space="0" w:color="auto"/>
+        <w:insideH w:val="single" w:sz="4" w:space="0" w:color="auto"/>
+        <w:insideV w:val="single" w:sz="4" w:space="0" w:color="auto"/>
+      </w:tblBorders>
+      <w:tblCellMar>
+        <w:top w:w="0" w:type="dxa"/>
+        <w:left w:w="108" w:type="dxa"/>
+        <w:bottom w:w="0" w:type="dxa"/>
+        <w:right w:w="108" w:type="dxa"/>
+      </w:tblCellMar>
     </w:tblPr>
   </w:style>
   <w:style w:type="table" w:customStyle="1" w:styleId="TableNormal">
@@ -21345,7 +22321,7 @@
     </a:clrScheme>
     <a:fontScheme name="Office">
       <a:majorFont>
-        <a:latin typeface="Aptos Display" panose="02110004020202020204"/>
+        <a:latin typeface="Aptos Display"/>
         <a:ea typeface=""/>
         <a:cs typeface=""/>
         <a:font script="Jpan" typeface="游ゴシック Light"/>
@@ -21397,7 +22373,7 @@
         <a:font script="Tfng" typeface="Ebrima"/>
       </a:majorFont>
       <a:minorFont>
-        <a:latin typeface="Aptos" panose="02110004020202020204"/>
+        <a:latin typeface="Aptos"/>
         <a:ea typeface=""/>
         <a:cs typeface=""/>
         <a:font script="Jpan" typeface="游ゴシック"/>
@@ -21591,7 +22567,7 @@
   <a:extraClrSchemeLst/>
   <a:extLst>
     <a:ext uri="{05A4C25C-085E-4340-85A3-A5531E510DB2}">
-      <thm15:themeFamily xmlns:thm15="http://schemas.microsoft.com/office/thememl/2012/main" name="Office Theme" id="{62F939B6-93AF-4DB8-9C6B-D6C7DFDC589F}" vid="{4A3C46E8-61CC-4603-A589-7422A47A8E4A}"/>
+      <thm15:themeFamily xmlns:thm15="http://schemas.microsoft.com/office/thememl/2012/main" xmlns="" name="Office Theme" id="{62F939B6-93AF-4DB8-9C6B-D6C7DFDC589F}" vid="{4A3C46E8-61CC-4603-A589-7422A47A8E4A}"/>
     </a:ext>
   </a:extLst>
 </a:theme>

</xml_diff>

<commit_message>
agregacion y arreglo del glosario
</commit_message>
<xml_diff>
--- a/proyecto de grado LT/DOCUMENTO PROYECTO/A1.docx
+++ b/proyecto de grado LT/DOCUMENTO PROYECTO/A1.docx
@@ -1,6 +1,6 @@
 
 <file path=word/document.xml><?xml version="1.0" encoding="utf-8"?>
-<w:document xmlns:wpc="http://schemas.microsoft.com/office/word/2010/wordprocessingCanvas" xmlns:mc="http://schemas.openxmlformats.org/markup-compatibility/2006" xmlns:o="urn:schemas-microsoft-com:office:office" xmlns:r="http://schemas.openxmlformats.org/officeDocument/2006/relationships" xmlns:m="http://schemas.openxmlformats.org/officeDocument/2006/math" xmlns:v="urn:schemas-microsoft-com:vml" xmlns:wp14="http://schemas.microsoft.com/office/word/2010/wordprocessingDrawing" xmlns:wp="http://schemas.openxmlformats.org/drawingml/2006/wordprocessingDrawing" xmlns:w10="urn:schemas-microsoft-com:office:word" xmlns:w="http://schemas.openxmlformats.org/wordprocessingml/2006/main" xmlns:w14="http://schemas.microsoft.com/office/word/2010/wordml" xmlns:wpg="http://schemas.microsoft.com/office/word/2010/wordprocessingGroup" xmlns:wpi="http://schemas.microsoft.com/office/word/2010/wordprocessingInk" xmlns:wne="http://schemas.microsoft.com/office/word/2006/wordml" xmlns:wps="http://schemas.microsoft.com/office/word/2010/wordprocessingShape" mc:Ignorable="w14 wp14">
+<w:document xmlns:wpc="http://schemas.microsoft.com/office/word/2010/wordprocessingCanvas" xmlns:cx="http://schemas.microsoft.com/office/drawing/2014/chartex" xmlns:cx1="http://schemas.microsoft.com/office/drawing/2015/9/8/chartex" xmlns:cx2="http://schemas.microsoft.com/office/drawing/2015/10/21/chartex" xmlns:cx3="http://schemas.microsoft.com/office/drawing/2016/5/9/chartex" xmlns:cx4="http://schemas.microsoft.com/office/drawing/2016/5/10/chartex" xmlns:cx5="http://schemas.microsoft.com/office/drawing/2016/5/11/chartex" xmlns:cx6="http://schemas.microsoft.com/office/drawing/2016/5/12/chartex" xmlns:cx7="http://schemas.microsoft.com/office/drawing/2016/5/13/chartex" xmlns:cx8="http://schemas.microsoft.com/office/drawing/2016/5/14/chartex" xmlns:mc="http://schemas.openxmlformats.org/markup-compatibility/2006" xmlns:aink="http://schemas.microsoft.com/office/drawing/2016/ink" xmlns:am3d="http://schemas.microsoft.com/office/drawing/2017/model3d" xmlns:o="urn:schemas-microsoft-com:office:office" xmlns:oel="http://schemas.microsoft.com/office/2019/extlst" xmlns:r="http://schemas.openxmlformats.org/officeDocument/2006/relationships" xmlns:m="http://schemas.openxmlformats.org/officeDocument/2006/math" xmlns:v="urn:schemas-microsoft-com:vml" xmlns:wp14="http://schemas.microsoft.com/office/word/2010/wordprocessingDrawing" xmlns:wp="http://schemas.openxmlformats.org/drawingml/2006/wordprocessingDrawing" xmlns:w10="urn:schemas-microsoft-com:office:word" xmlns:w="http://schemas.openxmlformats.org/wordprocessingml/2006/main" xmlns:w14="http://schemas.microsoft.com/office/word/2010/wordml" xmlns:w15="http://schemas.microsoft.com/office/word/2012/wordml" xmlns:w16cex="http://schemas.microsoft.com/office/word/2018/wordml/cex" xmlns:w16cid="http://schemas.microsoft.com/office/word/2016/wordml/cid" xmlns:w16="http://schemas.microsoft.com/office/word/2018/wordml" xmlns:w16sdtdh="http://schemas.microsoft.com/office/word/2020/wordml/sdtdatahash" xmlns:w16se="http://schemas.microsoft.com/office/word/2015/wordml/symex" xmlns:wpg="http://schemas.microsoft.com/office/word/2010/wordprocessingGroup" xmlns:wpi="http://schemas.microsoft.com/office/word/2010/wordprocessingInk" xmlns:wne="http://schemas.microsoft.com/office/word/2006/wordml" xmlns:wps="http://schemas.microsoft.com/office/word/2010/wordprocessingShape" mc:Ignorable="w14 w15 w16se w16cid w16 w16cex w16sdtdh wp14">
   <w:body>
     <w:p>
       <w:pPr>
@@ -24,17 +24,7 @@
           <w:sz w:val="24"/>
           <w:szCs w:val="24"/>
         </w:rPr>
-        <w:t>SOFTWARE APLICA</w:t>
-      </w:r>
-      <w:r>
-        <w:rPr>
-          <w:rFonts w:ascii="Arial" w:hAnsi="Arial" w:cs="Arial"/>
-          <w:b/>
-          <w:color w:val="auto"/>
-          <w:sz w:val="24"/>
-          <w:szCs w:val="24"/>
-        </w:rPr>
-        <w:t>DO AL TEST ESTÁNDAR DEL LACTATO</w:t>
+        <w:t>MAXIMIZANDO EL POTENCIAL ATLÉTICO: CIENCIA DE DATOS Y LACTATO EN EL DEPORTE DE ALTO RENDIMIENTO</w:t>
       </w:r>
     </w:p>
     <w:p>
@@ -585,17 +575,7 @@
           <w:sz w:val="24"/>
           <w:szCs w:val="24"/>
         </w:rPr>
-        <w:t>SOFTWARE APLICA</w:t>
-      </w:r>
-      <w:r>
-        <w:rPr>
-          <w:rFonts w:ascii="Arial" w:hAnsi="Arial" w:cs="Arial"/>
-          <w:b/>
-          <w:color w:val="auto"/>
-          <w:sz w:val="24"/>
-          <w:szCs w:val="24"/>
-        </w:rPr>
-        <w:t>DO AL TEST ESTÁNDAR DEL LACTATO</w:t>
+        <w:t>MAXIMIZANDO EL POTENCIAL ATLÉTICO: CIENCIA DE DATOS Y LACTATO EN EL DEPORTE DE ALTO RENDIMIENTO</w:t>
       </w:r>
     </w:p>
     <w:p>
@@ -1435,9 +1415,9 @@
               </wp:anchor>
             </w:drawing>
           </mc:Choice>
-          <mc:Fallback xmlns:cx="http://schemas.microsoft.com/office/drawing/2014/chartex" xmlns:w15="http://schemas.microsoft.com/office/word/2012/wordml" xmlns:w16se="http://schemas.microsoft.com/office/word/2015/wordml/symex">
+          <mc:Fallback>
             <w:pict>
-              <v:shape w14:anchorId="0C260FB6" id="Forma libre 9" o:spid="_x0000_s1026" style="position:absolute;margin-left:355.15pt;margin-top:10.7pt;width:200.05pt;height:.1pt;z-index:-251657216;visibility:visible;mso-wrap-style:square;mso-width-percent:0;mso-height-percent:0;mso-wrap-distance-left:0;mso-wrap-distance-top:0;mso-wrap-distance-right:0;mso-wrap-distance-bottom:0;mso-position-horizontal:absolute;mso-position-horizontal-relative:page;mso-position-vertical:absolute;mso-position-vertical-relative:text;mso-width-percent:0;mso-height-percent:0;mso-width-relative:page;mso-height-relative:page;v-text-anchor:top" coordsize="4001,1270" o:gfxdata="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" path="m,l4000,e" filled="f" strokeweight=".26669mm">
+              <v:shape w14:anchorId="7A38F53F" id="Forma libre 9" o:spid="_x0000_s1026" style="position:absolute;margin-left:355.15pt;margin-top:10.7pt;width:200.05pt;height:.1pt;z-index:-251657216;visibility:visible;mso-wrap-style:square;mso-width-percent:0;mso-height-percent:0;mso-wrap-distance-left:0;mso-wrap-distance-top:0;mso-wrap-distance-right:0;mso-wrap-distance-bottom:0;mso-position-horizontal:absolute;mso-position-horizontal-relative:page;mso-position-vertical:absolute;mso-position-vertical-relative:text;mso-width-percent:0;mso-height-percent:0;mso-width-relative:page;mso-height-relative:page;v-text-anchor:top" coordsize="4001,1270" o:gfxdata="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" path="m,l4000,e" filled="f" strokeweight=".26669mm">
                 <v:path arrowok="t" o:connecttype="custom" o:connectlocs="0,0;2540000,0" o:connectangles="0,0"/>
                 <w10:wrap type="topAndBottom" anchorx="page"/>
               </v:shape>
@@ -1560,9 +1540,9 @@
               </wp:anchor>
             </w:drawing>
           </mc:Choice>
-          <mc:Fallback xmlns:cx="http://schemas.microsoft.com/office/drawing/2014/chartex" xmlns:w15="http://schemas.microsoft.com/office/word/2012/wordml" xmlns:w16se="http://schemas.microsoft.com/office/word/2015/wordml/symex">
+          <mc:Fallback>
             <w:pict>
-              <v:shape w14:anchorId="71263944" id="Forma libre 8" o:spid="_x0000_s1026" style="position:absolute;margin-left:355.15pt;margin-top:9.55pt;width:200.05pt;height:.1pt;z-index:-251656192;visibility:visible;mso-wrap-style:square;mso-width-percent:0;mso-height-percent:0;mso-wrap-distance-left:0;mso-wrap-distance-top:0;mso-wrap-distance-right:0;mso-wrap-distance-bottom:0;mso-position-horizontal:absolute;mso-position-horizontal-relative:page;mso-position-vertical:absolute;mso-position-vertical-relative:text;mso-width-percent:0;mso-height-percent:0;mso-width-relative:page;mso-height-relative:page;v-text-anchor:top" coordsize="4001,1270" o:gfxdata="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" path="m,l4000,e" filled="f" strokeweight=".26669mm">
+              <v:shape w14:anchorId="7C69C136" id="Forma libre 8" o:spid="_x0000_s1026" style="position:absolute;margin-left:355.15pt;margin-top:9.55pt;width:200.05pt;height:.1pt;z-index:-251656192;visibility:visible;mso-wrap-style:square;mso-width-percent:0;mso-height-percent:0;mso-wrap-distance-left:0;mso-wrap-distance-top:0;mso-wrap-distance-right:0;mso-wrap-distance-bottom:0;mso-position-horizontal:absolute;mso-position-horizontal-relative:page;mso-position-vertical:absolute;mso-position-vertical-relative:text;mso-width-percent:0;mso-height-percent:0;mso-width-relative:page;mso-height-relative:page;v-text-anchor:top" coordsize="4001,1270" o:gfxdata="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" path="m,l4000,e" filled="f" strokeweight=".26669mm">
                 <v:path arrowok="t" o:connecttype="custom" o:connectlocs="0,0;2540000,0" o:connectangles="0,0"/>
                 <w10:wrap type="topAndBottom" anchorx="page"/>
               </v:shape>
@@ -1685,9 +1665,9 @@
               </wp:anchor>
             </w:drawing>
           </mc:Choice>
-          <mc:Fallback xmlns:cx="http://schemas.microsoft.com/office/drawing/2014/chartex" xmlns:w15="http://schemas.microsoft.com/office/word/2012/wordml" xmlns:w16se="http://schemas.microsoft.com/office/word/2015/wordml/symex">
+          <mc:Fallback>
             <w:pict>
-              <v:shape w14:anchorId="50C9B8B9" id="Forma libre 7" o:spid="_x0000_s1026" style="position:absolute;margin-left:355.15pt;margin-top:9.55pt;width:200.05pt;height:.1pt;z-index:-251655168;visibility:visible;mso-wrap-style:square;mso-width-percent:0;mso-height-percent:0;mso-wrap-distance-left:0;mso-wrap-distance-top:0;mso-wrap-distance-right:0;mso-wrap-distance-bottom:0;mso-position-horizontal:absolute;mso-position-horizontal-relative:page;mso-position-vertical:absolute;mso-position-vertical-relative:text;mso-width-percent:0;mso-height-percent:0;mso-width-relative:page;mso-height-relative:page;v-text-anchor:top" coordsize="4001,1270" o:gfxdata="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" path="m,l4000,e" filled="f" strokeweight=".26669mm">
+              <v:shape w14:anchorId="270CAACF" id="Forma libre 7" o:spid="_x0000_s1026" style="position:absolute;margin-left:355.15pt;margin-top:9.55pt;width:200.05pt;height:.1pt;z-index:-251655168;visibility:visible;mso-wrap-style:square;mso-width-percent:0;mso-height-percent:0;mso-wrap-distance-left:0;mso-wrap-distance-top:0;mso-wrap-distance-right:0;mso-wrap-distance-bottom:0;mso-position-horizontal:absolute;mso-position-horizontal-relative:page;mso-position-vertical:absolute;mso-position-vertical-relative:text;mso-width-percent:0;mso-height-percent:0;mso-width-relative:page;mso-height-relative:page;v-text-anchor:top" coordsize="4001,1270" o:gfxdata="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" path="m,l4000,e" filled="f" strokeweight=".26669mm">
                 <v:path arrowok="t" o:connecttype="custom" o:connectlocs="0,0;2540000,0" o:connectangles="0,0"/>
                 <w10:wrap type="topAndBottom" anchorx="page"/>
               </v:shape>
@@ -1810,9 +1790,9 @@
               </wp:anchor>
             </w:drawing>
           </mc:Choice>
-          <mc:Fallback xmlns:cx="http://schemas.microsoft.com/office/drawing/2014/chartex" xmlns:w15="http://schemas.microsoft.com/office/word/2012/wordml" xmlns:w16se="http://schemas.microsoft.com/office/word/2015/wordml/symex">
+          <mc:Fallback>
             <w:pict>
-              <v:shape w14:anchorId="2B6326C6" id="Forma libre 6" o:spid="_x0000_s1026" style="position:absolute;margin-left:355.15pt;margin-top:9.55pt;width:200.05pt;height:.1pt;z-index:-251654144;visibility:visible;mso-wrap-style:square;mso-width-percent:0;mso-height-percent:0;mso-wrap-distance-left:0;mso-wrap-distance-top:0;mso-wrap-distance-right:0;mso-wrap-distance-bottom:0;mso-position-horizontal:absolute;mso-position-horizontal-relative:page;mso-position-vertical:absolute;mso-position-vertical-relative:text;mso-width-percent:0;mso-height-percent:0;mso-width-relative:page;mso-height-relative:page;v-text-anchor:top" coordsize="4001,1270" o:gfxdata="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" path="m,l4000,e" filled="f" strokeweight=".26669mm">
+              <v:shape w14:anchorId="68D15BD4" id="Forma libre 6" o:spid="_x0000_s1026" style="position:absolute;margin-left:355.15pt;margin-top:9.55pt;width:200.05pt;height:.1pt;z-index:-251654144;visibility:visible;mso-wrap-style:square;mso-width-percent:0;mso-height-percent:0;mso-wrap-distance-left:0;mso-wrap-distance-top:0;mso-wrap-distance-right:0;mso-wrap-distance-bottom:0;mso-position-horizontal:absolute;mso-position-horizontal-relative:page;mso-position-vertical:absolute;mso-position-vertical-relative:text;mso-width-percent:0;mso-height-percent:0;mso-width-relative:page;mso-height-relative:page;v-text-anchor:top" coordsize="4001,1270" o:gfxdata="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" path="m,l4000,e" filled="f" strokeweight=".26669mm">
                 <v:path arrowok="t" o:connecttype="custom" o:connectlocs="0,0;2540000,0" o:connectangles="0,0"/>
                 <w10:wrap type="topAndBottom" anchorx="page"/>
               </v:shape>
@@ -1935,9 +1915,9 @@
               </wp:anchor>
             </w:drawing>
           </mc:Choice>
-          <mc:Fallback xmlns:cx="http://schemas.microsoft.com/office/drawing/2014/chartex" xmlns:w15="http://schemas.microsoft.com/office/word/2012/wordml" xmlns:w16se="http://schemas.microsoft.com/office/word/2015/wordml/symex">
+          <mc:Fallback>
             <w:pict>
-              <v:shape w14:anchorId="535A7FDB" id="Forma libre 5" o:spid="_x0000_s1026" style="position:absolute;margin-left:355.15pt;margin-top:9.45pt;width:200.05pt;height:.1pt;z-index:-251653120;visibility:visible;mso-wrap-style:square;mso-width-percent:0;mso-height-percent:0;mso-wrap-distance-left:0;mso-wrap-distance-top:0;mso-wrap-distance-right:0;mso-wrap-distance-bottom:0;mso-position-horizontal:absolute;mso-position-horizontal-relative:page;mso-position-vertical:absolute;mso-position-vertical-relative:text;mso-width-percent:0;mso-height-percent:0;mso-width-relative:page;mso-height-relative:page;v-text-anchor:top" coordsize="4001,1270" o:gfxdata="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" path="m,l4000,e" filled="f" strokeweight=".26669mm">
+              <v:shape w14:anchorId="6E91F403" id="Forma libre 5" o:spid="_x0000_s1026" style="position:absolute;margin-left:355.15pt;margin-top:9.45pt;width:200.05pt;height:.1pt;z-index:-251653120;visibility:visible;mso-wrap-style:square;mso-width-percent:0;mso-height-percent:0;mso-wrap-distance-left:0;mso-wrap-distance-top:0;mso-wrap-distance-right:0;mso-wrap-distance-bottom:0;mso-position-horizontal:absolute;mso-position-horizontal-relative:page;mso-position-vertical:absolute;mso-position-vertical-relative:text;mso-width-percent:0;mso-height-percent:0;mso-width-relative:page;mso-height-relative:page;v-text-anchor:top" coordsize="4001,1270" o:gfxdata="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" path="m,l4000,e" filled="f" strokeweight=".26669mm">
                 <v:path arrowok="t" o:connecttype="custom" o:connectlocs="0,0;2540000,0" o:connectangles="0,0"/>
                 <w10:wrap type="topAndBottom" anchorx="page"/>
               </v:shape>
@@ -2060,9 +2040,9 @@
               </wp:anchor>
             </w:drawing>
           </mc:Choice>
-          <mc:Fallback xmlns:cx="http://schemas.microsoft.com/office/drawing/2014/chartex" xmlns:w15="http://schemas.microsoft.com/office/word/2012/wordml" xmlns:w16se="http://schemas.microsoft.com/office/word/2015/wordml/symex">
+          <mc:Fallback>
             <w:pict>
-              <v:shape w14:anchorId="093B0F07" id="Forma libre 4" o:spid="_x0000_s1026" style="position:absolute;margin-left:355.15pt;margin-top:9.6pt;width:200.05pt;height:.1pt;z-index:-251652096;visibility:visible;mso-wrap-style:square;mso-width-percent:0;mso-height-percent:0;mso-wrap-distance-left:0;mso-wrap-distance-top:0;mso-wrap-distance-right:0;mso-wrap-distance-bottom:0;mso-position-horizontal:absolute;mso-position-horizontal-relative:page;mso-position-vertical:absolute;mso-position-vertical-relative:text;mso-width-percent:0;mso-height-percent:0;mso-width-relative:page;mso-height-relative:page;v-text-anchor:top" coordsize="4001,1270" o:gfxdata="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" path="m,l4000,e" filled="f" strokeweight=".26669mm">
+              <v:shape w14:anchorId="62239915" id="Forma libre 4" o:spid="_x0000_s1026" style="position:absolute;margin-left:355.15pt;margin-top:9.6pt;width:200.05pt;height:.1pt;z-index:-251652096;visibility:visible;mso-wrap-style:square;mso-width-percent:0;mso-height-percent:0;mso-wrap-distance-left:0;mso-wrap-distance-top:0;mso-wrap-distance-right:0;mso-wrap-distance-bottom:0;mso-position-horizontal:absolute;mso-position-horizontal-relative:page;mso-position-vertical:absolute;mso-position-vertical-relative:text;mso-width-percent:0;mso-height-percent:0;mso-width-relative:page;mso-height-relative:page;v-text-anchor:top" coordsize="4001,1270" o:gfxdata="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" path="m,l4000,e" filled="f" strokeweight=".26669mm">
                 <v:path arrowok="t" o:connecttype="custom" o:connectlocs="0,0;2540000,0" o:connectangles="0,0"/>
                 <w10:wrap type="topAndBottom" anchorx="page"/>
               </v:shape>
@@ -2265,9 +2245,9 @@
               </wp:anchor>
             </w:drawing>
           </mc:Choice>
-          <mc:Fallback xmlns:cx="http://schemas.microsoft.com/office/drawing/2014/chartex" xmlns:w15="http://schemas.microsoft.com/office/word/2012/wordml" xmlns:w16se="http://schemas.microsoft.com/office/word/2015/wordml/symex">
+          <mc:Fallback>
             <w:pict>
-              <v:shape w14:anchorId="41D6F362" id="Forma libre 3" o:spid="_x0000_s1026" style="position:absolute;margin-left:401.85pt;margin-top:9.05pt;width:153.4pt;height:.1pt;z-index:-251651072;visibility:visible;mso-wrap-style:square;mso-width-percent:0;mso-height-percent:0;mso-wrap-distance-left:0;mso-wrap-distance-top:0;mso-wrap-distance-right:0;mso-wrap-distance-bottom:0;mso-position-horizontal:absolute;mso-position-horizontal-relative:page;mso-position-vertical:absolute;mso-position-vertical-relative:text;mso-width-percent:0;mso-height-percent:0;mso-width-relative:page;mso-height-relative:page;v-text-anchor:top" coordsize="3068,1270" o:gfxdata="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" path="m,l3067,e" filled="f" strokeweight=".26669mm">
+              <v:shape w14:anchorId="6385DF6D" id="Forma libre 3" o:spid="_x0000_s1026" style="position:absolute;margin-left:401.85pt;margin-top:9.05pt;width:153.4pt;height:.1pt;z-index:-251651072;visibility:visible;mso-wrap-style:square;mso-width-percent:0;mso-height-percent:0;mso-wrap-distance-left:0;mso-wrap-distance-top:0;mso-wrap-distance-right:0;mso-wrap-distance-bottom:0;mso-position-horizontal:absolute;mso-position-horizontal-relative:page;mso-position-vertical:absolute;mso-position-vertical-relative:text;mso-width-percent:0;mso-height-percent:0;mso-width-relative:page;mso-height-relative:page;v-text-anchor:top" coordsize="3068,1270" o:gfxdata="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" path="m,l3067,e" filled="f" strokeweight=".26669mm">
                 <v:path arrowok="t" o:connecttype="custom" o:connectlocs="0,0;1947545,0" o:connectangles="0,0"/>
                 <w10:wrap type="topAndBottom" anchorx="page"/>
               </v:shape>
@@ -2441,9 +2421,9 @@
               </wp:anchor>
             </w:drawing>
           </mc:Choice>
-          <mc:Fallback xmlns:cx="http://schemas.microsoft.com/office/drawing/2014/chartex" xmlns:w15="http://schemas.microsoft.com/office/word/2012/wordml" xmlns:w16se="http://schemas.microsoft.com/office/word/2015/wordml/symex">
+          <mc:Fallback>
             <w:pict>
-              <v:shape w14:anchorId="245CAB7C" id="Forma libre 2" o:spid="_x0000_s1026" style="position:absolute;margin-left:401.85pt;margin-top:10.75pt;width:153.4pt;height:.1pt;z-index:-251650048;visibility:visible;mso-wrap-style:square;mso-width-percent:0;mso-height-percent:0;mso-wrap-distance-left:0;mso-wrap-distance-top:0;mso-wrap-distance-right:0;mso-wrap-distance-bottom:0;mso-position-horizontal:absolute;mso-position-horizontal-relative:page;mso-position-vertical:absolute;mso-position-vertical-relative:text;mso-width-percent:0;mso-height-percent:0;mso-width-relative:page;mso-height-relative:page;v-text-anchor:top" coordsize="3068,1270" o:gfxdata="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" path="m,l3067,e" filled="f" strokeweight=".26669mm">
+              <v:shape w14:anchorId="0BE4F1EB" id="Forma libre 2" o:spid="_x0000_s1026" style="position:absolute;margin-left:401.85pt;margin-top:10.75pt;width:153.4pt;height:.1pt;z-index:-251650048;visibility:visible;mso-wrap-style:square;mso-width-percent:0;mso-height-percent:0;mso-wrap-distance-left:0;mso-wrap-distance-top:0;mso-wrap-distance-right:0;mso-wrap-distance-bottom:0;mso-position-horizontal:absolute;mso-position-horizontal-relative:page;mso-position-vertical:absolute;mso-position-vertical-relative:text;mso-width-percent:0;mso-height-percent:0;mso-width-relative:page;mso-height-relative:page;v-text-anchor:top" coordsize="3068,1270" o:gfxdata="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" path="m,l3067,e" filled="f" strokeweight=".26669mm">
                 <v:path arrowok="t" o:connecttype="custom" o:connectlocs="0,0;1947545,0" o:connectangles="0,0"/>
                 <w10:wrap type="topAndBottom" anchorx="page"/>
               </v:shape>
@@ -2592,9 +2572,9 @@
               </wp:anchor>
             </w:drawing>
           </mc:Choice>
-          <mc:Fallback xmlns:cx="http://schemas.microsoft.com/office/drawing/2014/chartex" xmlns:w15="http://schemas.microsoft.com/office/word/2012/wordml" xmlns:w16se="http://schemas.microsoft.com/office/word/2015/wordml/symex">
+          <mc:Fallback>
             <w:pict>
-              <v:shape w14:anchorId="27637EC7" id="Forma libre 1" o:spid="_x0000_s1026" style="position:absolute;margin-left:401.85pt;margin-top:10.85pt;width:153.4pt;height:.1pt;z-index:-251649024;visibility:visible;mso-wrap-style:square;mso-width-percent:0;mso-height-percent:0;mso-wrap-distance-left:0;mso-wrap-distance-top:0;mso-wrap-distance-right:0;mso-wrap-distance-bottom:0;mso-position-horizontal:absolute;mso-position-horizontal-relative:page;mso-position-vertical:absolute;mso-position-vertical-relative:text;mso-width-percent:0;mso-height-percent:0;mso-width-relative:page;mso-height-relative:page;v-text-anchor:top" coordsize="3068,1270" o:gfxdata="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" path="m,l3067,e" filled="f" strokeweight=".26669mm">
+              <v:shape w14:anchorId="65D596E1" id="Forma libre 1" o:spid="_x0000_s1026" style="position:absolute;margin-left:401.85pt;margin-top:10.85pt;width:153.4pt;height:.1pt;z-index:-251649024;visibility:visible;mso-wrap-style:square;mso-width-percent:0;mso-height-percent:0;mso-wrap-distance-left:0;mso-wrap-distance-top:0;mso-wrap-distance-right:0;mso-wrap-distance-bottom:0;mso-position-horizontal:absolute;mso-position-horizontal-relative:page;mso-position-vertical:absolute;mso-position-vertical-relative:text;mso-width-percent:0;mso-height-percent:0;mso-width-relative:page;mso-height-relative:page;v-text-anchor:top" coordsize="3068,1270" o:gfxdata="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" path="m,l3067,e" filled="f" strokeweight=".26669mm">
                 <v:path arrowok="t" o:connecttype="custom" o:connectlocs="0,0;1947545,0" o:connectangles="0,0"/>
                 <w10:wrap type="topAndBottom" anchorx="page"/>
               </v:shape>
@@ -3130,7 +3110,6 @@
           <w:lang w:val="es-ES"/>
           <w14:ligatures w14:val="none"/>
         </w:rPr>
-        <w:lastRenderedPageBreak/>
         <w:t>Agradecimientos</w:t>
       </w:r>
     </w:p>
@@ -3565,6 +3544,24 @@
           <w:sz w:val="26"/>
         </w:rPr>
       </w:pPr>
+      <w:proofErr w:type="gramStart"/>
+      <w:r>
+        <w:rPr>
+          <w:rFonts w:ascii="Arial"/>
+          <w:b/>
+          <w:sz w:val="26"/>
+        </w:rPr>
+        <w:t>Agradecimientos ,</w:t>
+      </w:r>
+      <w:proofErr w:type="gramEnd"/>
+      <w:r>
+        <w:rPr>
+          <w:rFonts w:ascii="Arial"/>
+          <w:b/>
+          <w:sz w:val="26"/>
+        </w:rPr>
+        <w:t xml:space="preserve"> Dedicatoria (Cristian)</w:t>
+      </w:r>
     </w:p>
     <w:p>
       <w:pPr>
@@ -3892,15 +3889,7 @@
         <w:t>793220215</w:t>
       </w:r>
       <w:r>
-        <w:t xml:space="preserve"> </w:t>
-      </w:r>
-      <w:proofErr w:type="gramStart"/>
-      <w:r>
-        <w:t>estudiante</w:t>
-      </w:r>
-      <w:proofErr w:type="gramEnd"/>
-      <w:r>
-        <w:t xml:space="preserve"> del pr</w:t>
+        <w:t xml:space="preserve"> estudiante del pr</w:t>
       </w:r>
       <w:r>
         <w:t xml:space="preserve">ograma de </w:t>
@@ -4232,13 +4221,8 @@
         </w:rPr>
         <w:t xml:space="preserve"> </w:t>
       </w:r>
-      <w:proofErr w:type="gramStart"/>
-      <w:r>
-        <w:t>trabajo</w:t>
-      </w:r>
-      <w:proofErr w:type="gramEnd"/>
-      <w:r>
-        <w:t>, a la Universidad y a cuantas instituciones hayan colaborado en dicho</w:t>
+      <w:r>
+        <w:t>trabajo, a la Universidad y a cuantas instituciones hayan colaborado en dicho</w:t>
       </w:r>
       <w:r>
         <w:rPr>
@@ -4648,13 +4632,8 @@
       <w:r>
         <w:t xml:space="preserve"> </w:t>
       </w:r>
-      <w:proofErr w:type="gramStart"/>
-      <w:r>
-        <w:t>estudiante</w:t>
-      </w:r>
-      <w:proofErr w:type="gramEnd"/>
-      <w:r>
-        <w:t xml:space="preserve"> del pr</w:t>
+      <w:r>
+        <w:t>estudiante del pr</w:t>
       </w:r>
       <w:r>
         <w:t xml:space="preserve">ograma de </w:t>
@@ -5159,33 +5138,10 @@
     <w:p/>
     <w:p>
       <w:pPr>
-        <w:rPr>
-          <w:color w:val="FF0000"/>
-        </w:rPr>
-      </w:pPr>
-      <w:r>
-        <w:rPr>
-          <w:color w:val="FF0000"/>
-        </w:rPr>
-        <w:t>DEDICATORIA</w:t>
-      </w:r>
-    </w:p>
-    <w:p>
-      <w:pPr>
-        <w:rPr>
-          <w:color w:val="FF0000"/>
-        </w:rPr>
-      </w:pPr>
-      <w:r>
-        <w:rPr>
-          <w:color w:val="FF0000"/>
-        </w:rPr>
-        <w:t>AGRADECIMIENTOS</w:t>
-      </w:r>
-    </w:p>
-    <w:p>
-      <w:pPr>
         <w:jc w:val="center"/>
+        <w:rPr>
+          <w:u w:val="single"/>
+        </w:rPr>
       </w:pPr>
     </w:p>
     <w:p>
@@ -10140,11 +10096,9 @@
           </w:rPr>
           <w:t xml:space="preserve"> </w:t>
         </w:r>
-        <w:proofErr w:type="spellStart"/>
         <w:r>
           <w:t>Laravel</w:t>
         </w:r>
-        <w:proofErr w:type="spellEnd"/>
         <w:r>
           <w:rPr>
             <w:spacing w:val="-1"/>
@@ -10224,11 +10178,9 @@
           </w:rPr>
           <w:t xml:space="preserve"> </w:t>
         </w:r>
-        <w:proofErr w:type="spellStart"/>
         <w:r>
           <w:t>scrum</w:t>
         </w:r>
-        <w:proofErr w:type="spellEnd"/>
         <w:r>
           <w:tab/>
           <w:t>20</w:t>
@@ -10625,11 +10577,9 @@
           </w:rPr>
           <w:t xml:space="preserve"> </w:t>
         </w:r>
-        <w:proofErr w:type="spellStart"/>
         <w:r>
           <w:t>super</w:t>
         </w:r>
-        <w:proofErr w:type="spellEnd"/>
         <w:r>
           <w:rPr>
             <w:spacing w:val="-1"/>
@@ -14426,11 +14376,9 @@
         <w:ind w:left="568"/>
       </w:pPr>
       <w:hyperlink w:anchor="_bookmark133" w:history="1">
-        <w:proofErr w:type="gramStart"/>
         <w:r>
           <w:t>Figura</w:t>
         </w:r>
-        <w:proofErr w:type="gramEnd"/>
         <w:r>
           <w:rPr>
             <w:spacing w:val="-1"/>
@@ -14502,15 +14450,7 @@
           <w:t xml:space="preserve"> </w:t>
         </w:r>
         <w:r>
-          <w:t xml:space="preserve">68 Módulo </w:t>
-        </w:r>
-        <w:proofErr w:type="spellStart"/>
-        <w:r>
-          <w:t>super</w:t>
-        </w:r>
-        <w:proofErr w:type="spellEnd"/>
-        <w:r>
-          <w:t xml:space="preserve"> administrador.</w:t>
+          <w:t>68 Módulo super administrador.</w:t>
         </w:r>
         <w:r>
           <w:tab/>
@@ -14886,178 +14826,23 @@
     <w:p/>
     <w:p/>
     <w:p/>
+    <w:p/>
+    <w:p/>
     <w:p>
       <w:pPr>
         <w:jc w:val="center"/>
-        <w:rPr>
-          <w:b/>
-        </w:rPr>
-      </w:pPr>
-      <w:r>
         <w:rPr>
           <w:rFonts w:ascii="Arial" w:hAnsi="Arial" w:cs="Arial"/>
           <w:b/>
         </w:rPr>
-        <w:t>GLOSARIO</w:t>
-      </w:r>
-    </w:p>
-    <w:tbl>
-      <w:tblPr>
-        <w:tblStyle w:val="Tablaconcuadrcula"/>
-        <w:tblW w:w="0" w:type="auto"/>
-        <w:jc w:val="center"/>
-        <w:tblLook w:val="04A0" w:firstRow="1" w:lastRow="0" w:firstColumn="1" w:lastColumn="0" w:noHBand="0" w:noVBand="1"/>
-      </w:tblPr>
-      <w:tblGrid>
-        <w:gridCol w:w="8828"/>
-      </w:tblGrid>
-      <w:tr>
-        <w:trPr>
-          <w:jc w:val="center"/>
-        </w:trPr>
-        <w:tc>
-          <w:tcPr>
-            <w:tcW w:w="8828" w:type="dxa"/>
-          </w:tcPr>
-          <w:p>
-            <w:pPr>
-              <w:jc w:val="center"/>
-            </w:pPr>
-            <w:r>
-              <w:t>Lactato</w:t>
-            </w:r>
-          </w:p>
-        </w:tc>
-      </w:tr>
-      <w:tr>
-        <w:trPr>
-          <w:jc w:val="center"/>
-        </w:trPr>
-        <w:tc>
-          <w:tcPr>
-            <w:tcW w:w="8828" w:type="dxa"/>
-          </w:tcPr>
-          <w:p>
-            <w:pPr>
-              <w:jc w:val="center"/>
-            </w:pPr>
-            <w:r>
-              <w:t>Actualización</w:t>
-            </w:r>
-          </w:p>
-        </w:tc>
-      </w:tr>
-      <w:tr>
-        <w:trPr>
-          <w:jc w:val="center"/>
-        </w:trPr>
-        <w:tc>
-          <w:tcPr>
-            <w:tcW w:w="8828" w:type="dxa"/>
-          </w:tcPr>
-          <w:p>
-            <w:pPr>
-              <w:jc w:val="center"/>
-            </w:pPr>
-            <w:r>
-              <w:lastRenderedPageBreak/>
-              <w:t>Usuario</w:t>
-            </w:r>
-          </w:p>
-        </w:tc>
-      </w:tr>
-      <w:tr>
-        <w:trPr>
-          <w:jc w:val="center"/>
-        </w:trPr>
-        <w:tc>
-          <w:tcPr>
-            <w:tcW w:w="8828" w:type="dxa"/>
-          </w:tcPr>
-          <w:p>
-            <w:pPr>
-              <w:jc w:val="center"/>
-            </w:pPr>
-            <w:r>
-              <w:t>Registro Deportivo</w:t>
-            </w:r>
-          </w:p>
-        </w:tc>
-      </w:tr>
-      <w:tr>
-        <w:trPr>
-          <w:jc w:val="center"/>
-        </w:trPr>
-        <w:tc>
-          <w:tcPr>
-            <w:tcW w:w="8828" w:type="dxa"/>
-          </w:tcPr>
-          <w:p>
-            <w:pPr>
-              <w:jc w:val="center"/>
-            </w:pPr>
-            <w:r>
-              <w:t>Seguridad</w:t>
-            </w:r>
-          </w:p>
-        </w:tc>
-      </w:tr>
-      <w:tr>
-        <w:trPr>
-          <w:jc w:val="center"/>
-        </w:trPr>
-        <w:tc>
-          <w:tcPr>
-            <w:tcW w:w="8828" w:type="dxa"/>
-          </w:tcPr>
-          <w:p>
-            <w:pPr>
-              <w:jc w:val="center"/>
-            </w:pPr>
-            <w:r>
-              <w:t>Deporte</w:t>
-            </w:r>
-          </w:p>
-        </w:tc>
-      </w:tr>
-      <w:tr>
-        <w:trPr>
-          <w:jc w:val="center"/>
-        </w:trPr>
-        <w:tc>
-          <w:tcPr>
-            <w:tcW w:w="8828" w:type="dxa"/>
-          </w:tcPr>
-          <w:p>
-            <w:pPr>
-              <w:jc w:val="center"/>
-            </w:pPr>
-            <w:r>
-              <w:t>Evaluación</w:t>
-            </w:r>
-          </w:p>
-        </w:tc>
-      </w:tr>
-    </w:tbl>
-    <w:p>
-      <w:pPr>
-        <w:jc w:val="center"/>
-      </w:pPr>
-    </w:p>
-    <w:p>
-      <w:pPr>
-        <w:jc w:val="center"/>
+      </w:pPr>
+      <w:r>
         <w:rPr>
           <w:rFonts w:ascii="Arial" w:hAnsi="Arial" w:cs="Arial"/>
           <w:b/>
         </w:rPr>
-      </w:pPr>
-      <w:r>
-        <w:rPr>
-          <w:rFonts w:ascii="Arial" w:hAnsi="Arial" w:cs="Arial"/>
-          <w:b/>
-        </w:rPr>
-        <w:t>RESUMEN</w:t>
+        <w:lastRenderedPageBreak/>
+        <w:t>GLOSARIO</w:t>
       </w:r>
     </w:p>
     <w:p>
@@ -15071,10 +14856,10 @@
           <w14:ligatures w14:val="none"/>
         </w:rPr>
       </w:pPr>
-      <w:r>
-        <w:tab/>
-      </w:r>
-      <w:r>
+    </w:p>
+    <w:p>
+      <w:pPr>
+        <w:ind w:firstLine="708"/>
         <w:rPr>
           <w:rFonts w:ascii="Arial MT" w:eastAsia="Arial MT" w:hAnsi="Arial MT" w:cs="Arial MT"/>
           <w:kern w:val="0"/>
@@ -15083,21 +14868,19 @@
           <w:lang w:val="es-MX"/>
           <w14:ligatures w14:val="none"/>
         </w:rPr>
-        <w:t xml:space="preserve">A </w:t>
-      </w:r>
+      </w:pPr>
       <w:r>
         <w:rPr>
           <w:rFonts w:ascii="Arial MT" w:eastAsia="Arial MT" w:hAnsi="Arial MT" w:cs="Arial MT"/>
+          <w:b/>
+          <w:bCs/>
           <w:kern w:val="0"/>
           <w:sz w:val="24"/>
           <w:szCs w:val="24"/>
           <w:lang w:val="es-MX"/>
           <w14:ligatures w14:val="none"/>
         </w:rPr>
-        <w:t>través</w:t>
-      </w:r>
-      <w:r>
-        <w:t xml:space="preserve"> </w:t>
+        <w:t>Lactato:</w:t>
       </w:r>
       <w:r>
         <w:rPr>
@@ -15108,11 +14891,21 @@
           <w:lang w:val="es-MX"/>
           <w14:ligatures w14:val="none"/>
         </w:rPr>
-        <w:t>de una colaboración entre el programa de Tecnología en Desarrollo de Software y el programa de Ciencias del Deporte, dos estudiantes trabajaron en el desarrollo de un software diseñado para medir los niveles de lactato en deportistas en actividad. El objetivo principal era mejorar estos niveles y, por ende, optimizar los registros históricos existentes. Este proyecto también cumpliría con el requisito de ser su trabajo de grado para obtener la graduación. Sin embargo, al considerar la actualización del software para continuar su ciclo de vida, se descubrió que no funcionaba correctamente. Con el fin de avanzar en el proyecto como una idea de negocio, fue necesario realizar una reestructuración completa del software, sometiéndolo a un proceso de ingeniería renovado para poder comercializarlo en el futuro.</w:t>
-      </w:r>
-    </w:p>
-    <w:p>
-      <w:pPr>
+        <w:t xml:space="preserve"> Un compuesto químico que se produce durante la fermentación láctica en los músculos durante el ejercicio intenso. Es </w:t>
+      </w:r>
+      <w:r>
+        <w:rPr>
+          <w:rFonts w:ascii="Arial MT" w:eastAsia="Arial MT" w:hAnsi="Arial MT" w:cs="Arial MT"/>
+          <w:kern w:val="0"/>
+          <w:sz w:val="24"/>
+          <w:szCs w:val="24"/>
+          <w:u w:val="single"/>
+          <w:lang w:val="es-MX"/>
+          <w14:ligatures w14:val="none"/>
+        </w:rPr>
+        <w:t>un</w:t>
+      </w:r>
+      <w:r>
         <w:rPr>
           <w:rFonts w:ascii="Arial MT" w:eastAsia="Arial MT" w:hAnsi="Arial MT" w:cs="Arial MT"/>
           <w:kern w:val="0"/>
@@ -15121,8 +14914,12 @@
           <w:lang w:val="es-MX"/>
           <w14:ligatures w14:val="none"/>
         </w:rPr>
-      </w:pPr>
-      <w:r>
+        <w:t xml:space="preserve"> indicador comúnmente utilizado para medir la intensidad del ejercicio y la fatiga muscular.</w:t>
+      </w:r>
+    </w:p>
+    <w:p>
+      <w:pPr>
+        <w:ind w:firstLine="708"/>
         <w:rPr>
           <w:rFonts w:ascii="Arial MT" w:eastAsia="Arial MT" w:hAnsi="Arial MT" w:cs="Arial MT"/>
           <w:kern w:val="0"/>
@@ -15131,6 +14928,374 @@
           <w:lang w:val="es-MX"/>
           <w14:ligatures w14:val="none"/>
         </w:rPr>
+      </w:pPr>
+      <w:r>
+        <w:rPr>
+          <w:rFonts w:ascii="Arial MT" w:eastAsia="Arial MT" w:hAnsi="Arial MT" w:cs="Arial MT"/>
+          <w:b/>
+          <w:bCs/>
+          <w:kern w:val="0"/>
+          <w:sz w:val="24"/>
+          <w:szCs w:val="24"/>
+          <w:lang w:val="es-MX"/>
+          <w14:ligatures w14:val="none"/>
+        </w:rPr>
+        <w:t>Automatización:</w:t>
+      </w:r>
+      <w:r>
+        <w:rPr>
+          <w:rFonts w:ascii="Arial MT" w:eastAsia="Arial MT" w:hAnsi="Arial MT" w:cs="Arial MT"/>
+          <w:kern w:val="0"/>
+          <w:sz w:val="24"/>
+          <w:szCs w:val="24"/>
+          <w:lang w:val="es-MX"/>
+          <w14:ligatures w14:val="none"/>
+        </w:rPr>
+        <w:t xml:space="preserve"> El proceso de hacer que un sistema, proceso o tarea funcione automáticamente, sin la intervención directa de humanos. Puede implicar el uso de máquinas, software o sistemas de control para realizar tareas de manera eficiente y consistente.</w:t>
+      </w:r>
+    </w:p>
+    <w:p>
+      <w:pPr>
+        <w:ind w:firstLine="708"/>
+        <w:rPr>
+          <w:rFonts w:ascii="Arial MT" w:eastAsia="Arial MT" w:hAnsi="Arial MT" w:cs="Arial MT"/>
+          <w:kern w:val="0"/>
+          <w:sz w:val="24"/>
+          <w:szCs w:val="24"/>
+          <w:lang w:val="es-MX"/>
+          <w14:ligatures w14:val="none"/>
+        </w:rPr>
+      </w:pPr>
+      <w:r>
+        <w:rPr>
+          <w:rFonts w:ascii="Arial MT" w:eastAsia="Arial MT" w:hAnsi="Arial MT" w:cs="Arial MT"/>
+          <w:b/>
+          <w:bCs/>
+          <w:kern w:val="0"/>
+          <w:sz w:val="24"/>
+          <w:szCs w:val="24"/>
+          <w:lang w:val="es-MX"/>
+          <w14:ligatures w14:val="none"/>
+        </w:rPr>
+        <w:t>Ciencia de Datos:</w:t>
+      </w:r>
+      <w:r>
+        <w:rPr>
+          <w:rFonts w:ascii="Arial MT" w:eastAsia="Arial MT" w:hAnsi="Arial MT" w:cs="Arial MT"/>
+          <w:kern w:val="0"/>
+          <w:sz w:val="24"/>
+          <w:szCs w:val="24"/>
+          <w:lang w:val="es-MX"/>
+          <w14:ligatures w14:val="none"/>
+        </w:rPr>
+        <w:t xml:space="preserve"> Un campo interdisciplinario que se enfoca en el estudio y análisis de conjuntos de datos para obtener información útil y tomar decisiones basadas en evidencia. Incluye técnicas de estadística, aprendizaje automático, minería de datos y visualización de datos.</w:t>
+      </w:r>
+    </w:p>
+    <w:p>
+      <w:pPr>
+        <w:ind w:firstLine="708"/>
+        <w:rPr>
+          <w:rFonts w:ascii="Arial MT" w:eastAsia="Arial MT" w:hAnsi="Arial MT" w:cs="Arial MT"/>
+          <w:kern w:val="0"/>
+          <w:sz w:val="24"/>
+          <w:szCs w:val="24"/>
+          <w:lang w:val="es-MX"/>
+          <w14:ligatures w14:val="none"/>
+        </w:rPr>
+      </w:pPr>
+      <w:r>
+        <w:rPr>
+          <w:rFonts w:ascii="Arial MT" w:eastAsia="Arial MT" w:hAnsi="Arial MT" w:cs="Arial MT"/>
+          <w:b/>
+          <w:bCs/>
+          <w:kern w:val="0"/>
+          <w:sz w:val="24"/>
+          <w:szCs w:val="24"/>
+          <w:lang w:val="es-MX"/>
+          <w14:ligatures w14:val="none"/>
+        </w:rPr>
+        <w:t>Registro Deportivo:</w:t>
+      </w:r>
+      <w:r>
+        <w:rPr>
+          <w:rFonts w:ascii="Arial MT" w:eastAsia="Arial MT" w:hAnsi="Arial MT" w:cs="Arial MT"/>
+          <w:kern w:val="0"/>
+          <w:sz w:val="24"/>
+          <w:szCs w:val="24"/>
+          <w:lang w:val="es-MX"/>
+          <w14:ligatures w14:val="none"/>
+        </w:rPr>
+        <w:t xml:space="preserve"> Un documento o sistema donde se registran y documentan eventos relacionados con la actividad física o el deporte. Puede incluir información como tiempos, distancias, resultados de competiciones, entrenamientos realizados, etc.</w:t>
+      </w:r>
+    </w:p>
+    <w:p>
+      <w:pPr>
+        <w:ind w:firstLine="708"/>
+        <w:rPr>
+          <w:rFonts w:ascii="Arial MT" w:eastAsia="Arial MT" w:hAnsi="Arial MT" w:cs="Arial MT"/>
+          <w:kern w:val="0"/>
+          <w:sz w:val="24"/>
+          <w:szCs w:val="24"/>
+          <w:lang w:val="es-MX"/>
+          <w14:ligatures w14:val="none"/>
+        </w:rPr>
+      </w:pPr>
+      <w:r>
+        <w:rPr>
+          <w:rFonts w:ascii="Arial MT" w:eastAsia="Arial MT" w:hAnsi="Arial MT" w:cs="Arial MT"/>
+          <w:b/>
+          <w:bCs/>
+          <w:kern w:val="0"/>
+          <w:sz w:val="24"/>
+          <w:szCs w:val="24"/>
+          <w:lang w:val="es-MX"/>
+          <w14:ligatures w14:val="none"/>
+        </w:rPr>
+        <w:t>Calibración:</w:t>
+      </w:r>
+      <w:r>
+        <w:rPr>
+          <w:rFonts w:ascii="Arial MT" w:eastAsia="Arial MT" w:hAnsi="Arial MT" w:cs="Arial MT"/>
+          <w:kern w:val="0"/>
+          <w:sz w:val="24"/>
+          <w:szCs w:val="24"/>
+          <w:lang w:val="es-MX"/>
+          <w14:ligatures w14:val="none"/>
+        </w:rPr>
+        <w:t xml:space="preserve"> El proceso de ajustar o verificar la precisión y confiabilidad de un instrumento de medición. Se realiza comparando las mediciones del instrumento con las de un estándar conocido y realizando los ajustes necesarios para garantizar que el instrumento proporcione resultados precisos.</w:t>
+      </w:r>
+    </w:p>
+    <w:p>
+      <w:pPr>
+        <w:ind w:firstLine="708"/>
+        <w:rPr>
+          <w:rFonts w:ascii="Arial MT" w:eastAsia="Arial MT" w:hAnsi="Arial MT" w:cs="Arial MT"/>
+          <w:kern w:val="0"/>
+          <w:sz w:val="24"/>
+          <w:szCs w:val="24"/>
+          <w:lang w:val="es-MX"/>
+          <w14:ligatures w14:val="none"/>
+        </w:rPr>
+      </w:pPr>
+      <w:r>
+        <w:rPr>
+          <w:rFonts w:ascii="Arial MT" w:eastAsia="Arial MT" w:hAnsi="Arial MT" w:cs="Arial MT"/>
+          <w:b/>
+          <w:bCs/>
+          <w:kern w:val="0"/>
+          <w:sz w:val="24"/>
+          <w:szCs w:val="24"/>
+          <w:lang w:val="es-MX"/>
+          <w14:ligatures w14:val="none"/>
+        </w:rPr>
+        <w:t>Deporte:</w:t>
+      </w:r>
+      <w:r>
+        <w:rPr>
+          <w:rFonts w:ascii="Arial MT" w:eastAsia="Arial MT" w:hAnsi="Arial MT" w:cs="Arial MT"/>
+          <w:kern w:val="0"/>
+          <w:sz w:val="24"/>
+          <w:szCs w:val="24"/>
+          <w:lang w:val="es-MX"/>
+          <w14:ligatures w14:val="none"/>
+        </w:rPr>
+        <w:t xml:space="preserve"> Una actividad física que se realiza con un conjunto de reglas o normas establecidas, generalmente con el propósito de competir, entretener, mantener la salud o desarrollar habilidades físicas. Los deportes pueden variar ampliamente e incluir actividades individuales y de equipo, así como competiciones </w:t>
+      </w:r>
+      <w:proofErr w:type="gramStart"/>
+      <w:r>
+        <w:rPr>
+          <w:rFonts w:ascii="Arial MT" w:eastAsia="Arial MT" w:hAnsi="Arial MT" w:cs="Arial MT"/>
+          <w:kern w:val="0"/>
+          <w:sz w:val="24"/>
+          <w:szCs w:val="24"/>
+          <w:lang w:val="es-MX"/>
+          <w14:ligatures w14:val="none"/>
+        </w:rPr>
+        <w:t>amateur</w:t>
+      </w:r>
+      <w:proofErr w:type="gramEnd"/>
+      <w:r>
+        <w:rPr>
+          <w:rFonts w:ascii="Arial MT" w:eastAsia="Arial MT" w:hAnsi="Arial MT" w:cs="Arial MT"/>
+          <w:kern w:val="0"/>
+          <w:sz w:val="24"/>
+          <w:szCs w:val="24"/>
+          <w:lang w:val="es-MX"/>
+          <w14:ligatures w14:val="none"/>
+        </w:rPr>
+        <w:t xml:space="preserve"> y profesionales.</w:t>
+      </w:r>
+    </w:p>
+    <w:p>
+      <w:pPr>
+        <w:ind w:firstLine="708"/>
+        <w:rPr>
+          <w:rFonts w:ascii="Arial MT" w:eastAsia="Arial MT" w:hAnsi="Arial MT" w:cs="Arial MT"/>
+          <w:kern w:val="0"/>
+          <w:sz w:val="24"/>
+          <w:szCs w:val="24"/>
+          <w:lang w:val="es-MX"/>
+          <w14:ligatures w14:val="none"/>
+        </w:rPr>
+      </w:pPr>
+      <w:r>
+        <w:rPr>
+          <w:rFonts w:ascii="Arial MT" w:eastAsia="Arial MT" w:hAnsi="Arial MT" w:cs="Arial MT"/>
+          <w:b/>
+          <w:bCs/>
+          <w:kern w:val="0"/>
+          <w:sz w:val="24"/>
+          <w:szCs w:val="24"/>
+          <w:lang w:val="es-MX"/>
+          <w14:ligatures w14:val="none"/>
+        </w:rPr>
+        <w:t>Interfaz:</w:t>
+      </w:r>
+      <w:r>
+        <w:rPr>
+          <w:rFonts w:ascii="Arial MT" w:eastAsia="Arial MT" w:hAnsi="Arial MT" w:cs="Arial MT"/>
+          <w:kern w:val="0"/>
+          <w:sz w:val="24"/>
+          <w:szCs w:val="24"/>
+          <w:lang w:val="es-MX"/>
+          <w14:ligatures w14:val="none"/>
+        </w:rPr>
+        <w:t xml:space="preserve"> Un punto de interacción entre dos sistemas, dispositivos o entidades, que permite la comunicación, intercambio de datos o control. Puede referirse a una interfaz de usuario, que permite a los humanos interactuar con dispositivos electrónicos o software, o a una interfaz de programación, que permite la interacción entre diferentes componentes de software.</w:t>
+      </w:r>
+    </w:p>
+    <w:p>
+      <w:pPr>
+        <w:jc w:val="center"/>
+      </w:pPr>
+    </w:p>
+    <w:p>
+      <w:pPr>
+        <w:jc w:val="center"/>
+      </w:pPr>
+    </w:p>
+    <w:p>
+      <w:pPr>
+        <w:jc w:val="center"/>
+      </w:pPr>
+    </w:p>
+    <w:p>
+      <w:pPr>
+        <w:jc w:val="center"/>
+      </w:pPr>
+    </w:p>
+    <w:p>
+      <w:pPr>
+        <w:jc w:val="center"/>
+      </w:pPr>
+    </w:p>
+    <w:p>
+      <w:pPr>
+        <w:jc w:val="center"/>
+      </w:pPr>
+    </w:p>
+    <w:p>
+      <w:pPr>
+        <w:jc w:val="center"/>
+      </w:pPr>
+    </w:p>
+    <w:p>
+      <w:pPr>
+        <w:jc w:val="center"/>
+      </w:pPr>
+    </w:p>
+    <w:p/>
+    <w:p>
+      <w:pPr>
+        <w:jc w:val="center"/>
+      </w:pPr>
+    </w:p>
+    <w:p>
+      <w:pPr>
+        <w:jc w:val="center"/>
+        <w:rPr>
+          <w:rFonts w:ascii="Arial" w:hAnsi="Arial" w:cs="Arial"/>
+          <w:b/>
+        </w:rPr>
+      </w:pPr>
+      <w:r>
+        <w:rPr>
+          <w:rFonts w:ascii="Arial" w:hAnsi="Arial" w:cs="Arial"/>
+          <w:b/>
+        </w:rPr>
+        <w:t>RESUMEN</w:t>
+      </w:r>
+    </w:p>
+    <w:p>
+      <w:pPr>
+        <w:rPr>
+          <w:rFonts w:ascii="Arial MT" w:eastAsia="Arial MT" w:hAnsi="Arial MT" w:cs="Arial MT"/>
+          <w:kern w:val="0"/>
+          <w:sz w:val="24"/>
+          <w:szCs w:val="24"/>
+          <w:lang w:val="es-MX"/>
+          <w14:ligatures w14:val="none"/>
+        </w:rPr>
+      </w:pPr>
+      <w:r>
+        <w:tab/>
+      </w:r>
+      <w:r>
+        <w:rPr>
+          <w:rFonts w:ascii="Arial MT" w:eastAsia="Arial MT" w:hAnsi="Arial MT" w:cs="Arial MT"/>
+          <w:kern w:val="0"/>
+          <w:sz w:val="24"/>
+          <w:szCs w:val="24"/>
+          <w:lang w:val="es-MX"/>
+          <w14:ligatures w14:val="none"/>
+        </w:rPr>
+        <w:t xml:space="preserve">A </w:t>
+      </w:r>
+      <w:r>
+        <w:rPr>
+          <w:rFonts w:ascii="Arial MT" w:eastAsia="Arial MT" w:hAnsi="Arial MT" w:cs="Arial MT"/>
+          <w:kern w:val="0"/>
+          <w:sz w:val="24"/>
+          <w:szCs w:val="24"/>
+          <w:lang w:val="es-MX"/>
+          <w14:ligatures w14:val="none"/>
+        </w:rPr>
+        <w:t>través</w:t>
+      </w:r>
+      <w:r>
+        <w:t xml:space="preserve"> </w:t>
+      </w:r>
+      <w:r>
+        <w:rPr>
+          <w:rFonts w:ascii="Arial MT" w:eastAsia="Arial MT" w:hAnsi="Arial MT" w:cs="Arial MT"/>
+          <w:kern w:val="0"/>
+          <w:sz w:val="24"/>
+          <w:szCs w:val="24"/>
+          <w:lang w:val="es-MX"/>
+          <w14:ligatures w14:val="none"/>
+        </w:rPr>
+        <w:t>de una colaboración entre el programa de Tecnología en Desarrollo de Software y el programa de Ciencias del Deporte, dos estudiantes trabajaron en el desarrollo de un software diseñado para medir los niveles de lactato en deportistas en actividad. El objetivo principal era mejorar estos niveles y, por ende, optimizar los registros históricos existentes. Este proyecto también cumpliría con el requisito de ser su trabajo de grado para obtener la graduación. Sin embargo, al considerar la actualización del software para continuar su ciclo de vida, se descubrió que no funcionaba correctamente. Con el fin de avanzar en el proyecto como una idea de negocio, fue necesario realizar una reestructuración completa del software, sometiéndolo a un proceso de ingeniería renovado para poder comercializarlo en el futuro.</w:t>
+      </w:r>
+    </w:p>
+    <w:p>
+      <w:pPr>
+        <w:rPr>
+          <w:rFonts w:ascii="Arial MT" w:eastAsia="Arial MT" w:hAnsi="Arial MT" w:cs="Arial MT"/>
+          <w:kern w:val="0"/>
+          <w:sz w:val="24"/>
+          <w:szCs w:val="24"/>
+          <w:lang w:val="es-MX"/>
+          <w14:ligatures w14:val="none"/>
+        </w:rPr>
+      </w:pPr>
+      <w:r>
+        <w:rPr>
+          <w:rFonts w:ascii="Arial MT" w:eastAsia="Arial MT" w:hAnsi="Arial MT" w:cs="Arial MT"/>
+          <w:kern w:val="0"/>
+          <w:sz w:val="24"/>
+          <w:szCs w:val="24"/>
+          <w:lang w:val="es-MX"/>
+          <w14:ligatures w14:val="none"/>
+        </w:rPr>
         <w:t>El presente documento detalla las mejoras tanto visuales como funcionales del proyecto. Además, se explican las razones por las cuales el software fue reestructurado, con el objetivo de mejorar su funcionalidad y permitir que esta versión beta sea probada primero por los estudiantes de Ciencias del Deporte y posteriormente por deportistas de alto rendimiento.</w:t>
       </w:r>
     </w:p>
@@ -15182,10 +15347,11 @@
           <w:lang w:val="en-US"/>
           <w14:ligatures w14:val="none"/>
         </w:rPr>
-        <w:t xml:space="preserve">Through </w:t>
-      </w:r>
-      <w:proofErr w:type="gramStart"/>
-      <w:r>
+        <w:t>Through a collaboration between the Software Development Technology program and the Sports Science program, two students worked on developing software designed to measure lactate levels in active athletes. The main goal was to improve these levels and consequently optimize existing historical records. This project also fulfilled the requirement for their graduation thesis. However, upon considering updating the software to continue its lifecycle, it was discovered that it was not functioning correctly. In order to advance the project as a business idea, a complete restructuring of the software was necessary, subjecting it to a renewed engineering process to potentially market it in the future.</w:t>
+      </w:r>
+    </w:p>
+    <w:p>
+      <w:pPr>
         <w:rPr>
           <w:rFonts w:ascii="Arial MT" w:eastAsia="Arial MT" w:hAnsi="Arial MT" w:cs="Arial MT"/>
           <w:kern w:val="0"/>
@@ -15194,9 +15360,7 @@
           <w:lang w:val="en-US"/>
           <w14:ligatures w14:val="none"/>
         </w:rPr>
-        <w:t>a collaboration</w:t>
-      </w:r>
-      <w:proofErr w:type="gramEnd"/>
+      </w:pPr>
       <w:r>
         <w:rPr>
           <w:rFonts w:ascii="Arial MT" w:eastAsia="Arial MT" w:hAnsi="Arial MT" w:cs="Arial MT"/>
@@ -15206,31 +15370,22 @@
           <w:lang w:val="en-US"/>
           <w14:ligatures w14:val="none"/>
         </w:rPr>
-        <w:t xml:space="preserve"> between the Software Development Technology program and the Sports Science program, two students worked on developing software designed to measure lactate levels in active athletes. The main goal was to improve these levels and consequently optimize existing historical records. This project also fulfilled the requirement for their graduation thesis. However, upon considering updating the software to continue its lifecycle, it was discovered that it was not functioning correctly. In order to advance the project as a business idea, a complete restructuring of the software was necessary, subjecting it to a renewed engineering process to potentially market it in the future.</w:t>
-      </w:r>
-    </w:p>
-    <w:p>
-      <w:pPr>
-        <w:rPr>
-          <w:rFonts w:ascii="Arial MT" w:eastAsia="Arial MT" w:hAnsi="Arial MT" w:cs="Arial MT"/>
-          <w:kern w:val="0"/>
-          <w:sz w:val="24"/>
-          <w:szCs w:val="24"/>
+        <w:t>This document details both the visual and functional improvements of the project. Furthermore, it explains the reasons why the software was restructured, aiming to enhance its functionality and enable this beta version to be tested first by Sports Science students and subsequently by high-performance athletes.</w:t>
+      </w:r>
+    </w:p>
+    <w:p>
+      <w:pPr>
+        <w:rPr>
           <w:lang w:val="en-US"/>
-          <w14:ligatures w14:val="none"/>
-        </w:rPr>
-      </w:pPr>
-      <w:r>
-        <w:rPr>
-          <w:rFonts w:ascii="Arial MT" w:eastAsia="Arial MT" w:hAnsi="Arial MT" w:cs="Arial MT"/>
-          <w:kern w:val="0"/>
-          <w:sz w:val="24"/>
-          <w:szCs w:val="24"/>
+        </w:rPr>
+      </w:pPr>
+    </w:p>
+    <w:p>
+      <w:pPr>
+        <w:rPr>
           <w:lang w:val="en-US"/>
-          <w14:ligatures w14:val="none"/>
-        </w:rPr>
-        <w:t>This document details both the visual and functional improvements of the project. Furthermore, it explains the reasons why the software was restructured, aiming to enhance its functionality and enable this beta version to be tested first by Sports Science students and subsequently by high-performance athletes.</w:t>
-      </w:r>
+        </w:rPr>
+      </w:pPr>
     </w:p>
     <w:p>
       <w:pPr>
@@ -15255,20 +15410,6 @@
     </w:p>
     <w:p>
       <w:pPr>
-        <w:rPr>
-          <w:lang w:val="en-US"/>
-        </w:rPr>
-      </w:pPr>
-    </w:p>
-    <w:p>
-      <w:pPr>
-        <w:rPr>
-          <w:lang w:val="en-US"/>
-        </w:rPr>
-      </w:pPr>
-    </w:p>
-    <w:p>
-      <w:pPr>
         <w:jc w:val="center"/>
         <w:rPr>
           <w:b/>
@@ -15278,7 +15419,6 @@
         <w:rPr>
           <w:b/>
         </w:rPr>
-        <w:lastRenderedPageBreak/>
         <w:t>INTRODUCCIÓN</w:t>
       </w:r>
     </w:p>
@@ -15326,12 +15466,9 @@
           <w:lang w:val="es-MX"/>
           <w14:ligatures w14:val="none"/>
         </w:rPr>
-        <w:t xml:space="preserve"> se enfoca en reestructurar el sistema. Esta nueva etapa tiene como objetivo desarrollar un sistema accesible y fácil de usar, que permita realizar cálculos de lactato y mejorar los registros de los estudiantes que buscan superar sus marcas personales. Utilizando las mismas herramientas que se emplearon en la versión 1.0, se procede con la actualización requerida, siguiendo las recomendaciones del anterior director del proyecto. Además, se incorporarán los nuevos requerimientos del proyecto.</w:t>
-      </w:r>
-    </w:p>
-    <w:p/>
-    <w:p>
-      <w:pPr>
+        <w:t xml:space="preserve"> se enfoca en reestructurar el sistema. Esta nueva etapa tiene como objetivo desarrollar un sistema accesible y fácil de usar, que permita </w:t>
+      </w:r>
+      <w:r>
         <w:rPr>
           <w:rFonts w:ascii="Arial MT" w:eastAsia="Arial MT" w:hAnsi="Arial MT" w:cs="Arial MT"/>
           <w:kern w:val="0"/>
@@ -15340,8 +15477,13 @@
           <w:lang w:val="es-MX"/>
           <w14:ligatures w14:val="none"/>
         </w:rPr>
-      </w:pPr>
-      <w:r>
+        <w:lastRenderedPageBreak/>
+        <w:t>realizar cálculos de lactato y mejorar los registros de los estudiantes que buscan superar sus marcas personales. Utilizando las mismas herramientas que se emplearon en la versión 1.0, se procede con la actualización requerida, siguiendo las recomendaciones del anterior director del proyecto. Además, se incorporarán los nuevos requerimientos del proyecto.</w:t>
+      </w:r>
+    </w:p>
+    <w:p/>
+    <w:p>
+      <w:pPr>
         <w:rPr>
           <w:rFonts w:ascii="Arial MT" w:eastAsia="Arial MT" w:hAnsi="Arial MT" w:cs="Arial MT"/>
           <w:kern w:val="0"/>
@@ -15350,9 +15492,7 @@
           <w:lang w:val="es-MX"/>
           <w14:ligatures w14:val="none"/>
         </w:rPr>
-        <w:t xml:space="preserve">En el siguiente documento, se explicará cómo se aplica la reingeniería al software, empleando diversas metodologías de investigación y programación. Esto conducirá a la primera actualización del proyecto </w:t>
-      </w:r>
-      <w:proofErr w:type="spellStart"/>
+      </w:pPr>
       <w:r>
         <w:rPr>
           <w:rFonts w:ascii="Arial MT" w:eastAsia="Arial MT" w:hAnsi="Arial MT" w:cs="Arial MT"/>
@@ -15362,9 +15502,9 @@
           <w:lang w:val="es-MX"/>
           <w14:ligatures w14:val="none"/>
         </w:rPr>
-        <w:t>Latasoft</w:t>
-      </w:r>
-      <w:proofErr w:type="spellEnd"/>
+        <w:t xml:space="preserve">En el siguiente documento, se explicará cómo se aplica la reingeniería al software, empleando diversas metodologías de investigación y programación. Esto conducirá a la primera actualización del proyecto </w:t>
+      </w:r>
+      <w:proofErr w:type="spellStart"/>
       <w:r>
         <w:rPr>
           <w:rFonts w:ascii="Arial MT" w:eastAsia="Arial MT" w:hAnsi="Arial MT" w:cs="Arial MT"/>
@@ -15374,6 +15514,18 @@
           <w:lang w:val="es-MX"/>
           <w14:ligatures w14:val="none"/>
         </w:rPr>
+        <w:t>Latasoft</w:t>
+      </w:r>
+      <w:proofErr w:type="spellEnd"/>
+      <w:r>
+        <w:rPr>
+          <w:rFonts w:ascii="Arial MT" w:eastAsia="Arial MT" w:hAnsi="Arial MT" w:cs="Arial MT"/>
+          <w:kern w:val="0"/>
+          <w:sz w:val="24"/>
+          <w:szCs w:val="24"/>
+          <w:lang w:val="es-MX"/>
+          <w14:ligatures w14:val="none"/>
+        </w:rPr>
         <w:t>.</w:t>
       </w:r>
     </w:p>
@@ -15401,11 +15553,9 @@
       <w:r>
         <w:t xml:space="preserve">En el ámbito del </w:t>
       </w:r>
-      <w:proofErr w:type="gramStart"/>
-      <w:r>
-        <w:t>deporte ,</w:t>
-      </w:r>
-      <w:proofErr w:type="gramEnd"/>
+      <w:r>
+        <w:t>deporte,</w:t>
+      </w:r>
       <w:r>
         <w:t xml:space="preserve"> el análisis de la toma de muestra de lactato es crucial para</w:t>
       </w:r>
@@ -16414,14 +16564,7 @@
         <w:rPr>
           <w:sz w:val="24"/>
         </w:rPr>
-        <w:t xml:space="preserve">limita </w:t>
-      </w:r>
-      <w:r>
-        <w:rPr>
-          <w:sz w:val="24"/>
-        </w:rPr>
-        <w:lastRenderedPageBreak/>
-        <w:t>su utilidad</w:t>
+        <w:t>limita su utilidad</w:t>
       </w:r>
       <w:r>
         <w:rPr>
@@ -16461,6 +16604,7 @@
         <w:rPr>
           <w:sz w:val="24"/>
         </w:rPr>
+        <w:lastRenderedPageBreak/>
         <w:t>Falta</w:t>
       </w:r>
       <w:r>
@@ -17317,12 +17461,10 @@
         <w:t>¿</w:t>
       </w:r>
       <w:proofErr w:type="spellStart"/>
-      <w:proofErr w:type="gramStart"/>
       <w:r>
         <w:t>como</w:t>
       </w:r>
       <w:proofErr w:type="spellEnd"/>
-      <w:proofErr w:type="gramEnd"/>
       <w:r>
         <w:rPr>
           <w:spacing w:val="3"/>
@@ -19520,6 +19662,7 @@
         <w:jc w:val="center"/>
       </w:pPr>
       <w:r>
+        <w:lastRenderedPageBreak/>
         <w:t>Objetivo</w:t>
       </w:r>
       <w:r>
@@ -19554,11 +19697,7 @@
         <w:ind w:left="100" w:right="189" w:firstLine="710"/>
       </w:pPr>
       <w:r>
-        <w:t xml:space="preserve">Desarrollar un sistema de análisis de lactato basado en ciencia de datos que </w:t>
-      </w:r>
-      <w:r>
-        <w:lastRenderedPageBreak/>
-        <w:t>optimice la</w:t>
+        <w:t>Desarrollar un sistema de análisis de lactato basado en ciencia de datos que optimice la</w:t>
       </w:r>
       <w:r>
         <w:rPr>
@@ -19846,21 +19985,7 @@
         <w:rPr>
           <w:sz w:val="24"/>
         </w:rPr>
-        <w:t xml:space="preserve">Diseñar una interfaz de usuario </w:t>
-      </w:r>
-      <w:proofErr w:type="gramStart"/>
-      <w:r>
-        <w:rPr>
-          <w:sz w:val="24"/>
-        </w:rPr>
-        <w:t>intuitiva</w:t>
-      </w:r>
-      <w:proofErr w:type="gramEnd"/>
-      <w:r>
-        <w:rPr>
-          <w:sz w:val="24"/>
-        </w:rPr>
-        <w:t xml:space="preserve"> y amigable que facilite la toma de lactato y el</w:t>
+        <w:t>Diseñar una interfaz de usuario intuitiva y amigable que facilite la toma de lactato y el</w:t>
       </w:r>
       <w:r>
         <w:rPr>
@@ -20600,6 +20725,7 @@
         <w:rPr>
           <w:sz w:val="24"/>
         </w:rPr>
+        <w:lastRenderedPageBreak/>
         <w:t>Usando</w:t>
       </w:r>
       <w:r>
@@ -21587,19 +21713,15 @@
       </w:r>
       <w:proofErr w:type="spellEnd"/>
       <w:r>
-        <w:t xml:space="preserve"> ,científico</w:t>
+        <w:t xml:space="preserve"> </w:t>
+      </w:r>
+      <w:r>
+        <w:lastRenderedPageBreak/>
+        <w:t>,científico</w:t>
       </w:r>
       <w:proofErr w:type="gramEnd"/>
       <w:r>
-        <w:t xml:space="preserve"> y deportivo . </w:t>
-      </w:r>
-      <w:proofErr w:type="gramStart"/>
-      <w:r>
-        <w:t>para</w:t>
-      </w:r>
-      <w:proofErr w:type="gramEnd"/>
-      <w:r>
-        <w:t xml:space="preserve"> abordar las</w:t>
+        <w:t xml:space="preserve"> y deportivo . para abordar las</w:t>
       </w:r>
       <w:r>
         <w:rPr>
@@ -21877,7 +21999,6 @@
         <w:jc w:val="center"/>
       </w:pPr>
       <w:r>
-        <w:lastRenderedPageBreak/>
         <w:t>Metodología</w:t>
       </w:r>
     </w:p>
@@ -22946,15 +23067,7 @@
         <w:t xml:space="preserve"> </w:t>
       </w:r>
       <w:r>
-        <w:t xml:space="preserve">programación Java y el entorno </w:t>
-      </w:r>
-      <w:proofErr w:type="spellStart"/>
-      <w:r>
-        <w:t>Android</w:t>
-      </w:r>
-      <w:proofErr w:type="spellEnd"/>
-      <w:r>
-        <w:t xml:space="preserve"> Studio conjunto a ciencia de datos de </w:t>
+        <w:t xml:space="preserve">programación Java y el entorno Android Studio conjunto a ciencia de datos de </w:t>
       </w:r>
       <w:proofErr w:type="spellStart"/>
       <w:r>
@@ -24492,7 +24605,6 @@
         <w:spacing w:line="480" w:lineRule="auto"/>
       </w:pPr>
       <w:r>
-        <w:lastRenderedPageBreak/>
         <w:t>Población</w:t>
       </w:r>
     </w:p>
@@ -24895,7 +25007,6 @@
         <w:jc w:val="center"/>
       </w:pPr>
       <w:r>
-        <w:lastRenderedPageBreak/>
         <w:t>Estado del Arte</w:t>
       </w:r>
     </w:p>
@@ -25173,12 +25284,10 @@
         <w:t>(</w:t>
       </w:r>
       <w:proofErr w:type="spellStart"/>
-      <w:proofErr w:type="gramStart"/>
       <w:r>
         <w:t>intelequia</w:t>
       </w:r>
       <w:proofErr w:type="spellEnd"/>
-      <w:proofErr w:type="gramEnd"/>
       <w:r>
         <w:t>,</w:t>
       </w:r>
@@ -25230,7 +25339,7 @@
                     <pic:cNvPicPr/>
                   </pic:nvPicPr>
                   <pic:blipFill>
-                    <a:blip r:embed="rId8" cstate="print"/>
+                    <a:blip r:embed="rId7" cstate="print"/>
                     <a:stretch>
                       <a:fillRect/>
                     </a:stretch>
@@ -25842,12 +25951,10 @@
         <w:t>conocimientos."</w:t>
       </w:r>
       <w:proofErr w:type="spellStart"/>
-      <w:proofErr w:type="gramStart"/>
       <w:r>
         <w:t>ollo</w:t>
       </w:r>
       <w:proofErr w:type="spellEnd"/>
-      <w:proofErr w:type="gramEnd"/>
       <w:r>
         <w:t>,</w:t>
       </w:r>
@@ -25951,8 +26058,6 @@
           <w:sz w:val="26"/>
         </w:rPr>
       </w:pPr>
-      <w:bookmarkStart w:id="0" w:name="_GoBack"/>
-      <w:bookmarkEnd w:id="0"/>
     </w:p>
     <w:p>
       <w:pPr>
@@ -25984,7 +26089,7 @@
                     <pic:cNvPicPr/>
                   </pic:nvPicPr>
                   <pic:blipFill>
-                    <a:blip r:embed="rId9" cstate="print"/>
+                    <a:blip r:embed="rId8" cstate="print"/>
                     <a:stretch>
                       <a:fillRect/>
                     </a:stretch>
@@ -27523,14 +27628,9 @@
         <w:ind w:left="100" w:right="332"/>
         <w:jc w:val="both"/>
       </w:pPr>
-      <w:proofErr w:type="gramStart"/>
       <w:r>
         <w:lastRenderedPageBreak/>
-        <w:t>usuarios</w:t>
-      </w:r>
-      <w:proofErr w:type="gramEnd"/>
-      <w:r>
-        <w:t xml:space="preserve"> familiarizarse rápidamente con sus términos y funciones. Una de las ventajas clave de</w:t>
+        <w:t>usuarios familiarizarse rápidamente con sus términos y funciones. Una de las ventajas clave de</w:t>
       </w:r>
       <w:r>
         <w:rPr>
@@ -27872,11 +27972,9 @@
         </w:rPr>
         <w:t xml:space="preserve"> </w:t>
       </w:r>
-      <w:proofErr w:type="spellStart"/>
       <w:r>
         <w:t>Sommerville</w:t>
       </w:r>
-      <w:proofErr w:type="spellEnd"/>
       <w:r>
         <w:rPr>
           <w:spacing w:val="-1"/>
@@ -28028,23 +28126,126 @@
         <w:ind w:left="100" w:right="196"/>
       </w:pPr>
       <w:r>
-        <w:t xml:space="preserve">IDE </w:t>
+        <w:t>IDE Android Studio: Se trata de un entorno de desarrollo basado en IntelliJ, diseñado para</w:t>
+      </w:r>
+      <w:r>
+        <w:rPr>
+          <w:spacing w:val="1"/>
+        </w:rPr>
+        <w:t xml:space="preserve"> </w:t>
+      </w:r>
+      <w:r>
+        <w:t>proporcionar una amplia gama de funcionalidades que optimizan la compilación de aplicaciones</w:t>
+      </w:r>
+      <w:r>
+        <w:rPr>
+          <w:spacing w:val="-57"/>
+        </w:rPr>
+        <w:t xml:space="preserve"> </w:t>
+      </w:r>
+      <w:r>
+        <w:t>móviles</w:t>
+      </w:r>
+      <w:r>
+        <w:rPr>
+          <w:spacing w:val="-4"/>
+        </w:rPr>
+        <w:t xml:space="preserve"> </w:t>
+      </w:r>
+      <w:r>
+        <w:t>destinadas</w:t>
+      </w:r>
+      <w:r>
+        <w:rPr>
+          <w:spacing w:val="-4"/>
+        </w:rPr>
+        <w:t xml:space="preserve"> </w:t>
+      </w:r>
+      <w:r>
+        <w:t>al</w:t>
+      </w:r>
+      <w:r>
+        <w:rPr>
+          <w:spacing w:val="-10"/>
+        </w:rPr>
+        <w:t xml:space="preserve"> </w:t>
+      </w:r>
+      <w:r>
+        <w:t>Sistema</w:t>
+      </w:r>
+      <w:r>
+        <w:rPr>
+          <w:spacing w:val="-3"/>
+        </w:rPr>
+        <w:t xml:space="preserve"> </w:t>
+      </w:r>
+      <w:r>
+        <w:t>Operativo</w:t>
+      </w:r>
+      <w:r>
+        <w:rPr>
+          <w:spacing w:val="2"/>
+        </w:rPr>
+        <w:t xml:space="preserve"> </w:t>
+      </w:r>
+      <w:r>
+        <w:t>Android. Como</w:t>
+      </w:r>
+      <w:r>
+        <w:rPr>
+          <w:spacing w:val="2"/>
+        </w:rPr>
+        <w:t xml:space="preserve"> </w:t>
+      </w:r>
+      <w:r>
+        <w:t>señala</w:t>
+      </w:r>
+      <w:r>
+        <w:rPr>
+          <w:spacing w:val="-3"/>
+        </w:rPr>
+        <w:t xml:space="preserve"> </w:t>
       </w:r>
       <w:proofErr w:type="spellStart"/>
       <w:r>
-        <w:t>Android</w:t>
+        <w:t>Hohensee</w:t>
       </w:r>
       <w:proofErr w:type="spellEnd"/>
       <w:r>
-        <w:t xml:space="preserve"> Studio: Se trata de un entorno de desarrollo basado en </w:t>
-      </w:r>
-      <w:proofErr w:type="spellStart"/>
-      <w:r>
-        <w:t>IntelliJ</w:t>
-      </w:r>
-      <w:proofErr w:type="spellEnd"/>
-      <w:r>
-        <w:t>, diseñado para</w:t>
+        <w:rPr>
+          <w:spacing w:val="-3"/>
+        </w:rPr>
+        <w:t xml:space="preserve"> </w:t>
+      </w:r>
+      <w:r>
+        <w:t>(2014), la</w:t>
+      </w:r>
+      <w:r>
+        <w:rPr>
+          <w:spacing w:val="-2"/>
+        </w:rPr>
+        <w:t xml:space="preserve"> </w:t>
+      </w:r>
+      <w:r>
+        <w:t>elección</w:t>
+      </w:r>
+      <w:r>
+        <w:rPr>
+          <w:spacing w:val="-7"/>
+        </w:rPr>
+        <w:t xml:space="preserve"> </w:t>
+      </w:r>
+      <w:r>
+        <w:t>de</w:t>
+      </w:r>
+      <w:r>
+        <w:rPr>
+          <w:spacing w:val="-57"/>
+        </w:rPr>
+        <w:t xml:space="preserve"> </w:t>
+      </w:r>
+      <w:r>
+        <w:t>Android Studio se basa en su estatus como entorno oficial para el desarrollo de aplicaciones</w:t>
       </w:r>
       <w:r>
         <w:rPr>
@@ -28053,141 +28254,7 @@
         <w:t xml:space="preserve"> </w:t>
       </w:r>
       <w:r>
-        <w:t>proporcionar una amplia gama de funcionalidades que optimizan la compilación de aplicaciones</w:t>
-      </w:r>
-      <w:r>
-        <w:rPr>
-          <w:spacing w:val="-57"/>
-        </w:rPr>
-        <w:t xml:space="preserve"> </w:t>
-      </w:r>
-      <w:r>
-        <w:t>móviles</w:t>
-      </w:r>
-      <w:r>
-        <w:rPr>
-          <w:spacing w:val="-4"/>
-        </w:rPr>
-        <w:t xml:space="preserve"> </w:t>
-      </w:r>
-      <w:r>
-        <w:t>destinadas</w:t>
-      </w:r>
-      <w:r>
-        <w:rPr>
-          <w:spacing w:val="-4"/>
-        </w:rPr>
-        <w:t xml:space="preserve"> </w:t>
-      </w:r>
-      <w:r>
-        <w:t>al</w:t>
-      </w:r>
-      <w:r>
-        <w:rPr>
-          <w:spacing w:val="-10"/>
-        </w:rPr>
-        <w:t xml:space="preserve"> </w:t>
-      </w:r>
-      <w:r>
-        <w:t>Sistema</w:t>
-      </w:r>
-      <w:r>
-        <w:rPr>
-          <w:spacing w:val="-3"/>
-        </w:rPr>
-        <w:t xml:space="preserve"> </w:t>
-      </w:r>
-      <w:r>
-        <w:t>Operativo</w:t>
-      </w:r>
-      <w:r>
-        <w:rPr>
-          <w:spacing w:val="2"/>
-        </w:rPr>
-        <w:t xml:space="preserve"> </w:t>
-      </w:r>
-      <w:proofErr w:type="spellStart"/>
-      <w:r>
-        <w:t>Android</w:t>
-      </w:r>
-      <w:proofErr w:type="spellEnd"/>
-      <w:r>
-        <w:t>. Como</w:t>
-      </w:r>
-      <w:r>
-        <w:rPr>
-          <w:spacing w:val="2"/>
-        </w:rPr>
-        <w:t xml:space="preserve"> </w:t>
-      </w:r>
-      <w:r>
-        <w:t>señala</w:t>
-      </w:r>
-      <w:r>
-        <w:rPr>
-          <w:spacing w:val="-3"/>
-        </w:rPr>
-        <w:t xml:space="preserve"> </w:t>
-      </w:r>
-      <w:proofErr w:type="spellStart"/>
-      <w:r>
-        <w:t>Hohensee</w:t>
-      </w:r>
-      <w:proofErr w:type="spellEnd"/>
-      <w:r>
-        <w:rPr>
-          <w:spacing w:val="-3"/>
-        </w:rPr>
-        <w:t xml:space="preserve"> </w:t>
-      </w:r>
-      <w:r>
-        <w:t>(2014), la</w:t>
-      </w:r>
-      <w:r>
-        <w:rPr>
-          <w:spacing w:val="-2"/>
-        </w:rPr>
-        <w:t xml:space="preserve"> </w:t>
-      </w:r>
-      <w:r>
-        <w:t>elección</w:t>
-      </w:r>
-      <w:r>
-        <w:rPr>
-          <w:spacing w:val="-7"/>
-        </w:rPr>
-        <w:t xml:space="preserve"> </w:t>
-      </w:r>
-      <w:r>
-        <w:t>de</w:t>
-      </w:r>
-      <w:r>
-        <w:rPr>
-          <w:spacing w:val="-57"/>
-        </w:rPr>
-        <w:t xml:space="preserve"> </w:t>
-      </w:r>
-      <w:proofErr w:type="spellStart"/>
-      <w:r>
-        <w:t>Android</w:t>
-      </w:r>
-      <w:proofErr w:type="spellEnd"/>
-      <w:r>
-        <w:t xml:space="preserve"> Studio se basa en su estatus como entorno oficial para el desarrollo de aplicaciones</w:t>
-      </w:r>
-      <w:r>
-        <w:rPr>
-          <w:spacing w:val="1"/>
-        </w:rPr>
-        <w:t xml:space="preserve"> </w:t>
-      </w:r>
-      <w:proofErr w:type="spellStart"/>
-      <w:r>
-        <w:t>Android</w:t>
-      </w:r>
-      <w:proofErr w:type="spellEnd"/>
-      <w:r>
-        <w:t>,</w:t>
+        <w:t>Android,</w:t>
       </w:r>
       <w:r>
         <w:rPr>
@@ -28403,23 +28470,23 @@
         <w:t xml:space="preserve"> </w:t>
       </w:r>
       <w:r>
-        <w:t xml:space="preserve">programación </w:t>
+        <w:t xml:space="preserve">programación Python y Java. Esta biblioteca, como se menciona en el </w:t>
       </w:r>
       <w:proofErr w:type="spellStart"/>
       <w:r>
-        <w:t>Python</w:t>
+        <w:t>Journal</w:t>
       </w:r>
       <w:proofErr w:type="spellEnd"/>
       <w:r>
-        <w:t xml:space="preserve"> y Java. Esta biblioteca, como se menciona en el </w:t>
+        <w:t xml:space="preserve"> </w:t>
       </w:r>
       <w:proofErr w:type="spellStart"/>
       <w:r>
-        <w:t>Journal</w:t>
+        <w:t>of</w:t>
       </w:r>
       <w:proofErr w:type="spellEnd"/>
       <w:r>
-        <w:t xml:space="preserve"> of Machine</w:t>
+        <w:t xml:space="preserve"> Machine</w:t>
       </w:r>
       <w:r>
         <w:rPr>
@@ -28836,13 +28903,8 @@
           <w:b/>
         </w:rPr>
       </w:pPr>
-      <w:proofErr w:type="gramStart"/>
-      <w:r>
-        <w:t>en</w:t>
-      </w:r>
-      <w:proofErr w:type="gramEnd"/>
-      <w:r>
-        <w:t xml:space="preserve"> el municipio de Soacha, conocido como la Ciudad del Varón del Sol, Soacha es uno de los</w:t>
+      <w:r>
+        <w:t>en el municipio de Soacha, conocido como la Ciudad del Varón del Sol, Soacha es uno de los</w:t>
       </w:r>
       <w:r>
         <w:rPr>
@@ -29348,11 +29410,9 @@
         <w:spacing w:before="185"/>
         <w:ind w:left="100"/>
       </w:pPr>
-      <w:proofErr w:type="gramStart"/>
       <w:r>
         <w:t>herramienta</w:t>
       </w:r>
-      <w:proofErr w:type="gramEnd"/>
       <w:r>
         <w:rPr>
           <w:spacing w:val="-5"/>
@@ -29412,13 +29472,8 @@
         <w:spacing w:before="230"/>
         <w:ind w:left="100"/>
       </w:pPr>
-      <w:proofErr w:type="gramStart"/>
-      <w:r>
-        <w:t>evitando</w:t>
-      </w:r>
-      <w:proofErr w:type="gramEnd"/>
-      <w:r>
-        <w:t xml:space="preserve"> firewalls</w:t>
+      <w:r>
+        <w:t>evitando firewalls</w:t>
       </w:r>
       <w:r>
         <w:rPr>
@@ -29470,11 +29525,9 @@
         <w:spacing w:before="231"/>
         <w:ind w:left="100"/>
       </w:pPr>
-      <w:proofErr w:type="gramStart"/>
       <w:r>
         <w:t>herramienta</w:t>
       </w:r>
-      <w:proofErr w:type="gramEnd"/>
       <w:r>
         <w:rPr>
           <w:spacing w:val="-2"/>
@@ -29527,12 +29580,10 @@
         <w:spacing w:before="80"/>
         <w:ind w:left="100"/>
       </w:pPr>
-      <w:proofErr w:type="gramStart"/>
       <w:r>
         <w:lastRenderedPageBreak/>
         <w:t>herramienta</w:t>
       </w:r>
-      <w:proofErr w:type="gramEnd"/>
       <w:r>
         <w:rPr>
           <w:spacing w:val="-4"/>
@@ -29616,7 +29667,7 @@
                     <pic:cNvPicPr/>
                   </pic:nvPicPr>
                   <pic:blipFill>
-                    <a:blip r:embed="rId10" cstate="print"/>
+                    <a:blip r:embed="rId9" cstate="print"/>
                     <a:stretch>
                       <a:fillRect/>
                     </a:stretch>
@@ -30031,11 +30082,9 @@
         </w:rPr>
         <w:t xml:space="preserve"> </w:t>
       </w:r>
-      <w:proofErr w:type="spellStart"/>
       <w:r>
         <w:t>cicloturistas</w:t>
       </w:r>
-      <w:proofErr w:type="spellEnd"/>
       <w:r>
         <w:rPr>
           <w:spacing w:val="-4"/>
@@ -30562,11 +30611,9 @@
         </w:rPr>
         <w:t xml:space="preserve"> </w:t>
       </w:r>
-      <w:proofErr w:type="spellStart"/>
       <w:r>
         <w:t>em</w:t>
       </w:r>
-      <w:proofErr w:type="spellEnd"/>
       <w:r>
         <w:rPr>
           <w:spacing w:val="-10"/>
@@ -30600,11 +30647,9 @@
         </w:rPr>
         <w:t xml:space="preserve"> </w:t>
       </w:r>
-      <w:proofErr w:type="gramStart"/>
       <w:r>
         <w:t>de</w:t>
       </w:r>
-      <w:proofErr w:type="gramEnd"/>
       <w:r>
         <w:rPr>
           <w:spacing w:val="-7"/>
@@ -30877,7 +30922,7 @@
                     <pic:cNvPicPr/>
                   </pic:nvPicPr>
                   <pic:blipFill>
-                    <a:blip r:embed="rId11">
+                    <a:blip r:embed="rId10">
                       <a:extLst>
                         <a:ext uri="{28A0092B-C50C-407E-A947-70E740481C1C}">
                           <a14:useLocalDpi xmlns:a14="http://schemas.microsoft.com/office/drawing/2010/main" val="0"/>
@@ -30947,6 +30992,7 @@
         <w:t>software.Fuente</w:t>
       </w:r>
       <w:proofErr w:type="spellEnd"/>
+      <w:proofErr w:type="gramEnd"/>
       <w:r>
         <w:rPr>
           <w:rFonts w:ascii="Arial" w:hAnsi="Arial" w:cs="Arial"/>
@@ -30954,17 +31000,7 @@
           <w:sz w:val="21"/>
           <w:szCs w:val="21"/>
         </w:rPr>
-        <w:t>(</w:t>
-      </w:r>
-      <w:proofErr w:type="gramEnd"/>
-      <w:r>
-        <w:rPr>
-          <w:rFonts w:ascii="Arial" w:hAnsi="Arial" w:cs="Arial"/>
-          <w:color w:val="626262"/>
-          <w:sz w:val="21"/>
-          <w:szCs w:val="21"/>
-        </w:rPr>
-        <w:t>blogger,2016)</w:t>
+        <w:t>(blogger,2016)</w:t>
       </w:r>
     </w:p>
     <w:p>
@@ -31088,7 +31124,7 @@
 </file>
 
 <file path=word/endnotes.xml><?xml version="1.0" encoding="utf-8"?>
-<w:endnotes xmlns:wpc="http://schemas.microsoft.com/office/word/2010/wordprocessingCanvas" xmlns:mc="http://schemas.openxmlformats.org/markup-compatibility/2006" xmlns:o="urn:schemas-microsoft-com:office:office" xmlns:r="http://schemas.openxmlformats.org/officeDocument/2006/relationships" xmlns:m="http://schemas.openxmlformats.org/officeDocument/2006/math" xmlns:v="urn:schemas-microsoft-com:vml" xmlns:wp14="http://schemas.microsoft.com/office/word/2010/wordprocessingDrawing" xmlns:wp="http://schemas.openxmlformats.org/drawingml/2006/wordprocessingDrawing" xmlns:w10="urn:schemas-microsoft-com:office:word" xmlns:w="http://schemas.openxmlformats.org/wordprocessingml/2006/main" xmlns:w14="http://schemas.microsoft.com/office/word/2010/wordml" xmlns:wpg="http://schemas.microsoft.com/office/word/2010/wordprocessingGroup" xmlns:wpi="http://schemas.microsoft.com/office/word/2010/wordprocessingInk" xmlns:wne="http://schemas.microsoft.com/office/word/2006/wordml" xmlns:wps="http://schemas.microsoft.com/office/word/2010/wordprocessingShape" mc:Ignorable="w14 wp14">
+<w:endnotes xmlns:wpc="http://schemas.microsoft.com/office/word/2010/wordprocessingCanvas" xmlns:cx="http://schemas.microsoft.com/office/drawing/2014/chartex" xmlns:cx1="http://schemas.microsoft.com/office/drawing/2015/9/8/chartex" xmlns:cx2="http://schemas.microsoft.com/office/drawing/2015/10/21/chartex" xmlns:cx3="http://schemas.microsoft.com/office/drawing/2016/5/9/chartex" xmlns:cx4="http://schemas.microsoft.com/office/drawing/2016/5/10/chartex" xmlns:cx5="http://schemas.microsoft.com/office/drawing/2016/5/11/chartex" xmlns:cx6="http://schemas.microsoft.com/office/drawing/2016/5/12/chartex" xmlns:cx7="http://schemas.microsoft.com/office/drawing/2016/5/13/chartex" xmlns:cx8="http://schemas.microsoft.com/office/drawing/2016/5/14/chartex" xmlns:mc="http://schemas.openxmlformats.org/markup-compatibility/2006" xmlns:aink="http://schemas.microsoft.com/office/drawing/2016/ink" xmlns:am3d="http://schemas.microsoft.com/office/drawing/2017/model3d" xmlns:o="urn:schemas-microsoft-com:office:office" xmlns:oel="http://schemas.microsoft.com/office/2019/extlst" xmlns:r="http://schemas.openxmlformats.org/officeDocument/2006/relationships" xmlns:m="http://schemas.openxmlformats.org/officeDocument/2006/math" xmlns:v="urn:schemas-microsoft-com:vml" xmlns:wp14="http://schemas.microsoft.com/office/word/2010/wordprocessingDrawing" xmlns:wp="http://schemas.openxmlformats.org/drawingml/2006/wordprocessingDrawing" xmlns:w10="urn:schemas-microsoft-com:office:word" xmlns:w="http://schemas.openxmlformats.org/wordprocessingml/2006/main" xmlns:w14="http://schemas.microsoft.com/office/word/2010/wordml" xmlns:w15="http://schemas.microsoft.com/office/word/2012/wordml" xmlns:w16cex="http://schemas.microsoft.com/office/word/2018/wordml/cex" xmlns:w16cid="http://schemas.microsoft.com/office/word/2016/wordml/cid" xmlns:w16="http://schemas.microsoft.com/office/word/2018/wordml" xmlns:w16sdtdh="http://schemas.microsoft.com/office/word/2020/wordml/sdtdatahash" xmlns:w16se="http://schemas.microsoft.com/office/word/2015/wordml/symex" xmlns:wpg="http://schemas.microsoft.com/office/word/2010/wordprocessingGroup" xmlns:wpi="http://schemas.microsoft.com/office/word/2010/wordprocessingInk" xmlns:wne="http://schemas.microsoft.com/office/word/2006/wordml" xmlns:wps="http://schemas.microsoft.com/office/word/2010/wordprocessingShape" mc:Ignorable="w14 w15 w16se w16cid w16 w16cex w16sdtdh wp14">
   <w:endnote w:type="separator" w:id="-1">
     <w:p>
       <w:pPr>
@@ -31113,7 +31149,7 @@
 </file>
 
 <file path=word/footnotes.xml><?xml version="1.0" encoding="utf-8"?>
-<w:footnotes xmlns:wpc="http://schemas.microsoft.com/office/word/2010/wordprocessingCanvas" xmlns:mc="http://schemas.openxmlformats.org/markup-compatibility/2006" xmlns:o="urn:schemas-microsoft-com:office:office" xmlns:r="http://schemas.openxmlformats.org/officeDocument/2006/relationships" xmlns:m="http://schemas.openxmlformats.org/officeDocument/2006/math" xmlns:v="urn:schemas-microsoft-com:vml" xmlns:wp14="http://schemas.microsoft.com/office/word/2010/wordprocessingDrawing" xmlns:wp="http://schemas.openxmlformats.org/drawingml/2006/wordprocessingDrawing" xmlns:w10="urn:schemas-microsoft-com:office:word" xmlns:w="http://schemas.openxmlformats.org/wordprocessingml/2006/main" xmlns:w14="http://schemas.microsoft.com/office/word/2010/wordml" xmlns:wpg="http://schemas.microsoft.com/office/word/2010/wordprocessingGroup" xmlns:wpi="http://schemas.microsoft.com/office/word/2010/wordprocessingInk" xmlns:wne="http://schemas.microsoft.com/office/word/2006/wordml" xmlns:wps="http://schemas.microsoft.com/office/word/2010/wordprocessingShape" mc:Ignorable="w14 wp14">
+<w:footnotes xmlns:wpc="http://schemas.microsoft.com/office/word/2010/wordprocessingCanvas" xmlns:cx="http://schemas.microsoft.com/office/drawing/2014/chartex" xmlns:cx1="http://schemas.microsoft.com/office/drawing/2015/9/8/chartex" xmlns:cx2="http://schemas.microsoft.com/office/drawing/2015/10/21/chartex" xmlns:cx3="http://schemas.microsoft.com/office/drawing/2016/5/9/chartex" xmlns:cx4="http://schemas.microsoft.com/office/drawing/2016/5/10/chartex" xmlns:cx5="http://schemas.microsoft.com/office/drawing/2016/5/11/chartex" xmlns:cx6="http://schemas.microsoft.com/office/drawing/2016/5/12/chartex" xmlns:cx7="http://schemas.microsoft.com/office/drawing/2016/5/13/chartex" xmlns:cx8="http://schemas.microsoft.com/office/drawing/2016/5/14/chartex" xmlns:mc="http://schemas.openxmlformats.org/markup-compatibility/2006" xmlns:aink="http://schemas.microsoft.com/office/drawing/2016/ink" xmlns:am3d="http://schemas.microsoft.com/office/drawing/2017/model3d" xmlns:o="urn:schemas-microsoft-com:office:office" xmlns:oel="http://schemas.microsoft.com/office/2019/extlst" xmlns:r="http://schemas.openxmlformats.org/officeDocument/2006/relationships" xmlns:m="http://schemas.openxmlformats.org/officeDocument/2006/math" xmlns:v="urn:schemas-microsoft-com:vml" xmlns:wp14="http://schemas.microsoft.com/office/word/2010/wordprocessingDrawing" xmlns:wp="http://schemas.openxmlformats.org/drawingml/2006/wordprocessingDrawing" xmlns:w10="urn:schemas-microsoft-com:office:word" xmlns:w="http://schemas.openxmlformats.org/wordprocessingml/2006/main" xmlns:w14="http://schemas.microsoft.com/office/word/2010/wordml" xmlns:w15="http://schemas.microsoft.com/office/word/2012/wordml" xmlns:w16cex="http://schemas.microsoft.com/office/word/2018/wordml/cex" xmlns:w16cid="http://schemas.microsoft.com/office/word/2016/wordml/cid" xmlns:w16="http://schemas.microsoft.com/office/word/2018/wordml" xmlns:w16sdtdh="http://schemas.microsoft.com/office/word/2020/wordml/sdtdatahash" xmlns:w16se="http://schemas.microsoft.com/office/word/2015/wordml/symex" xmlns:wpg="http://schemas.microsoft.com/office/word/2010/wordprocessingGroup" xmlns:wpi="http://schemas.microsoft.com/office/word/2010/wordprocessingInk" xmlns:wne="http://schemas.microsoft.com/office/word/2006/wordml" xmlns:wps="http://schemas.microsoft.com/office/word/2010/wordprocessingShape" mc:Ignorable="w14 w15 w16se w16cid w16 w16cex w16sdtdh wp14">
   <w:footnote w:type="separator" w:id="-1">
     <w:p>
       <w:pPr>
@@ -31138,8 +31174,8 @@
 </file>
 
 <file path=word/numbering.xml><?xml version="1.0" encoding="utf-8"?>
-<w:numbering xmlns:wpc="http://schemas.microsoft.com/office/word/2010/wordprocessingCanvas" xmlns:mc="http://schemas.openxmlformats.org/markup-compatibility/2006" xmlns:o="urn:schemas-microsoft-com:office:office" xmlns:r="http://schemas.openxmlformats.org/officeDocument/2006/relationships" xmlns:m="http://schemas.openxmlformats.org/officeDocument/2006/math" xmlns:v="urn:schemas-microsoft-com:vml" xmlns:wp14="http://schemas.microsoft.com/office/word/2010/wordprocessingDrawing" xmlns:wp="http://schemas.openxmlformats.org/drawingml/2006/wordprocessingDrawing" xmlns:w10="urn:schemas-microsoft-com:office:word" xmlns:w="http://schemas.openxmlformats.org/wordprocessingml/2006/main" xmlns:w14="http://schemas.microsoft.com/office/word/2010/wordml" xmlns:wpg="http://schemas.microsoft.com/office/word/2010/wordprocessingGroup" xmlns:wpi="http://schemas.microsoft.com/office/word/2010/wordprocessingInk" xmlns:wne="http://schemas.microsoft.com/office/word/2006/wordml" xmlns:wps="http://schemas.microsoft.com/office/word/2010/wordprocessingShape" mc:Ignorable="w14 wp14">
-  <w:abstractNum w:abstractNumId="0">
+<w:numbering xmlns:wpc="http://schemas.microsoft.com/office/word/2010/wordprocessingCanvas" xmlns:cx="http://schemas.microsoft.com/office/drawing/2014/chartex" xmlns:cx1="http://schemas.microsoft.com/office/drawing/2015/9/8/chartex" xmlns:cx2="http://schemas.microsoft.com/office/drawing/2015/10/21/chartex" xmlns:cx3="http://schemas.microsoft.com/office/drawing/2016/5/9/chartex" xmlns:cx4="http://schemas.microsoft.com/office/drawing/2016/5/10/chartex" xmlns:cx5="http://schemas.microsoft.com/office/drawing/2016/5/11/chartex" xmlns:cx6="http://schemas.microsoft.com/office/drawing/2016/5/12/chartex" xmlns:cx7="http://schemas.microsoft.com/office/drawing/2016/5/13/chartex" xmlns:cx8="http://schemas.microsoft.com/office/drawing/2016/5/14/chartex" xmlns:mc="http://schemas.openxmlformats.org/markup-compatibility/2006" xmlns:aink="http://schemas.microsoft.com/office/drawing/2016/ink" xmlns:am3d="http://schemas.microsoft.com/office/drawing/2017/model3d" xmlns:o="urn:schemas-microsoft-com:office:office" xmlns:oel="http://schemas.microsoft.com/office/2019/extlst" xmlns:r="http://schemas.openxmlformats.org/officeDocument/2006/relationships" xmlns:m="http://schemas.openxmlformats.org/officeDocument/2006/math" xmlns:v="urn:schemas-microsoft-com:vml" xmlns:wp14="http://schemas.microsoft.com/office/word/2010/wordprocessingDrawing" xmlns:wp="http://schemas.openxmlformats.org/drawingml/2006/wordprocessingDrawing" xmlns:w10="urn:schemas-microsoft-com:office:word" xmlns:w="http://schemas.openxmlformats.org/wordprocessingml/2006/main" xmlns:w14="http://schemas.microsoft.com/office/word/2010/wordml" xmlns:w15="http://schemas.microsoft.com/office/word/2012/wordml" xmlns:w16cex="http://schemas.microsoft.com/office/word/2018/wordml/cex" xmlns:w16cid="http://schemas.microsoft.com/office/word/2016/wordml/cid" xmlns:w16="http://schemas.microsoft.com/office/word/2018/wordml" xmlns:w16sdtdh="http://schemas.microsoft.com/office/word/2020/wordml/sdtdatahash" xmlns:w16se="http://schemas.microsoft.com/office/word/2015/wordml/symex" xmlns:wpg="http://schemas.microsoft.com/office/word/2010/wordprocessingGroup" xmlns:wpi="http://schemas.microsoft.com/office/word/2010/wordprocessingInk" xmlns:wne="http://schemas.microsoft.com/office/word/2006/wordml" xmlns:wps="http://schemas.microsoft.com/office/word/2010/wordprocessingShape" mc:Ignorable="w14 w15 w16se w16cid w16 w16cex w16sdtdh wp14">
+  <w:abstractNum w:abstractNumId="0" w15:restartNumberingAfterBreak="0">
     <w:nsid w:val="077E117B"/>
     <w:multiLevelType w:val="hybridMultilevel"/>
     <w:tmpl w:val="93A007EC"/>
@@ -31150,7 +31186,6 @@
       <w:lvlJc w:val="left"/>
       <w:pPr>
         <w:ind w:left="1408" w:hanging="360"/>
-        <w:jc w:val="left"/>
       </w:pPr>
       <w:rPr>
         <w:rFonts w:ascii="Arial MT" w:eastAsia="Arial MT" w:hAnsi="Arial MT" w:cs="Arial MT" w:hint="default"/>
@@ -31257,7 +31292,7 @@
       </w:rPr>
     </w:lvl>
   </w:abstractNum>
-  <w:abstractNum w:abstractNumId="1">
+  <w:abstractNum w:abstractNumId="1" w15:restartNumberingAfterBreak="0">
     <w:nsid w:val="0A877C12"/>
     <w:multiLevelType w:val="hybridMultilevel"/>
     <w:tmpl w:val="43403C08"/>
@@ -31268,7 +31303,6 @@
       <w:lvlJc w:val="left"/>
       <w:pPr>
         <w:ind w:left="656" w:hanging="255"/>
-        <w:jc w:val="left"/>
       </w:pPr>
       <w:rPr>
         <w:rFonts w:ascii="Arial MT" w:eastAsia="Arial MT" w:hAnsi="Arial MT" w:cs="Arial MT" w:hint="default"/>
@@ -31375,7 +31409,7 @@
       </w:rPr>
     </w:lvl>
   </w:abstractNum>
-  <w:abstractNum w:abstractNumId="2">
+  <w:abstractNum w:abstractNumId="2" w15:restartNumberingAfterBreak="0">
     <w:nsid w:val="10164BFC"/>
     <w:multiLevelType w:val="hybridMultilevel"/>
     <w:tmpl w:val="7864F4A4"/>
@@ -31491,7 +31525,7 @@
       </w:rPr>
     </w:lvl>
   </w:abstractNum>
-  <w:abstractNum w:abstractNumId="3">
+  <w:abstractNum w:abstractNumId="3" w15:restartNumberingAfterBreak="0">
     <w:nsid w:val="11B61518"/>
     <w:multiLevelType w:val="hybridMultilevel"/>
     <w:tmpl w:val="10D6423E"/>
@@ -31577,7 +31611,7 @@
       </w:pPr>
     </w:lvl>
   </w:abstractNum>
-  <w:abstractNum w:abstractNumId="4">
+  <w:abstractNum w:abstractNumId="4" w15:restartNumberingAfterBreak="0">
     <w:nsid w:val="1630554D"/>
     <w:multiLevelType w:val="hybridMultilevel"/>
     <w:tmpl w:val="62523FA2"/>
@@ -31588,7 +31622,6 @@
       <w:lvlJc w:val="left"/>
       <w:pPr>
         <w:ind w:left="1408" w:hanging="360"/>
-        <w:jc w:val="left"/>
       </w:pPr>
       <w:rPr>
         <w:rFonts w:ascii="Arial MT" w:eastAsia="Arial MT" w:hAnsi="Arial MT" w:cs="Arial MT" w:hint="default"/>
@@ -31695,7 +31728,7 @@
       </w:rPr>
     </w:lvl>
   </w:abstractNum>
-  <w:abstractNum w:abstractNumId="5">
+  <w:abstractNum w:abstractNumId="5" w15:restartNumberingAfterBreak="0">
     <w:nsid w:val="18367C8E"/>
     <w:multiLevelType w:val="hybridMultilevel"/>
     <w:tmpl w:val="66C4CE70"/>
@@ -31706,7 +31739,6 @@
       <w:lvlJc w:val="left"/>
       <w:pPr>
         <w:ind w:left="1408" w:hanging="360"/>
-        <w:jc w:val="left"/>
       </w:pPr>
       <w:rPr>
         <w:rFonts w:ascii="Arial MT" w:eastAsia="Arial MT" w:hAnsi="Arial MT" w:cs="Arial MT" w:hint="default"/>
@@ -31813,7 +31845,7 @@
       </w:rPr>
     </w:lvl>
   </w:abstractNum>
-  <w:abstractNum w:abstractNumId="6">
+  <w:abstractNum w:abstractNumId="6" w15:restartNumberingAfterBreak="0">
     <w:nsid w:val="19580031"/>
     <w:multiLevelType w:val="multilevel"/>
     <w:tmpl w:val="AC608D44"/>
@@ -31824,7 +31856,6 @@
       <w:lvlJc w:val="left"/>
       <w:pPr>
         <w:ind w:left="1090" w:hanging="403"/>
-        <w:jc w:val="left"/>
       </w:pPr>
       <w:rPr>
         <w:rFonts w:hint="default"/>
@@ -31838,7 +31869,6 @@
       <w:lvlJc w:val="left"/>
       <w:pPr>
         <w:ind w:left="1090" w:hanging="403"/>
-        <w:jc w:val="left"/>
       </w:pPr>
       <w:rPr>
         <w:rFonts w:ascii="Arial MT" w:eastAsia="Arial MT" w:hAnsi="Arial MT" w:cs="Arial MT" w:hint="default"/>
@@ -31936,7 +31966,7 @@
       </w:rPr>
     </w:lvl>
   </w:abstractNum>
-  <w:abstractNum w:abstractNumId="7">
+  <w:abstractNum w:abstractNumId="7" w15:restartNumberingAfterBreak="0">
     <w:nsid w:val="19661E95"/>
     <w:multiLevelType w:val="multilevel"/>
     <w:tmpl w:val="F7DAFAD2"/>
@@ -31947,7 +31977,6 @@
       <w:lvlJc w:val="left"/>
       <w:pPr>
         <w:ind w:left="1091" w:hanging="404"/>
-        <w:jc w:val="left"/>
       </w:pPr>
       <w:rPr>
         <w:rFonts w:hint="default"/>
@@ -31961,7 +31990,6 @@
       <w:lvlJc w:val="left"/>
       <w:pPr>
         <w:ind w:left="1091" w:hanging="404"/>
-        <w:jc w:val="left"/>
       </w:pPr>
       <w:rPr>
         <w:rFonts w:ascii="Arial MT" w:eastAsia="Arial MT" w:hAnsi="Arial MT" w:cs="Arial MT" w:hint="default"/>
@@ -32056,7 +32084,7 @@
       </w:rPr>
     </w:lvl>
   </w:abstractNum>
-  <w:abstractNum w:abstractNumId="8">
+  <w:abstractNum w:abstractNumId="8" w15:restartNumberingAfterBreak="0">
     <w:nsid w:val="2114237E"/>
     <w:multiLevelType w:val="hybridMultilevel"/>
     <w:tmpl w:val="95E88FF8"/>
@@ -32067,7 +32095,6 @@
       <w:lvlJc w:val="left"/>
       <w:pPr>
         <w:ind w:left="344" w:hanging="245"/>
-        <w:jc w:val="left"/>
       </w:pPr>
       <w:rPr>
         <w:rFonts w:ascii="Times New Roman" w:eastAsia="Times New Roman" w:hAnsi="Times New Roman" w:cs="Times New Roman" w:hint="default"/>
@@ -32086,7 +32113,6 @@
       <w:lvlJc w:val="left"/>
       <w:pPr>
         <w:ind w:left="744" w:hanging="361"/>
-        <w:jc w:val="left"/>
       </w:pPr>
       <w:rPr>
         <w:rFonts w:ascii="Times New Roman" w:eastAsia="Times New Roman" w:hAnsi="Times New Roman" w:cs="Times New Roman" w:hint="default"/>
@@ -32181,7 +32207,7 @@
       </w:rPr>
     </w:lvl>
   </w:abstractNum>
-  <w:abstractNum w:abstractNumId="9">
+  <w:abstractNum w:abstractNumId="9" w15:restartNumberingAfterBreak="0">
     <w:nsid w:val="21EE5E85"/>
     <w:multiLevelType w:val="multilevel"/>
     <w:tmpl w:val="11B4AB44"/>
@@ -32192,7 +32218,6 @@
       <w:lvlJc w:val="left"/>
       <w:pPr>
         <w:ind w:left="1074" w:hanging="387"/>
-        <w:jc w:val="left"/>
       </w:pPr>
       <w:rPr>
         <w:rFonts w:hint="default"/>
@@ -32206,7 +32231,6 @@
       <w:lvlJc w:val="left"/>
       <w:pPr>
         <w:ind w:left="1074" w:hanging="387"/>
-        <w:jc w:val="left"/>
       </w:pPr>
       <w:rPr>
         <w:rFonts w:ascii="Times New Roman" w:eastAsia="Times New Roman" w:hAnsi="Times New Roman" w:cs="Times New Roman" w:hint="default"/>
@@ -32225,7 +32249,6 @@
       <w:lvlJc w:val="left"/>
       <w:pPr>
         <w:ind w:left="1408" w:hanging="360"/>
-        <w:jc w:val="left"/>
       </w:pPr>
       <w:rPr>
         <w:rFonts w:ascii="Times New Roman" w:eastAsia="Times New Roman" w:hAnsi="Times New Roman" w:cs="Times New Roman" w:hint="default"/>
@@ -32309,7 +32332,7 @@
       </w:rPr>
     </w:lvl>
   </w:abstractNum>
-  <w:abstractNum w:abstractNumId="10">
+  <w:abstractNum w:abstractNumId="10" w15:restartNumberingAfterBreak="0">
     <w:nsid w:val="21FF65BF"/>
     <w:multiLevelType w:val="multilevel"/>
     <w:tmpl w:val="39C480FE"/>
@@ -32458,7 +32481,7 @@
       </w:rPr>
     </w:lvl>
   </w:abstractNum>
-  <w:abstractNum w:abstractNumId="11">
+  <w:abstractNum w:abstractNumId="11" w15:restartNumberingAfterBreak="0">
     <w:nsid w:val="24225C5E"/>
     <w:multiLevelType w:val="hybridMultilevel"/>
     <w:tmpl w:val="989C2AF4"/>
@@ -32469,7 +32492,6 @@
       <w:lvlJc w:val="left"/>
       <w:pPr>
         <w:ind w:left="107" w:hanging="257"/>
-        <w:jc w:val="left"/>
       </w:pPr>
       <w:rPr>
         <w:rFonts w:ascii="Arial MT" w:eastAsia="Arial MT" w:hAnsi="Arial MT" w:cs="Arial MT" w:hint="default"/>
@@ -32576,7 +32598,7 @@
       </w:rPr>
     </w:lvl>
   </w:abstractNum>
-  <w:abstractNum w:abstractNumId="12">
+  <w:abstractNum w:abstractNumId="12" w15:restartNumberingAfterBreak="0">
     <w:nsid w:val="24AB5E06"/>
     <w:multiLevelType w:val="hybridMultilevel"/>
     <w:tmpl w:val="9686F94C"/>
@@ -32587,7 +32609,6 @@
       <w:lvlJc w:val="left"/>
       <w:pPr>
         <w:ind w:left="1288" w:hanging="360"/>
-        <w:jc w:val="left"/>
       </w:pPr>
       <w:rPr>
         <w:rFonts w:ascii="Arial MT" w:eastAsia="Arial MT" w:hAnsi="Arial MT" w:cs="Arial MT" w:hint="default"/>
@@ -32694,7 +32715,7 @@
       </w:rPr>
     </w:lvl>
   </w:abstractNum>
-  <w:abstractNum w:abstractNumId="13">
+  <w:abstractNum w:abstractNumId="13" w15:restartNumberingAfterBreak="0">
     <w:nsid w:val="25C11B2E"/>
     <w:multiLevelType w:val="hybridMultilevel"/>
     <w:tmpl w:val="D1E28686"/>
@@ -32705,7 +32726,6 @@
       <w:lvlJc w:val="left"/>
       <w:pPr>
         <w:ind w:left="1408" w:hanging="360"/>
-        <w:jc w:val="left"/>
       </w:pPr>
       <w:rPr>
         <w:rFonts w:ascii="Arial MT" w:eastAsia="Arial MT" w:hAnsi="Arial MT" w:cs="Arial MT" w:hint="default"/>
@@ -32812,7 +32832,7 @@
       </w:rPr>
     </w:lvl>
   </w:abstractNum>
-  <w:abstractNum w:abstractNumId="14">
+  <w:abstractNum w:abstractNumId="14" w15:restartNumberingAfterBreak="0">
     <w:nsid w:val="261C298C"/>
     <w:multiLevelType w:val="hybridMultilevel"/>
     <w:tmpl w:val="1F8C8CD6"/>
@@ -32823,7 +32843,6 @@
       <w:lvlJc w:val="left"/>
       <w:pPr>
         <w:ind w:left="1408" w:hanging="360"/>
-        <w:jc w:val="left"/>
       </w:pPr>
       <w:rPr>
         <w:rFonts w:ascii="Arial MT" w:eastAsia="Arial MT" w:hAnsi="Arial MT" w:cs="Arial MT" w:hint="default"/>
@@ -32930,7 +32949,7 @@
       </w:rPr>
     </w:lvl>
   </w:abstractNum>
-  <w:abstractNum w:abstractNumId="15">
+  <w:abstractNum w:abstractNumId="15" w15:restartNumberingAfterBreak="0">
     <w:nsid w:val="2FBB61EA"/>
     <w:multiLevelType w:val="hybridMultilevel"/>
     <w:tmpl w:val="4BEAB5AC"/>
@@ -32941,7 +32960,6 @@
       <w:lvlJc w:val="left"/>
       <w:pPr>
         <w:ind w:left="1288" w:hanging="360"/>
-        <w:jc w:val="left"/>
       </w:pPr>
       <w:rPr>
         <w:rFonts w:ascii="Arial MT" w:eastAsia="Arial MT" w:hAnsi="Arial MT" w:cs="Arial MT" w:hint="default"/>
@@ -33048,7 +33066,7 @@
       </w:rPr>
     </w:lvl>
   </w:abstractNum>
-  <w:abstractNum w:abstractNumId="16">
+  <w:abstractNum w:abstractNumId="16" w15:restartNumberingAfterBreak="0">
     <w:nsid w:val="31B51DC3"/>
     <w:multiLevelType w:val="hybridMultilevel"/>
     <w:tmpl w:val="F2BA4D50"/>
@@ -33059,7 +33077,6 @@
       <w:lvlJc w:val="left"/>
       <w:pPr>
         <w:ind w:left="1171" w:hanging="360"/>
-        <w:jc w:val="left"/>
       </w:pPr>
       <w:rPr>
         <w:rFonts w:ascii="Times New Roman" w:eastAsia="Times New Roman" w:hAnsi="Times New Roman" w:cs="Times New Roman" w:hint="default"/>
@@ -33166,7 +33183,7 @@
       </w:rPr>
     </w:lvl>
   </w:abstractNum>
-  <w:abstractNum w:abstractNumId="17">
+  <w:abstractNum w:abstractNumId="17" w15:restartNumberingAfterBreak="0">
     <w:nsid w:val="34525B28"/>
     <w:multiLevelType w:val="hybridMultilevel"/>
     <w:tmpl w:val="B4688B0A"/>
@@ -33177,7 +33194,6 @@
       <w:lvlJc w:val="left"/>
       <w:pPr>
         <w:ind w:left="1171" w:hanging="360"/>
-        <w:jc w:val="left"/>
       </w:pPr>
       <w:rPr>
         <w:rFonts w:ascii="Times New Roman" w:eastAsia="Times New Roman" w:hAnsi="Times New Roman" w:cs="Times New Roman" w:hint="default"/>
@@ -33284,7 +33300,7 @@
       </w:rPr>
     </w:lvl>
   </w:abstractNum>
-  <w:abstractNum w:abstractNumId="18">
+  <w:abstractNum w:abstractNumId="18" w15:restartNumberingAfterBreak="0">
     <w:nsid w:val="34BD66F0"/>
     <w:multiLevelType w:val="hybridMultilevel"/>
     <w:tmpl w:val="B97416BA"/>
@@ -33295,7 +33311,6 @@
       <w:lvlJc w:val="left"/>
       <w:pPr>
         <w:ind w:left="1408" w:hanging="360"/>
-        <w:jc w:val="left"/>
       </w:pPr>
       <w:rPr>
         <w:rFonts w:ascii="Arial MT" w:eastAsia="Arial MT" w:hAnsi="Arial MT" w:cs="Arial MT" w:hint="default"/>
@@ -33402,7 +33417,7 @@
       </w:rPr>
     </w:lvl>
   </w:abstractNum>
-  <w:abstractNum w:abstractNumId="19">
+  <w:abstractNum w:abstractNumId="19" w15:restartNumberingAfterBreak="0">
     <w:nsid w:val="37835E6E"/>
     <w:multiLevelType w:val="hybridMultilevel"/>
     <w:tmpl w:val="DBBA1A28"/>
@@ -33518,7 +33533,7 @@
       </w:rPr>
     </w:lvl>
   </w:abstractNum>
-  <w:abstractNum w:abstractNumId="20">
+  <w:abstractNum w:abstractNumId="20" w15:restartNumberingAfterBreak="0">
     <w:nsid w:val="388E4E16"/>
     <w:multiLevelType w:val="hybridMultilevel"/>
     <w:tmpl w:val="F3441016"/>
@@ -33634,7 +33649,7 @@
       </w:rPr>
     </w:lvl>
   </w:abstractNum>
-  <w:abstractNum w:abstractNumId="21">
+  <w:abstractNum w:abstractNumId="21" w15:restartNumberingAfterBreak="0">
     <w:nsid w:val="38AA2253"/>
     <w:multiLevelType w:val="hybridMultilevel"/>
     <w:tmpl w:val="25CC7FDE"/>
@@ -33645,7 +33660,6 @@
       <w:lvlJc w:val="left"/>
       <w:pPr>
         <w:ind w:left="1408" w:hanging="360"/>
-        <w:jc w:val="left"/>
       </w:pPr>
       <w:rPr>
         <w:rFonts w:ascii="Arial MT" w:eastAsia="Arial MT" w:hAnsi="Arial MT" w:cs="Arial MT" w:hint="default"/>
@@ -33662,7 +33676,6 @@
       <w:lvlJc w:val="left"/>
       <w:pPr>
         <w:ind w:left="1768" w:hanging="360"/>
-        <w:jc w:val="left"/>
       </w:pPr>
       <w:rPr>
         <w:rFonts w:ascii="Arial MT" w:eastAsia="Arial MT" w:hAnsi="Arial MT" w:cs="Arial MT" w:hint="default"/>
@@ -33757,7 +33770,7 @@
       </w:rPr>
     </w:lvl>
   </w:abstractNum>
-  <w:abstractNum w:abstractNumId="22">
+  <w:abstractNum w:abstractNumId="22" w15:restartNumberingAfterBreak="0">
     <w:nsid w:val="3A917EB5"/>
     <w:multiLevelType w:val="hybridMultilevel"/>
     <w:tmpl w:val="723854EE"/>
@@ -33870,7 +33883,7 @@
       </w:rPr>
     </w:lvl>
   </w:abstractNum>
-  <w:abstractNum w:abstractNumId="23">
+  <w:abstractNum w:abstractNumId="23" w15:restartNumberingAfterBreak="0">
     <w:nsid w:val="3B200363"/>
     <w:multiLevelType w:val="hybridMultilevel"/>
     <w:tmpl w:val="1F544322"/>
@@ -33988,7 +34001,7 @@
       </w:rPr>
     </w:lvl>
   </w:abstractNum>
-  <w:abstractNum w:abstractNumId="24">
+  <w:abstractNum w:abstractNumId="24" w15:restartNumberingAfterBreak="0">
     <w:nsid w:val="3D6D38BF"/>
     <w:multiLevelType w:val="hybridMultilevel"/>
     <w:tmpl w:val="735E6458"/>
@@ -34078,7 +34091,7 @@
       </w:pPr>
     </w:lvl>
   </w:abstractNum>
-  <w:abstractNum w:abstractNumId="25">
+  <w:abstractNum w:abstractNumId="25" w15:restartNumberingAfterBreak="0">
     <w:nsid w:val="401B019F"/>
     <w:multiLevelType w:val="hybridMultilevel"/>
     <w:tmpl w:val="B518F216"/>
@@ -34089,7 +34102,6 @@
       <w:lvlJc w:val="left"/>
       <w:pPr>
         <w:ind w:left="1171" w:hanging="360"/>
-        <w:jc w:val="left"/>
       </w:pPr>
       <w:rPr>
         <w:rFonts w:ascii="Times New Roman" w:eastAsia="Times New Roman" w:hAnsi="Times New Roman" w:cs="Times New Roman" w:hint="default"/>
@@ -34196,7 +34208,7 @@
       </w:rPr>
     </w:lvl>
   </w:abstractNum>
-  <w:abstractNum w:abstractNumId="26">
+  <w:abstractNum w:abstractNumId="26" w15:restartNumberingAfterBreak="0">
     <w:nsid w:val="40A068FD"/>
     <w:multiLevelType w:val="multilevel"/>
     <w:tmpl w:val="EBB0708E"/>
@@ -34224,7 +34236,6 @@
       <w:lvlJc w:val="left"/>
       <w:pPr>
         <w:ind w:left="1334" w:hanging="406"/>
-        <w:jc w:val="left"/>
       </w:pPr>
       <w:rPr>
         <w:rFonts w:ascii="Arial MT" w:eastAsia="Arial MT" w:hAnsi="Arial MT" w:cs="Arial MT" w:hint="default"/>
@@ -34241,7 +34252,6 @@
       <w:lvlJc w:val="left"/>
       <w:pPr>
         <w:ind w:left="1648" w:hanging="720"/>
-        <w:jc w:val="left"/>
       </w:pPr>
       <w:rPr>
         <w:rFonts w:ascii="Arial MT" w:eastAsia="Arial MT" w:hAnsi="Arial MT" w:cs="Arial MT" w:hint="default"/>
@@ -34325,7 +34335,7 @@
       </w:rPr>
     </w:lvl>
   </w:abstractNum>
-  <w:abstractNum w:abstractNumId="27">
+  <w:abstractNum w:abstractNumId="27" w15:restartNumberingAfterBreak="0">
     <w:nsid w:val="42A16C49"/>
     <w:multiLevelType w:val="hybridMultilevel"/>
     <w:tmpl w:val="12F4864E"/>
@@ -34336,7 +34346,6 @@
       <w:lvlJc w:val="left"/>
       <w:pPr>
         <w:ind w:left="1408" w:hanging="360"/>
-        <w:jc w:val="left"/>
       </w:pPr>
       <w:rPr>
         <w:rFonts w:ascii="Times New Roman" w:eastAsia="Times New Roman" w:hAnsi="Times New Roman" w:cs="Times New Roman" w:hint="default"/>
@@ -34444,7 +34453,7 @@
       </w:rPr>
     </w:lvl>
   </w:abstractNum>
-  <w:abstractNum w:abstractNumId="28">
+  <w:abstractNum w:abstractNumId="28" w15:restartNumberingAfterBreak="0">
     <w:nsid w:val="43DC7F76"/>
     <w:multiLevelType w:val="hybridMultilevel"/>
     <w:tmpl w:val="36166054"/>
@@ -34474,7 +34483,6 @@
       <w:lvlJc w:val="left"/>
       <w:pPr>
         <w:ind w:left="1329" w:hanging="641"/>
-        <w:jc w:val="left"/>
       </w:pPr>
       <w:rPr>
         <w:rFonts w:ascii="Times New Roman" w:eastAsia="Times New Roman" w:hAnsi="Times New Roman" w:cs="Times New Roman" w:hint="default"/>
@@ -34491,7 +34499,6 @@
       <w:lvlJc w:val="left"/>
       <w:pPr>
         <w:ind w:left="1468" w:hanging="240"/>
-        <w:jc w:val="left"/>
       </w:pPr>
       <w:rPr>
         <w:rFonts w:ascii="Times New Roman" w:eastAsia="Times New Roman" w:hAnsi="Times New Roman" w:cs="Times New Roman" w:hint="default"/>
@@ -34576,7 +34583,7 @@
       </w:rPr>
     </w:lvl>
   </w:abstractNum>
-  <w:abstractNum w:abstractNumId="29">
+  <w:abstractNum w:abstractNumId="29" w15:restartNumberingAfterBreak="0">
     <w:nsid w:val="4B1F24C5"/>
     <w:multiLevelType w:val="hybridMultilevel"/>
     <w:tmpl w:val="B2085886"/>
@@ -34662,7 +34669,7 @@
       </w:pPr>
     </w:lvl>
   </w:abstractNum>
-  <w:abstractNum w:abstractNumId="30">
+  <w:abstractNum w:abstractNumId="30" w15:restartNumberingAfterBreak="0">
     <w:nsid w:val="56222BC7"/>
     <w:multiLevelType w:val="hybridMultilevel"/>
     <w:tmpl w:val="7D6C2A38"/>
@@ -34673,7 +34680,6 @@
       <w:lvlJc w:val="left"/>
       <w:pPr>
         <w:ind w:left="1288" w:hanging="360"/>
-        <w:jc w:val="left"/>
       </w:pPr>
       <w:rPr>
         <w:rFonts w:ascii="Arial MT" w:eastAsia="Arial MT" w:hAnsi="Arial MT" w:cs="Arial MT" w:hint="default"/>
@@ -34780,7 +34786,7 @@
       </w:rPr>
     </w:lvl>
   </w:abstractNum>
-  <w:abstractNum w:abstractNumId="31">
+  <w:abstractNum w:abstractNumId="31" w15:restartNumberingAfterBreak="0">
     <w:nsid w:val="589522FD"/>
     <w:multiLevelType w:val="hybridMultilevel"/>
     <w:tmpl w:val="0BF8AD46"/>
@@ -34791,7 +34797,6 @@
       <w:lvlJc w:val="left"/>
       <w:pPr>
         <w:ind w:left="1408" w:hanging="360"/>
-        <w:jc w:val="left"/>
       </w:pPr>
       <w:rPr>
         <w:rFonts w:ascii="Arial MT" w:eastAsia="Arial MT" w:hAnsi="Arial MT" w:cs="Arial MT" w:hint="default"/>
@@ -34898,7 +34903,7 @@
       </w:rPr>
     </w:lvl>
   </w:abstractNum>
-  <w:abstractNum w:abstractNumId="32">
+  <w:abstractNum w:abstractNumId="32" w15:restartNumberingAfterBreak="0">
     <w:nsid w:val="5B690496"/>
     <w:multiLevelType w:val="multilevel"/>
     <w:tmpl w:val="8DEAB6C4"/>
@@ -34909,7 +34914,6 @@
       <w:lvlJc w:val="left"/>
       <w:pPr>
         <w:ind w:left="1048" w:hanging="480"/>
-        <w:jc w:val="left"/>
       </w:pPr>
       <w:rPr>
         <w:rFonts w:ascii="Arial MT" w:eastAsia="Arial MT" w:hAnsi="Arial MT" w:cs="Arial MT" w:hint="default"/>
@@ -34926,7 +34930,6 @@
       <w:lvlJc w:val="left"/>
       <w:pPr>
         <w:ind w:left="1449" w:hanging="660"/>
-        <w:jc w:val="left"/>
       </w:pPr>
       <w:rPr>
         <w:rFonts w:ascii="Arial MT" w:eastAsia="Arial MT" w:hAnsi="Arial MT" w:cs="Arial MT" w:hint="default"/>
@@ -34943,7 +34946,6 @@
       <w:lvlJc w:val="left"/>
       <w:pPr>
         <w:ind w:left="1888" w:hanging="840"/>
-        <w:jc w:val="left"/>
       </w:pPr>
       <w:rPr>
         <w:rFonts w:ascii="Arial MT" w:eastAsia="Arial MT" w:hAnsi="Arial MT" w:cs="Arial MT" w:hint="default"/>
@@ -35027,7 +35029,7 @@
       </w:rPr>
     </w:lvl>
   </w:abstractNum>
-  <w:abstractNum w:abstractNumId="33">
+  <w:abstractNum w:abstractNumId="33" w15:restartNumberingAfterBreak="0">
     <w:nsid w:val="612877E0"/>
     <w:multiLevelType w:val="multilevel"/>
     <w:tmpl w:val="03C84E86"/>
@@ -35038,7 +35040,6 @@
       <w:lvlJc w:val="left"/>
       <w:pPr>
         <w:ind w:left="1127" w:hanging="440"/>
-        <w:jc w:val="left"/>
       </w:pPr>
       <w:rPr>
         <w:rFonts w:ascii="Arial MT" w:eastAsia="Arial MT" w:hAnsi="Arial MT" w:cs="Arial MT" w:hint="default"/>
@@ -35055,7 +35056,6 @@
       <w:lvlJc w:val="left"/>
       <w:pPr>
         <w:ind w:left="1311" w:hanging="403"/>
-        <w:jc w:val="left"/>
       </w:pPr>
       <w:rPr>
         <w:rFonts w:ascii="Arial MT" w:eastAsia="Arial MT" w:hAnsi="Arial MT" w:cs="Arial MT" w:hint="default"/>
@@ -35150,7 +35150,7 @@
       </w:rPr>
     </w:lvl>
   </w:abstractNum>
-  <w:abstractNum w:abstractNumId="34">
+  <w:abstractNum w:abstractNumId="34" w15:restartNumberingAfterBreak="0">
     <w:nsid w:val="621C0D3D"/>
     <w:multiLevelType w:val="multilevel"/>
     <w:tmpl w:val="C25E32D8"/>
@@ -35161,7 +35161,6 @@
       <w:lvlJc w:val="left"/>
       <w:pPr>
         <w:ind w:left="1127" w:hanging="440"/>
-        <w:jc w:val="left"/>
       </w:pPr>
       <w:rPr>
         <w:rFonts w:ascii="Arial MT" w:eastAsia="Arial MT" w:hAnsi="Arial MT" w:cs="Arial MT" w:hint="default"/>
@@ -35178,7 +35177,6 @@
       <w:lvlJc w:val="left"/>
       <w:pPr>
         <w:ind w:left="1396" w:hanging="488"/>
-        <w:jc w:val="left"/>
       </w:pPr>
       <w:rPr>
         <w:rFonts w:ascii="Arial MT" w:eastAsia="Arial MT" w:hAnsi="Arial MT" w:cs="Arial MT" w:hint="default"/>
@@ -35195,7 +35193,6 @@
       <w:lvlJc w:val="left"/>
       <w:pPr>
         <w:ind w:left="2008" w:hanging="840"/>
-        <w:jc w:val="left"/>
       </w:pPr>
       <w:rPr>
         <w:rFonts w:ascii="Arial MT" w:eastAsia="Arial MT" w:hAnsi="Arial MT" w:cs="Arial MT" w:hint="default"/>
@@ -35279,7 +35276,7 @@
       </w:rPr>
     </w:lvl>
   </w:abstractNum>
-  <w:abstractNum w:abstractNumId="35">
+  <w:abstractNum w:abstractNumId="35" w15:restartNumberingAfterBreak="0">
     <w:nsid w:val="6A1575AD"/>
     <w:multiLevelType w:val="hybridMultilevel"/>
     <w:tmpl w:val="9A820690"/>
@@ -35395,7 +35392,7 @@
       </w:rPr>
     </w:lvl>
   </w:abstractNum>
-  <w:abstractNum w:abstractNumId="36">
+  <w:abstractNum w:abstractNumId="36" w15:restartNumberingAfterBreak="0">
     <w:nsid w:val="6A383E98"/>
     <w:multiLevelType w:val="hybridMultilevel"/>
     <w:tmpl w:val="0D364FEE"/>
@@ -35513,7 +35510,7 @@
       </w:rPr>
     </w:lvl>
   </w:abstractNum>
-  <w:abstractNum w:abstractNumId="37">
+  <w:abstractNum w:abstractNumId="37" w15:restartNumberingAfterBreak="0">
     <w:nsid w:val="6B5312EC"/>
     <w:multiLevelType w:val="multilevel"/>
     <w:tmpl w:val="E18C39FE"/>
@@ -35541,7 +35538,6 @@
       <w:lvlJc w:val="left"/>
       <w:pPr>
         <w:ind w:left="1482" w:hanging="435"/>
-        <w:jc w:val="left"/>
       </w:pPr>
       <w:rPr>
         <w:rFonts w:ascii="Arial MT" w:eastAsia="Arial MT" w:hAnsi="Arial MT" w:cs="Arial MT" w:hint="default"/>
@@ -35558,7 +35554,6 @@
       <w:lvlJc w:val="left"/>
       <w:pPr>
         <w:ind w:left="1768" w:hanging="720"/>
-        <w:jc w:val="left"/>
       </w:pPr>
       <w:rPr>
         <w:rFonts w:ascii="Arial MT" w:eastAsia="Arial MT" w:hAnsi="Arial MT" w:cs="Arial MT" w:hint="default"/>
@@ -35642,7 +35637,7 @@
       </w:rPr>
     </w:lvl>
   </w:abstractNum>
-  <w:abstractNum w:abstractNumId="38">
+  <w:abstractNum w:abstractNumId="38" w15:restartNumberingAfterBreak="0">
     <w:nsid w:val="6C704BED"/>
     <w:multiLevelType w:val="hybridMultilevel"/>
     <w:tmpl w:val="F168DC02"/>
@@ -35653,7 +35648,6 @@
       <w:lvlJc w:val="left"/>
       <w:pPr>
         <w:ind w:left="1408" w:hanging="360"/>
-        <w:jc w:val="left"/>
       </w:pPr>
       <w:rPr>
         <w:rFonts w:ascii="Arial MT" w:eastAsia="Arial MT" w:hAnsi="Arial MT" w:cs="Arial MT" w:hint="default"/>
@@ -35760,7 +35754,7 @@
       </w:rPr>
     </w:lvl>
   </w:abstractNum>
-  <w:abstractNum w:abstractNumId="39">
+  <w:abstractNum w:abstractNumId="39" w15:restartNumberingAfterBreak="0">
     <w:nsid w:val="70FC3C04"/>
     <w:multiLevelType w:val="hybridMultilevel"/>
     <w:tmpl w:val="53D0AD4C"/>
@@ -35771,7 +35765,6 @@
       <w:lvlJc w:val="left"/>
       <w:pPr>
         <w:ind w:left="1408" w:hanging="360"/>
-        <w:jc w:val="left"/>
       </w:pPr>
       <w:rPr>
         <w:rFonts w:ascii="Arial MT" w:eastAsia="Arial MT" w:hAnsi="Arial MT" w:cs="Arial MT" w:hint="default"/>
@@ -35878,7 +35871,7 @@
       </w:rPr>
     </w:lvl>
   </w:abstractNum>
-  <w:abstractNum w:abstractNumId="40">
+  <w:abstractNum w:abstractNumId="40" w15:restartNumberingAfterBreak="0">
     <w:nsid w:val="715C2537"/>
     <w:multiLevelType w:val="hybridMultilevel"/>
     <w:tmpl w:val="B7C0BC04"/>
@@ -35994,7 +35987,7 @@
       </w:rPr>
     </w:lvl>
   </w:abstractNum>
-  <w:abstractNum w:abstractNumId="41">
+  <w:abstractNum w:abstractNumId="41" w15:restartNumberingAfterBreak="0">
     <w:nsid w:val="72EF1527"/>
     <w:multiLevelType w:val="hybridMultilevel"/>
     <w:tmpl w:val="6AEA3048"/>
@@ -36005,7 +35998,6 @@
       <w:lvlJc w:val="left"/>
       <w:pPr>
         <w:ind w:left="1171" w:hanging="360"/>
-        <w:jc w:val="left"/>
       </w:pPr>
       <w:rPr>
         <w:rFonts w:ascii="Times New Roman" w:eastAsia="Times New Roman" w:hAnsi="Times New Roman" w:cs="Times New Roman" w:hint="default"/>
@@ -36112,7 +36104,7 @@
       </w:rPr>
     </w:lvl>
   </w:abstractNum>
-  <w:abstractNum w:abstractNumId="42">
+  <w:abstractNum w:abstractNumId="42" w15:restartNumberingAfterBreak="0">
     <w:nsid w:val="7370592B"/>
     <w:multiLevelType w:val="hybridMultilevel"/>
     <w:tmpl w:val="01686ECC"/>
@@ -36228,7 +36220,7 @@
       </w:rPr>
     </w:lvl>
   </w:abstractNum>
-  <w:abstractNum w:abstractNumId="43">
+  <w:abstractNum w:abstractNumId="43" w15:restartNumberingAfterBreak="0">
     <w:nsid w:val="73930E79"/>
     <w:multiLevelType w:val="multilevel"/>
     <w:tmpl w:val="34A2BC22"/>
@@ -36239,7 +36231,6 @@
       <w:lvlJc w:val="left"/>
       <w:pPr>
         <w:ind w:left="1090" w:hanging="403"/>
-        <w:jc w:val="left"/>
       </w:pPr>
       <w:rPr>
         <w:rFonts w:hint="default"/>
@@ -36253,7 +36244,6 @@
       <w:lvlJc w:val="left"/>
       <w:pPr>
         <w:ind w:left="1090" w:hanging="403"/>
-        <w:jc w:val="left"/>
       </w:pPr>
       <w:rPr>
         <w:rFonts w:ascii="Arial MT" w:eastAsia="Arial MT" w:hAnsi="Arial MT" w:cs="Arial MT" w:hint="default"/>
@@ -36348,7 +36338,7 @@
       </w:rPr>
     </w:lvl>
   </w:abstractNum>
-  <w:abstractNum w:abstractNumId="44">
+  <w:abstractNum w:abstractNumId="44" w15:restartNumberingAfterBreak="0">
     <w:nsid w:val="7625346F"/>
     <w:multiLevelType w:val="hybridMultilevel"/>
     <w:tmpl w:val="9CE6A220"/>
@@ -36464,7 +36454,7 @@
       </w:rPr>
     </w:lvl>
   </w:abstractNum>
-  <w:abstractNum w:abstractNumId="45">
+  <w:abstractNum w:abstractNumId="45" w15:restartNumberingAfterBreak="0">
     <w:nsid w:val="79546882"/>
     <w:multiLevelType w:val="hybridMultilevel"/>
     <w:tmpl w:val="07A6E634"/>
@@ -36582,7 +36572,7 @@
       </w:rPr>
     </w:lvl>
   </w:abstractNum>
-  <w:abstractNum w:abstractNumId="46">
+  <w:abstractNum w:abstractNumId="46" w15:restartNumberingAfterBreak="0">
     <w:nsid w:val="7AC93115"/>
     <w:multiLevelType w:val="hybridMultilevel"/>
     <w:tmpl w:val="75A47312"/>
@@ -36593,7 +36583,6 @@
       <w:lvlJc w:val="left"/>
       <w:pPr>
         <w:ind w:left="1408" w:hanging="360"/>
-        <w:jc w:val="left"/>
       </w:pPr>
       <w:rPr>
         <w:rFonts w:ascii="Arial MT" w:eastAsia="Arial MT" w:hAnsi="Arial MT" w:cs="Arial MT" w:hint="default"/>
@@ -36700,7 +36689,7 @@
       </w:rPr>
     </w:lvl>
   </w:abstractNum>
-  <w:abstractNum w:abstractNumId="47">
+  <w:abstractNum w:abstractNumId="47" w15:restartNumberingAfterBreak="0">
     <w:nsid w:val="7AD5171D"/>
     <w:multiLevelType w:val="hybridMultilevel"/>
     <w:tmpl w:val="D89456F6"/>
@@ -36711,7 +36700,6 @@
       <w:lvlJc w:val="left"/>
       <w:pPr>
         <w:ind w:left="1288" w:hanging="360"/>
-        <w:jc w:val="left"/>
       </w:pPr>
       <w:rPr>
         <w:rFonts w:ascii="Arial MT" w:eastAsia="Arial MT" w:hAnsi="Arial MT" w:cs="Arial MT" w:hint="default"/>
@@ -36818,7 +36806,7 @@
       </w:rPr>
     </w:lvl>
   </w:abstractNum>
-  <w:abstractNum w:abstractNumId="48">
+  <w:abstractNum w:abstractNumId="48" w15:restartNumberingAfterBreak="0">
     <w:nsid w:val="7AF54E72"/>
     <w:multiLevelType w:val="hybridMultilevel"/>
     <w:tmpl w:val="5DCE2DEC"/>
@@ -36829,7 +36817,6 @@
       <w:lvlJc w:val="left"/>
       <w:pPr>
         <w:ind w:left="1408" w:hanging="360"/>
-        <w:jc w:val="left"/>
       </w:pPr>
       <w:rPr>
         <w:rFonts w:ascii="Arial MT" w:eastAsia="Arial MT" w:hAnsi="Arial MT" w:cs="Arial MT" w:hint="default"/>
@@ -36936,7 +36923,7 @@
       </w:rPr>
     </w:lvl>
   </w:abstractNum>
-  <w:abstractNum w:abstractNumId="49">
+  <w:abstractNum w:abstractNumId="49" w15:restartNumberingAfterBreak="0">
     <w:nsid w:val="7C07740D"/>
     <w:multiLevelType w:val="hybridMultilevel"/>
     <w:tmpl w:val="B5949774"/>
@@ -36947,7 +36934,6 @@
       <w:lvlJc w:val="left"/>
       <w:pPr>
         <w:ind w:left="1161" w:hanging="473"/>
-        <w:jc w:val="left"/>
       </w:pPr>
       <w:rPr>
         <w:rFonts w:ascii="Times New Roman" w:eastAsia="Times New Roman" w:hAnsi="Times New Roman" w:cs="Times New Roman" w:hint="default"/>
@@ -37055,161 +37041,161 @@
       </w:rPr>
     </w:lvl>
   </w:abstractNum>
-  <w:num w:numId="1">
+  <w:num w:numId="1" w16cid:durableId="1145048974">
     <w:abstractNumId w:val="22"/>
   </w:num>
-  <w:num w:numId="2">
+  <w:num w:numId="2" w16cid:durableId="2028409261">
     <w:abstractNumId w:val="29"/>
   </w:num>
-  <w:num w:numId="3">
+  <w:num w:numId="3" w16cid:durableId="1658145707">
     <w:abstractNumId w:val="24"/>
   </w:num>
-  <w:num w:numId="4">
+  <w:num w:numId="4" w16cid:durableId="1341812146">
     <w:abstractNumId w:val="3"/>
   </w:num>
-  <w:num w:numId="5">
+  <w:num w:numId="5" w16cid:durableId="1946769128">
     <w:abstractNumId w:val="7"/>
   </w:num>
-  <w:num w:numId="6">
+  <w:num w:numId="6" w16cid:durableId="2116440452">
     <w:abstractNumId w:val="43"/>
   </w:num>
-  <w:num w:numId="7">
+  <w:num w:numId="7" w16cid:durableId="263418669">
     <w:abstractNumId w:val="6"/>
   </w:num>
-  <w:num w:numId="8">
+  <w:num w:numId="8" w16cid:durableId="2117827638">
     <w:abstractNumId w:val="23"/>
   </w:num>
-  <w:num w:numId="9">
+  <w:num w:numId="9" w16cid:durableId="335112526">
     <w:abstractNumId w:val="33"/>
   </w:num>
-  <w:num w:numId="10">
+  <w:num w:numId="10" w16cid:durableId="2057005694">
     <w:abstractNumId w:val="13"/>
   </w:num>
-  <w:num w:numId="11">
+  <w:num w:numId="11" w16cid:durableId="280111544">
     <w:abstractNumId w:val="31"/>
   </w:num>
-  <w:num w:numId="12">
+  <w:num w:numId="12" w16cid:durableId="1005744097">
     <w:abstractNumId w:val="0"/>
   </w:num>
-  <w:num w:numId="13">
+  <w:num w:numId="13" w16cid:durableId="186868996">
     <w:abstractNumId w:val="21"/>
   </w:num>
-  <w:num w:numId="14">
+  <w:num w:numId="14" w16cid:durableId="1101878656">
     <w:abstractNumId w:val="14"/>
   </w:num>
-  <w:num w:numId="15">
+  <w:num w:numId="15" w16cid:durableId="1653561723">
     <w:abstractNumId w:val="46"/>
   </w:num>
-  <w:num w:numId="16">
+  <w:num w:numId="16" w16cid:durableId="1052772652">
     <w:abstractNumId w:val="18"/>
   </w:num>
-  <w:num w:numId="17">
+  <w:num w:numId="17" w16cid:durableId="370888744">
     <w:abstractNumId w:val="48"/>
   </w:num>
-  <w:num w:numId="18">
+  <w:num w:numId="18" w16cid:durableId="1916091783">
     <w:abstractNumId w:val="39"/>
   </w:num>
-  <w:num w:numId="19">
+  <w:num w:numId="19" w16cid:durableId="895581000">
     <w:abstractNumId w:val="38"/>
   </w:num>
-  <w:num w:numId="20">
+  <w:num w:numId="20" w16cid:durableId="1137256020">
     <w:abstractNumId w:val="4"/>
   </w:num>
-  <w:num w:numId="21">
+  <w:num w:numId="21" w16cid:durableId="1274094642">
     <w:abstractNumId w:val="5"/>
   </w:num>
-  <w:num w:numId="22">
+  <w:num w:numId="22" w16cid:durableId="904609449">
     <w:abstractNumId w:val="19"/>
   </w:num>
-  <w:num w:numId="23">
+  <w:num w:numId="23" w16cid:durableId="63644812">
     <w:abstractNumId w:val="37"/>
   </w:num>
-  <w:num w:numId="24">
+  <w:num w:numId="24" w16cid:durableId="1375621262">
     <w:abstractNumId w:val="34"/>
   </w:num>
-  <w:num w:numId="25">
+  <w:num w:numId="25" w16cid:durableId="2098555609">
     <w:abstractNumId w:val="49"/>
   </w:num>
-  <w:num w:numId="26">
+  <w:num w:numId="26" w16cid:durableId="2079546876">
     <w:abstractNumId w:val="27"/>
   </w:num>
-  <w:num w:numId="27">
+  <w:num w:numId="27" w16cid:durableId="356928027">
     <w:abstractNumId w:val="9"/>
   </w:num>
-  <w:num w:numId="28">
+  <w:num w:numId="28" w16cid:durableId="1690714225">
     <w:abstractNumId w:val="28"/>
   </w:num>
-  <w:num w:numId="29">
+  <w:num w:numId="29" w16cid:durableId="902059930">
     <w:abstractNumId w:val="36"/>
   </w:num>
-  <w:num w:numId="30">
+  <w:num w:numId="30" w16cid:durableId="1682506243">
     <w:abstractNumId w:val="35"/>
   </w:num>
-  <w:num w:numId="31">
+  <w:num w:numId="31" w16cid:durableId="1797063702">
     <w:abstractNumId w:val="40"/>
   </w:num>
-  <w:num w:numId="32">
+  <w:num w:numId="32" w16cid:durableId="1488980215">
     <w:abstractNumId w:val="44"/>
   </w:num>
-  <w:num w:numId="33">
+  <w:num w:numId="33" w16cid:durableId="1596937491">
     <w:abstractNumId w:val="20"/>
   </w:num>
-  <w:num w:numId="34">
+  <w:num w:numId="34" w16cid:durableId="402919854">
     <w:abstractNumId w:val="42"/>
   </w:num>
-  <w:num w:numId="35">
+  <w:num w:numId="35" w16cid:durableId="2033257551">
     <w:abstractNumId w:val="45"/>
   </w:num>
-  <w:num w:numId="36">
+  <w:num w:numId="36" w16cid:durableId="763500584">
     <w:abstractNumId w:val="30"/>
   </w:num>
-  <w:num w:numId="37">
+  <w:num w:numId="37" w16cid:durableId="1987512092">
     <w:abstractNumId w:val="12"/>
   </w:num>
-  <w:num w:numId="38">
+  <w:num w:numId="38" w16cid:durableId="715543472">
     <w:abstractNumId w:val="47"/>
   </w:num>
-  <w:num w:numId="39">
+  <w:num w:numId="39" w16cid:durableId="1022626547">
     <w:abstractNumId w:val="15"/>
   </w:num>
-  <w:num w:numId="40">
+  <w:num w:numId="40" w16cid:durableId="435247783">
     <w:abstractNumId w:val="2"/>
   </w:num>
-  <w:num w:numId="41">
+  <w:num w:numId="41" w16cid:durableId="474419844">
     <w:abstractNumId w:val="26"/>
   </w:num>
-  <w:num w:numId="42">
+  <w:num w:numId="42" w16cid:durableId="1917593091">
     <w:abstractNumId w:val="32"/>
   </w:num>
-  <w:num w:numId="43">
+  <w:num w:numId="43" w16cid:durableId="1993750587">
     <w:abstractNumId w:val="1"/>
   </w:num>
-  <w:num w:numId="44">
+  <w:num w:numId="44" w16cid:durableId="1888447150">
     <w:abstractNumId w:val="11"/>
   </w:num>
-  <w:num w:numId="45">
+  <w:num w:numId="45" w16cid:durableId="1397700281">
     <w:abstractNumId w:val="17"/>
   </w:num>
-  <w:num w:numId="46">
+  <w:num w:numId="46" w16cid:durableId="658383804">
     <w:abstractNumId w:val="16"/>
   </w:num>
-  <w:num w:numId="47">
+  <w:num w:numId="47" w16cid:durableId="1720937638">
     <w:abstractNumId w:val="41"/>
   </w:num>
-  <w:num w:numId="48">
+  <w:num w:numId="48" w16cid:durableId="716707430">
     <w:abstractNumId w:val="25"/>
   </w:num>
-  <w:num w:numId="49">
+  <w:num w:numId="49" w16cid:durableId="592473482">
     <w:abstractNumId w:val="8"/>
   </w:num>
-  <w:num w:numId="50">
+  <w:num w:numId="50" w16cid:durableId="736364838">
     <w:abstractNumId w:val="10"/>
   </w:num>
 </w:numbering>
 </file>
 
 <file path=word/styles.xml><?xml version="1.0" encoding="utf-8"?>
-<w:styles xmlns:mc="http://schemas.openxmlformats.org/markup-compatibility/2006" xmlns:r="http://schemas.openxmlformats.org/officeDocument/2006/relationships" xmlns:w="http://schemas.openxmlformats.org/wordprocessingml/2006/main" xmlns:w14="http://schemas.microsoft.com/office/word/2010/wordml" mc:Ignorable="w14">
+<w:styles xmlns:mc="http://schemas.openxmlformats.org/markup-compatibility/2006" xmlns:r="http://schemas.openxmlformats.org/officeDocument/2006/relationships" xmlns:w="http://schemas.openxmlformats.org/wordprocessingml/2006/main" xmlns:w14="http://schemas.microsoft.com/office/word/2010/wordml" xmlns:w15="http://schemas.microsoft.com/office/word/2012/wordml" xmlns:w16cex="http://schemas.microsoft.com/office/word/2018/wordml/cex" xmlns:w16cid="http://schemas.microsoft.com/office/word/2016/wordml/cid" xmlns:w16="http://schemas.microsoft.com/office/word/2018/wordml" xmlns:w16sdtdh="http://schemas.microsoft.com/office/word/2020/wordml/sdtdatahash" xmlns:w16se="http://schemas.microsoft.com/office/word/2015/wordml/symex" mc:Ignorable="w14 w15 w16se w16cid w16 w16cex w16sdtdh">
   <w:docDefaults>
     <w:rPrDefault>
       <w:rPr>
@@ -37227,145 +37213,383 @@
       </w:pPr>
     </w:pPrDefault>
   </w:docDefaults>
-  <w:latentStyles w:defLockedState="0" w:defUIPriority="99" w:defSemiHidden="1" w:defUnhideWhenUsed="1" w:defQFormat="0" w:count="267">
-    <w:lsdException w:name="Normal" w:semiHidden="0" w:uiPriority="0" w:unhideWhenUsed="0" w:qFormat="1"/>
-    <w:lsdException w:name="heading 1" w:semiHidden="0" w:uiPriority="1" w:unhideWhenUsed="0" w:qFormat="1"/>
-    <w:lsdException w:name="heading 2" w:uiPriority="1" w:qFormat="1"/>
-    <w:lsdException w:name="heading 3" w:uiPriority="9" w:qFormat="1"/>
-    <w:lsdException w:name="heading 4" w:uiPriority="9" w:qFormat="1"/>
-    <w:lsdException w:name="heading 5" w:uiPriority="9" w:qFormat="1"/>
-    <w:lsdException w:name="heading 6" w:uiPriority="9" w:qFormat="1"/>
-    <w:lsdException w:name="heading 7" w:uiPriority="9" w:qFormat="1"/>
-    <w:lsdException w:name="heading 8" w:uiPriority="9" w:qFormat="1"/>
-    <w:lsdException w:name="heading 9" w:uiPriority="9" w:qFormat="1"/>
-    <w:lsdException w:name="toc 1" w:uiPriority="39"/>
-    <w:lsdException w:name="toc 2" w:uiPriority="39"/>
-    <w:lsdException w:name="toc 3" w:uiPriority="39"/>
-    <w:lsdException w:name="toc 4" w:uiPriority="39"/>
-    <w:lsdException w:name="toc 5" w:uiPriority="39"/>
-    <w:lsdException w:name="toc 6" w:uiPriority="39"/>
-    <w:lsdException w:name="toc 7" w:uiPriority="39"/>
-    <w:lsdException w:name="toc 8" w:uiPriority="39"/>
-    <w:lsdException w:name="toc 9" w:uiPriority="39"/>
-    <w:lsdException w:name="caption" w:uiPriority="35" w:qFormat="1"/>
-    <w:lsdException w:name="Title" w:semiHidden="0" w:uiPriority="10" w:unhideWhenUsed="0" w:qFormat="1"/>
-    <w:lsdException w:name="Default Paragraph Font" w:uiPriority="1"/>
-    <w:lsdException w:name="Body Text" w:uiPriority="1" w:qFormat="1"/>
-    <w:lsdException w:name="Subtitle" w:semiHidden="0" w:uiPriority="11" w:unhideWhenUsed="0" w:qFormat="1"/>
-    <w:lsdException w:name="Strong" w:semiHidden="0" w:uiPriority="22" w:unhideWhenUsed="0" w:qFormat="1"/>
-    <w:lsdException w:name="Emphasis" w:semiHidden="0" w:uiPriority="20" w:unhideWhenUsed="0" w:qFormat="1"/>
-    <w:lsdException w:name="Table Grid" w:semiHidden="0" w:uiPriority="39" w:unhideWhenUsed="0"/>
-    <w:lsdException w:name="Placeholder Text" w:unhideWhenUsed="0"/>
-    <w:lsdException w:name="No Spacing" w:semiHidden="0" w:uiPriority="1" w:unhideWhenUsed="0" w:qFormat="1"/>
-    <w:lsdException w:name="Light Shading" w:semiHidden="0" w:uiPriority="60" w:unhideWhenUsed="0"/>
-    <w:lsdException w:name="Light List" w:semiHidden="0" w:uiPriority="61" w:unhideWhenUsed="0"/>
-    <w:lsdException w:name="Light Grid" w:semiHidden="0" w:uiPriority="62" w:unhideWhenUsed="0"/>
-    <w:lsdException w:name="Medium Shading 1" w:semiHidden="0" w:uiPriority="63" w:unhideWhenUsed="0"/>
-    <w:lsdException w:name="Medium Shading 2" w:semiHidden="0" w:uiPriority="64" w:unhideWhenUsed="0"/>
-    <w:lsdException w:name="Medium List 1" w:semiHidden="0" w:uiPriority="65" w:unhideWhenUsed="0"/>
-    <w:lsdException w:name="Medium List 2" w:semiHidden="0" w:uiPriority="66" w:unhideWhenUsed="0"/>
-    <w:lsdException w:name="Medium Grid 1" w:semiHidden="0" w:uiPriority="67" w:unhideWhenUsed="0"/>
-    <w:lsdException w:name="Medium Grid 2" w:semiHidden="0" w:uiPriority="68" w:unhideWhenUsed="0"/>
-    <w:lsdException w:name="Medium Grid 3" w:semiHidden="0" w:uiPriority="69" w:unhideWhenUsed="0"/>
-    <w:lsdException w:name="Dark List" w:semiHidden="0" w:uiPriority="70" w:unhideWhenUsed="0"/>
-    <w:lsdException w:name="Colorful Shading" w:semiHidden="0" w:uiPriority="71" w:unhideWhenUsed="0"/>
-    <w:lsdException w:name="Colorful List" w:semiHidden="0" w:uiPriority="72" w:unhideWhenUsed="0"/>
-    <w:lsdException w:name="Colorful Grid" w:semiHidden="0" w:uiPriority="73" w:unhideWhenUsed="0"/>
-    <w:lsdException w:name="Light Shading Accent 1" w:semiHidden="0" w:uiPriority="60" w:unhideWhenUsed="0"/>
-    <w:lsdException w:name="Light List Accent 1" w:semiHidden="0" w:uiPriority="61" w:unhideWhenUsed="0"/>
-    <w:lsdException w:name="Light Grid Accent 1" w:semiHidden="0" w:uiPriority="62" w:unhideWhenUsed="0"/>
-    <w:lsdException w:name="Medium Shading 1 Accent 1" w:semiHidden="0" w:uiPriority="63" w:unhideWhenUsed="0"/>
-    <w:lsdException w:name="Medium Shading 2 Accent 1" w:semiHidden="0" w:uiPriority="64" w:unhideWhenUsed="0"/>
-    <w:lsdException w:name="Medium List 1 Accent 1" w:semiHidden="0" w:uiPriority="65" w:unhideWhenUsed="0"/>
-    <w:lsdException w:name="Revision" w:unhideWhenUsed="0"/>
-    <w:lsdException w:name="List Paragraph" w:semiHidden="0" w:uiPriority="1" w:unhideWhenUsed="0" w:qFormat="1"/>
-    <w:lsdException w:name="Quote" w:semiHidden="0" w:uiPriority="29" w:unhideWhenUsed="0" w:qFormat="1"/>
-    <w:lsdException w:name="Intense Quote" w:semiHidden="0" w:uiPriority="30" w:unhideWhenUsed="0" w:qFormat="1"/>
-    <w:lsdException w:name="Medium List 2 Accent 1" w:semiHidden="0" w:uiPriority="66" w:unhideWhenUsed="0"/>
-    <w:lsdException w:name="Medium Grid 1 Accent 1" w:semiHidden="0" w:uiPriority="67" w:unhideWhenUsed="0"/>
-    <w:lsdException w:name="Medium Grid 2 Accent 1" w:semiHidden="0" w:uiPriority="68" w:unhideWhenUsed="0"/>
-    <w:lsdException w:name="Medium Grid 3 Accent 1" w:semiHidden="0" w:uiPriority="69" w:unhideWhenUsed="0"/>
-    <w:lsdException w:name="Dark List Accent 1" w:semiHidden="0" w:uiPriority="70" w:unhideWhenUsed="0"/>
-    <w:lsdException w:name="Colorful Shading Accent 1" w:semiHidden="0" w:uiPriority="71" w:unhideWhenUsed="0"/>
-    <w:lsdException w:name="Colorful List Accent 1" w:semiHidden="0" w:uiPriority="72" w:unhideWhenUsed="0"/>
-    <w:lsdException w:name="Colorful Grid Accent 1" w:semiHidden="0" w:uiPriority="73" w:unhideWhenUsed="0"/>
-    <w:lsdException w:name="Light Shading Accent 2" w:semiHidden="0" w:uiPriority="60" w:unhideWhenUsed="0"/>
-    <w:lsdException w:name="Light List Accent 2" w:semiHidden="0" w:uiPriority="61" w:unhideWhenUsed="0"/>
-    <w:lsdException w:name="Light Grid Accent 2" w:semiHidden="0" w:uiPriority="62" w:unhideWhenUsed="0"/>
-    <w:lsdException w:name="Medium Shading 1 Accent 2" w:semiHidden="0" w:uiPriority="63" w:unhideWhenUsed="0"/>
-    <w:lsdException w:name="Medium Shading 2 Accent 2" w:semiHidden="0" w:uiPriority="64" w:unhideWhenUsed="0"/>
-    <w:lsdException w:name="Medium List 1 Accent 2" w:semiHidden="0" w:uiPriority="65" w:unhideWhenUsed="0"/>
-    <w:lsdException w:name="Medium List 2 Accent 2" w:semiHidden="0" w:uiPriority="66" w:unhideWhenUsed="0"/>
-    <w:lsdException w:name="Medium Grid 1 Accent 2" w:semiHidden="0" w:uiPriority="67" w:unhideWhenUsed="0"/>
-    <w:lsdException w:name="Medium Grid 2 Accent 2" w:semiHidden="0" w:uiPriority="68" w:unhideWhenUsed="0"/>
-    <w:lsdException w:name="Medium Grid 3 Accent 2" w:semiHidden="0" w:uiPriority="69" w:unhideWhenUsed="0"/>
-    <w:lsdException w:name="Dark List Accent 2" w:semiHidden="0" w:uiPriority="70" w:unhideWhenUsed="0"/>
-    <w:lsdException w:name="Colorful Shading Accent 2" w:semiHidden="0" w:uiPriority="71" w:unhideWhenUsed="0"/>
-    <w:lsdException w:name="Colorful List Accent 2" w:semiHidden="0" w:uiPriority="72" w:unhideWhenUsed="0"/>
-    <w:lsdException w:name="Colorful Grid Accent 2" w:semiHidden="0" w:uiPriority="73" w:unhideWhenUsed="0"/>
-    <w:lsdException w:name="Light Shading Accent 3" w:semiHidden="0" w:uiPriority="60" w:unhideWhenUsed="0"/>
-    <w:lsdException w:name="Light List Accent 3" w:semiHidden="0" w:uiPriority="61" w:unhideWhenUsed="0"/>
-    <w:lsdException w:name="Light Grid Accent 3" w:semiHidden="0" w:uiPriority="62" w:unhideWhenUsed="0"/>
-    <w:lsdException w:name="Medium Shading 1 Accent 3" w:semiHidden="0" w:uiPriority="63" w:unhideWhenUsed="0"/>
-    <w:lsdException w:name="Medium Shading 2 Accent 3" w:semiHidden="0" w:uiPriority="64" w:unhideWhenUsed="0"/>
-    <w:lsdException w:name="Medium List 1 Accent 3" w:semiHidden="0" w:uiPriority="65" w:unhideWhenUsed="0"/>
-    <w:lsdException w:name="Medium List 2 Accent 3" w:semiHidden="0" w:uiPriority="66" w:unhideWhenUsed="0"/>
-    <w:lsdException w:name="Medium Grid 1 Accent 3" w:semiHidden="0" w:uiPriority="67" w:unhideWhenUsed="0"/>
-    <w:lsdException w:name="Medium Grid 2 Accent 3" w:semiHidden="0" w:uiPriority="68" w:unhideWhenUsed="0"/>
-    <w:lsdException w:name="Medium Grid 3 Accent 3" w:semiHidden="0" w:uiPriority="69" w:unhideWhenUsed="0"/>
-    <w:lsdException w:name="Dark List Accent 3" w:semiHidden="0" w:uiPriority="70" w:unhideWhenUsed="0"/>
-    <w:lsdException w:name="Colorful Shading Accent 3" w:semiHidden="0" w:uiPriority="71" w:unhideWhenUsed="0"/>
-    <w:lsdException w:name="Colorful List Accent 3" w:semiHidden="0" w:uiPriority="72" w:unhideWhenUsed="0"/>
-    <w:lsdException w:name="Colorful Grid Accent 3" w:semiHidden="0" w:uiPriority="73" w:unhideWhenUsed="0"/>
-    <w:lsdException w:name="Light Shading Accent 4" w:semiHidden="0" w:uiPriority="60" w:unhideWhenUsed="0"/>
-    <w:lsdException w:name="Light List Accent 4" w:semiHidden="0" w:uiPriority="61" w:unhideWhenUsed="0"/>
-    <w:lsdException w:name="Light Grid Accent 4" w:semiHidden="0" w:uiPriority="62" w:unhideWhenUsed="0"/>
-    <w:lsdException w:name="Medium Shading 1 Accent 4" w:semiHidden="0" w:uiPriority="63" w:unhideWhenUsed="0"/>
-    <w:lsdException w:name="Medium Shading 2 Accent 4" w:semiHidden="0" w:uiPriority="64" w:unhideWhenUsed="0"/>
-    <w:lsdException w:name="Medium List 1 Accent 4" w:semiHidden="0" w:uiPriority="65" w:unhideWhenUsed="0"/>
-    <w:lsdException w:name="Medium List 2 Accent 4" w:semiHidden="0" w:uiPriority="66" w:unhideWhenUsed="0"/>
-    <w:lsdException w:name="Medium Grid 1 Accent 4" w:semiHidden="0" w:uiPriority="67" w:unhideWhenUsed="0"/>
-    <w:lsdException w:name="Medium Grid 2 Accent 4" w:semiHidden="0" w:uiPriority="68" w:unhideWhenUsed="0"/>
-    <w:lsdException w:name="Medium Grid 3 Accent 4" w:semiHidden="0" w:uiPriority="69" w:unhideWhenUsed="0"/>
-    <w:lsdException w:name="Dark List Accent 4" w:semiHidden="0" w:uiPriority="70" w:unhideWhenUsed="0"/>
-    <w:lsdException w:name="Colorful Shading Accent 4" w:semiHidden="0" w:uiPriority="71" w:unhideWhenUsed="0"/>
-    <w:lsdException w:name="Colorful List Accent 4" w:semiHidden="0" w:uiPriority="72" w:unhideWhenUsed="0"/>
-    <w:lsdException w:name="Colorful Grid Accent 4" w:semiHidden="0" w:uiPriority="73" w:unhideWhenUsed="0"/>
-    <w:lsdException w:name="Light Shading Accent 5" w:semiHidden="0" w:uiPriority="60" w:unhideWhenUsed="0"/>
-    <w:lsdException w:name="Light List Accent 5" w:semiHidden="0" w:uiPriority="61" w:unhideWhenUsed="0"/>
-    <w:lsdException w:name="Light Grid Accent 5" w:semiHidden="0" w:uiPriority="62" w:unhideWhenUsed="0"/>
-    <w:lsdException w:name="Medium Shading 1 Accent 5" w:semiHidden="0" w:uiPriority="63" w:unhideWhenUsed="0"/>
-    <w:lsdException w:name="Medium Shading 2 Accent 5" w:semiHidden="0" w:uiPriority="64" w:unhideWhenUsed="0"/>
-    <w:lsdException w:name="Medium List 1 Accent 5" w:semiHidden="0" w:uiPriority="65" w:unhideWhenUsed="0"/>
-    <w:lsdException w:name="Medium List 2 Accent 5" w:semiHidden="0" w:uiPriority="66" w:unhideWhenUsed="0"/>
-    <w:lsdException w:name="Medium Grid 1 Accent 5" w:semiHidden="0" w:uiPriority="67" w:unhideWhenUsed="0"/>
-    <w:lsdException w:name="Medium Grid 2 Accent 5" w:semiHidden="0" w:uiPriority="68" w:unhideWhenUsed="0"/>
-    <w:lsdException w:name="Medium Grid 3 Accent 5" w:semiHidden="0" w:uiPriority="69" w:unhideWhenUsed="0"/>
-    <w:lsdException w:name="Dark List Accent 5" w:semiHidden="0" w:uiPriority="70" w:unhideWhenUsed="0"/>
-    <w:lsdException w:name="Colorful Shading Accent 5" w:semiHidden="0" w:uiPriority="71" w:unhideWhenUsed="0"/>
-    <w:lsdException w:name="Colorful List Accent 5" w:semiHidden="0" w:uiPriority="72" w:unhideWhenUsed="0"/>
-    <w:lsdException w:name="Colorful Grid Accent 5" w:semiHidden="0" w:uiPriority="73" w:unhideWhenUsed="0"/>
-    <w:lsdException w:name="Light Shading Accent 6" w:semiHidden="0" w:uiPriority="60" w:unhideWhenUsed="0"/>
-    <w:lsdException w:name="Light List Accent 6" w:semiHidden="0" w:uiPriority="61" w:unhideWhenUsed="0"/>
-    <w:lsdException w:name="Light Grid Accent 6" w:semiHidden="0" w:uiPriority="62" w:unhideWhenUsed="0"/>
-    <w:lsdException w:name="Medium Shading 1 Accent 6" w:semiHidden="0" w:uiPriority="63" w:unhideWhenUsed="0"/>
-    <w:lsdException w:name="Medium Shading 2 Accent 6" w:semiHidden="0" w:uiPriority="64" w:unhideWhenUsed="0"/>
-    <w:lsdException w:name="Medium List 1 Accent 6" w:semiHidden="0" w:uiPriority="65" w:unhideWhenUsed="0"/>
-    <w:lsdException w:name="Medium List 2 Accent 6" w:semiHidden="0" w:uiPriority="66" w:unhideWhenUsed="0"/>
-    <w:lsdException w:name="Medium Grid 1 Accent 6" w:semiHidden="0" w:uiPriority="67" w:unhideWhenUsed="0"/>
-    <w:lsdException w:name="Medium Grid 2 Accent 6" w:semiHidden="0" w:uiPriority="68" w:unhideWhenUsed="0"/>
-    <w:lsdException w:name="Medium Grid 3 Accent 6" w:semiHidden="0" w:uiPriority="69" w:unhideWhenUsed="0"/>
-    <w:lsdException w:name="Dark List Accent 6" w:semiHidden="0" w:uiPriority="70" w:unhideWhenUsed="0"/>
-    <w:lsdException w:name="Colorful Shading Accent 6" w:semiHidden="0" w:uiPriority="71" w:unhideWhenUsed="0"/>
-    <w:lsdException w:name="Colorful List Accent 6" w:semiHidden="0" w:uiPriority="72" w:unhideWhenUsed="0"/>
-    <w:lsdException w:name="Colorful Grid Accent 6" w:semiHidden="0" w:uiPriority="73" w:unhideWhenUsed="0"/>
-    <w:lsdException w:name="Subtle Emphasis" w:semiHidden="0" w:uiPriority="19" w:unhideWhenUsed="0" w:qFormat="1"/>
-    <w:lsdException w:name="Intense Emphasis" w:semiHidden="0" w:uiPriority="21" w:unhideWhenUsed="0" w:qFormat="1"/>
-    <w:lsdException w:name="Subtle Reference" w:semiHidden="0" w:uiPriority="31" w:unhideWhenUsed="0" w:qFormat="1"/>
-    <w:lsdException w:name="Intense Reference" w:semiHidden="0" w:uiPriority="32" w:unhideWhenUsed="0" w:qFormat="1"/>
-    <w:lsdException w:name="Book Title" w:semiHidden="0" w:uiPriority="33" w:unhideWhenUsed="0" w:qFormat="1"/>
-    <w:lsdException w:name="Bibliography" w:uiPriority="37"/>
-    <w:lsdException w:name="TOC Heading" w:uiPriority="39" w:qFormat="1"/>
+  <w:latentStyles w:defLockedState="0" w:defUIPriority="99" w:defSemiHidden="0" w:defUnhideWhenUsed="0" w:defQFormat="0" w:count="376">
+    <w:lsdException w:name="Normal" w:uiPriority="0" w:qFormat="1"/>
+    <w:lsdException w:name="heading 1" w:uiPriority="1" w:qFormat="1"/>
+    <w:lsdException w:name="heading 2" w:semiHidden="1" w:uiPriority="1" w:unhideWhenUsed="1" w:qFormat="1"/>
+    <w:lsdException w:name="heading 3" w:semiHidden="1" w:uiPriority="9" w:unhideWhenUsed="1" w:qFormat="1"/>
+    <w:lsdException w:name="heading 4" w:semiHidden="1" w:uiPriority="9" w:unhideWhenUsed="1" w:qFormat="1"/>
+    <w:lsdException w:name="heading 5" w:semiHidden="1" w:uiPriority="9" w:unhideWhenUsed="1" w:qFormat="1"/>
+    <w:lsdException w:name="heading 6" w:semiHidden="1" w:uiPriority="9" w:unhideWhenUsed="1" w:qFormat="1"/>
+    <w:lsdException w:name="heading 7" w:semiHidden="1" w:uiPriority="9" w:unhideWhenUsed="1" w:qFormat="1"/>
+    <w:lsdException w:name="heading 8" w:semiHidden="1" w:uiPriority="9" w:unhideWhenUsed="1" w:qFormat="1"/>
+    <w:lsdException w:name="heading 9" w:semiHidden="1" w:uiPriority="9" w:unhideWhenUsed="1" w:qFormat="1"/>
+    <w:lsdException w:name="index 1" w:semiHidden="1" w:unhideWhenUsed="1"/>
+    <w:lsdException w:name="index 2" w:semiHidden="1" w:unhideWhenUsed="1"/>
+    <w:lsdException w:name="index 3" w:semiHidden="1" w:unhideWhenUsed="1"/>
+    <w:lsdException w:name="index 4" w:semiHidden="1" w:unhideWhenUsed="1"/>
+    <w:lsdException w:name="index 5" w:semiHidden="1" w:unhideWhenUsed="1"/>
+    <w:lsdException w:name="index 6" w:semiHidden="1" w:unhideWhenUsed="1"/>
+    <w:lsdException w:name="index 7" w:semiHidden="1" w:unhideWhenUsed="1"/>
+    <w:lsdException w:name="index 8" w:semiHidden="1" w:unhideWhenUsed="1"/>
+    <w:lsdException w:name="index 9" w:semiHidden="1" w:unhideWhenUsed="1"/>
+    <w:lsdException w:name="toc 1" w:semiHidden="1" w:uiPriority="39" w:unhideWhenUsed="1"/>
+    <w:lsdException w:name="toc 2" w:semiHidden="1" w:uiPriority="39" w:unhideWhenUsed="1"/>
+    <w:lsdException w:name="toc 3" w:semiHidden="1" w:uiPriority="39" w:unhideWhenUsed="1"/>
+    <w:lsdException w:name="toc 4" w:semiHidden="1" w:uiPriority="39" w:unhideWhenUsed="1"/>
+    <w:lsdException w:name="toc 5" w:semiHidden="1" w:uiPriority="39" w:unhideWhenUsed="1"/>
+    <w:lsdException w:name="toc 6" w:semiHidden="1" w:uiPriority="39" w:unhideWhenUsed="1"/>
+    <w:lsdException w:name="toc 7" w:semiHidden="1" w:uiPriority="39" w:unhideWhenUsed="1"/>
+    <w:lsdException w:name="toc 8" w:semiHidden="1" w:uiPriority="39" w:unhideWhenUsed="1"/>
+    <w:lsdException w:name="toc 9" w:semiHidden="1" w:uiPriority="39" w:unhideWhenUsed="1"/>
+    <w:lsdException w:name="Normal Indent" w:semiHidden="1" w:unhideWhenUsed="1"/>
+    <w:lsdException w:name="footnote text" w:semiHidden="1" w:unhideWhenUsed="1"/>
+    <w:lsdException w:name="annotation text" w:semiHidden="1" w:unhideWhenUsed="1"/>
+    <w:lsdException w:name="header" w:semiHidden="1" w:unhideWhenUsed="1"/>
+    <w:lsdException w:name="footer" w:semiHidden="1" w:unhideWhenUsed="1"/>
+    <w:lsdException w:name="index heading" w:semiHidden="1" w:unhideWhenUsed="1"/>
+    <w:lsdException w:name="caption" w:semiHidden="1" w:uiPriority="35" w:unhideWhenUsed="1" w:qFormat="1"/>
+    <w:lsdException w:name="table of figures" w:semiHidden="1" w:unhideWhenUsed="1"/>
+    <w:lsdException w:name="envelope address" w:semiHidden="1" w:unhideWhenUsed="1"/>
+    <w:lsdException w:name="envelope return" w:semiHidden="1" w:unhideWhenUsed="1"/>
+    <w:lsdException w:name="footnote reference" w:semiHidden="1" w:unhideWhenUsed="1"/>
+    <w:lsdException w:name="annotation reference" w:semiHidden="1" w:unhideWhenUsed="1"/>
+    <w:lsdException w:name="line number" w:semiHidden="1" w:unhideWhenUsed="1"/>
+    <w:lsdException w:name="page number" w:semiHidden="1" w:unhideWhenUsed="1"/>
+    <w:lsdException w:name="endnote reference" w:semiHidden="1" w:unhideWhenUsed="1"/>
+    <w:lsdException w:name="endnote text" w:semiHidden="1" w:unhideWhenUsed="1"/>
+    <w:lsdException w:name="table of authorities" w:semiHidden="1" w:unhideWhenUsed="1"/>
+    <w:lsdException w:name="macro" w:semiHidden="1" w:unhideWhenUsed="1"/>
+    <w:lsdException w:name="toa heading" w:semiHidden="1" w:unhideWhenUsed="1"/>
+    <w:lsdException w:name="List" w:semiHidden="1" w:unhideWhenUsed="1"/>
+    <w:lsdException w:name="List Bullet" w:semiHidden="1" w:unhideWhenUsed="1"/>
+    <w:lsdException w:name="List Number" w:semiHidden="1" w:unhideWhenUsed="1"/>
+    <w:lsdException w:name="List 2" w:semiHidden="1" w:unhideWhenUsed="1"/>
+    <w:lsdException w:name="List 3" w:semiHidden="1" w:unhideWhenUsed="1"/>
+    <w:lsdException w:name="List 4" w:semiHidden="1" w:unhideWhenUsed="1"/>
+    <w:lsdException w:name="List 5" w:semiHidden="1" w:unhideWhenUsed="1"/>
+    <w:lsdException w:name="List Bullet 2" w:semiHidden="1" w:unhideWhenUsed="1"/>
+    <w:lsdException w:name="List Bullet 3" w:semiHidden="1" w:unhideWhenUsed="1"/>
+    <w:lsdException w:name="List Bullet 4" w:semiHidden="1" w:unhideWhenUsed="1"/>
+    <w:lsdException w:name="List Bullet 5" w:semiHidden="1" w:unhideWhenUsed="1"/>
+    <w:lsdException w:name="List Number 2" w:semiHidden="1" w:unhideWhenUsed="1"/>
+    <w:lsdException w:name="List Number 3" w:semiHidden="1" w:unhideWhenUsed="1"/>
+    <w:lsdException w:name="List Number 4" w:semiHidden="1" w:unhideWhenUsed="1"/>
+    <w:lsdException w:name="List Number 5" w:semiHidden="1" w:unhideWhenUsed="1"/>
+    <w:lsdException w:name="Title" w:uiPriority="10" w:qFormat="1"/>
+    <w:lsdException w:name="Closing" w:semiHidden="1" w:unhideWhenUsed="1"/>
+    <w:lsdException w:name="Signature" w:semiHidden="1" w:unhideWhenUsed="1"/>
+    <w:lsdException w:name="Default Paragraph Font" w:semiHidden="1" w:uiPriority="1" w:unhideWhenUsed="1"/>
+    <w:lsdException w:name="Body Text" w:semiHidden="1" w:uiPriority="1" w:unhideWhenUsed="1" w:qFormat="1"/>
+    <w:lsdException w:name="Body Text Indent" w:semiHidden="1" w:unhideWhenUsed="1"/>
+    <w:lsdException w:name="List Continue" w:semiHidden="1" w:unhideWhenUsed="1"/>
+    <w:lsdException w:name="List Continue 2" w:semiHidden="1" w:unhideWhenUsed="1"/>
+    <w:lsdException w:name="List Continue 3" w:semiHidden="1" w:unhideWhenUsed="1"/>
+    <w:lsdException w:name="List Continue 4" w:semiHidden="1" w:unhideWhenUsed="1"/>
+    <w:lsdException w:name="List Continue 5" w:semiHidden="1" w:unhideWhenUsed="1"/>
+    <w:lsdException w:name="Message Header" w:semiHidden="1" w:unhideWhenUsed="1"/>
+    <w:lsdException w:name="Subtitle" w:uiPriority="11" w:qFormat="1"/>
+    <w:lsdException w:name="Salutation" w:semiHidden="1" w:unhideWhenUsed="1"/>
+    <w:lsdException w:name="Date" w:semiHidden="1" w:unhideWhenUsed="1"/>
+    <w:lsdException w:name="Body Text First Indent" w:semiHidden="1" w:unhideWhenUsed="1"/>
+    <w:lsdException w:name="Body Text First Indent 2" w:semiHidden="1" w:unhideWhenUsed="1"/>
+    <w:lsdException w:name="Note Heading" w:semiHidden="1" w:unhideWhenUsed="1"/>
+    <w:lsdException w:name="Body Text 2" w:semiHidden="1" w:unhideWhenUsed="1"/>
+    <w:lsdException w:name="Body Text 3" w:semiHidden="1" w:unhideWhenUsed="1"/>
+    <w:lsdException w:name="Body Text Indent 2" w:semiHidden="1" w:unhideWhenUsed="1"/>
+    <w:lsdException w:name="Body Text Indent 3" w:semiHidden="1" w:unhideWhenUsed="1"/>
+    <w:lsdException w:name="Block Text" w:semiHidden="1" w:unhideWhenUsed="1"/>
+    <w:lsdException w:name="Hyperlink" w:semiHidden="1" w:unhideWhenUsed="1"/>
+    <w:lsdException w:name="FollowedHyperlink" w:semiHidden="1" w:unhideWhenUsed="1"/>
+    <w:lsdException w:name="Strong" w:uiPriority="22" w:qFormat="1"/>
+    <w:lsdException w:name="Emphasis" w:uiPriority="20" w:qFormat="1"/>
+    <w:lsdException w:name="Document Map" w:semiHidden="1" w:unhideWhenUsed="1"/>
+    <w:lsdException w:name="Plain Text" w:semiHidden="1" w:unhideWhenUsed="1"/>
+    <w:lsdException w:name="E-mail Signature" w:semiHidden="1" w:unhideWhenUsed="1"/>
+    <w:lsdException w:name="HTML Top of Form" w:semiHidden="1" w:unhideWhenUsed="1"/>
+    <w:lsdException w:name="HTML Bottom of Form" w:semiHidden="1" w:unhideWhenUsed="1"/>
+    <w:lsdException w:name="Normal (Web)" w:semiHidden="1" w:unhideWhenUsed="1"/>
+    <w:lsdException w:name="HTML Acronym" w:semiHidden="1" w:unhideWhenUsed="1"/>
+    <w:lsdException w:name="HTML Address" w:semiHidden="1" w:unhideWhenUsed="1"/>
+    <w:lsdException w:name="HTML Cite" w:semiHidden="1" w:unhideWhenUsed="1"/>
+    <w:lsdException w:name="HTML Code" w:semiHidden="1" w:unhideWhenUsed="1"/>
+    <w:lsdException w:name="HTML Definition" w:semiHidden="1" w:unhideWhenUsed="1"/>
+    <w:lsdException w:name="HTML Keyboard" w:semiHidden="1" w:unhideWhenUsed="1"/>
+    <w:lsdException w:name="HTML Preformatted" w:semiHidden="1" w:unhideWhenUsed="1"/>
+    <w:lsdException w:name="HTML Sample" w:semiHidden="1" w:unhideWhenUsed="1"/>
+    <w:lsdException w:name="HTML Typewriter" w:semiHidden="1" w:unhideWhenUsed="1"/>
+    <w:lsdException w:name="HTML Variable" w:semiHidden="1" w:unhideWhenUsed="1"/>
+    <w:lsdException w:name="Normal Table" w:semiHidden="1" w:unhideWhenUsed="1"/>
+    <w:lsdException w:name="annotation subject" w:semiHidden="1" w:unhideWhenUsed="1"/>
+    <w:lsdException w:name="No List" w:semiHidden="1" w:unhideWhenUsed="1"/>
+    <w:lsdException w:name="Outline List 1" w:semiHidden="1" w:unhideWhenUsed="1"/>
+    <w:lsdException w:name="Outline List 2" w:semiHidden="1" w:unhideWhenUsed="1"/>
+    <w:lsdException w:name="Outline List 3" w:semiHidden="1" w:unhideWhenUsed="1"/>
+    <w:lsdException w:name="Table Simple 1" w:semiHidden="1" w:unhideWhenUsed="1"/>
+    <w:lsdException w:name="Table Simple 2" w:semiHidden="1" w:unhideWhenUsed="1"/>
+    <w:lsdException w:name="Table Simple 3" w:semiHidden="1" w:unhideWhenUsed="1"/>
+    <w:lsdException w:name="Table Classic 1" w:semiHidden="1" w:unhideWhenUsed="1"/>
+    <w:lsdException w:name="Table Classic 2" w:semiHidden="1" w:unhideWhenUsed="1"/>
+    <w:lsdException w:name="Table Classic 3" w:semiHidden="1" w:unhideWhenUsed="1"/>
+    <w:lsdException w:name="Table Classic 4" w:semiHidden="1" w:unhideWhenUsed="1"/>
+    <w:lsdException w:name="Table Colorful 1" w:semiHidden="1" w:unhideWhenUsed="1"/>
+    <w:lsdException w:name="Table Colorful 2" w:semiHidden="1" w:unhideWhenUsed="1"/>
+    <w:lsdException w:name="Table Colorful 3" w:semiHidden="1" w:unhideWhenUsed="1"/>
+    <w:lsdException w:name="Table Columns 1" w:semiHidden="1" w:unhideWhenUsed="1"/>
+    <w:lsdException w:name="Table Columns 2" w:semiHidden="1" w:unhideWhenUsed="1"/>
+    <w:lsdException w:name="Table Columns 3" w:semiHidden="1" w:unhideWhenUsed="1"/>
+    <w:lsdException w:name="Table Columns 4" w:semiHidden="1" w:unhideWhenUsed="1"/>
+    <w:lsdException w:name="Table Columns 5" w:semiHidden="1" w:unhideWhenUsed="1"/>
+    <w:lsdException w:name="Table Grid 1" w:semiHidden="1" w:unhideWhenUsed="1"/>
+    <w:lsdException w:name="Table Grid 2" w:semiHidden="1" w:unhideWhenUsed="1"/>
+    <w:lsdException w:name="Table Grid 3" w:semiHidden="1" w:unhideWhenUsed="1"/>
+    <w:lsdException w:name="Table Grid 4" w:semiHidden="1" w:unhideWhenUsed="1"/>
+    <w:lsdException w:name="Table Grid 5" w:semiHidden="1" w:unhideWhenUsed="1"/>
+    <w:lsdException w:name="Table Grid 6" w:semiHidden="1" w:unhideWhenUsed="1"/>
+    <w:lsdException w:name="Table Grid 7" w:semiHidden="1" w:unhideWhenUsed="1"/>
+    <w:lsdException w:name="Table Grid 8" w:semiHidden="1" w:unhideWhenUsed="1"/>
+    <w:lsdException w:name="Table List 1" w:semiHidden="1" w:unhideWhenUsed="1"/>
+    <w:lsdException w:name="Table List 2" w:semiHidden="1" w:unhideWhenUsed="1"/>
+    <w:lsdException w:name="Table List 3" w:semiHidden="1" w:unhideWhenUsed="1"/>
+    <w:lsdException w:name="Table List 4" w:semiHidden="1" w:unhideWhenUsed="1"/>
+    <w:lsdException w:name="Table List 5" w:semiHidden="1" w:unhideWhenUsed="1"/>
+    <w:lsdException w:name="Table List 6" w:semiHidden="1" w:unhideWhenUsed="1"/>
+    <w:lsdException w:name="Table List 7" w:semiHidden="1" w:unhideWhenUsed="1"/>
+    <w:lsdException w:name="Table List 8" w:semiHidden="1" w:unhideWhenUsed="1"/>
+    <w:lsdException w:name="Table 3D effects 1" w:semiHidden="1" w:unhideWhenUsed="1"/>
+    <w:lsdException w:name="Table 3D effects 2" w:semiHidden="1" w:unhideWhenUsed="1"/>
+    <w:lsdException w:name="Table 3D effects 3" w:semiHidden="1" w:unhideWhenUsed="1"/>
+    <w:lsdException w:name="Table Contemporary" w:semiHidden="1" w:unhideWhenUsed="1"/>
+    <w:lsdException w:name="Table Elegant" w:semiHidden="1" w:unhideWhenUsed="1"/>
+    <w:lsdException w:name="Table Professional" w:semiHidden="1" w:unhideWhenUsed="1"/>
+    <w:lsdException w:name="Table Subtle 1" w:semiHidden="1" w:unhideWhenUsed="1"/>
+    <w:lsdException w:name="Table Subtle 2" w:semiHidden="1" w:unhideWhenUsed="1"/>
+    <w:lsdException w:name="Table Web 1" w:semiHidden="1" w:unhideWhenUsed="1"/>
+    <w:lsdException w:name="Table Web 2" w:semiHidden="1" w:unhideWhenUsed="1"/>
+    <w:lsdException w:name="Table Web 3" w:semiHidden="1" w:unhideWhenUsed="1"/>
+    <w:lsdException w:name="Balloon Text" w:semiHidden="1" w:unhideWhenUsed="1"/>
+    <w:lsdException w:name="Table Grid" w:uiPriority="39"/>
+    <w:lsdException w:name="Table Theme" w:semiHidden="1" w:unhideWhenUsed="1"/>
+    <w:lsdException w:name="Placeholder Text" w:semiHidden="1"/>
+    <w:lsdException w:name="No Spacing" w:uiPriority="1" w:qFormat="1"/>
+    <w:lsdException w:name="Light Shading" w:uiPriority="60"/>
+    <w:lsdException w:name="Light List" w:uiPriority="61"/>
+    <w:lsdException w:name="Light Grid" w:uiPriority="62"/>
+    <w:lsdException w:name="Medium Shading 1" w:uiPriority="63"/>
+    <w:lsdException w:name="Medium Shading 2" w:uiPriority="64"/>
+    <w:lsdException w:name="Medium List 1" w:uiPriority="65"/>
+    <w:lsdException w:name="Medium List 2" w:uiPriority="66"/>
+    <w:lsdException w:name="Medium Grid 1" w:uiPriority="67"/>
+    <w:lsdException w:name="Medium Grid 2" w:uiPriority="68"/>
+    <w:lsdException w:name="Medium Grid 3" w:uiPriority="69"/>
+    <w:lsdException w:name="Dark List" w:uiPriority="70"/>
+    <w:lsdException w:name="Colorful Shading" w:uiPriority="71"/>
+    <w:lsdException w:name="Colorful List" w:uiPriority="72"/>
+    <w:lsdException w:name="Colorful Grid" w:uiPriority="73"/>
+    <w:lsdException w:name="Light Shading Accent 1" w:uiPriority="60"/>
+    <w:lsdException w:name="Light List Accent 1" w:uiPriority="61"/>
+    <w:lsdException w:name="Light Grid Accent 1" w:uiPriority="62"/>
+    <w:lsdException w:name="Medium Shading 1 Accent 1" w:uiPriority="63"/>
+    <w:lsdException w:name="Medium Shading 2 Accent 1" w:uiPriority="64"/>
+    <w:lsdException w:name="Medium List 1 Accent 1" w:uiPriority="65"/>
+    <w:lsdException w:name="Revision" w:semiHidden="1"/>
+    <w:lsdException w:name="List Paragraph" w:uiPriority="1" w:qFormat="1"/>
+    <w:lsdException w:name="Quote" w:uiPriority="29" w:qFormat="1"/>
+    <w:lsdException w:name="Intense Quote" w:uiPriority="30" w:qFormat="1"/>
+    <w:lsdException w:name="Medium List 2 Accent 1" w:uiPriority="66"/>
+    <w:lsdException w:name="Medium Grid 1 Accent 1" w:uiPriority="67"/>
+    <w:lsdException w:name="Medium Grid 2 Accent 1" w:uiPriority="68"/>
+    <w:lsdException w:name="Medium Grid 3 Accent 1" w:uiPriority="69"/>
+    <w:lsdException w:name="Dark List Accent 1" w:uiPriority="70"/>
+    <w:lsdException w:name="Colorful Shading Accent 1" w:uiPriority="71"/>
+    <w:lsdException w:name="Colorful List Accent 1" w:uiPriority="72"/>
+    <w:lsdException w:name="Colorful Grid Accent 1" w:uiPriority="73"/>
+    <w:lsdException w:name="Light Shading Accent 2" w:uiPriority="60"/>
+    <w:lsdException w:name="Light List Accent 2" w:uiPriority="61"/>
+    <w:lsdException w:name="Light Grid Accent 2" w:uiPriority="62"/>
+    <w:lsdException w:name="Medium Shading 1 Accent 2" w:uiPriority="63"/>
+    <w:lsdException w:name="Medium Shading 2 Accent 2" w:uiPriority="64"/>
+    <w:lsdException w:name="Medium List 1 Accent 2" w:uiPriority="65"/>
+    <w:lsdException w:name="Medium List 2 Accent 2" w:uiPriority="66"/>
+    <w:lsdException w:name="Medium Grid 1 Accent 2" w:uiPriority="67"/>
+    <w:lsdException w:name="Medium Grid 2 Accent 2" w:uiPriority="68"/>
+    <w:lsdException w:name="Medium Grid 3 Accent 2" w:uiPriority="69"/>
+    <w:lsdException w:name="Dark List Accent 2" w:uiPriority="70"/>
+    <w:lsdException w:name="Colorful Shading Accent 2" w:uiPriority="71"/>
+    <w:lsdException w:name="Colorful List Accent 2" w:uiPriority="72"/>
+    <w:lsdException w:name="Colorful Grid Accent 2" w:uiPriority="73"/>
+    <w:lsdException w:name="Light Shading Accent 3" w:uiPriority="60"/>
+    <w:lsdException w:name="Light List Accent 3" w:uiPriority="61"/>
+    <w:lsdException w:name="Light Grid Accent 3" w:uiPriority="62"/>
+    <w:lsdException w:name="Medium Shading 1 Accent 3" w:uiPriority="63"/>
+    <w:lsdException w:name="Medium Shading 2 Accent 3" w:uiPriority="64"/>
+    <w:lsdException w:name="Medium List 1 Accent 3" w:uiPriority="65"/>
+    <w:lsdException w:name="Medium List 2 Accent 3" w:uiPriority="66"/>
+    <w:lsdException w:name="Medium Grid 1 Accent 3" w:uiPriority="67"/>
+    <w:lsdException w:name="Medium Grid 2 Accent 3" w:uiPriority="68"/>
+    <w:lsdException w:name="Medium Grid 3 Accent 3" w:uiPriority="69"/>
+    <w:lsdException w:name="Dark List Accent 3" w:uiPriority="70"/>
+    <w:lsdException w:name="Colorful Shading Accent 3" w:uiPriority="71"/>
+    <w:lsdException w:name="Colorful List Accent 3" w:uiPriority="72"/>
+    <w:lsdException w:name="Colorful Grid Accent 3" w:uiPriority="73"/>
+    <w:lsdException w:name="Light Shading Accent 4" w:uiPriority="60"/>
+    <w:lsdException w:name="Light List Accent 4" w:uiPriority="61"/>
+    <w:lsdException w:name="Light Grid Accent 4" w:uiPriority="62"/>
+    <w:lsdException w:name="Medium Shading 1 Accent 4" w:uiPriority="63"/>
+    <w:lsdException w:name="Medium Shading 2 Accent 4" w:uiPriority="64"/>
+    <w:lsdException w:name="Medium List 1 Accent 4" w:uiPriority="65"/>
+    <w:lsdException w:name="Medium List 2 Accent 4" w:uiPriority="66"/>
+    <w:lsdException w:name="Medium Grid 1 Accent 4" w:uiPriority="67"/>
+    <w:lsdException w:name="Medium Grid 2 Accent 4" w:uiPriority="68"/>
+    <w:lsdException w:name="Medium Grid 3 Accent 4" w:uiPriority="69"/>
+    <w:lsdException w:name="Dark List Accent 4" w:uiPriority="70"/>
+    <w:lsdException w:name="Colorful Shading Accent 4" w:uiPriority="71"/>
+    <w:lsdException w:name="Colorful List Accent 4" w:uiPriority="72"/>
+    <w:lsdException w:name="Colorful Grid Accent 4" w:uiPriority="73"/>
+    <w:lsdException w:name="Light Shading Accent 5" w:uiPriority="60"/>
+    <w:lsdException w:name="Light List Accent 5" w:uiPriority="61"/>
+    <w:lsdException w:name="Light Grid Accent 5" w:uiPriority="62"/>
+    <w:lsdException w:name="Medium Shading 1 Accent 5" w:uiPriority="63"/>
+    <w:lsdException w:name="Medium Shading 2 Accent 5" w:uiPriority="64"/>
+    <w:lsdException w:name="Medium List 1 Accent 5" w:uiPriority="65"/>
+    <w:lsdException w:name="Medium List 2 Accent 5" w:uiPriority="66"/>
+    <w:lsdException w:name="Medium Grid 1 Accent 5" w:uiPriority="67"/>
+    <w:lsdException w:name="Medium Grid 2 Accent 5" w:uiPriority="68"/>
+    <w:lsdException w:name="Medium Grid 3 Accent 5" w:uiPriority="69"/>
+    <w:lsdException w:name="Dark List Accent 5" w:uiPriority="70"/>
+    <w:lsdException w:name="Colorful Shading Accent 5" w:uiPriority="71"/>
+    <w:lsdException w:name="Colorful List Accent 5" w:uiPriority="72"/>
+    <w:lsdException w:name="Colorful Grid Accent 5" w:uiPriority="73"/>
+    <w:lsdException w:name="Light Shading Accent 6" w:uiPriority="60"/>
+    <w:lsdException w:name="Light List Accent 6" w:uiPriority="61"/>
+    <w:lsdException w:name="Light Grid Accent 6" w:uiPriority="62"/>
+    <w:lsdException w:name="Medium Shading 1 Accent 6" w:uiPriority="63"/>
+    <w:lsdException w:name="Medium Shading 2 Accent 6" w:uiPriority="64"/>
+    <w:lsdException w:name="Medium List 1 Accent 6" w:uiPriority="65"/>
+    <w:lsdException w:name="Medium List 2 Accent 6" w:uiPriority="66"/>
+    <w:lsdException w:name="Medium Grid 1 Accent 6" w:uiPriority="67"/>
+    <w:lsdException w:name="Medium Grid 2 Accent 6" w:uiPriority="68"/>
+    <w:lsdException w:name="Medium Grid 3 Accent 6" w:uiPriority="69"/>
+    <w:lsdException w:name="Dark List Accent 6" w:uiPriority="70"/>
+    <w:lsdException w:name="Colorful Shading Accent 6" w:uiPriority="71"/>
+    <w:lsdException w:name="Colorful List Accent 6" w:uiPriority="72"/>
+    <w:lsdException w:name="Colorful Grid Accent 6" w:uiPriority="73"/>
+    <w:lsdException w:name="Subtle Emphasis" w:uiPriority="19" w:qFormat="1"/>
+    <w:lsdException w:name="Intense Emphasis" w:uiPriority="21" w:qFormat="1"/>
+    <w:lsdException w:name="Subtle Reference" w:uiPriority="31" w:qFormat="1"/>
+    <w:lsdException w:name="Intense Reference" w:uiPriority="32" w:qFormat="1"/>
+    <w:lsdException w:name="Book Title" w:uiPriority="33" w:qFormat="1"/>
+    <w:lsdException w:name="Bibliography" w:semiHidden="1" w:uiPriority="37" w:unhideWhenUsed="1"/>
+    <w:lsdException w:name="TOC Heading" w:semiHidden="1" w:uiPriority="39" w:unhideWhenUsed="1" w:qFormat="1"/>
+    <w:lsdException w:name="Plain Table 1" w:uiPriority="41"/>
+    <w:lsdException w:name="Plain Table 2" w:uiPriority="42"/>
+    <w:lsdException w:name="Plain Table 3" w:uiPriority="43"/>
+    <w:lsdException w:name="Plain Table 4" w:uiPriority="44"/>
+    <w:lsdException w:name="Plain Table 5" w:uiPriority="45"/>
+    <w:lsdException w:name="Grid Table Light" w:uiPriority="40"/>
+    <w:lsdException w:name="Grid Table 1 Light" w:uiPriority="46"/>
+    <w:lsdException w:name="Grid Table 2" w:uiPriority="47"/>
+    <w:lsdException w:name="Grid Table 3" w:uiPriority="48"/>
+    <w:lsdException w:name="Grid Table 4" w:uiPriority="49"/>
+    <w:lsdException w:name="Grid Table 5 Dark" w:uiPriority="50"/>
+    <w:lsdException w:name="Grid Table 6 Colorful" w:uiPriority="51"/>
+    <w:lsdException w:name="Grid Table 7 Colorful" w:uiPriority="52"/>
+    <w:lsdException w:name="Grid Table 1 Light Accent 1" w:uiPriority="46"/>
+    <w:lsdException w:name="Grid Table 2 Accent 1" w:uiPriority="47"/>
+    <w:lsdException w:name="Grid Table 3 Accent 1" w:uiPriority="48"/>
+    <w:lsdException w:name="Grid Table 4 Accent 1" w:uiPriority="49"/>
+    <w:lsdException w:name="Grid Table 5 Dark Accent 1" w:uiPriority="50"/>
+    <w:lsdException w:name="Grid Table 6 Colorful Accent 1" w:uiPriority="51"/>
+    <w:lsdException w:name="Grid Table 7 Colorful Accent 1" w:uiPriority="52"/>
+    <w:lsdException w:name="Grid Table 1 Light Accent 2" w:uiPriority="46"/>
+    <w:lsdException w:name="Grid Table 2 Accent 2" w:uiPriority="47"/>
+    <w:lsdException w:name="Grid Table 3 Accent 2" w:uiPriority="48"/>
+    <w:lsdException w:name="Grid Table 4 Accent 2" w:uiPriority="49"/>
+    <w:lsdException w:name="Grid Table 5 Dark Accent 2" w:uiPriority="50"/>
+    <w:lsdException w:name="Grid Table 6 Colorful Accent 2" w:uiPriority="51"/>
+    <w:lsdException w:name="Grid Table 7 Colorful Accent 2" w:uiPriority="52"/>
+    <w:lsdException w:name="Grid Table 1 Light Accent 3" w:uiPriority="46"/>
+    <w:lsdException w:name="Grid Table 2 Accent 3" w:uiPriority="47"/>
+    <w:lsdException w:name="Grid Table 3 Accent 3" w:uiPriority="48"/>
+    <w:lsdException w:name="Grid Table 4 Accent 3" w:uiPriority="49"/>
+    <w:lsdException w:name="Grid Table 5 Dark Accent 3" w:uiPriority="50"/>
+    <w:lsdException w:name="Grid Table 6 Colorful Accent 3" w:uiPriority="51"/>
+    <w:lsdException w:name="Grid Table 7 Colorful Accent 3" w:uiPriority="52"/>
+    <w:lsdException w:name="Grid Table 1 Light Accent 4" w:uiPriority="46"/>
+    <w:lsdException w:name="Grid Table 2 Accent 4" w:uiPriority="47"/>
+    <w:lsdException w:name="Grid Table 3 Accent 4" w:uiPriority="48"/>
+    <w:lsdException w:name="Grid Table 4 Accent 4" w:uiPriority="49"/>
+    <w:lsdException w:name="Grid Table 5 Dark Accent 4" w:uiPriority="50"/>
+    <w:lsdException w:name="Grid Table 6 Colorful Accent 4" w:uiPriority="51"/>
+    <w:lsdException w:name="Grid Table 7 Colorful Accent 4" w:uiPriority="52"/>
+    <w:lsdException w:name="Grid Table 1 Light Accent 5" w:uiPriority="46"/>
+    <w:lsdException w:name="Grid Table 2 Accent 5" w:uiPriority="47"/>
+    <w:lsdException w:name="Grid Table 3 Accent 5" w:uiPriority="48"/>
+    <w:lsdException w:name="Grid Table 4 Accent 5" w:uiPriority="49"/>
+    <w:lsdException w:name="Grid Table 5 Dark Accent 5" w:uiPriority="50"/>
+    <w:lsdException w:name="Grid Table 6 Colorful Accent 5" w:uiPriority="51"/>
+    <w:lsdException w:name="Grid Table 7 Colorful Accent 5" w:uiPriority="52"/>
+    <w:lsdException w:name="Grid Table 1 Light Accent 6" w:uiPriority="46"/>
+    <w:lsdException w:name="Grid Table 2 Accent 6" w:uiPriority="47"/>
+    <w:lsdException w:name="Grid Table 3 Accent 6" w:uiPriority="48"/>
+    <w:lsdException w:name="Grid Table 4 Accent 6" w:uiPriority="49"/>
+    <w:lsdException w:name="Grid Table 5 Dark Accent 6" w:uiPriority="50"/>
+    <w:lsdException w:name="Grid Table 6 Colorful Accent 6" w:uiPriority="51"/>
+    <w:lsdException w:name="Grid Table 7 Colorful Accent 6" w:uiPriority="52"/>
+    <w:lsdException w:name="List Table 1 Light" w:uiPriority="46"/>
+    <w:lsdException w:name="List Table 2" w:uiPriority="47"/>
+    <w:lsdException w:name="List Table 3" w:uiPriority="48"/>
+    <w:lsdException w:name="List Table 4" w:uiPriority="49"/>
+    <w:lsdException w:name="List Table 5 Dark" w:uiPriority="50"/>
+    <w:lsdException w:name="List Table 6 Colorful" w:uiPriority="51"/>
+    <w:lsdException w:name="List Table 7 Colorful" w:uiPriority="52"/>
+    <w:lsdException w:name="List Table 1 Light Accent 1" w:uiPriority="46"/>
+    <w:lsdException w:name="List Table 2 Accent 1" w:uiPriority="47"/>
+    <w:lsdException w:name="List Table 3 Accent 1" w:uiPriority="48"/>
+    <w:lsdException w:name="List Table 4 Accent 1" w:uiPriority="49"/>
+    <w:lsdException w:name="List Table 5 Dark Accent 1" w:uiPriority="50"/>
+    <w:lsdException w:name="List Table 6 Colorful Accent 1" w:uiPriority="51"/>
+    <w:lsdException w:name="List Table 7 Colorful Accent 1" w:uiPriority="52"/>
+    <w:lsdException w:name="List Table 1 Light Accent 2" w:uiPriority="46"/>
+    <w:lsdException w:name="List Table 2 Accent 2" w:uiPriority="47"/>
+    <w:lsdException w:name="List Table 3 Accent 2" w:uiPriority="48"/>
+    <w:lsdException w:name="List Table 4 Accent 2" w:uiPriority="49"/>
+    <w:lsdException w:name="List Table 5 Dark Accent 2" w:uiPriority="50"/>
+    <w:lsdException w:name="List Table 6 Colorful Accent 2" w:uiPriority="51"/>
+    <w:lsdException w:name="List Table 7 Colorful Accent 2" w:uiPriority="52"/>
+    <w:lsdException w:name="List Table 1 Light Accent 3" w:uiPriority="46"/>
+    <w:lsdException w:name="List Table 2 Accent 3" w:uiPriority="47"/>
+    <w:lsdException w:name="List Table 3 Accent 3" w:uiPriority="48"/>
+    <w:lsdException w:name="List Table 4 Accent 3" w:uiPriority="49"/>
+    <w:lsdException w:name="List Table 5 Dark Accent 3" w:uiPriority="50"/>
+    <w:lsdException w:name="List Table 6 Colorful Accent 3" w:uiPriority="51"/>
+    <w:lsdException w:name="List Table 7 Colorful Accent 3" w:uiPriority="52"/>
+    <w:lsdException w:name="List Table 1 Light Accent 4" w:uiPriority="46"/>
+    <w:lsdException w:name="List Table 2 Accent 4" w:uiPriority="47"/>
+    <w:lsdException w:name="List Table 3 Accent 4" w:uiPriority="48"/>
+    <w:lsdException w:name="List Table 4 Accent 4" w:uiPriority="49"/>
+    <w:lsdException w:name="List Table 5 Dark Accent 4" w:uiPriority="50"/>
+    <w:lsdException w:name="List Table 6 Colorful Accent 4" w:uiPriority="51"/>
+    <w:lsdException w:name="List Table 7 Colorful Accent 4" w:uiPriority="52"/>
+    <w:lsdException w:name="List Table 1 Light Accent 5" w:uiPriority="46"/>
+    <w:lsdException w:name="List Table 2 Accent 5" w:uiPriority="47"/>
+    <w:lsdException w:name="List Table 3 Accent 5" w:uiPriority="48"/>
+    <w:lsdException w:name="List Table 4 Accent 5" w:uiPriority="49"/>
+    <w:lsdException w:name="List Table 5 Dark Accent 5" w:uiPriority="50"/>
+    <w:lsdException w:name="List Table 6 Colorful Accent 5" w:uiPriority="51"/>
+    <w:lsdException w:name="List Table 7 Colorful Accent 5" w:uiPriority="52"/>
+    <w:lsdException w:name="List Table 1 Light Accent 6" w:uiPriority="46"/>
+    <w:lsdException w:name="List Table 2 Accent 6" w:uiPriority="47"/>
+    <w:lsdException w:name="List Table 3 Accent 6" w:uiPriority="48"/>
+    <w:lsdException w:name="List Table 4 Accent 6" w:uiPriority="49"/>
+    <w:lsdException w:name="List Table 5 Dark Accent 6" w:uiPriority="50"/>
+    <w:lsdException w:name="List Table 6 Colorful Accent 6" w:uiPriority="51"/>
+    <w:lsdException w:name="List Table 7 Colorful Accent 6" w:uiPriority="52"/>
+    <w:lsdException w:name="Mention" w:semiHidden="1" w:unhideWhenUsed="1"/>
+    <w:lsdException w:name="Smart Hyperlink" w:semiHidden="1" w:unhideWhenUsed="1"/>
+    <w:lsdException w:name="Hashtag" w:semiHidden="1" w:unhideWhenUsed="1"/>
+    <w:lsdException w:name="Unresolved Mention" w:semiHidden="1" w:unhideWhenUsed="1"/>
+    <w:lsdException w:name="Smart Link" w:semiHidden="1" w:unhideWhenUsed="1"/>
   </w:latentStyles>
   <w:style w:type="paragraph" w:default="1" w:styleId="Normal">
     <w:name w:val="Normal"/>
@@ -37992,7 +38216,6 @@
       <w:spacing w:after="0" w:line="240" w:lineRule="auto"/>
     </w:pPr>
     <w:tblPr>
-      <w:tblInd w:w="0" w:type="dxa"/>
       <w:tblBorders>
         <w:top w:val="single" w:sz="4" w:space="0" w:color="auto"/>
         <w:left w:val="single" w:sz="4" w:space="0" w:color="auto"/>
@@ -38001,1003 +38224,6 @@
         <w:insideH w:val="single" w:sz="4" w:space="0" w:color="auto"/>
         <w:insideV w:val="single" w:sz="4" w:space="0" w:color="auto"/>
       </w:tblBorders>
-      <w:tblCellMar>
-        <w:top w:w="0" w:type="dxa"/>
-        <w:left w:w="108" w:type="dxa"/>
-        <w:bottom w:w="0" w:type="dxa"/>
-        <w:right w:w="108" w:type="dxa"/>
-      </w:tblCellMar>
-    </w:tblPr>
-  </w:style>
-  <w:style w:type="table" w:customStyle="1" w:styleId="TableNormal">
-    <w:name w:val="Table Normal"/>
-    <w:uiPriority w:val="2"/>
-    <w:semiHidden/>
-    <w:unhideWhenUsed/>
-    <w:qFormat/>
-    <w:rsid w:val="009B1895"/>
-    <w:pPr>
-      <w:widowControl w:val="0"/>
-      <w:autoSpaceDE w:val="0"/>
-      <w:autoSpaceDN w:val="0"/>
-      <w:spacing w:after="0" w:line="240" w:lineRule="auto"/>
-    </w:pPr>
-    <w:rPr>
-      <w:kern w:val="0"/>
-      <w:lang w:val="en-US"/>
-      <w14:ligatures w14:val="none"/>
-    </w:rPr>
-    <w:tblPr>
-      <w:tblInd w:w="0" w:type="dxa"/>
-      <w:tblCellMar>
-        <w:top w:w="0" w:type="dxa"/>
-        <w:left w:w="0" w:type="dxa"/>
-        <w:bottom w:w="0" w:type="dxa"/>
-        <w:right w:w="0" w:type="dxa"/>
-      </w:tblCellMar>
-    </w:tblPr>
-  </w:style>
-  <w:style w:type="paragraph" w:customStyle="1" w:styleId="TableParagraph">
-    <w:name w:val="Table Paragraph"/>
-    <w:basedOn w:val="Normal"/>
-    <w:uiPriority w:val="1"/>
-    <w:qFormat/>
-    <w:rsid w:val="009B1895"/>
-    <w:pPr>
-      <w:widowControl w:val="0"/>
-      <w:autoSpaceDE w:val="0"/>
-      <w:autoSpaceDN w:val="0"/>
-      <w:spacing w:after="0" w:line="240" w:lineRule="auto"/>
-      <w:ind w:left="107"/>
-    </w:pPr>
-    <w:rPr>
-      <w:rFonts w:ascii="Arial MT" w:eastAsia="Arial MT" w:hAnsi="Arial MT" w:cs="Arial MT"/>
-      <w:kern w:val="0"/>
-      <w:lang w:val="es-ES"/>
-      <w14:ligatures w14:val="none"/>
-    </w:rPr>
-  </w:style>
-  <w:style w:type="character" w:styleId="Hipervnculo">
-    <w:name w:val="Hyperlink"/>
-    <w:basedOn w:val="Fuentedeprrafopredeter"/>
-    <w:uiPriority w:val="99"/>
-    <w:semiHidden/>
-    <w:unhideWhenUsed/>
-    <w:rsid w:val="009B1895"/>
-    <w:rPr>
-      <w:color w:val="467886" w:themeColor="hyperlink"/>
-      <w:u w:val="single"/>
-    </w:rPr>
-  </w:style>
-  <w:style w:type="paragraph" w:styleId="HTMLconformatoprevio">
-    <w:name w:val="HTML Preformatted"/>
-    <w:basedOn w:val="Normal"/>
-    <w:link w:val="HTMLconformatoprevioCar"/>
-    <w:uiPriority w:val="99"/>
-    <w:semiHidden/>
-    <w:unhideWhenUsed/>
-    <w:rsid w:val="00AA6913"/>
-    <w:pPr>
-      <w:tabs>
-        <w:tab w:val="left" w:pos="916"/>
-        <w:tab w:val="left" w:pos="1832"/>
-        <w:tab w:val="left" w:pos="2748"/>
-        <w:tab w:val="left" w:pos="3664"/>
-        <w:tab w:val="left" w:pos="4580"/>
-        <w:tab w:val="left" w:pos="5496"/>
-        <w:tab w:val="left" w:pos="6412"/>
-        <w:tab w:val="left" w:pos="7328"/>
-        <w:tab w:val="left" w:pos="8244"/>
-        <w:tab w:val="left" w:pos="9160"/>
-        <w:tab w:val="left" w:pos="10076"/>
-        <w:tab w:val="left" w:pos="10992"/>
-        <w:tab w:val="left" w:pos="11908"/>
-        <w:tab w:val="left" w:pos="12824"/>
-        <w:tab w:val="left" w:pos="13740"/>
-        <w:tab w:val="left" w:pos="14656"/>
-      </w:tabs>
-      <w:spacing w:after="0" w:line="240" w:lineRule="auto"/>
-    </w:pPr>
-    <w:rPr>
-      <w:rFonts w:ascii="Courier New" w:eastAsia="Times New Roman" w:hAnsi="Courier New" w:cs="Courier New"/>
-      <w:kern w:val="0"/>
-      <w:sz w:val="20"/>
-      <w:szCs w:val="20"/>
-      <w:lang w:eastAsia="es-CO"/>
-      <w14:ligatures w14:val="none"/>
-    </w:rPr>
-  </w:style>
-  <w:style w:type="character" w:customStyle="1" w:styleId="HTMLconformatoprevioCar">
-    <w:name w:val="HTML con formato previo Car"/>
-    <w:basedOn w:val="Fuentedeprrafopredeter"/>
-    <w:link w:val="HTMLconformatoprevio"/>
-    <w:uiPriority w:val="99"/>
-    <w:semiHidden/>
-    <w:rsid w:val="00AA6913"/>
-    <w:rPr>
-      <w:rFonts w:ascii="Courier New" w:eastAsia="Times New Roman" w:hAnsi="Courier New" w:cs="Courier New"/>
-      <w:kern w:val="0"/>
-      <w:sz w:val="20"/>
-      <w:szCs w:val="20"/>
-      <w:lang w:eastAsia="es-CO"/>
-      <w14:ligatures w14:val="none"/>
-    </w:rPr>
-  </w:style>
-  <w:style w:type="character" w:styleId="CdigoHTML">
-    <w:name w:val="HTML Code"/>
-    <w:basedOn w:val="Fuentedeprrafopredeter"/>
-    <w:uiPriority w:val="99"/>
-    <w:semiHidden/>
-    <w:unhideWhenUsed/>
-    <w:rsid w:val="00AA6913"/>
-    <w:rPr>
-      <w:rFonts w:ascii="Courier New" w:eastAsia="Times New Roman" w:hAnsi="Courier New" w:cs="Courier New"/>
-      <w:sz w:val="20"/>
-      <w:szCs w:val="20"/>
-    </w:rPr>
-  </w:style>
-  <w:style w:type="paragraph" w:styleId="NormalWeb">
-    <w:name w:val="Normal (Web)"/>
-    <w:basedOn w:val="Normal"/>
-    <w:uiPriority w:val="99"/>
-    <w:semiHidden/>
-    <w:unhideWhenUsed/>
-    <w:rsid w:val="00E77776"/>
-    <w:pPr>
-      <w:spacing w:before="100" w:beforeAutospacing="1" w:after="100" w:afterAutospacing="1" w:line="240" w:lineRule="auto"/>
-    </w:pPr>
-    <w:rPr>
-      <w:rFonts w:ascii="Times New Roman" w:eastAsia="Times New Roman" w:hAnsi="Times New Roman" w:cs="Times New Roman"/>
-      <w:kern w:val="0"/>
-      <w:sz w:val="24"/>
-      <w:szCs w:val="24"/>
-      <w:lang w:eastAsia="es-CO"/>
-      <w14:ligatures w14:val="none"/>
-    </w:rPr>
-  </w:style>
-  <w:style w:type="character" w:styleId="Textoennegrita">
-    <w:name w:val="Strong"/>
-    <w:basedOn w:val="Fuentedeprrafopredeter"/>
-    <w:uiPriority w:val="22"/>
-    <w:qFormat/>
-    <w:rsid w:val="00E77776"/>
-    <w:rPr>
-      <w:b/>
-      <w:bCs/>
-    </w:rPr>
-  </w:style>
-  <w:style w:type="paragraph" w:styleId="Textodeglobo">
-    <w:name w:val="Balloon Text"/>
-    <w:basedOn w:val="Normal"/>
-    <w:link w:val="TextodegloboCar"/>
-    <w:uiPriority w:val="99"/>
-    <w:semiHidden/>
-    <w:unhideWhenUsed/>
-    <w:rsid w:val="00F12327"/>
-    <w:pPr>
-      <w:spacing w:after="0" w:line="240" w:lineRule="auto"/>
-    </w:pPr>
-    <w:rPr>
-      <w:rFonts w:ascii="Tahoma" w:hAnsi="Tahoma" w:cs="Tahoma"/>
-      <w:sz w:val="16"/>
-      <w:szCs w:val="16"/>
-    </w:rPr>
-  </w:style>
-  <w:style w:type="character" w:customStyle="1" w:styleId="TextodegloboCar">
-    <w:name w:val="Texto de globo Car"/>
-    <w:basedOn w:val="Fuentedeprrafopredeter"/>
-    <w:link w:val="Textodeglobo"/>
-    <w:uiPriority w:val="99"/>
-    <w:semiHidden/>
-    <w:rsid w:val="00F12327"/>
-    <w:rPr>
-      <w:rFonts w:ascii="Tahoma" w:hAnsi="Tahoma" w:cs="Tahoma"/>
-      <w:sz w:val="16"/>
-      <w:szCs w:val="16"/>
-    </w:rPr>
-  </w:style>
-</w:styles>
-</file>
-
-<file path=word/stylesWithEffects.xml><?xml version="1.0" encoding="utf-8"?>
-<w:styles xmlns:wpc="http://schemas.microsoft.com/office/word/2010/wordprocessingCanvas" xmlns:mc="http://schemas.openxmlformats.org/markup-compatibility/2006" xmlns:o="urn:schemas-microsoft-com:office:office" xmlns:r="http://schemas.openxmlformats.org/officeDocument/2006/relationships" xmlns:m="http://schemas.openxmlformats.org/officeDocument/2006/math" xmlns:v="urn:schemas-microsoft-com:vml" xmlns:wp14="http://schemas.microsoft.com/office/word/2010/wordprocessingDrawing" xmlns:wp="http://schemas.openxmlformats.org/drawingml/2006/wordprocessingDrawing" xmlns:w10="urn:schemas-microsoft-com:office:word" xmlns:w="http://schemas.openxmlformats.org/wordprocessingml/2006/main" xmlns:w14="http://schemas.microsoft.com/office/word/2010/wordml" xmlns:wpg="http://schemas.microsoft.com/office/word/2010/wordprocessingGroup" xmlns:wpi="http://schemas.microsoft.com/office/word/2010/wordprocessingInk" xmlns:wne="http://schemas.microsoft.com/office/word/2006/wordml" xmlns:wps="http://schemas.microsoft.com/office/word/2010/wordprocessingShape" mc:Ignorable="w14 wp14">
-  <w:docDefaults>
-    <w:rPrDefault>
-      <w:rPr>
-        <w:rFonts w:asciiTheme="minorHAnsi" w:eastAsiaTheme="minorHAnsi" w:hAnsiTheme="minorHAnsi" w:cstheme="minorBidi"/>
-        <w:kern w:val="2"/>
-        <w:sz w:val="22"/>
-        <w:szCs w:val="22"/>
-        <w:lang w:val="es-CO" w:eastAsia="en-US" w:bidi="ar-SA"/>
-        <w14:ligatures w14:val="standardContextual"/>
-      </w:rPr>
-    </w:rPrDefault>
-    <w:pPrDefault>
-      <w:pPr>
-        <w:spacing w:after="160" w:line="259" w:lineRule="auto"/>
-      </w:pPr>
-    </w:pPrDefault>
-  </w:docDefaults>
-  <w:latentStyles w:defLockedState="0" w:defUIPriority="99" w:defSemiHidden="1" w:defUnhideWhenUsed="1" w:defQFormat="0" w:count="267">
-    <w:lsdException w:name="Normal" w:semiHidden="0" w:uiPriority="0" w:unhideWhenUsed="0" w:qFormat="1"/>
-    <w:lsdException w:name="heading 1" w:semiHidden="0" w:uiPriority="1" w:unhideWhenUsed="0" w:qFormat="1"/>
-    <w:lsdException w:name="heading 2" w:uiPriority="1" w:qFormat="1"/>
-    <w:lsdException w:name="heading 3" w:uiPriority="9" w:qFormat="1"/>
-    <w:lsdException w:name="heading 4" w:uiPriority="9" w:qFormat="1"/>
-    <w:lsdException w:name="heading 5" w:uiPriority="9" w:qFormat="1"/>
-    <w:lsdException w:name="heading 6" w:uiPriority="9" w:qFormat="1"/>
-    <w:lsdException w:name="heading 7" w:uiPriority="9" w:qFormat="1"/>
-    <w:lsdException w:name="heading 8" w:uiPriority="9" w:qFormat="1"/>
-    <w:lsdException w:name="heading 9" w:uiPriority="9" w:qFormat="1"/>
-    <w:lsdException w:name="toc 1" w:uiPriority="39"/>
-    <w:lsdException w:name="toc 2" w:uiPriority="39"/>
-    <w:lsdException w:name="toc 3" w:uiPriority="39"/>
-    <w:lsdException w:name="toc 4" w:uiPriority="39"/>
-    <w:lsdException w:name="toc 5" w:uiPriority="39"/>
-    <w:lsdException w:name="toc 6" w:uiPriority="39"/>
-    <w:lsdException w:name="toc 7" w:uiPriority="39"/>
-    <w:lsdException w:name="toc 8" w:uiPriority="39"/>
-    <w:lsdException w:name="toc 9" w:uiPriority="39"/>
-    <w:lsdException w:name="caption" w:uiPriority="35" w:qFormat="1"/>
-    <w:lsdException w:name="Title" w:semiHidden="0" w:uiPriority="10" w:unhideWhenUsed="0" w:qFormat="1"/>
-    <w:lsdException w:name="Default Paragraph Font" w:uiPriority="1"/>
-    <w:lsdException w:name="Body Text" w:uiPriority="1" w:qFormat="1"/>
-    <w:lsdException w:name="Subtitle" w:semiHidden="0" w:uiPriority="11" w:unhideWhenUsed="0" w:qFormat="1"/>
-    <w:lsdException w:name="Strong" w:semiHidden="0" w:uiPriority="22" w:unhideWhenUsed="0" w:qFormat="1"/>
-    <w:lsdException w:name="Emphasis" w:semiHidden="0" w:uiPriority="20" w:unhideWhenUsed="0" w:qFormat="1"/>
-    <w:lsdException w:name="Table Grid" w:semiHidden="0" w:uiPriority="39" w:unhideWhenUsed="0"/>
-    <w:lsdException w:name="Placeholder Text" w:unhideWhenUsed="0"/>
-    <w:lsdException w:name="No Spacing" w:semiHidden="0" w:uiPriority="1" w:unhideWhenUsed="0" w:qFormat="1"/>
-    <w:lsdException w:name="Light Shading" w:semiHidden="0" w:uiPriority="60" w:unhideWhenUsed="0"/>
-    <w:lsdException w:name="Light List" w:semiHidden="0" w:uiPriority="61" w:unhideWhenUsed="0"/>
-    <w:lsdException w:name="Light Grid" w:semiHidden="0" w:uiPriority="62" w:unhideWhenUsed="0"/>
-    <w:lsdException w:name="Medium Shading 1" w:semiHidden="0" w:uiPriority="63" w:unhideWhenUsed="0"/>
-    <w:lsdException w:name="Medium Shading 2" w:semiHidden="0" w:uiPriority="64" w:unhideWhenUsed="0"/>
-    <w:lsdException w:name="Medium List 1" w:semiHidden="0" w:uiPriority="65" w:unhideWhenUsed="0"/>
-    <w:lsdException w:name="Medium List 2" w:semiHidden="0" w:uiPriority="66" w:unhideWhenUsed="0"/>
-    <w:lsdException w:name="Medium Grid 1" w:semiHidden="0" w:uiPriority="67" w:unhideWhenUsed="0"/>
-    <w:lsdException w:name="Medium Grid 2" w:semiHidden="0" w:uiPriority="68" w:unhideWhenUsed="0"/>
-    <w:lsdException w:name="Medium Grid 3" w:semiHidden="0" w:uiPriority="69" w:unhideWhenUsed="0"/>
-    <w:lsdException w:name="Dark List" w:semiHidden="0" w:uiPriority="70" w:unhideWhenUsed="0"/>
-    <w:lsdException w:name="Colorful Shading" w:semiHidden="0" w:uiPriority="71" w:unhideWhenUsed="0"/>
-    <w:lsdException w:name="Colorful List" w:semiHidden="0" w:uiPriority="72" w:unhideWhenUsed="0"/>
-    <w:lsdException w:name="Colorful Grid" w:semiHidden="0" w:uiPriority="73" w:unhideWhenUsed="0"/>
-    <w:lsdException w:name="Light Shading Accent 1" w:semiHidden="0" w:uiPriority="60" w:unhideWhenUsed="0"/>
-    <w:lsdException w:name="Light List Accent 1" w:semiHidden="0" w:uiPriority="61" w:unhideWhenUsed="0"/>
-    <w:lsdException w:name="Light Grid Accent 1" w:semiHidden="0" w:uiPriority="62" w:unhideWhenUsed="0"/>
-    <w:lsdException w:name="Medium Shading 1 Accent 1" w:semiHidden="0" w:uiPriority="63" w:unhideWhenUsed="0"/>
-    <w:lsdException w:name="Medium Shading 2 Accent 1" w:semiHidden="0" w:uiPriority="64" w:unhideWhenUsed="0"/>
-    <w:lsdException w:name="Medium List 1 Accent 1" w:semiHidden="0" w:uiPriority="65" w:unhideWhenUsed="0"/>
-    <w:lsdException w:name="Revision" w:unhideWhenUsed="0"/>
-    <w:lsdException w:name="List Paragraph" w:semiHidden="0" w:uiPriority="1" w:unhideWhenUsed="0" w:qFormat="1"/>
-    <w:lsdException w:name="Quote" w:semiHidden="0" w:uiPriority="29" w:unhideWhenUsed="0" w:qFormat="1"/>
-    <w:lsdException w:name="Intense Quote" w:semiHidden="0" w:uiPriority="30" w:unhideWhenUsed="0" w:qFormat="1"/>
-    <w:lsdException w:name="Medium List 2 Accent 1" w:semiHidden="0" w:uiPriority="66" w:unhideWhenUsed="0"/>
-    <w:lsdException w:name="Medium Grid 1 Accent 1" w:semiHidden="0" w:uiPriority="67" w:unhideWhenUsed="0"/>
-    <w:lsdException w:name="Medium Grid 2 Accent 1" w:semiHidden="0" w:uiPriority="68" w:unhideWhenUsed="0"/>
-    <w:lsdException w:name="Medium Grid 3 Accent 1" w:semiHidden="0" w:uiPriority="69" w:unhideWhenUsed="0"/>
-    <w:lsdException w:name="Dark List Accent 1" w:semiHidden="0" w:uiPriority="70" w:unhideWhenUsed="0"/>
-    <w:lsdException w:name="Colorful Shading Accent 1" w:semiHidden="0" w:uiPriority="71" w:unhideWhenUsed="0"/>
-    <w:lsdException w:name="Colorful List Accent 1" w:semiHidden="0" w:uiPriority="72" w:unhideWhenUsed="0"/>
-    <w:lsdException w:name="Colorful Grid Accent 1" w:semiHidden="0" w:uiPriority="73" w:unhideWhenUsed="0"/>
-    <w:lsdException w:name="Light Shading Accent 2" w:semiHidden="0" w:uiPriority="60" w:unhideWhenUsed="0"/>
-    <w:lsdException w:name="Light List Accent 2" w:semiHidden="0" w:uiPriority="61" w:unhideWhenUsed="0"/>
-    <w:lsdException w:name="Light Grid Accent 2" w:semiHidden="0" w:uiPriority="62" w:unhideWhenUsed="0"/>
-    <w:lsdException w:name="Medium Shading 1 Accent 2" w:semiHidden="0" w:uiPriority="63" w:unhideWhenUsed="0"/>
-    <w:lsdException w:name="Medium Shading 2 Accent 2" w:semiHidden="0" w:uiPriority="64" w:unhideWhenUsed="0"/>
-    <w:lsdException w:name="Medium List 1 Accent 2" w:semiHidden="0" w:uiPriority="65" w:unhideWhenUsed="0"/>
-    <w:lsdException w:name="Medium List 2 Accent 2" w:semiHidden="0" w:uiPriority="66" w:unhideWhenUsed="0"/>
-    <w:lsdException w:name="Medium Grid 1 Accent 2" w:semiHidden="0" w:uiPriority="67" w:unhideWhenUsed="0"/>
-    <w:lsdException w:name="Medium Grid 2 Accent 2" w:semiHidden="0" w:uiPriority="68" w:unhideWhenUsed="0"/>
-    <w:lsdException w:name="Medium Grid 3 Accent 2" w:semiHidden="0" w:uiPriority="69" w:unhideWhenUsed="0"/>
-    <w:lsdException w:name="Dark List Accent 2" w:semiHidden="0" w:uiPriority="70" w:unhideWhenUsed="0"/>
-    <w:lsdException w:name="Colorful Shading Accent 2" w:semiHidden="0" w:uiPriority="71" w:unhideWhenUsed="0"/>
-    <w:lsdException w:name="Colorful List Accent 2" w:semiHidden="0" w:uiPriority="72" w:unhideWhenUsed="0"/>
-    <w:lsdException w:name="Colorful Grid Accent 2" w:semiHidden="0" w:uiPriority="73" w:unhideWhenUsed="0"/>
-    <w:lsdException w:name="Light Shading Accent 3" w:semiHidden="0" w:uiPriority="60" w:unhideWhenUsed="0"/>
-    <w:lsdException w:name="Light List Accent 3" w:semiHidden="0" w:uiPriority="61" w:unhideWhenUsed="0"/>
-    <w:lsdException w:name="Light Grid Accent 3" w:semiHidden="0" w:uiPriority="62" w:unhideWhenUsed="0"/>
-    <w:lsdException w:name="Medium Shading 1 Accent 3" w:semiHidden="0" w:uiPriority="63" w:unhideWhenUsed="0"/>
-    <w:lsdException w:name="Medium Shading 2 Accent 3" w:semiHidden="0" w:uiPriority="64" w:unhideWhenUsed="0"/>
-    <w:lsdException w:name="Medium List 1 Accent 3" w:semiHidden="0" w:uiPriority="65" w:unhideWhenUsed="0"/>
-    <w:lsdException w:name="Medium List 2 Accent 3" w:semiHidden="0" w:uiPriority="66" w:unhideWhenUsed="0"/>
-    <w:lsdException w:name="Medium Grid 1 Accent 3" w:semiHidden="0" w:uiPriority="67" w:unhideWhenUsed="0"/>
-    <w:lsdException w:name="Medium Grid 2 Accent 3" w:semiHidden="0" w:uiPriority="68" w:unhideWhenUsed="0"/>
-    <w:lsdException w:name="Medium Grid 3 Accent 3" w:semiHidden="0" w:uiPriority="69" w:unhideWhenUsed="0"/>
-    <w:lsdException w:name="Dark List Accent 3" w:semiHidden="0" w:uiPriority="70" w:unhideWhenUsed="0"/>
-    <w:lsdException w:name="Colorful Shading Accent 3" w:semiHidden="0" w:uiPriority="71" w:unhideWhenUsed="0"/>
-    <w:lsdException w:name="Colorful List Accent 3" w:semiHidden="0" w:uiPriority="72" w:unhideWhenUsed="0"/>
-    <w:lsdException w:name="Colorful Grid Accent 3" w:semiHidden="0" w:uiPriority="73" w:unhideWhenUsed="0"/>
-    <w:lsdException w:name="Light Shading Accent 4" w:semiHidden="0" w:uiPriority="60" w:unhideWhenUsed="0"/>
-    <w:lsdException w:name="Light List Accent 4" w:semiHidden="0" w:uiPriority="61" w:unhideWhenUsed="0"/>
-    <w:lsdException w:name="Light Grid Accent 4" w:semiHidden="0" w:uiPriority="62" w:unhideWhenUsed="0"/>
-    <w:lsdException w:name="Medium Shading 1 Accent 4" w:semiHidden="0" w:uiPriority="63" w:unhideWhenUsed="0"/>
-    <w:lsdException w:name="Medium Shading 2 Accent 4" w:semiHidden="0" w:uiPriority="64" w:unhideWhenUsed="0"/>
-    <w:lsdException w:name="Medium List 1 Accent 4" w:semiHidden="0" w:uiPriority="65" w:unhideWhenUsed="0"/>
-    <w:lsdException w:name="Medium List 2 Accent 4" w:semiHidden="0" w:uiPriority="66" w:unhideWhenUsed="0"/>
-    <w:lsdException w:name="Medium Grid 1 Accent 4" w:semiHidden="0" w:uiPriority="67" w:unhideWhenUsed="0"/>
-    <w:lsdException w:name="Medium Grid 2 Accent 4" w:semiHidden="0" w:uiPriority="68" w:unhideWhenUsed="0"/>
-    <w:lsdException w:name="Medium Grid 3 Accent 4" w:semiHidden="0" w:uiPriority="69" w:unhideWhenUsed="0"/>
-    <w:lsdException w:name="Dark List Accent 4" w:semiHidden="0" w:uiPriority="70" w:unhideWhenUsed="0"/>
-    <w:lsdException w:name="Colorful Shading Accent 4" w:semiHidden="0" w:uiPriority="71" w:unhideWhenUsed="0"/>
-    <w:lsdException w:name="Colorful List Accent 4" w:semiHidden="0" w:uiPriority="72" w:unhideWhenUsed="0"/>
-    <w:lsdException w:name="Colorful Grid Accent 4" w:semiHidden="0" w:uiPriority="73" w:unhideWhenUsed="0"/>
-    <w:lsdException w:name="Light Shading Accent 5" w:semiHidden="0" w:uiPriority="60" w:unhideWhenUsed="0"/>
-    <w:lsdException w:name="Light List Accent 5" w:semiHidden="0" w:uiPriority="61" w:unhideWhenUsed="0"/>
-    <w:lsdException w:name="Light Grid Accent 5" w:semiHidden="0" w:uiPriority="62" w:unhideWhenUsed="0"/>
-    <w:lsdException w:name="Medium Shading 1 Accent 5" w:semiHidden="0" w:uiPriority="63" w:unhideWhenUsed="0"/>
-    <w:lsdException w:name="Medium Shading 2 Accent 5" w:semiHidden="0" w:uiPriority="64" w:unhideWhenUsed="0"/>
-    <w:lsdException w:name="Medium List 1 Accent 5" w:semiHidden="0" w:uiPriority="65" w:unhideWhenUsed="0"/>
-    <w:lsdException w:name="Medium List 2 Accent 5" w:semiHidden="0" w:uiPriority="66" w:unhideWhenUsed="0"/>
-    <w:lsdException w:name="Medium Grid 1 Accent 5" w:semiHidden="0" w:uiPriority="67" w:unhideWhenUsed="0"/>
-    <w:lsdException w:name="Medium Grid 2 Accent 5" w:semiHidden="0" w:uiPriority="68" w:unhideWhenUsed="0"/>
-    <w:lsdException w:name="Medium Grid 3 Accent 5" w:semiHidden="0" w:uiPriority="69" w:unhideWhenUsed="0"/>
-    <w:lsdException w:name="Dark List Accent 5" w:semiHidden="0" w:uiPriority="70" w:unhideWhenUsed="0"/>
-    <w:lsdException w:name="Colorful Shading Accent 5" w:semiHidden="0" w:uiPriority="71" w:unhideWhenUsed="0"/>
-    <w:lsdException w:name="Colorful List Accent 5" w:semiHidden="0" w:uiPriority="72" w:unhideWhenUsed="0"/>
-    <w:lsdException w:name="Colorful Grid Accent 5" w:semiHidden="0" w:uiPriority="73" w:unhideWhenUsed="0"/>
-    <w:lsdException w:name="Light Shading Accent 6" w:semiHidden="0" w:uiPriority="60" w:unhideWhenUsed="0"/>
-    <w:lsdException w:name="Light List Accent 6" w:semiHidden="0" w:uiPriority="61" w:unhideWhenUsed="0"/>
-    <w:lsdException w:name="Light Grid Accent 6" w:semiHidden="0" w:uiPriority="62" w:unhideWhenUsed="0"/>
-    <w:lsdException w:name="Medium Shading 1 Accent 6" w:semiHidden="0" w:uiPriority="63" w:unhideWhenUsed="0"/>
-    <w:lsdException w:name="Medium Shading 2 Accent 6" w:semiHidden="0" w:uiPriority="64" w:unhideWhenUsed="0"/>
-    <w:lsdException w:name="Medium List 1 Accent 6" w:semiHidden="0" w:uiPriority="65" w:unhideWhenUsed="0"/>
-    <w:lsdException w:name="Medium List 2 Accent 6" w:semiHidden="0" w:uiPriority="66" w:unhideWhenUsed="0"/>
-    <w:lsdException w:name="Medium Grid 1 Accent 6" w:semiHidden="0" w:uiPriority="67" w:unhideWhenUsed="0"/>
-    <w:lsdException w:name="Medium Grid 2 Accent 6" w:semiHidden="0" w:uiPriority="68" w:unhideWhenUsed="0"/>
-    <w:lsdException w:name="Medium Grid 3 Accent 6" w:semiHidden="0" w:uiPriority="69" w:unhideWhenUsed="0"/>
-    <w:lsdException w:name="Dark List Accent 6" w:semiHidden="0" w:uiPriority="70" w:unhideWhenUsed="0"/>
-    <w:lsdException w:name="Colorful Shading Accent 6" w:semiHidden="0" w:uiPriority="71" w:unhideWhenUsed="0"/>
-    <w:lsdException w:name="Colorful List Accent 6" w:semiHidden="0" w:uiPriority="72" w:unhideWhenUsed="0"/>
-    <w:lsdException w:name="Colorful Grid Accent 6" w:semiHidden="0" w:uiPriority="73" w:unhideWhenUsed="0"/>
-    <w:lsdException w:name="Subtle Emphasis" w:semiHidden="0" w:uiPriority="19" w:unhideWhenUsed="0" w:qFormat="1"/>
-    <w:lsdException w:name="Intense Emphasis" w:semiHidden="0" w:uiPriority="21" w:unhideWhenUsed="0" w:qFormat="1"/>
-    <w:lsdException w:name="Subtle Reference" w:semiHidden="0" w:uiPriority="31" w:unhideWhenUsed="0" w:qFormat="1"/>
-    <w:lsdException w:name="Intense Reference" w:semiHidden="0" w:uiPriority="32" w:unhideWhenUsed="0" w:qFormat="1"/>
-    <w:lsdException w:name="Book Title" w:semiHidden="0" w:uiPriority="33" w:unhideWhenUsed="0" w:qFormat="1"/>
-    <w:lsdException w:name="Bibliography" w:uiPriority="37"/>
-    <w:lsdException w:name="TOC Heading" w:uiPriority="39" w:qFormat="1"/>
-  </w:latentStyles>
-  <w:style w:type="paragraph" w:default="1" w:styleId="Normal">
-    <w:name w:val="Normal"/>
-    <w:qFormat/>
-  </w:style>
-  <w:style w:type="paragraph" w:styleId="Ttulo1">
-    <w:name w:val="heading 1"/>
-    <w:basedOn w:val="Normal"/>
-    <w:next w:val="Normal"/>
-    <w:link w:val="Ttulo1Car"/>
-    <w:uiPriority w:val="1"/>
-    <w:qFormat/>
-    <w:rsid w:val="00230789"/>
-    <w:pPr>
-      <w:keepNext/>
-      <w:keepLines/>
-      <w:spacing w:before="360" w:after="80"/>
-      <w:outlineLvl w:val="0"/>
-    </w:pPr>
-    <w:rPr>
-      <w:rFonts w:asciiTheme="majorHAnsi" w:eastAsiaTheme="majorEastAsia" w:hAnsiTheme="majorHAnsi" w:cstheme="majorBidi"/>
-      <w:color w:val="0F4761" w:themeColor="accent1" w:themeShade="BF"/>
-      <w:sz w:val="40"/>
-      <w:szCs w:val="40"/>
-    </w:rPr>
-  </w:style>
-  <w:style w:type="paragraph" w:styleId="Ttulo2">
-    <w:name w:val="heading 2"/>
-    <w:basedOn w:val="Normal"/>
-    <w:next w:val="Normal"/>
-    <w:link w:val="Ttulo2Car"/>
-    <w:uiPriority w:val="1"/>
-    <w:unhideWhenUsed/>
-    <w:qFormat/>
-    <w:rsid w:val="00230789"/>
-    <w:pPr>
-      <w:keepNext/>
-      <w:keepLines/>
-      <w:spacing w:before="160" w:after="80"/>
-      <w:outlineLvl w:val="1"/>
-    </w:pPr>
-    <w:rPr>
-      <w:rFonts w:asciiTheme="majorHAnsi" w:eastAsiaTheme="majorEastAsia" w:hAnsiTheme="majorHAnsi" w:cstheme="majorBidi"/>
-      <w:color w:val="0F4761" w:themeColor="accent1" w:themeShade="BF"/>
-      <w:sz w:val="32"/>
-      <w:szCs w:val="32"/>
-    </w:rPr>
-  </w:style>
-  <w:style w:type="paragraph" w:styleId="Ttulo3">
-    <w:name w:val="heading 3"/>
-    <w:basedOn w:val="Normal"/>
-    <w:next w:val="Normal"/>
-    <w:link w:val="Ttulo3Car"/>
-    <w:uiPriority w:val="9"/>
-    <w:semiHidden/>
-    <w:unhideWhenUsed/>
-    <w:qFormat/>
-    <w:rsid w:val="00230789"/>
-    <w:pPr>
-      <w:keepNext/>
-      <w:keepLines/>
-      <w:spacing w:before="160" w:after="80"/>
-      <w:outlineLvl w:val="2"/>
-    </w:pPr>
-    <w:rPr>
-      <w:rFonts w:eastAsiaTheme="majorEastAsia" w:cstheme="majorBidi"/>
-      <w:color w:val="0F4761" w:themeColor="accent1" w:themeShade="BF"/>
-      <w:sz w:val="28"/>
-      <w:szCs w:val="28"/>
-    </w:rPr>
-  </w:style>
-  <w:style w:type="paragraph" w:styleId="Ttulo4">
-    <w:name w:val="heading 4"/>
-    <w:basedOn w:val="Normal"/>
-    <w:next w:val="Normal"/>
-    <w:link w:val="Ttulo4Car"/>
-    <w:uiPriority w:val="9"/>
-    <w:semiHidden/>
-    <w:unhideWhenUsed/>
-    <w:qFormat/>
-    <w:rsid w:val="00230789"/>
-    <w:pPr>
-      <w:keepNext/>
-      <w:keepLines/>
-      <w:spacing w:before="80" w:after="40"/>
-      <w:outlineLvl w:val="3"/>
-    </w:pPr>
-    <w:rPr>
-      <w:rFonts w:eastAsiaTheme="majorEastAsia" w:cstheme="majorBidi"/>
-      <w:i/>
-      <w:iCs/>
-      <w:color w:val="0F4761" w:themeColor="accent1" w:themeShade="BF"/>
-    </w:rPr>
-  </w:style>
-  <w:style w:type="paragraph" w:styleId="Ttulo5">
-    <w:name w:val="heading 5"/>
-    <w:basedOn w:val="Normal"/>
-    <w:next w:val="Normal"/>
-    <w:link w:val="Ttulo5Car"/>
-    <w:uiPriority w:val="9"/>
-    <w:semiHidden/>
-    <w:unhideWhenUsed/>
-    <w:qFormat/>
-    <w:rsid w:val="00230789"/>
-    <w:pPr>
-      <w:keepNext/>
-      <w:keepLines/>
-      <w:spacing w:before="80" w:after="40"/>
-      <w:outlineLvl w:val="4"/>
-    </w:pPr>
-    <w:rPr>
-      <w:rFonts w:eastAsiaTheme="majorEastAsia" w:cstheme="majorBidi"/>
-      <w:color w:val="0F4761" w:themeColor="accent1" w:themeShade="BF"/>
-    </w:rPr>
-  </w:style>
-  <w:style w:type="paragraph" w:styleId="Ttulo6">
-    <w:name w:val="heading 6"/>
-    <w:basedOn w:val="Normal"/>
-    <w:next w:val="Normal"/>
-    <w:link w:val="Ttulo6Car"/>
-    <w:uiPriority w:val="9"/>
-    <w:semiHidden/>
-    <w:unhideWhenUsed/>
-    <w:qFormat/>
-    <w:rsid w:val="00230789"/>
-    <w:pPr>
-      <w:keepNext/>
-      <w:keepLines/>
-      <w:spacing w:before="40" w:after="0"/>
-      <w:outlineLvl w:val="5"/>
-    </w:pPr>
-    <w:rPr>
-      <w:rFonts w:eastAsiaTheme="majorEastAsia" w:cstheme="majorBidi"/>
-      <w:i/>
-      <w:iCs/>
-      <w:color w:val="595959" w:themeColor="text1" w:themeTint="A6"/>
-    </w:rPr>
-  </w:style>
-  <w:style w:type="paragraph" w:styleId="Ttulo7">
-    <w:name w:val="heading 7"/>
-    <w:basedOn w:val="Normal"/>
-    <w:next w:val="Normal"/>
-    <w:link w:val="Ttulo7Car"/>
-    <w:uiPriority w:val="9"/>
-    <w:semiHidden/>
-    <w:unhideWhenUsed/>
-    <w:qFormat/>
-    <w:rsid w:val="00230789"/>
-    <w:pPr>
-      <w:keepNext/>
-      <w:keepLines/>
-      <w:spacing w:before="40" w:after="0"/>
-      <w:outlineLvl w:val="6"/>
-    </w:pPr>
-    <w:rPr>
-      <w:rFonts w:eastAsiaTheme="majorEastAsia" w:cstheme="majorBidi"/>
-      <w:color w:val="595959" w:themeColor="text1" w:themeTint="A6"/>
-    </w:rPr>
-  </w:style>
-  <w:style w:type="paragraph" w:styleId="Ttulo8">
-    <w:name w:val="heading 8"/>
-    <w:basedOn w:val="Normal"/>
-    <w:next w:val="Normal"/>
-    <w:link w:val="Ttulo8Car"/>
-    <w:uiPriority w:val="9"/>
-    <w:semiHidden/>
-    <w:unhideWhenUsed/>
-    <w:qFormat/>
-    <w:rsid w:val="00230789"/>
-    <w:pPr>
-      <w:keepNext/>
-      <w:keepLines/>
-      <w:spacing w:after="0"/>
-      <w:outlineLvl w:val="7"/>
-    </w:pPr>
-    <w:rPr>
-      <w:rFonts w:eastAsiaTheme="majorEastAsia" w:cstheme="majorBidi"/>
-      <w:i/>
-      <w:iCs/>
-      <w:color w:val="272727" w:themeColor="text1" w:themeTint="D8"/>
-    </w:rPr>
-  </w:style>
-  <w:style w:type="paragraph" w:styleId="Ttulo9">
-    <w:name w:val="heading 9"/>
-    <w:basedOn w:val="Normal"/>
-    <w:next w:val="Normal"/>
-    <w:link w:val="Ttulo9Car"/>
-    <w:uiPriority w:val="9"/>
-    <w:semiHidden/>
-    <w:unhideWhenUsed/>
-    <w:qFormat/>
-    <w:rsid w:val="00230789"/>
-    <w:pPr>
-      <w:keepNext/>
-      <w:keepLines/>
-      <w:spacing w:after="0"/>
-      <w:outlineLvl w:val="8"/>
-    </w:pPr>
-    <w:rPr>
-      <w:rFonts w:eastAsiaTheme="majorEastAsia" w:cstheme="majorBidi"/>
-      <w:color w:val="272727" w:themeColor="text1" w:themeTint="D8"/>
-    </w:rPr>
-  </w:style>
-  <w:style w:type="character" w:default="1" w:styleId="Fuentedeprrafopredeter">
-    <w:name w:val="Default Paragraph Font"/>
-    <w:uiPriority w:val="1"/>
-    <w:semiHidden/>
-    <w:unhideWhenUsed/>
-  </w:style>
-  <w:style w:type="table" w:default="1" w:styleId="Tablanormal">
-    <w:name w:val="Normal Table"/>
-    <w:uiPriority w:val="99"/>
-    <w:semiHidden/>
-    <w:unhideWhenUsed/>
-    <w:tblPr>
-      <w:tblInd w:w="0" w:type="dxa"/>
-      <w:tblCellMar>
-        <w:top w:w="0" w:type="dxa"/>
-        <w:left w:w="108" w:type="dxa"/>
-        <w:bottom w:w="0" w:type="dxa"/>
-        <w:right w:w="108" w:type="dxa"/>
-      </w:tblCellMar>
-    </w:tblPr>
-  </w:style>
-  <w:style w:type="numbering" w:default="1" w:styleId="Sinlista">
-    <w:name w:val="No List"/>
-    <w:uiPriority w:val="99"/>
-    <w:semiHidden/>
-    <w:unhideWhenUsed/>
-  </w:style>
-  <w:style w:type="character" w:customStyle="1" w:styleId="Ttulo1Car">
-    <w:name w:val="Título 1 Car"/>
-    <w:basedOn w:val="Fuentedeprrafopredeter"/>
-    <w:link w:val="Ttulo1"/>
-    <w:uiPriority w:val="1"/>
-    <w:rsid w:val="00230789"/>
-    <w:rPr>
-      <w:rFonts w:asciiTheme="majorHAnsi" w:eastAsiaTheme="majorEastAsia" w:hAnsiTheme="majorHAnsi" w:cstheme="majorBidi"/>
-      <w:color w:val="0F4761" w:themeColor="accent1" w:themeShade="BF"/>
-      <w:sz w:val="40"/>
-      <w:szCs w:val="40"/>
-    </w:rPr>
-  </w:style>
-  <w:style w:type="character" w:customStyle="1" w:styleId="Ttulo2Car">
-    <w:name w:val="Título 2 Car"/>
-    <w:basedOn w:val="Fuentedeprrafopredeter"/>
-    <w:link w:val="Ttulo2"/>
-    <w:uiPriority w:val="1"/>
-    <w:rsid w:val="00230789"/>
-    <w:rPr>
-      <w:rFonts w:asciiTheme="majorHAnsi" w:eastAsiaTheme="majorEastAsia" w:hAnsiTheme="majorHAnsi" w:cstheme="majorBidi"/>
-      <w:color w:val="0F4761" w:themeColor="accent1" w:themeShade="BF"/>
-      <w:sz w:val="32"/>
-      <w:szCs w:val="32"/>
-    </w:rPr>
-  </w:style>
-  <w:style w:type="character" w:customStyle="1" w:styleId="Ttulo3Car">
-    <w:name w:val="Título 3 Car"/>
-    <w:basedOn w:val="Fuentedeprrafopredeter"/>
-    <w:link w:val="Ttulo3"/>
-    <w:uiPriority w:val="9"/>
-    <w:semiHidden/>
-    <w:rsid w:val="00230789"/>
-    <w:rPr>
-      <w:rFonts w:eastAsiaTheme="majorEastAsia" w:cstheme="majorBidi"/>
-      <w:color w:val="0F4761" w:themeColor="accent1" w:themeShade="BF"/>
-      <w:sz w:val="28"/>
-      <w:szCs w:val="28"/>
-    </w:rPr>
-  </w:style>
-  <w:style w:type="character" w:customStyle="1" w:styleId="Ttulo4Car">
-    <w:name w:val="Título 4 Car"/>
-    <w:basedOn w:val="Fuentedeprrafopredeter"/>
-    <w:link w:val="Ttulo4"/>
-    <w:uiPriority w:val="9"/>
-    <w:semiHidden/>
-    <w:rsid w:val="00230789"/>
-    <w:rPr>
-      <w:rFonts w:eastAsiaTheme="majorEastAsia" w:cstheme="majorBidi"/>
-      <w:i/>
-      <w:iCs/>
-      <w:color w:val="0F4761" w:themeColor="accent1" w:themeShade="BF"/>
-    </w:rPr>
-  </w:style>
-  <w:style w:type="character" w:customStyle="1" w:styleId="Ttulo5Car">
-    <w:name w:val="Título 5 Car"/>
-    <w:basedOn w:val="Fuentedeprrafopredeter"/>
-    <w:link w:val="Ttulo5"/>
-    <w:uiPriority w:val="9"/>
-    <w:semiHidden/>
-    <w:rsid w:val="00230789"/>
-    <w:rPr>
-      <w:rFonts w:eastAsiaTheme="majorEastAsia" w:cstheme="majorBidi"/>
-      <w:color w:val="0F4761" w:themeColor="accent1" w:themeShade="BF"/>
-    </w:rPr>
-  </w:style>
-  <w:style w:type="character" w:customStyle="1" w:styleId="Ttulo6Car">
-    <w:name w:val="Título 6 Car"/>
-    <w:basedOn w:val="Fuentedeprrafopredeter"/>
-    <w:link w:val="Ttulo6"/>
-    <w:uiPriority w:val="9"/>
-    <w:semiHidden/>
-    <w:rsid w:val="00230789"/>
-    <w:rPr>
-      <w:rFonts w:eastAsiaTheme="majorEastAsia" w:cstheme="majorBidi"/>
-      <w:i/>
-      <w:iCs/>
-      <w:color w:val="595959" w:themeColor="text1" w:themeTint="A6"/>
-    </w:rPr>
-  </w:style>
-  <w:style w:type="character" w:customStyle="1" w:styleId="Ttulo7Car">
-    <w:name w:val="Título 7 Car"/>
-    <w:basedOn w:val="Fuentedeprrafopredeter"/>
-    <w:link w:val="Ttulo7"/>
-    <w:uiPriority w:val="9"/>
-    <w:semiHidden/>
-    <w:rsid w:val="00230789"/>
-    <w:rPr>
-      <w:rFonts w:eastAsiaTheme="majorEastAsia" w:cstheme="majorBidi"/>
-      <w:color w:val="595959" w:themeColor="text1" w:themeTint="A6"/>
-    </w:rPr>
-  </w:style>
-  <w:style w:type="character" w:customStyle="1" w:styleId="Ttulo8Car">
-    <w:name w:val="Título 8 Car"/>
-    <w:basedOn w:val="Fuentedeprrafopredeter"/>
-    <w:link w:val="Ttulo8"/>
-    <w:uiPriority w:val="9"/>
-    <w:semiHidden/>
-    <w:rsid w:val="00230789"/>
-    <w:rPr>
-      <w:rFonts w:eastAsiaTheme="majorEastAsia" w:cstheme="majorBidi"/>
-      <w:i/>
-      <w:iCs/>
-      <w:color w:val="272727" w:themeColor="text1" w:themeTint="D8"/>
-    </w:rPr>
-  </w:style>
-  <w:style w:type="character" w:customStyle="1" w:styleId="Ttulo9Car">
-    <w:name w:val="Título 9 Car"/>
-    <w:basedOn w:val="Fuentedeprrafopredeter"/>
-    <w:link w:val="Ttulo9"/>
-    <w:uiPriority w:val="9"/>
-    <w:semiHidden/>
-    <w:rsid w:val="00230789"/>
-    <w:rPr>
-      <w:rFonts w:eastAsiaTheme="majorEastAsia" w:cstheme="majorBidi"/>
-      <w:color w:val="272727" w:themeColor="text1" w:themeTint="D8"/>
-    </w:rPr>
-  </w:style>
-  <w:style w:type="paragraph" w:styleId="Ttulo">
-    <w:name w:val="Title"/>
-    <w:basedOn w:val="Normal"/>
-    <w:next w:val="Normal"/>
-    <w:link w:val="TtuloCar"/>
-    <w:uiPriority w:val="10"/>
-    <w:qFormat/>
-    <w:rsid w:val="00230789"/>
-    <w:pPr>
-      <w:spacing w:after="80" w:line="240" w:lineRule="auto"/>
-      <w:contextualSpacing/>
-    </w:pPr>
-    <w:rPr>
-      <w:rFonts w:asciiTheme="majorHAnsi" w:eastAsiaTheme="majorEastAsia" w:hAnsiTheme="majorHAnsi" w:cstheme="majorBidi"/>
-      <w:spacing w:val="-10"/>
-      <w:kern w:val="28"/>
-      <w:sz w:val="56"/>
-      <w:szCs w:val="56"/>
-    </w:rPr>
-  </w:style>
-  <w:style w:type="character" w:customStyle="1" w:styleId="TtuloCar">
-    <w:name w:val="Título Car"/>
-    <w:basedOn w:val="Fuentedeprrafopredeter"/>
-    <w:link w:val="Ttulo"/>
-    <w:uiPriority w:val="10"/>
-    <w:rsid w:val="00230789"/>
-    <w:rPr>
-      <w:rFonts w:asciiTheme="majorHAnsi" w:eastAsiaTheme="majorEastAsia" w:hAnsiTheme="majorHAnsi" w:cstheme="majorBidi"/>
-      <w:spacing w:val="-10"/>
-      <w:kern w:val="28"/>
-      <w:sz w:val="56"/>
-      <w:szCs w:val="56"/>
-    </w:rPr>
-  </w:style>
-  <w:style w:type="paragraph" w:styleId="Subttulo">
-    <w:name w:val="Subtitle"/>
-    <w:basedOn w:val="Normal"/>
-    <w:next w:val="Normal"/>
-    <w:link w:val="SubttuloCar"/>
-    <w:uiPriority w:val="11"/>
-    <w:qFormat/>
-    <w:rsid w:val="00230789"/>
-    <w:pPr>
-      <w:numPr>
-        <w:ilvl w:val="1"/>
-      </w:numPr>
-    </w:pPr>
-    <w:rPr>
-      <w:rFonts w:eastAsiaTheme="majorEastAsia" w:cstheme="majorBidi"/>
-      <w:color w:val="595959" w:themeColor="text1" w:themeTint="A6"/>
-      <w:spacing w:val="15"/>
-      <w:sz w:val="28"/>
-      <w:szCs w:val="28"/>
-    </w:rPr>
-  </w:style>
-  <w:style w:type="character" w:customStyle="1" w:styleId="SubttuloCar">
-    <w:name w:val="Subtítulo Car"/>
-    <w:basedOn w:val="Fuentedeprrafopredeter"/>
-    <w:link w:val="Subttulo"/>
-    <w:uiPriority w:val="11"/>
-    <w:rsid w:val="00230789"/>
-    <w:rPr>
-      <w:rFonts w:eastAsiaTheme="majorEastAsia" w:cstheme="majorBidi"/>
-      <w:color w:val="595959" w:themeColor="text1" w:themeTint="A6"/>
-      <w:spacing w:val="15"/>
-      <w:sz w:val="28"/>
-      <w:szCs w:val="28"/>
-    </w:rPr>
-  </w:style>
-  <w:style w:type="paragraph" w:styleId="Cita">
-    <w:name w:val="Quote"/>
-    <w:basedOn w:val="Normal"/>
-    <w:next w:val="Normal"/>
-    <w:link w:val="CitaCar"/>
-    <w:uiPriority w:val="29"/>
-    <w:qFormat/>
-    <w:rsid w:val="00230789"/>
-    <w:pPr>
-      <w:spacing w:before="160"/>
-      <w:jc w:val="center"/>
-    </w:pPr>
-    <w:rPr>
-      <w:i/>
-      <w:iCs/>
-      <w:color w:val="404040" w:themeColor="text1" w:themeTint="BF"/>
-    </w:rPr>
-  </w:style>
-  <w:style w:type="character" w:customStyle="1" w:styleId="CitaCar">
-    <w:name w:val="Cita Car"/>
-    <w:basedOn w:val="Fuentedeprrafopredeter"/>
-    <w:link w:val="Cita"/>
-    <w:uiPriority w:val="29"/>
-    <w:rsid w:val="00230789"/>
-    <w:rPr>
-      <w:i/>
-      <w:iCs/>
-      <w:color w:val="404040" w:themeColor="text1" w:themeTint="BF"/>
-    </w:rPr>
-  </w:style>
-  <w:style w:type="paragraph" w:styleId="Prrafodelista">
-    <w:name w:val="List Paragraph"/>
-    <w:basedOn w:val="Normal"/>
-    <w:uiPriority w:val="1"/>
-    <w:qFormat/>
-    <w:rsid w:val="00230789"/>
-    <w:pPr>
-      <w:ind w:left="720"/>
-      <w:contextualSpacing/>
-    </w:pPr>
-  </w:style>
-  <w:style w:type="character" w:styleId="nfasisintenso">
-    <w:name w:val="Intense Emphasis"/>
-    <w:basedOn w:val="Fuentedeprrafopredeter"/>
-    <w:uiPriority w:val="21"/>
-    <w:qFormat/>
-    <w:rsid w:val="00230789"/>
-    <w:rPr>
-      <w:i/>
-      <w:iCs/>
-      <w:color w:val="0F4761" w:themeColor="accent1" w:themeShade="BF"/>
-    </w:rPr>
-  </w:style>
-  <w:style w:type="paragraph" w:styleId="Citadestacada">
-    <w:name w:val="Intense Quote"/>
-    <w:basedOn w:val="Normal"/>
-    <w:next w:val="Normal"/>
-    <w:link w:val="CitadestacadaCar"/>
-    <w:uiPriority w:val="30"/>
-    <w:qFormat/>
-    <w:rsid w:val="00230789"/>
-    <w:pPr>
-      <w:pBdr>
-        <w:top w:val="single" w:sz="4" w:space="10" w:color="0F4761" w:themeColor="accent1" w:themeShade="BF"/>
-        <w:bottom w:val="single" w:sz="4" w:space="10" w:color="0F4761" w:themeColor="accent1" w:themeShade="BF"/>
-      </w:pBdr>
-      <w:spacing w:before="360" w:after="360"/>
-      <w:ind w:left="864" w:right="864"/>
-      <w:jc w:val="center"/>
-    </w:pPr>
-    <w:rPr>
-      <w:i/>
-      <w:iCs/>
-      <w:color w:val="0F4761" w:themeColor="accent1" w:themeShade="BF"/>
-    </w:rPr>
-  </w:style>
-  <w:style w:type="character" w:customStyle="1" w:styleId="CitadestacadaCar">
-    <w:name w:val="Cita destacada Car"/>
-    <w:basedOn w:val="Fuentedeprrafopredeter"/>
-    <w:link w:val="Citadestacada"/>
-    <w:uiPriority w:val="30"/>
-    <w:rsid w:val="00230789"/>
-    <w:rPr>
-      <w:i/>
-      <w:iCs/>
-      <w:color w:val="0F4761" w:themeColor="accent1" w:themeShade="BF"/>
-    </w:rPr>
-  </w:style>
-  <w:style w:type="character" w:styleId="Referenciaintensa">
-    <w:name w:val="Intense Reference"/>
-    <w:basedOn w:val="Fuentedeprrafopredeter"/>
-    <w:uiPriority w:val="32"/>
-    <w:qFormat/>
-    <w:rsid w:val="00230789"/>
-    <w:rPr>
-      <w:b/>
-      <w:bCs/>
-      <w:smallCaps/>
-      <w:color w:val="0F4761" w:themeColor="accent1" w:themeShade="BF"/>
-      <w:spacing w:val="5"/>
-    </w:rPr>
-  </w:style>
-  <w:style w:type="paragraph" w:customStyle="1" w:styleId="Default">
-    <w:name w:val="Default"/>
-    <w:rsid w:val="00230789"/>
-    <w:pPr>
-      <w:autoSpaceDE w:val="0"/>
-      <w:autoSpaceDN w:val="0"/>
-      <w:adjustRightInd w:val="0"/>
-      <w:spacing w:after="0" w:line="240" w:lineRule="auto"/>
-    </w:pPr>
-    <w:rPr>
-      <w:rFonts w:ascii="Times New Roman" w:hAnsi="Times New Roman" w:cs="Times New Roman"/>
-      <w:color w:val="000000"/>
-      <w:kern w:val="0"/>
-      <w:sz w:val="24"/>
-      <w:szCs w:val="24"/>
-    </w:rPr>
-  </w:style>
-  <w:style w:type="paragraph" w:styleId="Encabezado">
-    <w:name w:val="header"/>
-    <w:basedOn w:val="Normal"/>
-    <w:link w:val="EncabezadoCar"/>
-    <w:uiPriority w:val="99"/>
-    <w:unhideWhenUsed/>
-    <w:rsid w:val="00E051DB"/>
-    <w:pPr>
-      <w:tabs>
-        <w:tab w:val="center" w:pos="4419"/>
-        <w:tab w:val="right" w:pos="8838"/>
-      </w:tabs>
-      <w:spacing w:after="0" w:line="240" w:lineRule="auto"/>
-    </w:pPr>
-  </w:style>
-  <w:style w:type="character" w:customStyle="1" w:styleId="EncabezadoCar">
-    <w:name w:val="Encabezado Car"/>
-    <w:basedOn w:val="Fuentedeprrafopredeter"/>
-    <w:link w:val="Encabezado"/>
-    <w:uiPriority w:val="99"/>
-    <w:rsid w:val="00E051DB"/>
-  </w:style>
-  <w:style w:type="paragraph" w:styleId="Piedepgina">
-    <w:name w:val="footer"/>
-    <w:basedOn w:val="Normal"/>
-    <w:link w:val="PiedepginaCar"/>
-    <w:uiPriority w:val="99"/>
-    <w:unhideWhenUsed/>
-    <w:rsid w:val="00E051DB"/>
-    <w:pPr>
-      <w:tabs>
-        <w:tab w:val="center" w:pos="4419"/>
-        <w:tab w:val="right" w:pos="8838"/>
-      </w:tabs>
-      <w:spacing w:after="0" w:line="240" w:lineRule="auto"/>
-    </w:pPr>
-  </w:style>
-  <w:style w:type="character" w:customStyle="1" w:styleId="PiedepginaCar">
-    <w:name w:val="Pie de página Car"/>
-    <w:basedOn w:val="Fuentedeprrafopredeter"/>
-    <w:link w:val="Piedepgina"/>
-    <w:uiPriority w:val="99"/>
-    <w:rsid w:val="00E051DB"/>
-  </w:style>
-  <w:style w:type="paragraph" w:styleId="Textoindependiente">
-    <w:name w:val="Body Text"/>
-    <w:basedOn w:val="Normal"/>
-    <w:link w:val="TextoindependienteCar"/>
-    <w:uiPriority w:val="1"/>
-    <w:qFormat/>
-    <w:rsid w:val="00E051DB"/>
-    <w:pPr>
-      <w:widowControl w:val="0"/>
-      <w:autoSpaceDE w:val="0"/>
-      <w:autoSpaceDN w:val="0"/>
-      <w:spacing w:after="0" w:line="240" w:lineRule="auto"/>
-    </w:pPr>
-    <w:rPr>
-      <w:rFonts w:ascii="Arial MT" w:eastAsia="Arial MT" w:hAnsi="Arial MT" w:cs="Arial MT"/>
-      <w:kern w:val="0"/>
-      <w:sz w:val="24"/>
-      <w:szCs w:val="24"/>
-      <w:lang w:val="es-ES"/>
-      <w14:ligatures w14:val="none"/>
-    </w:rPr>
-  </w:style>
-  <w:style w:type="character" w:customStyle="1" w:styleId="TextoindependienteCar">
-    <w:name w:val="Texto independiente Car"/>
-    <w:basedOn w:val="Fuentedeprrafopredeter"/>
-    <w:link w:val="Textoindependiente"/>
-    <w:uiPriority w:val="1"/>
-    <w:rsid w:val="00E051DB"/>
-    <w:rPr>
-      <w:rFonts w:ascii="Arial MT" w:eastAsia="Arial MT" w:hAnsi="Arial MT" w:cs="Arial MT"/>
-      <w:kern w:val="0"/>
-      <w:sz w:val="24"/>
-      <w:szCs w:val="24"/>
-      <w:lang w:val="es-ES"/>
-      <w14:ligatures w14:val="none"/>
-    </w:rPr>
-  </w:style>
-  <w:style w:type="table" w:styleId="Tablaconcuadrcula">
-    <w:name w:val="Table Grid"/>
-    <w:basedOn w:val="Tablanormal"/>
-    <w:uiPriority w:val="39"/>
-    <w:rsid w:val="00844467"/>
-    <w:pPr>
-      <w:spacing w:after="0" w:line="240" w:lineRule="auto"/>
-    </w:pPr>
-    <w:tblPr>
-      <w:tblInd w:w="0" w:type="dxa"/>
-      <w:tblBorders>
-        <w:top w:val="single" w:sz="4" w:space="0" w:color="auto"/>
-        <w:left w:val="single" w:sz="4" w:space="0" w:color="auto"/>
-        <w:bottom w:val="single" w:sz="4" w:space="0" w:color="auto"/>
-        <w:right w:val="single" w:sz="4" w:space="0" w:color="auto"/>
-        <w:insideH w:val="single" w:sz="4" w:space="0" w:color="auto"/>
-        <w:insideV w:val="single" w:sz="4" w:space="0" w:color="auto"/>
-      </w:tblBorders>
-      <w:tblCellMar>
-        <w:top w:w="0" w:type="dxa"/>
-        <w:left w:w="108" w:type="dxa"/>
-        <w:bottom w:w="0" w:type="dxa"/>
-        <w:right w:w="108" w:type="dxa"/>
-      </w:tblCellMar>
     </w:tblPr>
   </w:style>
   <w:style w:type="table" w:customStyle="1" w:styleId="TableNormal">
@@ -39479,7 +38705,7 @@
   <a:extraClrSchemeLst/>
   <a:extLst>
     <a:ext uri="{05A4C25C-085E-4340-85A3-A5531E510DB2}">
-      <thm15:themeFamily xmlns="" xmlns:thm15="http://schemas.microsoft.com/office/thememl/2012/main" name="Office Theme" id="{62F939B6-93AF-4DB8-9C6B-D6C7DFDC589F}" vid="{4A3C46E8-61CC-4603-A589-7422A47A8E4A}"/>
+      <thm15:themeFamily xmlns:thm15="http://schemas.microsoft.com/office/thememl/2012/main" name="Office Theme" id="{62F939B6-93AF-4DB8-9C6B-D6C7DFDC589F}" vid="{4A3C46E8-61CC-4603-A589-7422A47A8E4A}"/>
     </a:ext>
   </a:extLst>
 </a:theme>

</xml_diff>